<commit_message>
added my student number to report
</commit_message>
<xml_diff>
--- a/CI536 Integrated Group Project Report.docx
+++ b/CI536 Integrated Group Project Report.docx
@@ -165,32 +165,30 @@
           <w:rStyle w:val="SubtleReference"/>
           <w:smallCaps w:val="0"/>
         </w:rPr>
-        <w:t xml:space="preserve"> (),</w:t>
+        <w:t xml:space="preserve"> (</w:t>
       </w:r>
       <w:r>
         <w:rPr>
           <w:rStyle w:val="SubtleReference"/>
           <w:smallCaps w:val="0"/>
         </w:rPr>
-        <w:br/>
-      </w:r>
-      <w:proofErr w:type="spellStart"/>
+        <w:t>20812940</w:t>
+      </w:r>
       <w:r>
         <w:rPr>
           <w:rStyle w:val="SubtleReference"/>
           <w:smallCaps w:val="0"/>
         </w:rPr>
-        <w:t>Danil</w:t>
-      </w:r>
-      <w:proofErr w:type="spellEnd"/>
+        <w:t>),</w:t>
+      </w:r>
       <w:r>
         <w:rPr>
           <w:rStyle w:val="SubtleReference"/>
           <w:smallCaps w:val="0"/>
         </w:rPr>
-        <w:t xml:space="preserve"> </w:t>
-      </w:r>
-      <w:proofErr w:type="spellStart"/>
+        <w:br/>
+        <w:t xml:space="preserve">Danil </w:t>
+      </w:r>
       <w:r>
         <w:rPr>
           <w:rStyle w:val="SubtleReference"/>
@@ -198,7 +196,6 @@
         </w:rPr>
         <w:t>Bronnikov</w:t>
       </w:r>
-      <w:proofErr w:type="spellEnd"/>
       <w:r>
         <w:rPr>
           <w:rStyle w:val="SubtleReference"/>
@@ -1761,13 +1758,7 @@
         <w:rPr>
           <w:shd w:val="clear" w:color="auto" w:fill="FFFFFF"/>
         </w:rPr>
-        <w:t xml:space="preserve">Appendix </w:t>
-      </w:r>
-      <w:r>
-        <w:rPr>
-          <w:shd w:val="clear" w:color="auto" w:fill="FFFFFF"/>
-        </w:rPr>
-        <w:t>1</w:t>
+        <w:t>Appendix 1</w:t>
       </w:r>
       <w:bookmarkEnd w:id="8"/>
     </w:p>

</xml_diff>

<commit_message>
added student number to document
</commit_message>
<xml_diff>
--- a/CI536 Integrated Group Project Report.docx
+++ b/CI536 Integrated Group Project Report.docx
@@ -150,7 +150,21 @@
           <w:rStyle w:val="SubtleReference"/>
           <w:smallCaps w:val="0"/>
         </w:rPr>
-        <w:t xml:space="preserve"> (),</w:t>
+        <w:t xml:space="preserve"> (</w:t>
+      </w:r>
+      <w:r>
+        <w:rPr>
+          <w:rStyle w:val="SubtleReference"/>
+          <w:smallCaps w:val="0"/>
+        </w:rPr>
+        <w:t>20838503</w:t>
+      </w:r>
+      <w:r>
+        <w:rPr>
+          <w:rStyle w:val="SubtleReference"/>
+          <w:smallCaps w:val="0"/>
+        </w:rPr>
+        <w:t>),</w:t>
       </w:r>
       <w:r>
         <w:rPr>

</xml_diff>

<commit_message>
updated details on report
</commit_message>
<xml_diff>
--- a/CI536 Integrated Group Project Report.docx
+++ b/CI536 Integrated Group Project Report.docx
@@ -113,7 +113,21 @@
           <w:rStyle w:val="SubtleReference"/>
           <w:smallCaps w:val="0"/>
         </w:rPr>
-        <w:t>(),</w:t>
+        <w:t>(</w:t>
+      </w:r>
+      <w:r>
+        <w:rPr>
+          <w:rStyle w:val="SubtleReference"/>
+          <w:smallCaps w:val="0"/>
+        </w:rPr>
+        <w:t>19823013</w:t>
+      </w:r>
+      <w:r>
+        <w:rPr>
+          <w:rStyle w:val="SubtleReference"/>
+          <w:smallCaps w:val="0"/>
+        </w:rPr>
+        <w:t>),</w:t>
       </w:r>
       <w:r>
         <w:rPr>

</xml_diff>

<commit_message>
Added karans student id to report
</commit_message>
<xml_diff>
--- a/CI536 Integrated Group Project Report.docx
+++ b/CI536 Integrated Group Project Report.docx
@@ -7,7 +7,25 @@
         <w:pStyle w:val="Title"/>
       </w:pPr>
       <w:r>
-        <w:t>Project Title</w:t>
+        <w:t>Quark</w:t>
+      </w:r>
+      <w:r>
+        <w:t xml:space="preserve"> </w:t>
+      </w:r>
+      <w:r>
+        <w:t>–</w:t>
+      </w:r>
+      <w:r>
+        <w:t xml:space="preserve"> </w:t>
+      </w:r>
+      <w:r>
+        <w:t xml:space="preserve">A time tracking application </w:t>
+      </w:r>
+      <w:r>
+        <w:br/>
+      </w:r>
+      <w:r>
+        <w:t>based on the Pomodoro technique</w:t>
       </w:r>
     </w:p>
     <w:p>
@@ -128,7 +146,21 @@
           <w:rStyle w:val="SubtleReference"/>
           <w:smallCaps w:val="0"/>
         </w:rPr>
-        <w:t xml:space="preserve"> (),</w:t>
+        <w:t xml:space="preserve"> (</w:t>
+      </w:r>
+      <w:r>
+        <w:rPr>
+          <w:rStyle w:val="SubtleReference"/>
+          <w:smallCaps w:val="0"/>
+        </w:rPr>
+        <w:t>19800011</w:t>
+      </w:r>
+      <w:r>
+        <w:rPr>
+          <w:rStyle w:val="SubtleReference"/>
+          <w:smallCaps w:val="0"/>
+        </w:rPr>
+        <w:t>),</w:t>
       </w:r>
       <w:r>
         <w:rPr>
@@ -335,7 +367,7 @@
             </w:rPr>
             <w:fldChar w:fldCharType="separate"/>
           </w:r>
-          <w:hyperlink w:anchor="_Toc95724585" w:history="1">
+          <w:hyperlink w:anchor="_Toc98490806" w:history="1">
             <w:r>
               <w:rPr>
                 <w:rStyle w:val="Hyperlink"/>
@@ -362,7 +394,7 @@
                 <w:noProof/>
                 <w:webHidden/>
               </w:rPr>
-              <w:instrText xml:space="preserve"> PAGEREF _Toc95724585 \h </w:instrText>
+              <w:instrText xml:space="preserve"> PAGEREF _Toc98490806 \h </w:instrText>
             </w:r>
             <w:r>
               <w:rPr>
@@ -411,7 +443,7 @@
               <w:lang w:eastAsia="en-GB"/>
             </w:rPr>
           </w:pPr>
-          <w:hyperlink w:anchor="_Toc95724586" w:history="1">
+          <w:hyperlink w:anchor="_Toc98490807" w:history="1">
             <w:r>
               <w:rPr>
                 <w:rStyle w:val="Hyperlink"/>
@@ -438,7 +470,7 @@
                 <w:noProof/>
                 <w:webHidden/>
               </w:rPr>
-              <w:instrText xml:space="preserve"> PAGEREF _Toc95724586 \h </w:instrText>
+              <w:instrText xml:space="preserve"> PAGEREF _Toc98490807 \h </w:instrText>
             </w:r>
             <w:r>
               <w:rPr>
@@ -487,7 +519,7 @@
               <w:lang w:eastAsia="en-GB"/>
             </w:rPr>
           </w:pPr>
-          <w:hyperlink w:anchor="_Toc95724587" w:history="1">
+          <w:hyperlink w:anchor="_Toc98490808" w:history="1">
             <w:r>
               <w:rPr>
                 <w:rStyle w:val="Hyperlink"/>
@@ -514,7 +546,7 @@
                 <w:noProof/>
                 <w:webHidden/>
               </w:rPr>
-              <w:instrText xml:space="preserve"> PAGEREF _Toc95724587 \h </w:instrText>
+              <w:instrText xml:space="preserve"> PAGEREF _Toc98490808 \h </w:instrText>
             </w:r>
             <w:r>
               <w:rPr>
@@ -563,7 +595,7 @@
               <w:lang w:eastAsia="en-GB"/>
             </w:rPr>
           </w:pPr>
-          <w:hyperlink w:anchor="_Toc95724588" w:history="1">
+          <w:hyperlink w:anchor="_Toc98490809" w:history="1">
             <w:r>
               <w:rPr>
                 <w:rStyle w:val="Hyperlink"/>
@@ -590,7 +622,7 @@
                 <w:noProof/>
                 <w:webHidden/>
               </w:rPr>
-              <w:instrText xml:space="preserve"> PAGEREF _Toc95724588 \h </w:instrText>
+              <w:instrText xml:space="preserve"> PAGEREF _Toc98490809 \h </w:instrText>
             </w:r>
             <w:r>
               <w:rPr>
@@ -639,7 +671,7 @@
               <w:lang w:eastAsia="en-GB"/>
             </w:rPr>
           </w:pPr>
-          <w:hyperlink w:anchor="_Toc95724589" w:history="1">
+          <w:hyperlink w:anchor="_Toc98490810" w:history="1">
             <w:r>
               <w:rPr>
                 <w:rStyle w:val="Hyperlink"/>
@@ -666,7 +698,7 @@
                 <w:noProof/>
                 <w:webHidden/>
               </w:rPr>
-              <w:instrText xml:space="preserve"> PAGEREF _Toc95724589 \h </w:instrText>
+              <w:instrText xml:space="preserve"> PAGEREF _Toc98490810 \h </w:instrText>
             </w:r>
             <w:r>
               <w:rPr>
@@ -715,7 +747,7 @@
               <w:lang w:eastAsia="en-GB"/>
             </w:rPr>
           </w:pPr>
-          <w:hyperlink w:anchor="_Toc95724590" w:history="1">
+          <w:hyperlink w:anchor="_Toc98490811" w:history="1">
             <w:r>
               <w:rPr>
                 <w:rStyle w:val="Hyperlink"/>
@@ -742,7 +774,7 @@
                 <w:noProof/>
                 <w:webHidden/>
               </w:rPr>
-              <w:instrText xml:space="preserve"> PAGEREF _Toc95724590 \h </w:instrText>
+              <w:instrText xml:space="preserve"> PAGEREF _Toc98490811 \h </w:instrText>
             </w:r>
             <w:r>
               <w:rPr>
@@ -791,7 +823,7 @@
               <w:lang w:eastAsia="en-GB"/>
             </w:rPr>
           </w:pPr>
-          <w:hyperlink w:anchor="_Toc95724591" w:history="1">
+          <w:hyperlink w:anchor="_Toc98490812" w:history="1">
             <w:r>
               <w:rPr>
                 <w:rStyle w:val="Hyperlink"/>
@@ -818,7 +850,7 @@
                 <w:noProof/>
                 <w:webHidden/>
               </w:rPr>
-              <w:instrText xml:space="preserve"> PAGEREF _Toc95724591 \h </w:instrText>
+              <w:instrText xml:space="preserve"> PAGEREF _Toc98490812 \h </w:instrText>
             </w:r>
             <w:r>
               <w:rPr>
@@ -867,7 +899,7 @@
               <w:lang w:eastAsia="en-GB"/>
             </w:rPr>
           </w:pPr>
-          <w:hyperlink w:anchor="_Toc95724592" w:history="1">
+          <w:hyperlink w:anchor="_Toc98490813" w:history="1">
             <w:r>
               <w:rPr>
                 <w:rStyle w:val="Hyperlink"/>
@@ -894,7 +926,7 @@
                 <w:noProof/>
                 <w:webHidden/>
               </w:rPr>
-              <w:instrText xml:space="preserve"> PAGEREF _Toc95724592 \h </w:instrText>
+              <w:instrText xml:space="preserve"> PAGEREF _Toc98490813 \h </w:instrText>
             </w:r>
             <w:r>
               <w:rPr>
@@ -939,7 +971,7 @@
               <w:lang w:eastAsia="en-GB"/>
             </w:rPr>
           </w:pPr>
-          <w:hyperlink w:anchor="_Toc95724593" w:history="1">
+          <w:hyperlink w:anchor="_Toc98490814" w:history="1">
             <w:r>
               <w:rPr>
                 <w:rStyle w:val="Hyperlink"/>
@@ -967,7 +999,7 @@
                 <w:noProof/>
                 <w:webHidden/>
               </w:rPr>
-              <w:instrText xml:space="preserve"> PAGEREF _Toc95724593 \h </w:instrText>
+              <w:instrText xml:space="preserve"> PAGEREF _Toc98490814 \h </w:instrText>
             </w:r>
             <w:r>
               <w:rPr>
@@ -1012,7 +1044,7 @@
               <w:lang w:eastAsia="en-GB"/>
             </w:rPr>
           </w:pPr>
-          <w:hyperlink w:anchor="_Toc95724594" w:history="1">
+          <w:hyperlink w:anchor="_Toc98490815" w:history="1">
             <w:r>
               <w:rPr>
                 <w:rStyle w:val="Hyperlink"/>
@@ -1040,7 +1072,7 @@
                 <w:noProof/>
                 <w:webHidden/>
               </w:rPr>
-              <w:instrText xml:space="preserve"> PAGEREF _Toc95724594 \h </w:instrText>
+              <w:instrText xml:space="preserve"> PAGEREF _Toc98490815 \h </w:instrText>
             </w:r>
             <w:r>
               <w:rPr>
@@ -1085,7 +1117,7 @@
               <w:lang w:eastAsia="en-GB"/>
             </w:rPr>
           </w:pPr>
-          <w:hyperlink w:anchor="_Toc95724595" w:history="1">
+          <w:hyperlink w:anchor="_Toc98490816" w:history="1">
             <w:r>
               <w:rPr>
                 <w:rStyle w:val="Hyperlink"/>
@@ -1113,7 +1145,7 @@
                 <w:noProof/>
                 <w:webHidden/>
               </w:rPr>
-              <w:instrText xml:space="preserve"> PAGEREF _Toc95724595 \h </w:instrText>
+              <w:instrText xml:space="preserve"> PAGEREF _Toc98490816 \h </w:instrText>
             </w:r>
             <w:r>
               <w:rPr>
@@ -1187,7 +1219,7 @@
       <w:pPr>
         <w:pStyle w:val="Heading1"/>
       </w:pPr>
-      <w:bookmarkStart w:id="0" w:name="_Toc95724585"/>
+      <w:bookmarkStart w:id="0" w:name="_Toc98490806"/>
       <w:r>
         <w:lastRenderedPageBreak/>
         <w:t>Introduction</w:t>
@@ -1226,7 +1258,7 @@
       <w:pPr>
         <w:pStyle w:val="Heading1"/>
       </w:pPr>
-      <w:bookmarkStart w:id="1" w:name="_Toc95724586"/>
+      <w:bookmarkStart w:id="1" w:name="_Toc98490807"/>
       <w:r>
         <w:t>Methodology</w:t>
       </w:r>
@@ -1272,7 +1304,7 @@
           <w:szCs w:val="26"/>
         </w:rPr>
       </w:pPr>
-      <w:bookmarkStart w:id="2" w:name="_Toc95724587"/>
+      <w:bookmarkStart w:id="2" w:name="_Toc98490808"/>
       <w:r>
         <w:t>Product Description</w:t>
       </w:r>
@@ -1328,7 +1360,7 @@
       <w:pPr>
         <w:pStyle w:val="Heading1"/>
       </w:pPr>
-      <w:bookmarkStart w:id="3" w:name="_Toc95724588"/>
+      <w:bookmarkStart w:id="3" w:name="_Toc98490809"/>
       <w:r>
         <w:t>Legal, Ethical and Security Issues</w:t>
       </w:r>
@@ -1357,7 +1389,7 @@
       <w:pPr>
         <w:pStyle w:val="Heading1"/>
       </w:pPr>
-      <w:bookmarkStart w:id="4" w:name="_Toc95724589"/>
+      <w:bookmarkStart w:id="4" w:name="_Toc98490810"/>
       <w:r>
         <w:t>Evaluation of Fitness for Purpose</w:t>
       </w:r>
@@ -1400,7 +1432,7 @@
           <w:szCs w:val="26"/>
         </w:rPr>
       </w:pPr>
-      <w:bookmarkStart w:id="5" w:name="_Toc95724590"/>
+      <w:bookmarkStart w:id="5" w:name="_Toc98490811"/>
       <w:r>
         <w:lastRenderedPageBreak/>
         <w:t>Critical Review</w:t>
@@ -1439,7 +1471,7 @@
       <w:pPr>
         <w:pStyle w:val="Heading1"/>
       </w:pPr>
-      <w:bookmarkStart w:id="6" w:name="_Toc95724591"/>
+      <w:bookmarkStart w:id="6" w:name="_Toc98490812"/>
       <w:r>
         <w:t>References</w:t>
       </w:r>
@@ -1738,7 +1770,7 @@
           <w:iCs w:val="0"/>
         </w:rPr>
       </w:pPr>
-      <w:bookmarkStart w:id="7" w:name="_Toc95724592"/>
+      <w:bookmarkStart w:id="7" w:name="_Toc98490813"/>
       <w:r>
         <w:rPr>
           <w:rStyle w:val="SubtleEmphasis"/>
@@ -1756,20 +1788,62 @@
           <w:shd w:val="clear" w:color="auto" w:fill="FFFFFF"/>
         </w:rPr>
       </w:pPr>
-      <w:bookmarkStart w:id="8" w:name="_Toc95724593"/>
+      <w:bookmarkStart w:id="8" w:name="_Toc98490814"/>
       <w:r>
         <w:rPr>
           <w:shd w:val="clear" w:color="auto" w:fill="FFFFFF"/>
         </w:rPr>
-        <w:t xml:space="preserve">Appendix </w:t>
-      </w:r>
-      <w:r>
+        <w:t>Appendix 1</w:t>
+      </w:r>
+      <w:bookmarkEnd w:id="8"/>
+    </w:p>
+    <w:p>
+      <w:pPr>
+        <w:pStyle w:val="Quote"/>
         <w:rPr>
           <w:shd w:val="clear" w:color="auto" w:fill="FFFFFF"/>
         </w:rPr>
-        <w:t>1</w:t>
-      </w:r>
-      <w:bookmarkEnd w:id="8"/>
+      </w:pPr>
+      <w:r>
+        <w:rPr>
+          <w:shd w:val="clear" w:color="auto" w:fill="FFFFFF"/>
+        </w:rPr>
+        <w:t xml:space="preserve">Record of team meetings with information on what was discussed at </w:t>
+      </w:r>
+      <w:r>
+        <w:rPr>
+          <w:rFonts w:cs="Arial"/>
+        </w:rPr>
+        <w:br/>
+      </w:r>
+      <w:r>
+        <w:rPr>
+          <w:shd w:val="clear" w:color="auto" w:fill="FFFFFF"/>
+        </w:rPr>
+        <w:t>meetings, decisions that were made.</w:t>
+      </w:r>
+    </w:p>
+    <w:p>
+      <w:pPr>
+        <w:pStyle w:val="Heading2"/>
+        <w:rPr>
+          <w:shd w:val="clear" w:color="auto" w:fill="FFFFFF"/>
+        </w:rPr>
+      </w:pPr>
+      <w:r>
+        <w:rPr>
+          <w:rFonts w:ascii="Arial" w:hAnsi="Arial" w:cs="Arial"/>
+        </w:rPr>
+        <w:br/>
+      </w:r>
+      <w:bookmarkStart w:id="9" w:name="_Toc98490815"/>
+      <w:r>
+        <w:rPr>
+          <w:shd w:val="clear" w:color="auto" w:fill="FFFFFF"/>
+        </w:rPr>
+        <w:t>Appendix 2</w:t>
+      </w:r>
+      <w:bookmarkEnd w:id="9"/>
     </w:p>
     <w:p>
       <w:pPr>
@@ -1782,7 +1856,7 @@
         <w:rPr>
           <w:shd w:val="clear" w:color="auto" w:fill="FFFFFF"/>
         </w:rPr>
-        <w:t xml:space="preserve">Record of team meetings with information on what was discussed at </w:t>
+        <w:t xml:space="preserve">Source/Asset files. Where appropriate, a link should be provided to an external repository such as GitHub that contains the source code/asset files required to build/create the project. The location/content must be agreed with the </w:t>
       </w:r>
       <w:r>
         <w:rPr>
@@ -1794,7 +1868,7 @@
         <w:rPr>
           <w:shd w:val="clear" w:color="auto" w:fill="FFFFFF"/>
         </w:rPr>
-        <w:t>meetings, decisions that were made.</w:t>
+        <w:t>LAB tutor.</w:t>
       </w:r>
     </w:p>
     <w:p>
@@ -1810,55 +1884,7 @@
         </w:rPr>
         <w:br/>
       </w:r>
-      <w:bookmarkStart w:id="9" w:name="_Toc95724594"/>
-      <w:r>
-        <w:rPr>
-          <w:shd w:val="clear" w:color="auto" w:fill="FFFFFF"/>
-        </w:rPr>
-        <w:t>Appendix 2</w:t>
-      </w:r>
-      <w:bookmarkEnd w:id="9"/>
-    </w:p>
-    <w:p>
-      <w:pPr>
-        <w:pStyle w:val="Quote"/>
-        <w:rPr>
-          <w:shd w:val="clear" w:color="auto" w:fill="FFFFFF"/>
-        </w:rPr>
-      </w:pPr>
-      <w:r>
-        <w:rPr>
-          <w:shd w:val="clear" w:color="auto" w:fill="FFFFFF"/>
-        </w:rPr>
-        <w:t xml:space="preserve">Source/Asset files. Where appropriate, a link should be provided to an external repository such as GitHub that contains the source code/asset files required to build/create the project. The location/content must be agreed with the </w:t>
-      </w:r>
-      <w:r>
-        <w:rPr>
-          <w:rFonts w:cs="Arial"/>
-        </w:rPr>
-        <w:br/>
-      </w:r>
-      <w:r>
-        <w:rPr>
-          <w:shd w:val="clear" w:color="auto" w:fill="FFFFFF"/>
-        </w:rPr>
-        <w:t>LAB tutor.</w:t>
-      </w:r>
-    </w:p>
-    <w:p>
-      <w:pPr>
-        <w:pStyle w:val="Heading2"/>
-        <w:rPr>
-          <w:shd w:val="clear" w:color="auto" w:fill="FFFFFF"/>
-        </w:rPr>
-      </w:pPr>
-      <w:r>
-        <w:rPr>
-          <w:rFonts w:ascii="Arial" w:hAnsi="Arial" w:cs="Arial"/>
-        </w:rPr>
-        <w:br/>
-      </w:r>
-      <w:bookmarkStart w:id="10" w:name="_Toc95724595"/>
+      <w:bookmarkStart w:id="10" w:name="_Toc98490816"/>
       <w:r>
         <w:rPr>
           <w:shd w:val="clear" w:color="auto" w:fill="FFFFFF"/>
@@ -2115,7 +2141,9 @@
     </w:pPr>
     <w:r>
       <w:tab/>
-      <w:t>Title of the paper goes here – important!</w:t>
+    </w:r>
+    <w:r>
+      <w:t>Quark</w:t>
     </w:r>
   </w:p>
 </w:hdr>

</xml_diff>

<commit_message>
Added numbered headings as per specification
</commit_message>
<xml_diff>
--- a/CI536 Integrated Group Project Report.docx
+++ b/CI536 Integrated Group Project Report.docx
@@ -7,7 +7,19 @@
         <w:pStyle w:val="Title"/>
       </w:pPr>
       <w:r>
-        <w:t>Project Title</w:t>
+        <w:t>Quark –</w:t>
+      </w:r>
+      <w:r>
+        <w:t xml:space="preserve"> </w:t>
+      </w:r>
+      <w:r>
+        <w:t>A gamified time tracking application and website</w:t>
+      </w:r>
+      <w:r>
+        <w:br/>
+      </w:r>
+      <w:r>
+        <w:t>Assignment Report</w:t>
       </w:r>
     </w:p>
     <w:p>
@@ -75,58 +87,63 @@
     <w:p>
       <w:pPr>
         <w:pStyle w:val="Subtitle"/>
+      </w:pPr>
+      <w:r>
         <w:rPr>
           <w:rStyle w:val="SubtleReference"/>
           <w:smallCaps w:val="0"/>
         </w:rPr>
-      </w:pPr>
+        <w:t>Group Members:</w:t>
+      </w:r>
       <w:r>
         <w:rPr>
           <w:rStyle w:val="SubtleReference"/>
           <w:smallCaps w:val="0"/>
         </w:rPr>
-        <w:t>Group Members:</w:t>
+        <w:br/>
+        <w:t>Kim Lam</w:t>
       </w:r>
       <w:r>
         <w:rPr>
           <w:rStyle w:val="SubtleReference"/>
           <w:smallCaps w:val="0"/>
         </w:rPr>
-        <w:br/>
+        <w:t xml:space="preserve"> </w:t>
       </w:r>
       <w:r>
         <w:rPr>
           <w:rStyle w:val="SubtleReference"/>
           <w:smallCaps w:val="0"/>
         </w:rPr>
-        <w:t>Kim Lam</w:t>
+        <w:t>(</w:t>
+      </w:r>
+      <w:r>
+        <w:rPr>
+          <w:rStyle w:val="SubtleReference"/>
+        </w:rPr>
+        <w:t>19823013</w:t>
       </w:r>
       <w:r>
         <w:rPr>
           <w:rStyle w:val="SubtleReference"/>
           <w:smallCaps w:val="0"/>
         </w:rPr>
-        <w:t xml:space="preserve"> </w:t>
+        <w:t>),</w:t>
       </w:r>
       <w:r>
         <w:rPr>
           <w:rStyle w:val="SubtleReference"/>
           <w:smallCaps w:val="0"/>
         </w:rPr>
-        <w:t>(</w:t>
-      </w:r>
-      <w:r>
-        <w:rPr>
-          <w:rStyle w:val="SubtleReference"/>
-        </w:rPr>
-        <w:t>19823013</w:t>
+        <w:br/>
+        <w:t>Karan Vani (19800011),</w:t>
       </w:r>
       <w:r>
         <w:rPr>
           <w:rStyle w:val="SubtleReference"/>
           <w:smallCaps w:val="0"/>
         </w:rPr>
-        <w:t>),</w:t>
+        <w:t xml:space="preserve"> </w:t>
       </w:r>
       <w:r>
         <w:rPr>
@@ -134,72 +151,81 @@
           <w:smallCaps w:val="0"/>
         </w:rPr>
         <w:br/>
-        <w:t>Karan Vani</w:t>
+        <w:t>Fin Watling (20838503),</w:t>
       </w:r>
       <w:r>
         <w:rPr>
           <w:rStyle w:val="SubtleReference"/>
           <w:smallCaps w:val="0"/>
         </w:rPr>
-        <w:t xml:space="preserve"> (</w:t>
+        <w:br/>
+        <w:t>Ben Edmondson (</w:t>
+      </w:r>
+      <w:r>
+        <w:rPr>
+          <w:rStyle w:val="SubtleReference"/>
+        </w:rPr>
+        <w:t>20812940</w:t>
       </w:r>
       <w:r>
         <w:rPr>
           <w:rStyle w:val="SubtleReference"/>
           <w:smallCaps w:val="0"/>
         </w:rPr>
-        <w:t>19800011</w:t>
+        <w:t>),</w:t>
       </w:r>
       <w:r>
         <w:rPr>
           <w:rStyle w:val="SubtleReference"/>
           <w:smallCaps w:val="0"/>
         </w:rPr>
-        <w:t>),</w:t>
-      </w:r>
+        <w:br/>
+      </w:r>
+      <w:proofErr w:type="spellStart"/>
       <w:r>
         <w:rPr>
           <w:rStyle w:val="SubtleReference"/>
           <w:smallCaps w:val="0"/>
         </w:rPr>
-        <w:t xml:space="preserve"> </w:t>
-      </w:r>
+        <w:t>Danil</w:t>
+      </w:r>
+      <w:proofErr w:type="spellEnd"/>
       <w:r>
         <w:rPr>
           <w:rStyle w:val="SubtleReference"/>
           <w:smallCaps w:val="0"/>
         </w:rPr>
-        <w:br/>
-        <w:t>Fin Watling</w:t>
-      </w:r>
+        <w:t xml:space="preserve"> </w:t>
+      </w:r>
+      <w:proofErr w:type="spellStart"/>
       <w:r>
         <w:rPr>
           <w:rStyle w:val="SubtleReference"/>
           <w:smallCaps w:val="0"/>
         </w:rPr>
-        <w:t xml:space="preserve"> (</w:t>
-      </w:r>
+        <w:t>Bronnikov</w:t>
+      </w:r>
+      <w:proofErr w:type="spellEnd"/>
       <w:r>
         <w:rPr>
           <w:rStyle w:val="SubtleReference"/>
           <w:smallCaps w:val="0"/>
         </w:rPr>
-        <w:t>20838503</w:t>
+        <w:t xml:space="preserve"> (),</w:t>
       </w:r>
       <w:r>
         <w:rPr>
           <w:rStyle w:val="SubtleReference"/>
           <w:smallCaps w:val="0"/>
         </w:rPr>
-        <w:t>),</w:t>
+        <w:br/>
       </w:r>
       <w:r>
         <w:rPr>
           <w:rStyle w:val="SubtleReference"/>
           <w:smallCaps w:val="0"/>
         </w:rPr>
-        <w:br/>
-        <w:t>Ben Edmondson</w:t>
+        <w:t>Jazer Barclay</w:t>
       </w:r>
       <w:r>
         <w:rPr>
@@ -207,93 +233,6 @@
           <w:smallCaps w:val="0"/>
         </w:rPr>
         <w:t xml:space="preserve"> (</w:t>
-      </w:r>
-      <w:r>
-        <w:rPr>
-          <w:rStyle w:val="SubtleReference"/>
-        </w:rPr>
-        <w:t>20812940</w:t>
-      </w:r>
-      <w:r>
-        <w:rPr>
-          <w:rStyle w:val="SubtleReference"/>
-          <w:smallCaps w:val="0"/>
-        </w:rPr>
-        <w:t>),</w:t>
-      </w:r>
-      <w:r>
-        <w:rPr>
-          <w:rStyle w:val="SubtleReference"/>
-          <w:smallCaps w:val="0"/>
-        </w:rPr>
-        <w:br/>
-      </w:r>
-      <w:proofErr w:type="spellStart"/>
-      <w:r>
-        <w:rPr>
-          <w:rStyle w:val="SubtleReference"/>
-          <w:smallCaps w:val="0"/>
-        </w:rPr>
-        <w:t>Danil</w:t>
-      </w:r>
-      <w:proofErr w:type="spellEnd"/>
-      <w:r>
-        <w:rPr>
-          <w:rStyle w:val="SubtleReference"/>
-          <w:smallCaps w:val="0"/>
-        </w:rPr>
-        <w:t xml:space="preserve"> </w:t>
-      </w:r>
-      <w:proofErr w:type="spellStart"/>
-      <w:r>
-        <w:rPr>
-          <w:rStyle w:val="SubtleReference"/>
-          <w:smallCaps w:val="0"/>
-        </w:rPr>
-        <w:t>Bronnikov</w:t>
-      </w:r>
-      <w:proofErr w:type="spellEnd"/>
-      <w:r>
-        <w:rPr>
-          <w:rStyle w:val="SubtleReference"/>
-          <w:smallCaps w:val="0"/>
-        </w:rPr>
-        <w:t xml:space="preserve"> ()</w:t>
-      </w:r>
-      <w:r>
-        <w:rPr>
-          <w:rStyle w:val="SubtleReference"/>
-          <w:smallCaps w:val="0"/>
-        </w:rPr>
-        <w:t>,</w:t>
-      </w:r>
-      <w:r>
-        <w:rPr>
-          <w:rStyle w:val="SubtleReference"/>
-          <w:smallCaps w:val="0"/>
-        </w:rPr>
-        <w:br/>
-      </w:r>
-      <w:r>
-        <w:rPr>
-          <w:rStyle w:val="SubtleReference"/>
-          <w:smallCaps w:val="0"/>
-        </w:rPr>
-        <w:t>Jazer Barclay</w:t>
-      </w:r>
-      <w:r>
-        <w:rPr>
-          <w:rStyle w:val="SubtleReference"/>
-          <w:smallCaps w:val="0"/>
-        </w:rPr>
-        <w:t xml:space="preserve"> </w:t>
-      </w:r>
-      <w:r>
-        <w:rPr>
-          <w:rStyle w:val="SubtleReference"/>
-          <w:smallCaps w:val="0"/>
-        </w:rPr>
-        <w:t>(</w:t>
       </w:r>
       <w:r>
         <w:t>20837308</w:t>
@@ -322,12 +261,11 @@
     <w:sdt>
       <w:sdtPr>
         <w:rPr>
-          <w:rFonts w:eastAsiaTheme="minorHAnsi" w:cs="Times New Roman (Body CS)"/>
-          <w:bCs w:val="0"/>
-          <w:color w:val="auto"/>
-          <w:sz w:val="24"/>
-          <w:szCs w:val="24"/>
-          <w:lang w:val="en-GB"/>
+          <w:rFonts w:asciiTheme="majorHAnsi" w:hAnsiTheme="majorHAnsi" w:cstheme="majorHAnsi"/>
+          <w:b/>
+          <w:bCs/>
+          <w:sz w:val="36"/>
+          <w:szCs w:val="36"/>
         </w:rPr>
         <w:id w:val="1098443868"/>
         <w:docPartObj>
@@ -337,25 +275,38 @@
       </w:sdtPr>
       <w:sdtEndPr>
         <w:rPr>
-          <w:b/>
+          <w:rFonts w:ascii="Arial" w:hAnsi="Arial" w:cs="Times New Roman (Body CS)"/>
+          <w:bCs w:val="0"/>
           <w:noProof/>
+          <w:sz w:val="24"/>
+          <w:szCs w:val="24"/>
         </w:rPr>
       </w:sdtEndPr>
       <w:sdtContent>
         <w:p>
           <w:pPr>
-            <w:pStyle w:val="TOCHeading"/>
+            <w:rPr>
+              <w:rFonts w:asciiTheme="majorHAnsi" w:hAnsiTheme="majorHAnsi" w:cstheme="majorHAnsi"/>
+              <w:b/>
+              <w:bCs/>
+              <w:sz w:val="36"/>
+              <w:szCs w:val="36"/>
+            </w:rPr>
           </w:pPr>
           <w:r>
+            <w:rPr>
+              <w:rFonts w:asciiTheme="majorHAnsi" w:hAnsiTheme="majorHAnsi" w:cstheme="majorHAnsi"/>
+              <w:b/>
+              <w:bCs/>
+              <w:sz w:val="36"/>
+              <w:szCs w:val="36"/>
+            </w:rPr>
             <w:t>Table of Contents</w:t>
           </w:r>
         </w:p>
         <w:p>
           <w:pPr>
             <w:pStyle w:val="TOC1"/>
-            <w:tabs>
-              <w:tab w:val="right" w:leader="dot" w:pos="9010"/>
-            </w:tabs>
             <w:rPr>
               <w:rFonts w:asciiTheme="minorHAnsi" w:eastAsiaTheme="minorEastAsia" w:hAnsiTheme="minorHAnsi" w:cstheme="minorBidi"/>
               <w:b w:val="0"/>
@@ -369,32 +320,41 @@
             </w:rPr>
           </w:pPr>
           <w:r>
-            <w:rPr>
-              <w:b w:val="0"/>
-              <w:bCs w:val="0"/>
-            </w:rPr>
             <w:fldChar w:fldCharType="begin"/>
           </w:r>
           <w:r>
-            <w:rPr>
-              <w:b w:val="0"/>
-              <w:bCs w:val="0"/>
-            </w:rPr>
             <w:instrText xml:space="preserve"> TOC \o "1-3" \h \z \u </w:instrText>
           </w:r>
           <w:r>
-            <w:rPr>
-              <w:b w:val="0"/>
-              <w:bCs w:val="0"/>
-            </w:rPr>
             <w:fldChar w:fldCharType="separate"/>
           </w:r>
-          <w:hyperlink w:anchor="_Toc95724585" w:history="1">
+          <w:hyperlink w:anchor="_Toc99750303" w:history="1">
             <w:r>
               <w:rPr>
                 <w:rStyle w:val="Hyperlink"/>
                 <w:noProof/>
               </w:rPr>
+              <w:t>1.</w:t>
+            </w:r>
+            <w:r>
+              <w:rPr>
+                <w:rFonts w:asciiTheme="minorHAnsi" w:eastAsiaTheme="minorEastAsia" w:hAnsiTheme="minorHAnsi" w:cstheme="minorBidi"/>
+                <w:b w:val="0"/>
+                <w:bCs w:val="0"/>
+                <w:i w:val="0"/>
+                <w:iCs w:val="0"/>
+                <w:noProof/>
+                <w:sz w:val="22"/>
+                <w:szCs w:val="22"/>
+                <w:lang w:eastAsia="en-GB"/>
+              </w:rPr>
+              <w:tab/>
+            </w:r>
+            <w:r>
+              <w:rPr>
+                <w:rStyle w:val="Hyperlink"/>
+                <w:noProof/>
+              </w:rPr>
               <w:t>Introduction</w:t>
             </w:r>
             <w:r>
@@ -416,7 +376,7 @@
                 <w:noProof/>
                 <w:webHidden/>
               </w:rPr>
-              <w:instrText xml:space="preserve"> PAGEREF _Toc95724585 \h </w:instrText>
+              <w:instrText xml:space="preserve"> PAGEREF _Toc99750303 \h </w:instrText>
             </w:r>
             <w:r>
               <w:rPr>
@@ -450,9 +410,6 @@
         <w:p>
           <w:pPr>
             <w:pStyle w:val="TOC1"/>
-            <w:tabs>
-              <w:tab w:val="right" w:leader="dot" w:pos="9010"/>
-            </w:tabs>
             <w:rPr>
               <w:rFonts w:asciiTheme="minorHAnsi" w:eastAsiaTheme="minorEastAsia" w:hAnsiTheme="minorHAnsi" w:cstheme="minorBidi"/>
               <w:b w:val="0"/>
@@ -465,12 +422,33 @@
               <w:lang w:eastAsia="en-GB"/>
             </w:rPr>
           </w:pPr>
-          <w:hyperlink w:anchor="_Toc95724586" w:history="1">
+          <w:hyperlink w:anchor="_Toc99750304" w:history="1">
             <w:r>
               <w:rPr>
                 <w:rStyle w:val="Hyperlink"/>
                 <w:noProof/>
               </w:rPr>
+              <w:t>2.</w:t>
+            </w:r>
+            <w:r>
+              <w:rPr>
+                <w:rFonts w:asciiTheme="minorHAnsi" w:eastAsiaTheme="minorEastAsia" w:hAnsiTheme="minorHAnsi" w:cstheme="minorBidi"/>
+                <w:b w:val="0"/>
+                <w:bCs w:val="0"/>
+                <w:i w:val="0"/>
+                <w:iCs w:val="0"/>
+                <w:noProof/>
+                <w:sz w:val="22"/>
+                <w:szCs w:val="22"/>
+                <w:lang w:eastAsia="en-GB"/>
+              </w:rPr>
+              <w:tab/>
+            </w:r>
+            <w:r>
+              <w:rPr>
+                <w:rStyle w:val="Hyperlink"/>
+                <w:noProof/>
+              </w:rPr>
               <w:t>Methodology</w:t>
             </w:r>
             <w:r>
@@ -492,7 +470,7 @@
                 <w:noProof/>
                 <w:webHidden/>
               </w:rPr>
-              <w:instrText xml:space="preserve"> PAGEREF _Toc95724586 \h </w:instrText>
+              <w:instrText xml:space="preserve"> PAGEREF _Toc99750304 \h </w:instrText>
             </w:r>
             <w:r>
               <w:rPr>
@@ -512,7 +490,7 @@
                 <w:noProof/>
                 <w:webHidden/>
               </w:rPr>
-              <w:t>1</w:t>
+              <w:t>2</w:t>
             </w:r>
             <w:r>
               <w:rPr>
@@ -526,9 +504,6 @@
         <w:p>
           <w:pPr>
             <w:pStyle w:val="TOC1"/>
-            <w:tabs>
-              <w:tab w:val="right" w:leader="dot" w:pos="9010"/>
-            </w:tabs>
             <w:rPr>
               <w:rFonts w:asciiTheme="minorHAnsi" w:eastAsiaTheme="minorEastAsia" w:hAnsiTheme="minorHAnsi" w:cstheme="minorBidi"/>
               <w:b w:val="0"/>
@@ -541,12 +516,33 @@
               <w:lang w:eastAsia="en-GB"/>
             </w:rPr>
           </w:pPr>
-          <w:hyperlink w:anchor="_Toc95724587" w:history="1">
+          <w:hyperlink w:anchor="_Toc99750305" w:history="1">
             <w:r>
               <w:rPr>
                 <w:rStyle w:val="Hyperlink"/>
                 <w:noProof/>
               </w:rPr>
+              <w:t>3.</w:t>
+            </w:r>
+            <w:r>
+              <w:rPr>
+                <w:rFonts w:asciiTheme="minorHAnsi" w:eastAsiaTheme="minorEastAsia" w:hAnsiTheme="minorHAnsi" w:cstheme="minorBidi"/>
+                <w:b w:val="0"/>
+                <w:bCs w:val="0"/>
+                <w:i w:val="0"/>
+                <w:iCs w:val="0"/>
+                <w:noProof/>
+                <w:sz w:val="22"/>
+                <w:szCs w:val="22"/>
+                <w:lang w:eastAsia="en-GB"/>
+              </w:rPr>
+              <w:tab/>
+            </w:r>
+            <w:r>
+              <w:rPr>
+                <w:rStyle w:val="Hyperlink"/>
+                <w:noProof/>
+              </w:rPr>
               <w:t>Product Description</w:t>
             </w:r>
             <w:r>
@@ -568,7 +564,7 @@
                 <w:noProof/>
                 <w:webHidden/>
               </w:rPr>
-              <w:instrText xml:space="preserve"> PAGEREF _Toc95724587 \h </w:instrText>
+              <w:instrText xml:space="preserve"> PAGEREF _Toc99750305 \h </w:instrText>
             </w:r>
             <w:r>
               <w:rPr>
@@ -588,7 +584,7 @@
                 <w:noProof/>
                 <w:webHidden/>
               </w:rPr>
-              <w:t>1</w:t>
+              <w:t>3</w:t>
             </w:r>
             <w:r>
               <w:rPr>
@@ -602,9 +598,6 @@
         <w:p>
           <w:pPr>
             <w:pStyle w:val="TOC1"/>
-            <w:tabs>
-              <w:tab w:val="right" w:leader="dot" w:pos="9010"/>
-            </w:tabs>
             <w:rPr>
               <w:rFonts w:asciiTheme="minorHAnsi" w:eastAsiaTheme="minorEastAsia" w:hAnsiTheme="minorHAnsi" w:cstheme="minorBidi"/>
               <w:b w:val="0"/>
@@ -617,12 +610,33 @@
               <w:lang w:eastAsia="en-GB"/>
             </w:rPr>
           </w:pPr>
-          <w:hyperlink w:anchor="_Toc95724588" w:history="1">
+          <w:hyperlink w:anchor="_Toc99750306" w:history="1">
             <w:r>
               <w:rPr>
                 <w:rStyle w:val="Hyperlink"/>
                 <w:noProof/>
               </w:rPr>
+              <w:t>4.</w:t>
+            </w:r>
+            <w:r>
+              <w:rPr>
+                <w:rFonts w:asciiTheme="minorHAnsi" w:eastAsiaTheme="minorEastAsia" w:hAnsiTheme="minorHAnsi" w:cstheme="minorBidi"/>
+                <w:b w:val="0"/>
+                <w:bCs w:val="0"/>
+                <w:i w:val="0"/>
+                <w:iCs w:val="0"/>
+                <w:noProof/>
+                <w:sz w:val="22"/>
+                <w:szCs w:val="22"/>
+                <w:lang w:eastAsia="en-GB"/>
+              </w:rPr>
+              <w:tab/>
+            </w:r>
+            <w:r>
+              <w:rPr>
+                <w:rStyle w:val="Hyperlink"/>
+                <w:noProof/>
+              </w:rPr>
               <w:t>Legal, Ethical and Security Issues</w:t>
             </w:r>
             <w:r>
@@ -644,7 +658,7 @@
                 <w:noProof/>
                 <w:webHidden/>
               </w:rPr>
-              <w:instrText xml:space="preserve"> PAGEREF _Toc95724588 \h </w:instrText>
+              <w:instrText xml:space="preserve"> PAGEREF _Toc99750306 \h </w:instrText>
             </w:r>
             <w:r>
               <w:rPr>
@@ -664,7 +678,7 @@
                 <w:noProof/>
                 <w:webHidden/>
               </w:rPr>
-              <w:t>1</w:t>
+              <w:t>4</w:t>
             </w:r>
             <w:r>
               <w:rPr>
@@ -678,9 +692,6 @@
         <w:p>
           <w:pPr>
             <w:pStyle w:val="TOC1"/>
-            <w:tabs>
-              <w:tab w:val="right" w:leader="dot" w:pos="9010"/>
-            </w:tabs>
             <w:rPr>
               <w:rFonts w:asciiTheme="minorHAnsi" w:eastAsiaTheme="minorEastAsia" w:hAnsiTheme="minorHAnsi" w:cstheme="minorBidi"/>
               <w:b w:val="0"/>
@@ -693,12 +704,33 @@
               <w:lang w:eastAsia="en-GB"/>
             </w:rPr>
           </w:pPr>
-          <w:hyperlink w:anchor="_Toc95724589" w:history="1">
+          <w:hyperlink w:anchor="_Toc99750307" w:history="1">
             <w:r>
               <w:rPr>
                 <w:rStyle w:val="Hyperlink"/>
                 <w:noProof/>
               </w:rPr>
+              <w:t>5.</w:t>
+            </w:r>
+            <w:r>
+              <w:rPr>
+                <w:rFonts w:asciiTheme="minorHAnsi" w:eastAsiaTheme="minorEastAsia" w:hAnsiTheme="minorHAnsi" w:cstheme="minorBidi"/>
+                <w:b w:val="0"/>
+                <w:bCs w:val="0"/>
+                <w:i w:val="0"/>
+                <w:iCs w:val="0"/>
+                <w:noProof/>
+                <w:sz w:val="22"/>
+                <w:szCs w:val="22"/>
+                <w:lang w:eastAsia="en-GB"/>
+              </w:rPr>
+              <w:tab/>
+            </w:r>
+            <w:r>
+              <w:rPr>
+                <w:rStyle w:val="Hyperlink"/>
+                <w:noProof/>
+              </w:rPr>
               <w:t>Evaluation of Fitness for Purpose</w:t>
             </w:r>
             <w:r>
@@ -720,7 +752,7 @@
                 <w:noProof/>
                 <w:webHidden/>
               </w:rPr>
-              <w:instrText xml:space="preserve"> PAGEREF _Toc95724589 \h </w:instrText>
+              <w:instrText xml:space="preserve"> PAGEREF _Toc99750307 \h </w:instrText>
             </w:r>
             <w:r>
               <w:rPr>
@@ -740,7 +772,7 @@
                 <w:noProof/>
                 <w:webHidden/>
               </w:rPr>
-              <w:t>1</w:t>
+              <w:t>5</w:t>
             </w:r>
             <w:r>
               <w:rPr>
@@ -754,9 +786,6 @@
         <w:p>
           <w:pPr>
             <w:pStyle w:val="TOC1"/>
-            <w:tabs>
-              <w:tab w:val="right" w:leader="dot" w:pos="9010"/>
-            </w:tabs>
             <w:rPr>
               <w:rFonts w:asciiTheme="minorHAnsi" w:eastAsiaTheme="minorEastAsia" w:hAnsiTheme="minorHAnsi" w:cstheme="minorBidi"/>
               <w:b w:val="0"/>
@@ -769,12 +798,33 @@
               <w:lang w:eastAsia="en-GB"/>
             </w:rPr>
           </w:pPr>
-          <w:hyperlink w:anchor="_Toc95724590" w:history="1">
+          <w:hyperlink w:anchor="_Toc99750308" w:history="1">
             <w:r>
               <w:rPr>
                 <w:rStyle w:val="Hyperlink"/>
                 <w:noProof/>
               </w:rPr>
+              <w:t>6.</w:t>
+            </w:r>
+            <w:r>
+              <w:rPr>
+                <w:rFonts w:asciiTheme="minorHAnsi" w:eastAsiaTheme="minorEastAsia" w:hAnsiTheme="minorHAnsi" w:cstheme="minorBidi"/>
+                <w:b w:val="0"/>
+                <w:bCs w:val="0"/>
+                <w:i w:val="0"/>
+                <w:iCs w:val="0"/>
+                <w:noProof/>
+                <w:sz w:val="22"/>
+                <w:szCs w:val="22"/>
+                <w:lang w:eastAsia="en-GB"/>
+              </w:rPr>
+              <w:tab/>
+            </w:r>
+            <w:r>
+              <w:rPr>
+                <w:rStyle w:val="Hyperlink"/>
+                <w:noProof/>
+              </w:rPr>
               <w:t>Critical Review</w:t>
             </w:r>
             <w:r>
@@ -796,7 +846,7 @@
                 <w:noProof/>
                 <w:webHidden/>
               </w:rPr>
-              <w:instrText xml:space="preserve"> PAGEREF _Toc95724590 \h </w:instrText>
+              <w:instrText xml:space="preserve"> PAGEREF _Toc99750308 \h </w:instrText>
             </w:r>
             <w:r>
               <w:rPr>
@@ -816,7 +866,7 @@
                 <w:noProof/>
                 <w:webHidden/>
               </w:rPr>
-              <w:t>2</w:t>
+              <w:t>6</w:t>
             </w:r>
             <w:r>
               <w:rPr>
@@ -830,9 +880,6 @@
         <w:p>
           <w:pPr>
             <w:pStyle w:val="TOC1"/>
-            <w:tabs>
-              <w:tab w:val="right" w:leader="dot" w:pos="9010"/>
-            </w:tabs>
             <w:rPr>
               <w:rFonts w:asciiTheme="minorHAnsi" w:eastAsiaTheme="minorEastAsia" w:hAnsiTheme="minorHAnsi" w:cstheme="minorBidi"/>
               <w:b w:val="0"/>
@@ -845,12 +892,33 @@
               <w:lang w:eastAsia="en-GB"/>
             </w:rPr>
           </w:pPr>
-          <w:hyperlink w:anchor="_Toc95724591" w:history="1">
+          <w:hyperlink w:anchor="_Toc99750309" w:history="1">
             <w:r>
               <w:rPr>
                 <w:rStyle w:val="Hyperlink"/>
                 <w:noProof/>
               </w:rPr>
+              <w:t>7.</w:t>
+            </w:r>
+            <w:r>
+              <w:rPr>
+                <w:rFonts w:asciiTheme="minorHAnsi" w:eastAsiaTheme="minorEastAsia" w:hAnsiTheme="minorHAnsi" w:cstheme="minorBidi"/>
+                <w:b w:val="0"/>
+                <w:bCs w:val="0"/>
+                <w:i w:val="0"/>
+                <w:iCs w:val="0"/>
+                <w:noProof/>
+                <w:sz w:val="22"/>
+                <w:szCs w:val="22"/>
+                <w:lang w:eastAsia="en-GB"/>
+              </w:rPr>
+              <w:tab/>
+            </w:r>
+            <w:r>
+              <w:rPr>
+                <w:rStyle w:val="Hyperlink"/>
+                <w:noProof/>
+              </w:rPr>
               <w:t>References</w:t>
             </w:r>
             <w:r>
@@ -872,7 +940,7 @@
                 <w:noProof/>
                 <w:webHidden/>
               </w:rPr>
-              <w:instrText xml:space="preserve"> PAGEREF _Toc95724591 \h </w:instrText>
+              <w:instrText xml:space="preserve"> PAGEREF _Toc99750309 \h </w:instrText>
             </w:r>
             <w:r>
               <w:rPr>
@@ -892,7 +960,7 @@
                 <w:noProof/>
                 <w:webHidden/>
               </w:rPr>
-              <w:t>2</w:t>
+              <w:t>7</w:t>
             </w:r>
             <w:r>
               <w:rPr>
@@ -906,9 +974,6 @@
         <w:p>
           <w:pPr>
             <w:pStyle w:val="TOC1"/>
-            <w:tabs>
-              <w:tab w:val="right" w:leader="dot" w:pos="9010"/>
-            </w:tabs>
             <w:rPr>
               <w:rFonts w:asciiTheme="minorHAnsi" w:eastAsiaTheme="minorEastAsia" w:hAnsiTheme="minorHAnsi" w:cstheme="minorBidi"/>
               <w:b w:val="0"/>
@@ -921,12 +986,33 @@
               <w:lang w:eastAsia="en-GB"/>
             </w:rPr>
           </w:pPr>
-          <w:hyperlink w:anchor="_Toc95724592" w:history="1">
+          <w:hyperlink w:anchor="_Toc99750310" w:history="1">
             <w:r>
               <w:rPr>
                 <w:rStyle w:val="Hyperlink"/>
                 <w:noProof/>
               </w:rPr>
+              <w:t>8.</w:t>
+            </w:r>
+            <w:r>
+              <w:rPr>
+                <w:rFonts w:asciiTheme="minorHAnsi" w:eastAsiaTheme="minorEastAsia" w:hAnsiTheme="minorHAnsi" w:cstheme="minorBidi"/>
+                <w:b w:val="0"/>
+                <w:bCs w:val="0"/>
+                <w:i w:val="0"/>
+                <w:iCs w:val="0"/>
+                <w:noProof/>
+                <w:sz w:val="22"/>
+                <w:szCs w:val="22"/>
+                <w:lang w:eastAsia="en-GB"/>
+              </w:rPr>
+              <w:tab/>
+            </w:r>
+            <w:r>
+              <w:rPr>
+                <w:rStyle w:val="Hyperlink"/>
+                <w:noProof/>
+              </w:rPr>
               <w:t>Appendix</w:t>
             </w:r>
             <w:r>
@@ -948,7 +1034,7 @@
                 <w:noProof/>
                 <w:webHidden/>
               </w:rPr>
-              <w:instrText xml:space="preserve"> PAGEREF _Toc95724592 \h </w:instrText>
+              <w:instrText xml:space="preserve"> PAGEREF _Toc99750310 \h </w:instrText>
             </w:r>
             <w:r>
               <w:rPr>
@@ -968,7 +1054,7 @@
                 <w:noProof/>
                 <w:webHidden/>
               </w:rPr>
-              <w:t>3</w:t>
+              <w:t>8</w:t>
             </w:r>
             <w:r>
               <w:rPr>
@@ -983,6 +1069,7 @@
           <w:pPr>
             <w:pStyle w:val="TOC2"/>
             <w:tabs>
+              <w:tab w:val="left" w:pos="960"/>
               <w:tab w:val="right" w:leader="dot" w:pos="9010"/>
             </w:tabs>
             <w:rPr>
@@ -993,11 +1080,28 @@
               <w:lang w:eastAsia="en-GB"/>
             </w:rPr>
           </w:pPr>
-          <w:hyperlink w:anchor="_Toc95724593" w:history="1">
+          <w:hyperlink w:anchor="_Toc99750311" w:history="1">
             <w:r>
               <w:rPr>
                 <w:rStyle w:val="Hyperlink"/>
                 <w:noProof/>
+              </w:rPr>
+              <w:t>8.1.</w:t>
+            </w:r>
+            <w:r>
+              <w:rPr>
+                <w:rFonts w:asciiTheme="minorHAnsi" w:eastAsiaTheme="minorEastAsia" w:hAnsiTheme="minorHAnsi" w:cstheme="minorBidi"/>
+                <w:b w:val="0"/>
+                <w:bCs w:val="0"/>
+                <w:noProof/>
+                <w:lang w:eastAsia="en-GB"/>
+              </w:rPr>
+              <w:tab/>
+            </w:r>
+            <w:r>
+              <w:rPr>
+                <w:rStyle w:val="Hyperlink"/>
+                <w:noProof/>
                 <w:shd w:val="clear" w:color="auto" w:fill="FFFFFF"/>
               </w:rPr>
               <w:t>Appendix 1</w:t>
@@ -1021,7 +1125,7 @@
                 <w:noProof/>
                 <w:webHidden/>
               </w:rPr>
-              <w:instrText xml:space="preserve"> PAGEREF _Toc95724593 \h </w:instrText>
+              <w:instrText xml:space="preserve"> PAGEREF _Toc99750311 \h </w:instrText>
             </w:r>
             <w:r>
               <w:rPr>
@@ -1041,7 +1145,7 @@
                 <w:noProof/>
                 <w:webHidden/>
               </w:rPr>
-              <w:t>3</w:t>
+              <w:t>8</w:t>
             </w:r>
             <w:r>
               <w:rPr>
@@ -1056,6 +1160,7 @@
           <w:pPr>
             <w:pStyle w:val="TOC2"/>
             <w:tabs>
+              <w:tab w:val="left" w:pos="960"/>
               <w:tab w:val="right" w:leader="dot" w:pos="9010"/>
             </w:tabs>
             <w:rPr>
@@ -1066,11 +1171,28 @@
               <w:lang w:eastAsia="en-GB"/>
             </w:rPr>
           </w:pPr>
-          <w:hyperlink w:anchor="_Toc95724594" w:history="1">
+          <w:hyperlink w:anchor="_Toc99750312" w:history="1">
             <w:r>
               <w:rPr>
                 <w:rStyle w:val="Hyperlink"/>
                 <w:noProof/>
+              </w:rPr>
+              <w:t>8.2.</w:t>
+            </w:r>
+            <w:r>
+              <w:rPr>
+                <w:rFonts w:asciiTheme="minorHAnsi" w:eastAsiaTheme="minorEastAsia" w:hAnsiTheme="minorHAnsi" w:cstheme="minorBidi"/>
+                <w:b w:val="0"/>
+                <w:bCs w:val="0"/>
+                <w:noProof/>
+                <w:lang w:eastAsia="en-GB"/>
+              </w:rPr>
+              <w:tab/>
+            </w:r>
+            <w:r>
+              <w:rPr>
+                <w:rStyle w:val="Hyperlink"/>
+                <w:noProof/>
                 <w:shd w:val="clear" w:color="auto" w:fill="FFFFFF"/>
               </w:rPr>
               <w:t>Appendix 2</w:t>
@@ -1094,7 +1216,7 @@
                 <w:noProof/>
                 <w:webHidden/>
               </w:rPr>
-              <w:instrText xml:space="preserve"> PAGEREF _Toc95724594 \h </w:instrText>
+              <w:instrText xml:space="preserve"> PAGEREF _Toc99750312 \h </w:instrText>
             </w:r>
             <w:r>
               <w:rPr>
@@ -1114,7 +1236,7 @@
                 <w:noProof/>
                 <w:webHidden/>
               </w:rPr>
-              <w:t>3</w:t>
+              <w:t>8</w:t>
             </w:r>
             <w:r>
               <w:rPr>
@@ -1129,6 +1251,7 @@
           <w:pPr>
             <w:pStyle w:val="TOC2"/>
             <w:tabs>
+              <w:tab w:val="left" w:pos="960"/>
               <w:tab w:val="right" w:leader="dot" w:pos="9010"/>
             </w:tabs>
             <w:rPr>
@@ -1139,11 +1262,28 @@
               <w:lang w:eastAsia="en-GB"/>
             </w:rPr>
           </w:pPr>
-          <w:hyperlink w:anchor="_Toc95724595" w:history="1">
+          <w:hyperlink w:anchor="_Toc99750313" w:history="1">
             <w:r>
               <w:rPr>
                 <w:rStyle w:val="Hyperlink"/>
                 <w:noProof/>
+              </w:rPr>
+              <w:t>8.3.</w:t>
+            </w:r>
+            <w:r>
+              <w:rPr>
+                <w:rFonts w:asciiTheme="minorHAnsi" w:eastAsiaTheme="minorEastAsia" w:hAnsiTheme="minorHAnsi" w:cstheme="minorBidi"/>
+                <w:b w:val="0"/>
+                <w:bCs w:val="0"/>
+                <w:noProof/>
+                <w:lang w:eastAsia="en-GB"/>
+              </w:rPr>
+              <w:tab/>
+            </w:r>
+            <w:r>
+              <w:rPr>
+                <w:rStyle w:val="Hyperlink"/>
+                <w:noProof/>
                 <w:shd w:val="clear" w:color="auto" w:fill="FFFFFF"/>
               </w:rPr>
               <w:t>Appendix 3</w:t>
@@ -1167,7 +1307,7 @@
                 <w:noProof/>
                 <w:webHidden/>
               </w:rPr>
-              <w:instrText xml:space="preserve"> PAGEREF _Toc95724595 \h </w:instrText>
+              <w:instrText xml:space="preserve"> PAGEREF _Toc99750313 \h </w:instrText>
             </w:r>
             <w:r>
               <w:rPr>
@@ -1187,7 +1327,7 @@
                 <w:noProof/>
                 <w:webHidden/>
               </w:rPr>
-              <w:t>3</w:t>
+              <w:t>8</w:t>
             </w:r>
             <w:r>
               <w:rPr>
@@ -1239,9 +1379,9 @@
     </w:p>
     <w:p>
       <w:pPr>
-        <w:pStyle w:val="Heading1"/>
-      </w:pPr>
-      <w:bookmarkStart w:id="0" w:name="_Toc95724585"/>
+        <w:pStyle w:val="H1"/>
+      </w:pPr>
+      <w:bookmarkStart w:id="0" w:name="_Toc99750303"/>
       <w:r>
         <w:lastRenderedPageBreak/>
         <w:t>Introduction</w:t>
@@ -1278,10 +1418,11 @@
     </w:p>
     <w:p>
       <w:pPr>
-        <w:pStyle w:val="Heading1"/>
-      </w:pPr>
-      <w:bookmarkStart w:id="1" w:name="_Toc95724586"/>
-      <w:r>
+        <w:pStyle w:val="H1"/>
+      </w:pPr>
+      <w:bookmarkStart w:id="1" w:name="_Toc99750304"/>
+      <w:r>
+        <w:lastRenderedPageBreak/>
         <w:t>Methodology</w:t>
       </w:r>
       <w:bookmarkEnd w:id="1"/>
@@ -1319,15 +1460,11 @@
     </w:p>
     <w:p>
       <w:pPr>
-        <w:pStyle w:val="Heading1"/>
-        <w:rPr>
-          <w:color w:val="auto"/>
-          <w:sz w:val="36"/>
-          <w:szCs w:val="26"/>
-        </w:rPr>
-      </w:pPr>
-      <w:bookmarkStart w:id="2" w:name="_Toc95724587"/>
-      <w:r>
+        <w:pStyle w:val="H1"/>
+      </w:pPr>
+      <w:bookmarkStart w:id="2" w:name="_Toc99750305"/>
+      <w:r>
+        <w:lastRenderedPageBreak/>
         <w:t>Product Description</w:t>
       </w:r>
       <w:bookmarkEnd w:id="2"/>
@@ -1374,16 +1511,14 @@
       <w:pPr>
         <w:pStyle w:val="Body"/>
       </w:pPr>
-      <w:r>
-        <w:t xml:space="preserve"> </w:t>
-      </w:r>
     </w:p>
     <w:p>
       <w:pPr>
-        <w:pStyle w:val="Heading1"/>
-      </w:pPr>
-      <w:bookmarkStart w:id="3" w:name="_Toc95724588"/>
-      <w:r>
+        <w:pStyle w:val="H1"/>
+      </w:pPr>
+      <w:bookmarkStart w:id="3" w:name="_Toc99750306"/>
+      <w:r>
+        <w:lastRenderedPageBreak/>
         <w:t>Legal, Ethical and Security Issues</w:t>
       </w:r>
       <w:bookmarkEnd w:id="3"/>
@@ -1409,10 +1544,11 @@
     </w:p>
     <w:p>
       <w:pPr>
-        <w:pStyle w:val="Heading1"/>
-      </w:pPr>
-      <w:bookmarkStart w:id="4" w:name="_Toc95724589"/>
-      <w:r>
+        <w:pStyle w:val="H1"/>
+      </w:pPr>
+      <w:bookmarkStart w:id="4" w:name="_Toc99750307"/>
+      <w:r>
+        <w:lastRenderedPageBreak/>
         <w:t>Evaluation of Fitness for Purpose</w:t>
       </w:r>
       <w:bookmarkEnd w:id="4"/>
@@ -1447,14 +1583,9 @@
     </w:p>
     <w:p>
       <w:pPr>
-        <w:pStyle w:val="Heading1"/>
-        <w:rPr>
-          <w:color w:val="auto"/>
-          <w:sz w:val="36"/>
-          <w:szCs w:val="26"/>
-        </w:rPr>
-      </w:pPr>
-      <w:bookmarkStart w:id="5" w:name="_Toc95724590"/>
+        <w:pStyle w:val="H1"/>
+      </w:pPr>
+      <w:bookmarkStart w:id="5" w:name="_Toc99750308"/>
       <w:r>
         <w:lastRenderedPageBreak/>
         <w:t>Critical Review</w:t>
@@ -1491,10 +1622,23 @@
     </w:p>
     <w:p>
       <w:pPr>
-        <w:pStyle w:val="Heading1"/>
-      </w:pPr>
-      <w:bookmarkStart w:id="6" w:name="_Toc95724591"/>
-      <w:r>
+        <w:pStyle w:val="H1"/>
+        <w:rPr>
+          <w:rStyle w:val="SubtleEmphasis"/>
+          <w:i w:val="0"/>
+          <w:iCs w:val="0"/>
+          <w:color w:val="262626" w:themeColor="text1" w:themeTint="D9"/>
+        </w:rPr>
+      </w:pPr>
+      <w:bookmarkStart w:id="6" w:name="_Toc99750309"/>
+      <w:r>
+        <w:rPr>
+          <w:rStyle w:val="SubtleEmphasis"/>
+          <w:i w:val="0"/>
+          <w:iCs w:val="0"/>
+          <w:color w:val="262626" w:themeColor="text1" w:themeTint="D9"/>
+        </w:rPr>
+        <w:lastRenderedPageBreak/>
         <w:t>References</w:t>
       </w:r>
       <w:bookmarkEnd w:id="6"/>
@@ -1549,19 +1693,7 @@
         <w:rPr>
           <w:rStyle w:val="SubtleEmphasis"/>
         </w:rPr>
-        <w:t>Department for Business, Innovation &amp; Skill - Misleading and aggressive commercial practices (BIS/13/1114)</w:t>
-      </w:r>
-      <w:r>
-        <w:rPr>
-          <w:rStyle w:val="SubtleEmphasis"/>
-        </w:rPr>
-        <w:t xml:space="preserve"> (2013)</w:t>
-      </w:r>
-      <w:r>
-        <w:rPr>
-          <w:rStyle w:val="SubtleEmphasis"/>
-        </w:rPr>
-        <w:t xml:space="preserve"> Available at </w:t>
+        <w:t xml:space="preserve">Department for Business, Innovation &amp; Skill - Misleading and aggressive commercial practices (BIS/13/1114) (2013) Available at </w:t>
       </w:r>
       <w:hyperlink r:id="rId11" w:history="1">
         <w:r>
@@ -1575,13 +1707,7 @@
         <w:rPr>
           <w:rStyle w:val="SubtleEmphasis"/>
         </w:rPr>
-        <w:t xml:space="preserve"> </w:t>
-      </w:r>
-      <w:r>
-        <w:rPr>
-          <w:rStyle w:val="SubtleEmphasis"/>
-        </w:rPr>
-        <w:t>[Accessed 06 Jan 2021]</w:t>
+        <w:t xml:space="preserve"> [Accessed 06 Jan 2021]</w:t>
       </w:r>
     </w:p>
     <w:p>
@@ -1594,37 +1720,7 @@
         <w:rPr>
           <w:rStyle w:val="SubtleEmphasis"/>
         </w:rPr>
-        <w:t xml:space="preserve">Department for Business, Innovation &amp; Skill - </w:t>
-      </w:r>
-      <w:r>
-        <w:rPr>
-          <w:rStyle w:val="SubtleEmphasis"/>
-        </w:rPr>
-        <w:t xml:space="preserve">Public Views on Ethical Retail </w:t>
-      </w:r>
-      <w:r>
-        <w:rPr>
-          <w:rStyle w:val="SubtleEmphasis"/>
-        </w:rPr>
-        <w:t xml:space="preserve">(BIS/14/907) </w:t>
-      </w:r>
-      <w:r>
-        <w:rPr>
-          <w:rStyle w:val="SubtleEmphasis"/>
-        </w:rPr>
-        <w:t>(</w:t>
-      </w:r>
-      <w:r>
-        <w:rPr>
-          <w:rStyle w:val="SubtleEmphasis"/>
-        </w:rPr>
-        <w:t xml:space="preserve">Updated June </w:t>
-      </w:r>
-      <w:r>
-        <w:rPr>
-          <w:rStyle w:val="SubtleEmphasis"/>
-        </w:rPr>
-        <w:t xml:space="preserve">2014) Available at </w:t>
+        <w:t xml:space="preserve">Department for Business, Innovation &amp; Skill - Public Views on Ethical Retail (BIS/14/907) (Updated June 2014) Available at </w:t>
       </w:r>
       <w:hyperlink r:id="rId12" w:history="1">
         <w:r>
@@ -1773,7 +1869,6 @@
         <w:rPr>
           <w:rStyle w:val="SubtleEmphasis"/>
         </w:rPr>
-        <w:lastRenderedPageBreak/>
         <w:t xml:space="preserve">The Consumer Contracts (Information, Cancellation and Additional Charges) Regulations 2013 (Part 4 - Protection from inertia selling and additional charges) Available at </w:t>
       </w:r>
       <w:hyperlink r:id="rId17" w:history="1">
@@ -1794,37 +1889,40 @@
     <w:p>
       <w:pPr>
         <w:pStyle w:val="Body"/>
-        <w:ind w:firstLine="0"/>
       </w:pPr>
     </w:p>
     <w:p>
       <w:pPr>
-        <w:pStyle w:val="Heading1"/>
+        <w:pStyle w:val="H1"/>
         <w:rPr>
           <w:rStyle w:val="SubtleEmphasis"/>
           <w:i w:val="0"/>
           <w:iCs w:val="0"/>
-        </w:rPr>
-      </w:pPr>
-      <w:bookmarkStart w:id="7" w:name="_Toc95724592"/>
+          <w:color w:val="262626" w:themeColor="text1" w:themeTint="D9"/>
+        </w:rPr>
+      </w:pPr>
+      <w:bookmarkStart w:id="7" w:name="_Toc99750310"/>
       <w:r>
         <w:rPr>
           <w:rStyle w:val="SubtleEmphasis"/>
           <w:i w:val="0"/>
           <w:iCs w:val="0"/>
-        </w:rPr>
+          <w:color w:val="262626" w:themeColor="text1" w:themeTint="D9"/>
+        </w:rPr>
+        <w:lastRenderedPageBreak/>
         <w:t>Appendix</w:t>
       </w:r>
       <w:bookmarkEnd w:id="7"/>
     </w:p>
     <w:p>
       <w:pPr>
-        <w:pStyle w:val="Heading2"/>
+        <w:pStyle w:val="H2"/>
         <w:rPr>
           <w:shd w:val="clear" w:color="auto" w:fill="FFFFFF"/>
         </w:rPr>
       </w:pPr>
       <w:bookmarkStart w:id="8" w:name="_Toc95724593"/>
+      <w:bookmarkStart w:id="9" w:name="_Toc99750311"/>
       <w:r>
         <w:rPr>
           <w:shd w:val="clear" w:color="auto" w:fill="FFFFFF"/>
@@ -1832,53 +1930,6 @@
         <w:t>Appendix 1</w:t>
       </w:r>
       <w:bookmarkEnd w:id="8"/>
-    </w:p>
-    <w:p>
-      <w:pPr>
-        <w:pStyle w:val="Quote"/>
-        <w:rPr>
-          <w:shd w:val="clear" w:color="auto" w:fill="FFFFFF"/>
-        </w:rPr>
-      </w:pPr>
-      <w:r>
-        <w:rPr>
-          <w:shd w:val="clear" w:color="auto" w:fill="FFFFFF"/>
-        </w:rPr>
-        <w:t xml:space="preserve">Record of team meetings with information on what was discussed at </w:t>
-      </w:r>
-      <w:r>
-        <w:rPr>
-          <w:rFonts w:cs="Arial"/>
-        </w:rPr>
-        <w:br/>
-      </w:r>
-      <w:r>
-        <w:rPr>
-          <w:shd w:val="clear" w:color="auto" w:fill="FFFFFF"/>
-        </w:rPr>
-        <w:t>meetings, decisions that were made.</w:t>
-      </w:r>
-    </w:p>
-    <w:p>
-      <w:pPr>
-        <w:pStyle w:val="Heading2"/>
-        <w:rPr>
-          <w:shd w:val="clear" w:color="auto" w:fill="FFFFFF"/>
-        </w:rPr>
-      </w:pPr>
-      <w:r>
-        <w:rPr>
-          <w:rFonts w:ascii="Arial" w:hAnsi="Arial" w:cs="Arial"/>
-        </w:rPr>
-        <w:br/>
-      </w:r>
-      <w:bookmarkStart w:id="9" w:name="_Toc95724594"/>
-      <w:r>
-        <w:rPr>
-          <w:shd w:val="clear" w:color="auto" w:fill="FFFFFF"/>
-        </w:rPr>
-        <w:t>Appendix 2</w:t>
-      </w:r>
       <w:bookmarkEnd w:id="9"/>
     </w:p>
     <w:p>
@@ -1892,7 +1943,7 @@
         <w:rPr>
           <w:shd w:val="clear" w:color="auto" w:fill="FFFFFF"/>
         </w:rPr>
-        <w:t xml:space="preserve">Source/Asset files. Where appropriate, a link should be provided to an external repository such as GitHub that contains the source code/asset files required to build/create the project. The location/content must be agreed with the </w:t>
+        <w:t xml:space="preserve">Record of team meetings with information on what was discussed at </w:t>
       </w:r>
       <w:r>
         <w:rPr>
@@ -1904,30 +1955,26 @@
         <w:rPr>
           <w:shd w:val="clear" w:color="auto" w:fill="FFFFFF"/>
         </w:rPr>
-        <w:t>LAB tutor.</w:t>
+        <w:t>meetings, decisions that were made.</w:t>
       </w:r>
     </w:p>
     <w:p>
       <w:pPr>
-        <w:pStyle w:val="Heading2"/>
+        <w:pStyle w:val="H2"/>
         <w:rPr>
           <w:shd w:val="clear" w:color="auto" w:fill="FFFFFF"/>
         </w:rPr>
       </w:pPr>
-      <w:r>
-        <w:rPr>
-          <w:rFonts w:ascii="Arial" w:hAnsi="Arial" w:cs="Arial"/>
-        </w:rPr>
-        <w:br/>
-      </w:r>
-      <w:bookmarkStart w:id="10" w:name="_Toc95724595"/>
+      <w:bookmarkStart w:id="10" w:name="_Toc95724594"/>
+      <w:bookmarkStart w:id="11" w:name="_Toc99750312"/>
       <w:r>
         <w:rPr>
           <w:shd w:val="clear" w:color="auto" w:fill="FFFFFF"/>
         </w:rPr>
-        <w:t>Appendix 3</w:t>
+        <w:t>Appendix 2</w:t>
       </w:r>
       <w:bookmarkEnd w:id="10"/>
+      <w:bookmarkEnd w:id="11"/>
     </w:p>
     <w:p>
       <w:pPr>
@@ -1940,19 +1987,63 @@
         <w:rPr>
           <w:shd w:val="clear" w:color="auto" w:fill="FFFFFF"/>
         </w:rPr>
-        <w:t>Any further resources you think are relevant to the project.</w:t>
+        <w:t xml:space="preserve">Source/Asset files. Where appropriate, a link should be provided to an external repository such as GitHub that contains the source code/asset files required to build/create the project. The location/content must be agreed with the </w:t>
+      </w:r>
+      <w:r>
+        <w:rPr>
+          <w:rFonts w:cs="Arial"/>
+        </w:rPr>
+        <w:br/>
+      </w:r>
+      <w:r>
+        <w:rPr>
+          <w:shd w:val="clear" w:color="auto" w:fill="FFFFFF"/>
+        </w:rPr>
+        <w:t>LAB tutor.</w:t>
       </w:r>
     </w:p>
     <w:p>
       <w:pPr>
-        <w:spacing w:before="0" w:after="0" w:line="240" w:lineRule="auto"/>
+        <w:pStyle w:val="H2"/>
+        <w:rPr>
+          <w:shd w:val="clear" w:color="auto" w:fill="FFFFFF"/>
+        </w:rPr>
+      </w:pPr>
+      <w:bookmarkStart w:id="12" w:name="_Toc95724595"/>
+      <w:bookmarkStart w:id="13" w:name="_Toc99750313"/>
+      <w:r>
+        <w:rPr>
+          <w:shd w:val="clear" w:color="auto" w:fill="FFFFFF"/>
+        </w:rPr>
+        <w:t>Appendix 3</w:t>
+      </w:r>
+      <w:bookmarkEnd w:id="12"/>
+      <w:bookmarkEnd w:id="13"/>
+    </w:p>
+    <w:p>
+      <w:pPr>
+        <w:pStyle w:val="Quote"/>
+        <w:rPr>
+          <w:shd w:val="clear" w:color="auto" w:fill="FFFFFF"/>
+        </w:rPr>
+      </w:pPr>
+      <w:r>
+        <w:rPr>
+          <w:shd w:val="clear" w:color="auto" w:fill="FFFFFF"/>
+        </w:rPr>
+        <w:t>Any further resources you think are relevant to the project.</w:t>
+      </w:r>
+    </w:p>
+    <w:p>
+      <w:pPr>
+        <w:pStyle w:val="Body"/>
       </w:pPr>
     </w:p>
     <w:sectPr>
       <w:headerReference w:type="default" r:id="rId18"/>
       <w:footerReference w:type="default" r:id="rId19"/>
       <w:pgSz w:w="11900" w:h="16840"/>
-      <w:pgMar w:top="1440" w:right="1440" w:bottom="1440" w:left="1440" w:header="708" w:footer="708" w:gutter="0"/>
+      <w:pgMar w:top="1247" w:right="1247" w:bottom="1247" w:left="1247" w:header="567" w:footer="544" w:gutter="0"/>
       <w:pgNumType w:start="1"/>
       <w:cols w:space="708"/>
       <w:docGrid w:linePitch="360"/>
@@ -2119,7 +2210,13 @@
       </w:tabs>
     </w:pPr>
     <w:r>
-      <w:t>Module CI536</w:t>
+      <w:t>Module: CI</w:t>
+    </w:r>
+    <w:r>
+      <w:t>5</w:t>
+    </w:r>
+    <w:r>
+      <w:t>36</w:t>
     </w:r>
     <w:r>
       <w:tab/>
@@ -2177,7 +2274,9 @@
     </w:pPr>
     <w:r>
       <w:tab/>
-      <w:t>Title of the paper goes here – important!</w:t>
+    </w:r>
+    <w:r>
+      <w:t>Quark – A gamified time tracking application and website</w:t>
     </w:r>
   </w:p>
 </w:hdr>
@@ -2298,6 +2397,178 @@
     </w:lvl>
   </w:abstractNum>
   <w:abstractNum w:abstractNumId="1" w15:restartNumberingAfterBreak="0">
+    <w:nsid w:val="05664A05"/>
+    <w:multiLevelType w:val="hybridMultilevel"/>
+    <w:tmpl w:val="D102E9A4"/>
+    <w:lvl w:ilvl="0" w:tplc="80360FFE">
+      <w:start w:val="1"/>
+      <w:numFmt w:val="decimal"/>
+      <w:lvlText w:val="%1."/>
+      <w:lvlJc w:val="left"/>
+      <w:pPr>
+        <w:ind w:left="720" w:hanging="360"/>
+      </w:pPr>
+    </w:lvl>
+    <w:lvl w:ilvl="1" w:tplc="08090019" w:tentative="1">
+      <w:start w:val="1"/>
+      <w:numFmt w:val="lowerLetter"/>
+      <w:lvlText w:val="%2."/>
+      <w:lvlJc w:val="left"/>
+      <w:pPr>
+        <w:ind w:left="1440" w:hanging="360"/>
+      </w:pPr>
+    </w:lvl>
+    <w:lvl w:ilvl="2" w:tplc="0809001B" w:tentative="1">
+      <w:start w:val="1"/>
+      <w:numFmt w:val="lowerRoman"/>
+      <w:lvlText w:val="%3."/>
+      <w:lvlJc w:val="right"/>
+      <w:pPr>
+        <w:ind w:left="2160" w:hanging="180"/>
+      </w:pPr>
+    </w:lvl>
+    <w:lvl w:ilvl="3" w:tplc="0809000F" w:tentative="1">
+      <w:start w:val="1"/>
+      <w:numFmt w:val="decimal"/>
+      <w:lvlText w:val="%4."/>
+      <w:lvlJc w:val="left"/>
+      <w:pPr>
+        <w:ind w:left="2880" w:hanging="360"/>
+      </w:pPr>
+    </w:lvl>
+    <w:lvl w:ilvl="4" w:tplc="08090019" w:tentative="1">
+      <w:start w:val="1"/>
+      <w:numFmt w:val="lowerLetter"/>
+      <w:lvlText w:val="%5."/>
+      <w:lvlJc w:val="left"/>
+      <w:pPr>
+        <w:ind w:left="3600" w:hanging="360"/>
+      </w:pPr>
+    </w:lvl>
+    <w:lvl w:ilvl="5" w:tplc="0809001B" w:tentative="1">
+      <w:start w:val="1"/>
+      <w:numFmt w:val="lowerRoman"/>
+      <w:lvlText w:val="%6."/>
+      <w:lvlJc w:val="right"/>
+      <w:pPr>
+        <w:ind w:left="4320" w:hanging="180"/>
+      </w:pPr>
+    </w:lvl>
+    <w:lvl w:ilvl="6" w:tplc="0809000F" w:tentative="1">
+      <w:start w:val="1"/>
+      <w:numFmt w:val="decimal"/>
+      <w:lvlText w:val="%7."/>
+      <w:lvlJc w:val="left"/>
+      <w:pPr>
+        <w:ind w:left="5040" w:hanging="360"/>
+      </w:pPr>
+    </w:lvl>
+    <w:lvl w:ilvl="7" w:tplc="08090019" w:tentative="1">
+      <w:start w:val="1"/>
+      <w:numFmt w:val="lowerLetter"/>
+      <w:lvlText w:val="%8."/>
+      <w:lvlJc w:val="left"/>
+      <w:pPr>
+        <w:ind w:left="5760" w:hanging="360"/>
+      </w:pPr>
+    </w:lvl>
+    <w:lvl w:ilvl="8" w:tplc="0809001B" w:tentative="1">
+      <w:start w:val="1"/>
+      <w:numFmt w:val="lowerRoman"/>
+      <w:lvlText w:val="%9."/>
+      <w:lvlJc w:val="right"/>
+      <w:pPr>
+        <w:ind w:left="6480" w:hanging="180"/>
+      </w:pPr>
+    </w:lvl>
+  </w:abstractNum>
+  <w:abstractNum w:abstractNumId="2" w15:restartNumberingAfterBreak="0">
+    <w:nsid w:val="0A311EDC"/>
+    <w:multiLevelType w:val="multilevel"/>
+    <w:tmpl w:val="0809001F"/>
+    <w:lvl w:ilvl="0">
+      <w:start w:val="1"/>
+      <w:numFmt w:val="decimal"/>
+      <w:lvlText w:val="%1."/>
+      <w:lvlJc w:val="left"/>
+      <w:pPr>
+        <w:ind w:left="360" w:hanging="360"/>
+      </w:pPr>
+    </w:lvl>
+    <w:lvl w:ilvl="1">
+      <w:start w:val="1"/>
+      <w:numFmt w:val="decimal"/>
+      <w:lvlText w:val="%1.%2."/>
+      <w:lvlJc w:val="left"/>
+      <w:pPr>
+        <w:ind w:left="792" w:hanging="432"/>
+      </w:pPr>
+    </w:lvl>
+    <w:lvl w:ilvl="2">
+      <w:start w:val="1"/>
+      <w:numFmt w:val="decimal"/>
+      <w:lvlText w:val="%1.%2.%3."/>
+      <w:lvlJc w:val="left"/>
+      <w:pPr>
+        <w:ind w:left="1224" w:hanging="504"/>
+      </w:pPr>
+    </w:lvl>
+    <w:lvl w:ilvl="3">
+      <w:start w:val="1"/>
+      <w:numFmt w:val="decimal"/>
+      <w:lvlText w:val="%1.%2.%3.%4."/>
+      <w:lvlJc w:val="left"/>
+      <w:pPr>
+        <w:ind w:left="1728" w:hanging="648"/>
+      </w:pPr>
+    </w:lvl>
+    <w:lvl w:ilvl="4">
+      <w:start w:val="1"/>
+      <w:numFmt w:val="decimal"/>
+      <w:lvlText w:val="%1.%2.%3.%4.%5."/>
+      <w:lvlJc w:val="left"/>
+      <w:pPr>
+        <w:ind w:left="2232" w:hanging="792"/>
+      </w:pPr>
+    </w:lvl>
+    <w:lvl w:ilvl="5">
+      <w:start w:val="1"/>
+      <w:numFmt w:val="decimal"/>
+      <w:lvlText w:val="%1.%2.%3.%4.%5.%6."/>
+      <w:lvlJc w:val="left"/>
+      <w:pPr>
+        <w:ind w:left="2736" w:hanging="936"/>
+      </w:pPr>
+    </w:lvl>
+    <w:lvl w:ilvl="6">
+      <w:start w:val="1"/>
+      <w:numFmt w:val="decimal"/>
+      <w:lvlText w:val="%1.%2.%3.%4.%5.%6.%7."/>
+      <w:lvlJc w:val="left"/>
+      <w:pPr>
+        <w:ind w:left="3240" w:hanging="1080"/>
+      </w:pPr>
+    </w:lvl>
+    <w:lvl w:ilvl="7">
+      <w:start w:val="1"/>
+      <w:numFmt w:val="decimal"/>
+      <w:lvlText w:val="%1.%2.%3.%4.%5.%6.%7.%8."/>
+      <w:lvlJc w:val="left"/>
+      <w:pPr>
+        <w:ind w:left="3744" w:hanging="1224"/>
+      </w:pPr>
+    </w:lvl>
+    <w:lvl w:ilvl="8">
+      <w:start w:val="1"/>
+      <w:numFmt w:val="decimal"/>
+      <w:lvlText w:val="%1.%2.%3.%4.%5.%6.%7.%8.%9."/>
+      <w:lvlJc w:val="left"/>
+      <w:pPr>
+        <w:ind w:left="4320" w:hanging="1440"/>
+      </w:pPr>
+    </w:lvl>
+  </w:abstractNum>
+  <w:abstractNum w:abstractNumId="3" w15:restartNumberingAfterBreak="0">
     <w:nsid w:val="0F1B1FD4"/>
     <w:multiLevelType w:val="hybridMultilevel"/>
     <w:tmpl w:val="A97EC66E"/>
@@ -2410,7 +2681,7 @@
       </w:rPr>
     </w:lvl>
   </w:abstractNum>
-  <w:abstractNum w:abstractNumId="2" w15:restartNumberingAfterBreak="0">
+  <w:abstractNum w:abstractNumId="4" w15:restartNumberingAfterBreak="0">
     <w:nsid w:val="2B6874E2"/>
     <w:multiLevelType w:val="hybridMultilevel"/>
     <w:tmpl w:val="DE3C360A"/>
@@ -2499,7 +2770,93 @@
       </w:pPr>
     </w:lvl>
   </w:abstractNum>
-  <w:abstractNum w:abstractNumId="3" w15:restartNumberingAfterBreak="0">
+  <w:abstractNum w:abstractNumId="5" w15:restartNumberingAfterBreak="0">
+    <w:nsid w:val="2CDF284A"/>
+    <w:multiLevelType w:val="multilevel"/>
+    <w:tmpl w:val="882C933C"/>
+    <w:lvl w:ilvl="0">
+      <w:start w:val="1"/>
+      <w:numFmt w:val="decimal"/>
+      <w:lvlText w:val="%1."/>
+      <w:lvlJc w:val="left"/>
+      <w:pPr>
+        <w:ind w:left="360" w:hanging="360"/>
+      </w:pPr>
+    </w:lvl>
+    <w:lvl w:ilvl="1">
+      <w:start w:val="1"/>
+      <w:numFmt w:val="decimal"/>
+      <w:lvlText w:val="%1.%2."/>
+      <w:lvlJc w:val="left"/>
+      <w:pPr>
+        <w:ind w:left="792" w:hanging="432"/>
+      </w:pPr>
+    </w:lvl>
+    <w:lvl w:ilvl="2">
+      <w:start w:val="1"/>
+      <w:numFmt w:val="decimal"/>
+      <w:lvlText w:val="%1.%2.%3."/>
+      <w:lvlJc w:val="left"/>
+      <w:pPr>
+        <w:ind w:left="1224" w:hanging="504"/>
+      </w:pPr>
+    </w:lvl>
+    <w:lvl w:ilvl="3">
+      <w:start w:val="1"/>
+      <w:numFmt w:val="decimal"/>
+      <w:lvlText w:val="%1.%2.%3.%4."/>
+      <w:lvlJc w:val="left"/>
+      <w:pPr>
+        <w:ind w:left="1728" w:hanging="648"/>
+      </w:pPr>
+    </w:lvl>
+    <w:lvl w:ilvl="4">
+      <w:start w:val="1"/>
+      <w:numFmt w:val="decimal"/>
+      <w:lvlText w:val="%1.%2.%3.%4.%5."/>
+      <w:lvlJc w:val="left"/>
+      <w:pPr>
+        <w:ind w:left="2232" w:hanging="792"/>
+      </w:pPr>
+    </w:lvl>
+    <w:lvl w:ilvl="5">
+      <w:start w:val="1"/>
+      <w:numFmt w:val="decimal"/>
+      <w:lvlText w:val="%1.%2.%3.%4.%5.%6."/>
+      <w:lvlJc w:val="left"/>
+      <w:pPr>
+        <w:ind w:left="2736" w:hanging="936"/>
+      </w:pPr>
+    </w:lvl>
+    <w:lvl w:ilvl="6">
+      <w:start w:val="1"/>
+      <w:numFmt w:val="decimal"/>
+      <w:lvlText w:val="%1.%2.%3.%4.%5.%6.%7."/>
+      <w:lvlJc w:val="left"/>
+      <w:pPr>
+        <w:ind w:left="3240" w:hanging="1080"/>
+      </w:pPr>
+    </w:lvl>
+    <w:lvl w:ilvl="7">
+      <w:start w:val="1"/>
+      <w:numFmt w:val="decimal"/>
+      <w:lvlText w:val="%1.%2.%3.%4.%5.%6.%7.%8."/>
+      <w:lvlJc w:val="left"/>
+      <w:pPr>
+        <w:ind w:left="3744" w:hanging="1224"/>
+      </w:pPr>
+    </w:lvl>
+    <w:lvl w:ilvl="8">
+      <w:start w:val="1"/>
+      <w:numFmt w:val="decimal"/>
+      <w:lvlText w:val="%1.%2.%3.%4.%5.%6.%7.%8.%9."/>
+      <w:lvlJc w:val="left"/>
+      <w:pPr>
+        <w:ind w:left="4320" w:hanging="1440"/>
+      </w:pPr>
+    </w:lvl>
+  </w:abstractNum>
+  <w:abstractNum w:abstractNumId="6" w15:restartNumberingAfterBreak="0">
     <w:nsid w:val="361D473B"/>
     <w:multiLevelType w:val="hybridMultilevel"/>
     <w:tmpl w:val="8C146A6E"/>
@@ -2588,7 +2945,93 @@
       </w:pPr>
     </w:lvl>
   </w:abstractNum>
-  <w:abstractNum w:abstractNumId="4" w15:restartNumberingAfterBreak="0">
+  <w:abstractNum w:abstractNumId="7" w15:restartNumberingAfterBreak="0">
+    <w:nsid w:val="37795752"/>
+    <w:multiLevelType w:val="multilevel"/>
+    <w:tmpl w:val="0809001F"/>
+    <w:lvl w:ilvl="0">
+      <w:start w:val="1"/>
+      <w:numFmt w:val="decimal"/>
+      <w:lvlText w:val="%1."/>
+      <w:lvlJc w:val="left"/>
+      <w:pPr>
+        <w:ind w:left="360" w:hanging="360"/>
+      </w:pPr>
+    </w:lvl>
+    <w:lvl w:ilvl="1">
+      <w:start w:val="1"/>
+      <w:numFmt w:val="decimal"/>
+      <w:lvlText w:val="%1.%2."/>
+      <w:lvlJc w:val="left"/>
+      <w:pPr>
+        <w:ind w:left="792" w:hanging="432"/>
+      </w:pPr>
+    </w:lvl>
+    <w:lvl w:ilvl="2">
+      <w:start w:val="1"/>
+      <w:numFmt w:val="decimal"/>
+      <w:lvlText w:val="%1.%2.%3."/>
+      <w:lvlJc w:val="left"/>
+      <w:pPr>
+        <w:ind w:left="1224" w:hanging="504"/>
+      </w:pPr>
+    </w:lvl>
+    <w:lvl w:ilvl="3">
+      <w:start w:val="1"/>
+      <w:numFmt w:val="decimal"/>
+      <w:lvlText w:val="%1.%2.%3.%4."/>
+      <w:lvlJc w:val="left"/>
+      <w:pPr>
+        <w:ind w:left="1728" w:hanging="648"/>
+      </w:pPr>
+    </w:lvl>
+    <w:lvl w:ilvl="4">
+      <w:start w:val="1"/>
+      <w:numFmt w:val="decimal"/>
+      <w:lvlText w:val="%1.%2.%3.%4.%5."/>
+      <w:lvlJc w:val="left"/>
+      <w:pPr>
+        <w:ind w:left="2232" w:hanging="792"/>
+      </w:pPr>
+    </w:lvl>
+    <w:lvl w:ilvl="5">
+      <w:start w:val="1"/>
+      <w:numFmt w:val="decimal"/>
+      <w:lvlText w:val="%1.%2.%3.%4.%5.%6."/>
+      <w:lvlJc w:val="left"/>
+      <w:pPr>
+        <w:ind w:left="2736" w:hanging="936"/>
+      </w:pPr>
+    </w:lvl>
+    <w:lvl w:ilvl="6">
+      <w:start w:val="1"/>
+      <w:numFmt w:val="decimal"/>
+      <w:lvlText w:val="%1.%2.%3.%4.%5.%6.%7."/>
+      <w:lvlJc w:val="left"/>
+      <w:pPr>
+        <w:ind w:left="3240" w:hanging="1080"/>
+      </w:pPr>
+    </w:lvl>
+    <w:lvl w:ilvl="7">
+      <w:start w:val="1"/>
+      <w:numFmt w:val="decimal"/>
+      <w:lvlText w:val="%1.%2.%3.%4.%5.%6.%7.%8."/>
+      <w:lvlJc w:val="left"/>
+      <w:pPr>
+        <w:ind w:left="3744" w:hanging="1224"/>
+      </w:pPr>
+    </w:lvl>
+    <w:lvl w:ilvl="8">
+      <w:start w:val="1"/>
+      <w:numFmt w:val="decimal"/>
+      <w:lvlText w:val="%1.%2.%3.%4.%5.%6.%7.%8.%9."/>
+      <w:lvlJc w:val="left"/>
+      <w:pPr>
+        <w:ind w:left="4320" w:hanging="1440"/>
+      </w:pPr>
+    </w:lvl>
+  </w:abstractNum>
+  <w:abstractNum w:abstractNumId="8" w15:restartNumberingAfterBreak="0">
     <w:nsid w:val="3CF8397E"/>
     <w:multiLevelType w:val="hybridMultilevel"/>
     <w:tmpl w:val="A7B0B158"/>
@@ -2701,7 +3144,120 @@
       </w:rPr>
     </w:lvl>
   </w:abstractNum>
-  <w:abstractNum w:abstractNumId="5" w15:restartNumberingAfterBreak="0">
+  <w:abstractNum w:abstractNumId="9" w15:restartNumberingAfterBreak="0">
+    <w:nsid w:val="410D4938"/>
+    <w:multiLevelType w:val="multilevel"/>
+    <w:tmpl w:val="0809001F"/>
+    <w:lvl w:ilvl="0">
+      <w:start w:val="1"/>
+      <w:numFmt w:val="decimal"/>
+      <w:lvlText w:val="%1."/>
+      <w:lvlJc w:val="left"/>
+      <w:pPr>
+        <w:ind w:left="360" w:hanging="360"/>
+      </w:pPr>
+      <w:rPr>
+        <w:rFonts w:hint="default"/>
+      </w:rPr>
+    </w:lvl>
+    <w:lvl w:ilvl="1">
+      <w:start w:val="1"/>
+      <w:numFmt w:val="decimal"/>
+      <w:lvlText w:val="%1.%2."/>
+      <w:lvlJc w:val="left"/>
+      <w:pPr>
+        <w:ind w:left="792" w:hanging="432"/>
+      </w:pPr>
+      <w:rPr>
+        <w:rFonts w:hint="default"/>
+      </w:rPr>
+    </w:lvl>
+    <w:lvl w:ilvl="2">
+      <w:start w:val="1"/>
+      <w:numFmt w:val="decimal"/>
+      <w:lvlText w:val="%1.%2.%3."/>
+      <w:lvlJc w:val="left"/>
+      <w:pPr>
+        <w:ind w:left="1224" w:hanging="504"/>
+      </w:pPr>
+      <w:rPr>
+        <w:rFonts w:hint="default"/>
+      </w:rPr>
+    </w:lvl>
+    <w:lvl w:ilvl="3">
+      <w:start w:val="1"/>
+      <w:numFmt w:val="decimal"/>
+      <w:lvlText w:val="%1.%2.%3.%4."/>
+      <w:lvlJc w:val="left"/>
+      <w:pPr>
+        <w:ind w:left="1728" w:hanging="648"/>
+      </w:pPr>
+      <w:rPr>
+        <w:rFonts w:hint="default"/>
+      </w:rPr>
+    </w:lvl>
+    <w:lvl w:ilvl="4">
+      <w:start w:val="1"/>
+      <w:numFmt w:val="decimal"/>
+      <w:lvlText w:val="%1.%2.%3.%4.%5."/>
+      <w:lvlJc w:val="left"/>
+      <w:pPr>
+        <w:ind w:left="2232" w:hanging="792"/>
+      </w:pPr>
+      <w:rPr>
+        <w:rFonts w:hint="default"/>
+      </w:rPr>
+    </w:lvl>
+    <w:lvl w:ilvl="5">
+      <w:start w:val="1"/>
+      <w:numFmt w:val="decimal"/>
+      <w:lvlText w:val="%1.%2.%3.%4.%5.%6."/>
+      <w:lvlJc w:val="left"/>
+      <w:pPr>
+        <w:ind w:left="2736" w:hanging="936"/>
+      </w:pPr>
+      <w:rPr>
+        <w:rFonts w:hint="default"/>
+      </w:rPr>
+    </w:lvl>
+    <w:lvl w:ilvl="6">
+      <w:start w:val="1"/>
+      <w:numFmt w:val="decimal"/>
+      <w:lvlText w:val="%1.%2.%3.%4.%5.%6.%7."/>
+      <w:lvlJc w:val="left"/>
+      <w:pPr>
+        <w:ind w:left="3240" w:hanging="1080"/>
+      </w:pPr>
+      <w:rPr>
+        <w:rFonts w:hint="default"/>
+      </w:rPr>
+    </w:lvl>
+    <w:lvl w:ilvl="7">
+      <w:start w:val="1"/>
+      <w:numFmt w:val="decimal"/>
+      <w:lvlText w:val="%1.%2.%3.%4.%5.%6.%7.%8."/>
+      <w:lvlJc w:val="left"/>
+      <w:pPr>
+        <w:ind w:left="3744" w:hanging="1224"/>
+      </w:pPr>
+      <w:rPr>
+        <w:rFonts w:hint="default"/>
+      </w:rPr>
+    </w:lvl>
+    <w:lvl w:ilvl="8">
+      <w:start w:val="1"/>
+      <w:numFmt w:val="decimal"/>
+      <w:lvlText w:val="%1.%2.%3.%4.%5.%6.%7.%8.%9."/>
+      <w:lvlJc w:val="left"/>
+      <w:pPr>
+        <w:ind w:left="4320" w:hanging="1440"/>
+      </w:pPr>
+      <w:rPr>
+        <w:rFonts w:hint="default"/>
+      </w:rPr>
+    </w:lvl>
+  </w:abstractNum>
+  <w:abstractNum w:abstractNumId="10" w15:restartNumberingAfterBreak="0">
     <w:nsid w:val="428D66DB"/>
     <w:multiLevelType w:val="hybridMultilevel"/>
     <w:tmpl w:val="D54AFC6A"/>
@@ -2790,7 +3346,7 @@
       </w:pPr>
     </w:lvl>
   </w:abstractNum>
-  <w:abstractNum w:abstractNumId="6" w15:restartNumberingAfterBreak="0">
+  <w:abstractNum w:abstractNumId="11" w15:restartNumberingAfterBreak="0">
     <w:nsid w:val="4336254C"/>
     <w:multiLevelType w:val="hybridMultilevel"/>
     <w:tmpl w:val="A6685430"/>
@@ -2902,26 +3458,607 @@
       </w:rPr>
     </w:lvl>
   </w:abstractNum>
+  <w:abstractNum w:abstractNumId="12" w15:restartNumberingAfterBreak="0">
+    <w:nsid w:val="49F61E4A"/>
+    <w:multiLevelType w:val="hybridMultilevel"/>
+    <w:tmpl w:val="7F38F34E"/>
+    <w:lvl w:ilvl="0" w:tplc="CD943222">
+      <w:start w:val="1"/>
+      <w:numFmt w:val="decimal"/>
+      <w:lvlText w:val="%1."/>
+      <w:lvlJc w:val="left"/>
+      <w:pPr>
+        <w:ind w:left="720" w:hanging="360"/>
+      </w:pPr>
+    </w:lvl>
+    <w:lvl w:ilvl="1" w:tplc="08090019" w:tentative="1">
+      <w:start w:val="1"/>
+      <w:numFmt w:val="lowerLetter"/>
+      <w:lvlText w:val="%2."/>
+      <w:lvlJc w:val="left"/>
+      <w:pPr>
+        <w:ind w:left="1440" w:hanging="360"/>
+      </w:pPr>
+    </w:lvl>
+    <w:lvl w:ilvl="2" w:tplc="0809001B" w:tentative="1">
+      <w:start w:val="1"/>
+      <w:numFmt w:val="lowerRoman"/>
+      <w:lvlText w:val="%3."/>
+      <w:lvlJc w:val="right"/>
+      <w:pPr>
+        <w:ind w:left="2160" w:hanging="180"/>
+      </w:pPr>
+    </w:lvl>
+    <w:lvl w:ilvl="3" w:tplc="0809000F" w:tentative="1">
+      <w:start w:val="1"/>
+      <w:numFmt w:val="decimal"/>
+      <w:lvlText w:val="%4."/>
+      <w:lvlJc w:val="left"/>
+      <w:pPr>
+        <w:ind w:left="2880" w:hanging="360"/>
+      </w:pPr>
+    </w:lvl>
+    <w:lvl w:ilvl="4" w:tplc="08090019" w:tentative="1">
+      <w:start w:val="1"/>
+      <w:numFmt w:val="lowerLetter"/>
+      <w:lvlText w:val="%5."/>
+      <w:lvlJc w:val="left"/>
+      <w:pPr>
+        <w:ind w:left="3600" w:hanging="360"/>
+      </w:pPr>
+    </w:lvl>
+    <w:lvl w:ilvl="5" w:tplc="0809001B" w:tentative="1">
+      <w:start w:val="1"/>
+      <w:numFmt w:val="lowerRoman"/>
+      <w:lvlText w:val="%6."/>
+      <w:lvlJc w:val="right"/>
+      <w:pPr>
+        <w:ind w:left="4320" w:hanging="180"/>
+      </w:pPr>
+    </w:lvl>
+    <w:lvl w:ilvl="6" w:tplc="0809000F" w:tentative="1">
+      <w:start w:val="1"/>
+      <w:numFmt w:val="decimal"/>
+      <w:lvlText w:val="%7."/>
+      <w:lvlJc w:val="left"/>
+      <w:pPr>
+        <w:ind w:left="5040" w:hanging="360"/>
+      </w:pPr>
+    </w:lvl>
+    <w:lvl w:ilvl="7" w:tplc="08090019" w:tentative="1">
+      <w:start w:val="1"/>
+      <w:numFmt w:val="lowerLetter"/>
+      <w:lvlText w:val="%8."/>
+      <w:lvlJc w:val="left"/>
+      <w:pPr>
+        <w:ind w:left="5760" w:hanging="360"/>
+      </w:pPr>
+    </w:lvl>
+    <w:lvl w:ilvl="8" w:tplc="0809001B" w:tentative="1">
+      <w:start w:val="1"/>
+      <w:numFmt w:val="lowerRoman"/>
+      <w:lvlText w:val="%9."/>
+      <w:lvlJc w:val="right"/>
+      <w:pPr>
+        <w:ind w:left="6480" w:hanging="180"/>
+      </w:pPr>
+    </w:lvl>
+  </w:abstractNum>
+  <w:abstractNum w:abstractNumId="13" w15:restartNumberingAfterBreak="0">
+    <w:nsid w:val="5D6008C8"/>
+    <w:multiLevelType w:val="multilevel"/>
+    <w:tmpl w:val="56D8176E"/>
+    <w:lvl w:ilvl="0">
+      <w:start w:val="1"/>
+      <w:numFmt w:val="decimal"/>
+      <w:pStyle w:val="Heading1"/>
+      <w:lvlText w:val="%1."/>
+      <w:lvlJc w:val="left"/>
+      <w:pPr>
+        <w:ind w:left="360" w:hanging="360"/>
+      </w:pPr>
+    </w:lvl>
+    <w:lvl w:ilvl="1">
+      <w:start w:val="1"/>
+      <w:numFmt w:val="decimal"/>
+      <w:pStyle w:val="H2"/>
+      <w:lvlText w:val="%1.%2."/>
+      <w:lvlJc w:val="left"/>
+      <w:pPr>
+        <w:ind w:left="792" w:hanging="432"/>
+      </w:pPr>
+    </w:lvl>
+    <w:lvl w:ilvl="2">
+      <w:start w:val="1"/>
+      <w:numFmt w:val="decimal"/>
+      <w:lvlText w:val="%1.%2.%3."/>
+      <w:lvlJc w:val="left"/>
+      <w:pPr>
+        <w:ind w:left="1224" w:hanging="504"/>
+      </w:pPr>
+    </w:lvl>
+    <w:lvl w:ilvl="3">
+      <w:start w:val="1"/>
+      <w:numFmt w:val="decimal"/>
+      <w:lvlText w:val="%1.%2.%3.%4."/>
+      <w:lvlJc w:val="left"/>
+      <w:pPr>
+        <w:ind w:left="1728" w:hanging="648"/>
+      </w:pPr>
+    </w:lvl>
+    <w:lvl w:ilvl="4">
+      <w:start w:val="1"/>
+      <w:numFmt w:val="decimal"/>
+      <w:lvlText w:val="%1.%2.%3.%4.%5."/>
+      <w:lvlJc w:val="left"/>
+      <w:pPr>
+        <w:ind w:left="2232" w:hanging="792"/>
+      </w:pPr>
+    </w:lvl>
+    <w:lvl w:ilvl="5">
+      <w:start w:val="1"/>
+      <w:numFmt w:val="decimal"/>
+      <w:lvlText w:val="%1.%2.%3.%4.%5.%6."/>
+      <w:lvlJc w:val="left"/>
+      <w:pPr>
+        <w:ind w:left="2736" w:hanging="936"/>
+      </w:pPr>
+    </w:lvl>
+    <w:lvl w:ilvl="6">
+      <w:start w:val="1"/>
+      <w:numFmt w:val="decimal"/>
+      <w:lvlText w:val="%1.%2.%3.%4.%5.%6.%7."/>
+      <w:lvlJc w:val="left"/>
+      <w:pPr>
+        <w:ind w:left="3240" w:hanging="1080"/>
+      </w:pPr>
+    </w:lvl>
+    <w:lvl w:ilvl="7">
+      <w:start w:val="1"/>
+      <w:numFmt w:val="decimal"/>
+      <w:lvlText w:val="%1.%2.%3.%4.%5.%6.%7.%8."/>
+      <w:lvlJc w:val="left"/>
+      <w:pPr>
+        <w:ind w:left="3744" w:hanging="1224"/>
+      </w:pPr>
+    </w:lvl>
+    <w:lvl w:ilvl="8">
+      <w:start w:val="1"/>
+      <w:numFmt w:val="decimal"/>
+      <w:lvlText w:val="%1.%2.%3.%4.%5.%6.%7.%8.%9."/>
+      <w:lvlJc w:val="left"/>
+      <w:pPr>
+        <w:ind w:left="4320" w:hanging="1440"/>
+      </w:pPr>
+    </w:lvl>
+  </w:abstractNum>
+  <w:abstractNum w:abstractNumId="14" w15:restartNumberingAfterBreak="0">
+    <w:nsid w:val="64FB3D98"/>
+    <w:multiLevelType w:val="hybridMultilevel"/>
+    <w:tmpl w:val="7DC2070A"/>
+    <w:lvl w:ilvl="0" w:tplc="A74EEBF6">
+      <w:start w:val="1"/>
+      <w:numFmt w:val="decimal"/>
+      <w:pStyle w:val="Heading2"/>
+      <w:lvlText w:val="%1."/>
+      <w:lvlJc w:val="left"/>
+      <w:pPr>
+        <w:ind w:left="720" w:hanging="360"/>
+      </w:pPr>
+    </w:lvl>
+    <w:lvl w:ilvl="1" w:tplc="08090019" w:tentative="1">
+      <w:start w:val="1"/>
+      <w:numFmt w:val="lowerLetter"/>
+      <w:lvlText w:val="%2."/>
+      <w:lvlJc w:val="left"/>
+      <w:pPr>
+        <w:ind w:left="1440" w:hanging="360"/>
+      </w:pPr>
+    </w:lvl>
+    <w:lvl w:ilvl="2" w:tplc="0809001B" w:tentative="1">
+      <w:start w:val="1"/>
+      <w:numFmt w:val="lowerRoman"/>
+      <w:lvlText w:val="%3."/>
+      <w:lvlJc w:val="right"/>
+      <w:pPr>
+        <w:ind w:left="2160" w:hanging="180"/>
+      </w:pPr>
+    </w:lvl>
+    <w:lvl w:ilvl="3" w:tplc="0809000F" w:tentative="1">
+      <w:start w:val="1"/>
+      <w:numFmt w:val="decimal"/>
+      <w:lvlText w:val="%4."/>
+      <w:lvlJc w:val="left"/>
+      <w:pPr>
+        <w:ind w:left="2880" w:hanging="360"/>
+      </w:pPr>
+    </w:lvl>
+    <w:lvl w:ilvl="4" w:tplc="08090019" w:tentative="1">
+      <w:start w:val="1"/>
+      <w:numFmt w:val="lowerLetter"/>
+      <w:lvlText w:val="%5."/>
+      <w:lvlJc w:val="left"/>
+      <w:pPr>
+        <w:ind w:left="3600" w:hanging="360"/>
+      </w:pPr>
+    </w:lvl>
+    <w:lvl w:ilvl="5" w:tplc="0809001B" w:tentative="1">
+      <w:start w:val="1"/>
+      <w:numFmt w:val="lowerRoman"/>
+      <w:lvlText w:val="%6."/>
+      <w:lvlJc w:val="right"/>
+      <w:pPr>
+        <w:ind w:left="4320" w:hanging="180"/>
+      </w:pPr>
+    </w:lvl>
+    <w:lvl w:ilvl="6" w:tplc="0809000F" w:tentative="1">
+      <w:start w:val="1"/>
+      <w:numFmt w:val="decimal"/>
+      <w:lvlText w:val="%7."/>
+      <w:lvlJc w:val="left"/>
+      <w:pPr>
+        <w:ind w:left="5040" w:hanging="360"/>
+      </w:pPr>
+    </w:lvl>
+    <w:lvl w:ilvl="7" w:tplc="08090019" w:tentative="1">
+      <w:start w:val="1"/>
+      <w:numFmt w:val="lowerLetter"/>
+      <w:lvlText w:val="%8."/>
+      <w:lvlJc w:val="left"/>
+      <w:pPr>
+        <w:ind w:left="5760" w:hanging="360"/>
+      </w:pPr>
+    </w:lvl>
+    <w:lvl w:ilvl="8" w:tplc="0809001B" w:tentative="1">
+      <w:start w:val="1"/>
+      <w:numFmt w:val="lowerRoman"/>
+      <w:lvlText w:val="%9."/>
+      <w:lvlJc w:val="right"/>
+      <w:pPr>
+        <w:ind w:left="6480" w:hanging="180"/>
+      </w:pPr>
+    </w:lvl>
+  </w:abstractNum>
+  <w:abstractNum w:abstractNumId="15" w15:restartNumberingAfterBreak="0">
+    <w:nsid w:val="70C16F22"/>
+    <w:multiLevelType w:val="hybridMultilevel"/>
+    <w:tmpl w:val="461041C0"/>
+    <w:lvl w:ilvl="0" w:tplc="CFEC1000">
+      <w:numFmt w:val="bullet"/>
+      <w:lvlText w:val=""/>
+      <w:lvlJc w:val="left"/>
+      <w:pPr>
+        <w:ind w:left="720" w:hanging="360"/>
+      </w:pPr>
+      <w:rPr>
+        <w:rFonts w:ascii="Symbol" w:eastAsiaTheme="minorHAnsi" w:hAnsi="Symbol" w:cs="Times New Roman (Body CS)" w:hint="default"/>
+      </w:rPr>
+    </w:lvl>
+    <w:lvl w:ilvl="1" w:tplc="08090003" w:tentative="1">
+      <w:start w:val="1"/>
+      <w:numFmt w:val="bullet"/>
+      <w:lvlText w:val="o"/>
+      <w:lvlJc w:val="left"/>
+      <w:pPr>
+        <w:ind w:left="1440" w:hanging="360"/>
+      </w:pPr>
+      <w:rPr>
+        <w:rFonts w:ascii="Courier New" w:hAnsi="Courier New" w:cs="Courier New" w:hint="default"/>
+      </w:rPr>
+    </w:lvl>
+    <w:lvl w:ilvl="2" w:tplc="08090005" w:tentative="1">
+      <w:start w:val="1"/>
+      <w:numFmt w:val="bullet"/>
+      <w:lvlText w:val=""/>
+      <w:lvlJc w:val="left"/>
+      <w:pPr>
+        <w:ind w:left="2160" w:hanging="360"/>
+      </w:pPr>
+      <w:rPr>
+        <w:rFonts w:ascii="Wingdings" w:hAnsi="Wingdings" w:hint="default"/>
+      </w:rPr>
+    </w:lvl>
+    <w:lvl w:ilvl="3" w:tplc="08090001" w:tentative="1">
+      <w:start w:val="1"/>
+      <w:numFmt w:val="bullet"/>
+      <w:lvlText w:val=""/>
+      <w:lvlJc w:val="left"/>
+      <w:pPr>
+        <w:ind w:left="2880" w:hanging="360"/>
+      </w:pPr>
+      <w:rPr>
+        <w:rFonts w:ascii="Symbol" w:hAnsi="Symbol" w:hint="default"/>
+      </w:rPr>
+    </w:lvl>
+    <w:lvl w:ilvl="4" w:tplc="08090003" w:tentative="1">
+      <w:start w:val="1"/>
+      <w:numFmt w:val="bullet"/>
+      <w:lvlText w:val="o"/>
+      <w:lvlJc w:val="left"/>
+      <w:pPr>
+        <w:ind w:left="3600" w:hanging="360"/>
+      </w:pPr>
+      <w:rPr>
+        <w:rFonts w:ascii="Courier New" w:hAnsi="Courier New" w:cs="Courier New" w:hint="default"/>
+      </w:rPr>
+    </w:lvl>
+    <w:lvl w:ilvl="5" w:tplc="08090005" w:tentative="1">
+      <w:start w:val="1"/>
+      <w:numFmt w:val="bullet"/>
+      <w:lvlText w:val=""/>
+      <w:lvlJc w:val="left"/>
+      <w:pPr>
+        <w:ind w:left="4320" w:hanging="360"/>
+      </w:pPr>
+      <w:rPr>
+        <w:rFonts w:ascii="Wingdings" w:hAnsi="Wingdings" w:hint="default"/>
+      </w:rPr>
+    </w:lvl>
+    <w:lvl w:ilvl="6" w:tplc="08090001" w:tentative="1">
+      <w:start w:val="1"/>
+      <w:numFmt w:val="bullet"/>
+      <w:lvlText w:val=""/>
+      <w:lvlJc w:val="left"/>
+      <w:pPr>
+        <w:ind w:left="5040" w:hanging="360"/>
+      </w:pPr>
+      <w:rPr>
+        <w:rFonts w:ascii="Symbol" w:hAnsi="Symbol" w:hint="default"/>
+      </w:rPr>
+    </w:lvl>
+    <w:lvl w:ilvl="7" w:tplc="08090003" w:tentative="1">
+      <w:start w:val="1"/>
+      <w:numFmt w:val="bullet"/>
+      <w:lvlText w:val="o"/>
+      <w:lvlJc w:val="left"/>
+      <w:pPr>
+        <w:ind w:left="5760" w:hanging="360"/>
+      </w:pPr>
+      <w:rPr>
+        <w:rFonts w:ascii="Courier New" w:hAnsi="Courier New" w:cs="Courier New" w:hint="default"/>
+      </w:rPr>
+    </w:lvl>
+    <w:lvl w:ilvl="8" w:tplc="08090005" w:tentative="1">
+      <w:start w:val="1"/>
+      <w:numFmt w:val="bullet"/>
+      <w:lvlText w:val=""/>
+      <w:lvlJc w:val="left"/>
+      <w:pPr>
+        <w:ind w:left="6480" w:hanging="360"/>
+      </w:pPr>
+      <w:rPr>
+        <w:rFonts w:ascii="Wingdings" w:hAnsi="Wingdings" w:hint="default"/>
+      </w:rPr>
+    </w:lvl>
+  </w:abstractNum>
+  <w:abstractNum w:abstractNumId="16" w15:restartNumberingAfterBreak="0">
+    <w:nsid w:val="7A863A3A"/>
+    <w:multiLevelType w:val="multilevel"/>
+    <w:tmpl w:val="0809001F"/>
+    <w:lvl w:ilvl="0">
+      <w:start w:val="1"/>
+      <w:numFmt w:val="decimal"/>
+      <w:lvlText w:val="%1."/>
+      <w:lvlJc w:val="left"/>
+      <w:pPr>
+        <w:ind w:left="360" w:hanging="360"/>
+      </w:pPr>
+    </w:lvl>
+    <w:lvl w:ilvl="1">
+      <w:start w:val="1"/>
+      <w:numFmt w:val="decimal"/>
+      <w:lvlText w:val="%1.%2."/>
+      <w:lvlJc w:val="left"/>
+      <w:pPr>
+        <w:ind w:left="792" w:hanging="432"/>
+      </w:pPr>
+    </w:lvl>
+    <w:lvl w:ilvl="2">
+      <w:start w:val="1"/>
+      <w:numFmt w:val="decimal"/>
+      <w:lvlText w:val="%1.%2.%3."/>
+      <w:lvlJc w:val="left"/>
+      <w:pPr>
+        <w:ind w:left="1224" w:hanging="504"/>
+      </w:pPr>
+    </w:lvl>
+    <w:lvl w:ilvl="3">
+      <w:start w:val="1"/>
+      <w:numFmt w:val="decimal"/>
+      <w:lvlText w:val="%1.%2.%3.%4."/>
+      <w:lvlJc w:val="left"/>
+      <w:pPr>
+        <w:ind w:left="1728" w:hanging="648"/>
+      </w:pPr>
+    </w:lvl>
+    <w:lvl w:ilvl="4">
+      <w:start w:val="1"/>
+      <w:numFmt w:val="decimal"/>
+      <w:lvlText w:val="%1.%2.%3.%4.%5."/>
+      <w:lvlJc w:val="left"/>
+      <w:pPr>
+        <w:ind w:left="2232" w:hanging="792"/>
+      </w:pPr>
+    </w:lvl>
+    <w:lvl w:ilvl="5">
+      <w:start w:val="1"/>
+      <w:numFmt w:val="decimal"/>
+      <w:lvlText w:val="%1.%2.%3.%4.%5.%6."/>
+      <w:lvlJc w:val="left"/>
+      <w:pPr>
+        <w:ind w:left="2736" w:hanging="936"/>
+      </w:pPr>
+    </w:lvl>
+    <w:lvl w:ilvl="6">
+      <w:start w:val="1"/>
+      <w:numFmt w:val="decimal"/>
+      <w:lvlText w:val="%1.%2.%3.%4.%5.%6.%7."/>
+      <w:lvlJc w:val="left"/>
+      <w:pPr>
+        <w:ind w:left="3240" w:hanging="1080"/>
+      </w:pPr>
+    </w:lvl>
+    <w:lvl w:ilvl="7">
+      <w:start w:val="1"/>
+      <w:numFmt w:val="decimal"/>
+      <w:lvlText w:val="%1.%2.%3.%4.%5.%6.%7.%8."/>
+      <w:lvlJc w:val="left"/>
+      <w:pPr>
+        <w:ind w:left="3744" w:hanging="1224"/>
+      </w:pPr>
+    </w:lvl>
+    <w:lvl w:ilvl="8">
+      <w:start w:val="1"/>
+      <w:numFmt w:val="decimal"/>
+      <w:lvlText w:val="%1.%2.%3.%4.%5.%6.%7.%8.%9."/>
+      <w:lvlJc w:val="left"/>
+      <w:pPr>
+        <w:ind w:left="4320" w:hanging="1440"/>
+      </w:pPr>
+    </w:lvl>
+  </w:abstractNum>
+  <w:abstractNum w:abstractNumId="17" w15:restartNumberingAfterBreak="0">
+    <w:nsid w:val="7AE7500E"/>
+    <w:multiLevelType w:val="hybridMultilevel"/>
+    <w:tmpl w:val="AE7EC18A"/>
+    <w:lvl w:ilvl="0" w:tplc="E16C9DBC">
+      <w:start w:val="1"/>
+      <w:numFmt w:val="decimal"/>
+      <w:lvlText w:val="%1."/>
+      <w:lvlJc w:val="left"/>
+      <w:pPr>
+        <w:ind w:left="927" w:hanging="360"/>
+      </w:pPr>
+      <w:rPr>
+        <w:rFonts w:hint="default"/>
+      </w:rPr>
+    </w:lvl>
+    <w:lvl w:ilvl="1" w:tplc="08090019" w:tentative="1">
+      <w:start w:val="1"/>
+      <w:numFmt w:val="lowerLetter"/>
+      <w:lvlText w:val="%2."/>
+      <w:lvlJc w:val="left"/>
+      <w:pPr>
+        <w:ind w:left="1647" w:hanging="360"/>
+      </w:pPr>
+    </w:lvl>
+    <w:lvl w:ilvl="2" w:tplc="0809001B" w:tentative="1">
+      <w:start w:val="1"/>
+      <w:numFmt w:val="lowerRoman"/>
+      <w:lvlText w:val="%3."/>
+      <w:lvlJc w:val="right"/>
+      <w:pPr>
+        <w:ind w:left="2367" w:hanging="180"/>
+      </w:pPr>
+    </w:lvl>
+    <w:lvl w:ilvl="3" w:tplc="0809000F" w:tentative="1">
+      <w:start w:val="1"/>
+      <w:numFmt w:val="decimal"/>
+      <w:lvlText w:val="%4."/>
+      <w:lvlJc w:val="left"/>
+      <w:pPr>
+        <w:ind w:left="3087" w:hanging="360"/>
+      </w:pPr>
+    </w:lvl>
+    <w:lvl w:ilvl="4" w:tplc="08090019" w:tentative="1">
+      <w:start w:val="1"/>
+      <w:numFmt w:val="lowerLetter"/>
+      <w:lvlText w:val="%5."/>
+      <w:lvlJc w:val="left"/>
+      <w:pPr>
+        <w:ind w:left="3807" w:hanging="360"/>
+      </w:pPr>
+    </w:lvl>
+    <w:lvl w:ilvl="5" w:tplc="0809001B" w:tentative="1">
+      <w:start w:val="1"/>
+      <w:numFmt w:val="lowerRoman"/>
+      <w:lvlText w:val="%6."/>
+      <w:lvlJc w:val="right"/>
+      <w:pPr>
+        <w:ind w:left="4527" w:hanging="180"/>
+      </w:pPr>
+    </w:lvl>
+    <w:lvl w:ilvl="6" w:tplc="0809000F" w:tentative="1">
+      <w:start w:val="1"/>
+      <w:numFmt w:val="decimal"/>
+      <w:lvlText w:val="%7."/>
+      <w:lvlJc w:val="left"/>
+      <w:pPr>
+        <w:ind w:left="5247" w:hanging="360"/>
+      </w:pPr>
+    </w:lvl>
+    <w:lvl w:ilvl="7" w:tplc="08090019" w:tentative="1">
+      <w:start w:val="1"/>
+      <w:numFmt w:val="lowerLetter"/>
+      <w:lvlText w:val="%8."/>
+      <w:lvlJc w:val="left"/>
+      <w:pPr>
+        <w:ind w:left="5967" w:hanging="360"/>
+      </w:pPr>
+    </w:lvl>
+    <w:lvl w:ilvl="8" w:tplc="0809001B" w:tentative="1">
+      <w:start w:val="1"/>
+      <w:numFmt w:val="lowerRoman"/>
+      <w:lvlText w:val="%9."/>
+      <w:lvlJc w:val="right"/>
+      <w:pPr>
+        <w:ind w:left="6687" w:hanging="180"/>
+      </w:pPr>
+    </w:lvl>
+  </w:abstractNum>
   <w:num w:numId="1">
     <w:abstractNumId w:val="0"/>
   </w:num>
   <w:num w:numId="2">
+    <w:abstractNumId w:val="11"/>
+  </w:num>
+  <w:num w:numId="3">
+    <w:abstractNumId w:val="10"/>
+  </w:num>
+  <w:num w:numId="4">
+    <w:abstractNumId w:val="4"/>
+  </w:num>
+  <w:num w:numId="5">
+    <w:abstractNumId w:val="3"/>
+  </w:num>
+  <w:num w:numId="6">
+    <w:abstractNumId w:val="8"/>
+  </w:num>
+  <w:num w:numId="7">
     <w:abstractNumId w:val="6"/>
   </w:num>
-  <w:num w:numId="3">
+  <w:num w:numId="8">
+    <w:abstractNumId w:val="15"/>
+  </w:num>
+  <w:num w:numId="9">
+    <w:abstractNumId w:val="1"/>
+  </w:num>
+  <w:num w:numId="10">
+    <w:abstractNumId w:val="7"/>
+  </w:num>
+  <w:num w:numId="11">
+    <w:abstractNumId w:val="12"/>
+  </w:num>
+  <w:num w:numId="12">
     <w:abstractNumId w:val="5"/>
   </w:num>
-  <w:num w:numId="4">
+  <w:num w:numId="13">
     <w:abstractNumId w:val="2"/>
   </w:num>
-  <w:num w:numId="5">
-    <w:abstractNumId w:val="1"/>
+  <w:num w:numId="14">
+    <w:abstractNumId w:val="16"/>
   </w:num>
-  <w:num w:numId="6">
-    <w:abstractNumId w:val="4"/>
+  <w:num w:numId="15">
+    <w:abstractNumId w:val="13"/>
   </w:num>
-  <w:num w:numId="7">
-    <w:abstractNumId w:val="3"/>
+  <w:num w:numId="16">
+    <w:abstractNumId w:val="9"/>
+  </w:num>
+  <w:num w:numId="17">
+    <w:abstractNumId w:val="14"/>
+  </w:num>
+  <w:num w:numId="18">
+    <w:abstractNumId w:val="17"/>
   </w:num>
 </w:numbering>
 </file>
@@ -2942,7 +4079,7 @@
   <w:latentStyles w:defLockedState="0" w:defUIPriority="99" w:defSemiHidden="0" w:defUnhideWhenUsed="0" w:defQFormat="0" w:count="376">
     <w:lsdException w:name="Normal" w:uiPriority="0" w:qFormat="1"/>
     <w:lsdException w:name="heading 1" w:uiPriority="9" w:qFormat="1"/>
-    <w:lsdException w:name="heading 2" w:semiHidden="1" w:uiPriority="9" w:unhideWhenUsed="1" w:qFormat="1"/>
+    <w:lsdException w:name="heading 2" w:semiHidden="1" w:uiPriority="9" w:unhideWhenUsed="1"/>
     <w:lsdException w:name="heading 3" w:semiHidden="1" w:uiPriority="9" w:unhideWhenUsed="1" w:qFormat="1"/>
     <w:lsdException w:name="heading 4" w:semiHidden="1" w:uiPriority="9" w:unhideWhenUsed="1" w:qFormat="1"/>
     <w:lsdException w:name="heading 5" w:semiHidden="1" w:uiPriority="9" w:unhideWhenUsed="1" w:qFormat="1"/>
@@ -3331,44 +4468,71 @@
   <w:style w:type="paragraph" w:styleId="Heading1">
     <w:name w:val="heading 1"/>
     <w:basedOn w:val="Normal"/>
-    <w:next w:val="Normal"/>
+    <w:next w:val="Body"/>
     <w:link w:val="Heading1Char"/>
     <w:autoRedefine/>
     <w:uiPriority w:val="9"/>
     <w:qFormat/>
-    <w:rsid w:val="00331CC2"/>
+    <w:rsid w:val="005E1A34"/>
     <w:pPr>
       <w:keepNext/>
       <w:keepLines/>
-      <w:spacing w:after="0"/>
+      <w:pageBreakBefore/>
+      <w:numPr>
+        <w:numId w:val="15"/>
+      </w:numPr>
+      <w:spacing w:before="60" w:after="0"/>
+      <w:ind w:left="357" w:hanging="357"/>
       <w:outlineLvl w:val="0"/>
     </w:pPr>
     <w:rPr>
       <w:rFonts w:asciiTheme="majorHAnsi" w:eastAsiaTheme="majorEastAsia" w:hAnsiTheme="majorHAnsi" w:cstheme="majorBidi"/>
       <w:color w:val="262626" w:themeColor="text1" w:themeTint="D9"/>
-      <w:sz w:val="44"/>
+      <w:sz w:val="36"/>
       <w:szCs w:val="32"/>
     </w:rPr>
   </w:style>
   <w:style w:type="paragraph" w:styleId="Heading2">
     <w:name w:val="heading 2"/>
     <w:basedOn w:val="Normal"/>
-    <w:next w:val="Normal"/>
+    <w:next w:val="Body"/>
     <w:link w:val="Heading2Char"/>
     <w:uiPriority w:val="9"/>
     <w:unhideWhenUsed/>
-    <w:qFormat/>
-    <w:rsid w:val="00331CC2"/>
+    <w:rsid w:val="00182AE6"/>
     <w:pPr>
       <w:keepNext/>
       <w:keepLines/>
-      <w:spacing w:before="0" w:after="0"/>
+      <w:numPr>
+        <w:numId w:val="17"/>
+      </w:numPr>
+      <w:spacing w:before="0" w:line="240" w:lineRule="auto"/>
       <w:outlineLvl w:val="1"/>
     </w:pPr>
     <w:rPr>
       <w:rFonts w:asciiTheme="majorHAnsi" w:eastAsiaTheme="majorEastAsia" w:hAnsiTheme="majorHAnsi" w:cstheme="majorBidi"/>
-      <w:sz w:val="36"/>
+      <w:sz w:val="32"/>
       <w:szCs w:val="26"/>
+    </w:rPr>
+  </w:style>
+  <w:style w:type="paragraph" w:styleId="Heading3">
+    <w:name w:val="heading 3"/>
+    <w:basedOn w:val="Normal"/>
+    <w:next w:val="Normal"/>
+    <w:link w:val="Heading3Char"/>
+    <w:uiPriority w:val="9"/>
+    <w:unhideWhenUsed/>
+    <w:qFormat/>
+    <w:rsid w:val="00726D57"/>
+    <w:pPr>
+      <w:keepNext/>
+      <w:keepLines/>
+      <w:spacing w:before="40" w:after="0"/>
+      <w:outlineLvl w:val="2"/>
+    </w:pPr>
+    <w:rPr>
+      <w:rFonts w:asciiTheme="majorHAnsi" w:eastAsiaTheme="majorEastAsia" w:hAnsiTheme="majorHAnsi" w:cstheme="majorBidi"/>
+      <w:sz w:val="28"/>
     </w:rPr>
   </w:style>
   <w:style w:type="character" w:default="1" w:styleId="DefaultParagraphFont">
@@ -3406,11 +4570,11 @@
     <w:autoRedefine/>
     <w:uiPriority w:val="10"/>
     <w:qFormat/>
-    <w:rsid w:val="0068688E"/>
+    <w:rsid w:val="00030ACA"/>
     <w:pPr>
       <w:pageBreakBefore/>
       <w:suppressAutoHyphens/>
-      <w:spacing w:before="2880" w:after="240"/>
+      <w:spacing w:before="2280" w:after="240"/>
       <w:contextualSpacing/>
       <w:jc w:val="center"/>
     </w:pPr>
@@ -3427,7 +4591,7 @@
     <w:basedOn w:val="DefaultParagraphFont"/>
     <w:link w:val="Title"/>
     <w:uiPriority w:val="10"/>
-    <w:rsid w:val="0068688E"/>
+    <w:rsid w:val="00030ACA"/>
     <w:rPr>
       <w:rFonts w:asciiTheme="majorHAnsi" w:eastAsiaTheme="majorEastAsia" w:hAnsiTheme="majorHAnsi" w:cstheme="majorBidi"/>
       <w:spacing w:val="-10"/>
@@ -3441,11 +4605,11 @@
     <w:basedOn w:val="DefaultParagraphFont"/>
     <w:link w:val="Heading1"/>
     <w:uiPriority w:val="9"/>
-    <w:rsid w:val="00331CC2"/>
+    <w:rsid w:val="005E1A34"/>
     <w:rPr>
       <w:rFonts w:asciiTheme="majorHAnsi" w:eastAsiaTheme="majorEastAsia" w:hAnsiTheme="majorHAnsi" w:cstheme="majorBidi"/>
       <w:color w:val="262626" w:themeColor="text1" w:themeTint="D9"/>
-      <w:sz w:val="44"/>
+      <w:sz w:val="36"/>
       <w:szCs w:val="32"/>
     </w:rPr>
   </w:style>
@@ -3476,7 +4640,13 @@
     <w:autoRedefine/>
     <w:uiPriority w:val="39"/>
     <w:unhideWhenUsed/>
-    <w:rsid w:val="00504DAD"/>
+    <w:rsid w:val="00D81C0C"/>
+    <w:pPr>
+      <w:tabs>
+        <w:tab w:val="left" w:pos="480"/>
+        <w:tab w:val="right" w:leader="dot" w:pos="9010"/>
+      </w:tabs>
+    </w:pPr>
     <w:rPr>
       <w:b/>
       <w:bCs/>
@@ -3508,7 +4678,6 @@
     <w:next w:val="Normal"/>
     <w:autoRedefine/>
     <w:uiPriority w:val="39"/>
-    <w:semiHidden/>
     <w:unhideWhenUsed/>
     <w:rsid w:val="00504DAD"/>
     <w:pPr>
@@ -3640,7 +4809,7 @@
     <w:autoRedefine/>
     <w:uiPriority w:val="11"/>
     <w:qFormat/>
-    <w:rsid w:val="00905A5C"/>
+    <w:rsid w:val="002E197D"/>
     <w:pPr>
       <w:numPr>
         <w:ilvl w:val="1"/>
@@ -3661,7 +4830,7 @@
     <w:basedOn w:val="DefaultParagraphFont"/>
     <w:link w:val="Subtitle"/>
     <w:uiPriority w:val="11"/>
-    <w:rsid w:val="00905A5C"/>
+    <w:rsid w:val="002E197D"/>
     <w:rPr>
       <w:rFonts w:ascii="Arial" w:eastAsiaTheme="minorEastAsia" w:hAnsi="Arial"/>
       <w:color w:val="5A5A5A" w:themeColor="text1" w:themeTint="A5"/>
@@ -3788,10 +4957,10 @@
     <w:basedOn w:val="DefaultParagraphFont"/>
     <w:link w:val="Heading2"/>
     <w:uiPriority w:val="9"/>
-    <w:rsid w:val="00331CC2"/>
+    <w:rsid w:val="001524BA"/>
     <w:rPr>
       <w:rFonts w:asciiTheme="majorHAnsi" w:eastAsiaTheme="majorEastAsia" w:hAnsiTheme="majorHAnsi" w:cstheme="majorBidi"/>
-      <w:sz w:val="36"/>
+      <w:sz w:val="32"/>
       <w:szCs w:val="26"/>
     </w:rPr>
   </w:style>
@@ -3835,9 +5004,10 @@
     <w:basedOn w:val="Normal"/>
     <w:link w:val="BodyChar"/>
     <w:qFormat/>
-    <w:rsid w:val="00331CC2"/>
+    <w:rsid w:val="00182AE6"/>
     <w:pPr>
       <w:keepLines/>
+      <w:spacing w:before="0" w:after="0"/>
       <w:ind w:firstLine="567"/>
     </w:pPr>
     <w:rPr>
@@ -3858,9 +5028,81 @@
     <w:name w:val="Body Char"/>
     <w:basedOn w:val="DefaultParagraphFont"/>
     <w:link w:val="Body"/>
-    <w:rsid w:val="00331CC2"/>
+    <w:rsid w:val="00182AE6"/>
     <w:rPr>
       <w:rFonts w:cs="Times New Roman (Body CS)"/>
+    </w:rPr>
+  </w:style>
+  <w:style w:type="character" w:customStyle="1" w:styleId="Heading3Char">
+    <w:name w:val="Heading 3 Char"/>
+    <w:basedOn w:val="DefaultParagraphFont"/>
+    <w:link w:val="Heading3"/>
+    <w:uiPriority w:val="9"/>
+    <w:rsid w:val="00726D57"/>
+    <w:rPr>
+      <w:rFonts w:asciiTheme="majorHAnsi" w:eastAsiaTheme="majorEastAsia" w:hAnsiTheme="majorHAnsi" w:cstheme="majorBidi"/>
+      <w:sz w:val="28"/>
+    </w:rPr>
+  </w:style>
+  <w:style w:type="paragraph" w:customStyle="1" w:styleId="H2">
+    <w:name w:val="H2"/>
+    <w:basedOn w:val="Heading2"/>
+    <w:next w:val="Body"/>
+    <w:link w:val="H2Char"/>
+    <w:qFormat/>
+    <w:rsid w:val="00D81C0C"/>
+    <w:pPr>
+      <w:numPr>
+        <w:ilvl w:val="1"/>
+        <w:numId w:val="15"/>
+      </w:numPr>
+      <w:ind w:left="204" w:hanging="204"/>
+    </w:pPr>
+  </w:style>
+  <w:style w:type="paragraph" w:customStyle="1" w:styleId="H1">
+    <w:name w:val="H1"/>
+    <w:basedOn w:val="Heading1"/>
+    <w:next w:val="Body"/>
+    <w:link w:val="H1Char"/>
+    <w:qFormat/>
+    <w:rsid w:val="005E1A34"/>
+  </w:style>
+  <w:style w:type="character" w:customStyle="1" w:styleId="H2Char">
+    <w:name w:val="H2 Char"/>
+    <w:basedOn w:val="Heading2Char"/>
+    <w:link w:val="H2"/>
+    <w:rsid w:val="00D81C0C"/>
+    <w:rPr>
+      <w:rFonts w:asciiTheme="majorHAnsi" w:eastAsiaTheme="majorEastAsia" w:hAnsiTheme="majorHAnsi" w:cstheme="majorBidi"/>
+      <w:sz w:val="32"/>
+      <w:szCs w:val="26"/>
+    </w:rPr>
+  </w:style>
+  <w:style w:type="character" w:customStyle="1" w:styleId="H1Char">
+    <w:name w:val="H1 Char"/>
+    <w:basedOn w:val="Heading1Char"/>
+    <w:link w:val="H1"/>
+    <w:rsid w:val="005E1A34"/>
+    <w:rPr>
+      <w:rFonts w:asciiTheme="majorHAnsi" w:eastAsiaTheme="majorEastAsia" w:hAnsiTheme="majorHAnsi" w:cstheme="majorBidi"/>
+      <w:color w:val="262626" w:themeColor="text1" w:themeTint="D9"/>
+      <w:sz w:val="36"/>
+      <w:szCs w:val="32"/>
+    </w:rPr>
+  </w:style>
+  <w:style w:type="paragraph" w:styleId="NormalWeb">
+    <w:name w:val="Normal (Web)"/>
+    <w:basedOn w:val="Normal"/>
+    <w:uiPriority w:val="99"/>
+    <w:semiHidden/>
+    <w:unhideWhenUsed/>
+    <w:rsid w:val="003B78DC"/>
+    <w:pPr>
+      <w:spacing w:before="100" w:beforeAutospacing="1" w:after="100" w:afterAutospacing="1" w:line="240" w:lineRule="auto"/>
+    </w:pPr>
+    <w:rPr>
+      <w:rFonts w:ascii="Times New Roman" w:eastAsia="Times New Roman" w:hAnsi="Times New Roman" w:cs="Times New Roman"/>
+      <w:lang w:eastAsia="en-GB"/>
     </w:rPr>
   </w:style>
   <w:style w:type="paragraph" w:styleId="Quote">
@@ -3870,7 +5112,7 @@
     <w:link w:val="QuoteChar"/>
     <w:uiPriority w:val="29"/>
     <w:qFormat/>
-    <w:rsid w:val="00D45CBE"/>
+    <w:rsid w:val="005E1A34"/>
     <w:pPr>
       <w:spacing w:before="200" w:after="160"/>
       <w:ind w:left="864" w:right="864"/>
@@ -3887,7 +5129,7 @@
     <w:basedOn w:val="DefaultParagraphFont"/>
     <w:link w:val="Quote"/>
     <w:uiPriority w:val="29"/>
-    <w:rsid w:val="00D45CBE"/>
+    <w:rsid w:val="005E1A34"/>
     <w:rPr>
       <w:rFonts w:ascii="Arial" w:hAnsi="Arial" w:cs="Times New Roman (Body CS)"/>
       <w:i/>

</xml_diff>

<commit_message>
Added more in depth detail for each section bar the critical review
</commit_message>
<xml_diff>
--- a/CI536 Integrated Group Project Report.docx
+++ b/CI536 Integrated Group Project Report.docx
@@ -47,7 +47,13 @@
         <w:rPr>
           <w:rStyle w:val="SubtleReference"/>
         </w:rPr>
-        <w:t>14</w:t>
+        <w:t>1</w:t>
+      </w:r>
+      <w:r>
+        <w:rPr>
+          <w:rStyle w:val="SubtleReference"/>
+        </w:rPr>
+        <w:t>8</w:t>
       </w:r>
       <w:r>
         <w:rPr>
@@ -60,7 +66,19 @@
         <w:rPr>
           <w:rStyle w:val="SubtleReference"/>
         </w:rPr>
-        <w:t xml:space="preserve"> February 2022</w:t>
+        <w:t xml:space="preserve"> </w:t>
+      </w:r>
+      <w:r>
+        <w:rPr>
+          <w:rStyle w:val="SubtleReference"/>
+        </w:rPr>
+        <w:t xml:space="preserve">April </w:t>
+      </w:r>
+      <w:r>
+        <w:rPr>
+          <w:rStyle w:val="SubtleReference"/>
+        </w:rPr>
+        <w:t>2022</w:t>
       </w:r>
     </w:p>
     <w:p/>
@@ -1413,8 +1431,211 @@
         <w:t>report</w:t>
       </w:r>
       <w:r>
-        <w:t xml:space="preserve"> aims to …</w:t>
-      </w:r>
+        <w:t xml:space="preserve"> aims to</w:t>
+      </w:r>
+      <w:r>
+        <w:t>…</w:t>
+      </w:r>
+    </w:p>
+    <w:p>
+      <w:pPr>
+        <w:pStyle w:val="Body"/>
+      </w:pPr>
+    </w:p>
+    <w:p>
+      <w:pPr>
+        <w:pStyle w:val="Body"/>
+        <w:numPr>
+          <w:ilvl w:val="0"/>
+          <w:numId w:val="20"/>
+        </w:numPr>
+      </w:pPr>
+      <w:r>
+        <w:t>Taken from the module outcomes:</w:t>
+      </w:r>
+    </w:p>
+    <w:p>
+      <w:pPr>
+        <w:pStyle w:val="Body"/>
+        <w:numPr>
+          <w:ilvl w:val="0"/>
+          <w:numId w:val="22"/>
+        </w:numPr>
+        <w:rPr>
+          <w:lang w:eastAsia="en-GB"/>
+        </w:rPr>
+      </w:pPr>
+      <w:r>
+        <w:t>Function as a computing professional, with understanding of professional, legal, ethical and information security issues in a business and commercial context</w:t>
+      </w:r>
+    </w:p>
+    <w:p>
+      <w:pPr>
+        <w:pStyle w:val="Body"/>
+        <w:numPr>
+          <w:ilvl w:val="0"/>
+          <w:numId w:val="22"/>
+        </w:numPr>
+        <w:rPr>
+          <w:lang w:eastAsia="en-GB"/>
+        </w:rPr>
+      </w:pPr>
+      <w:r>
+        <w:t xml:space="preserve">Research and analyse problem situations; model the requirements of possible solutions before implementation </w:t>
+      </w:r>
+    </w:p>
+    <w:p>
+      <w:pPr>
+        <w:pStyle w:val="Body"/>
+        <w:numPr>
+          <w:ilvl w:val="0"/>
+          <w:numId w:val="22"/>
+        </w:numPr>
+        <w:rPr>
+          <w:lang w:eastAsia="en-GB"/>
+        </w:rPr>
+      </w:pPr>
+      <w:r>
+        <w:t xml:space="preserve">Work effectively in an agile team, plan projects and manage time </w:t>
+      </w:r>
+    </w:p>
+    <w:p>
+      <w:pPr>
+        <w:pStyle w:val="Body"/>
+        <w:numPr>
+          <w:ilvl w:val="0"/>
+          <w:numId w:val="22"/>
+        </w:numPr>
+        <w:rPr>
+          <w:lang w:eastAsia="en-GB"/>
+        </w:rPr>
+      </w:pPr>
+      <w:r>
+        <w:t xml:space="preserve">Effectively manage the development process, adhering to an agile project process </w:t>
+      </w:r>
+    </w:p>
+    <w:p>
+      <w:pPr>
+        <w:pStyle w:val="Body"/>
+        <w:numPr>
+          <w:ilvl w:val="0"/>
+          <w:numId w:val="22"/>
+        </w:numPr>
+        <w:rPr>
+          <w:lang w:eastAsia="en-GB"/>
+        </w:rPr>
+      </w:pPr>
+      <w:r>
+        <w:t xml:space="preserve">Design, specify and implement usable ICT solutions which address the problems and requirements </w:t>
+      </w:r>
+    </w:p>
+    <w:p>
+      <w:pPr>
+        <w:pStyle w:val="Body"/>
+        <w:numPr>
+          <w:ilvl w:val="0"/>
+          <w:numId w:val="22"/>
+        </w:numPr>
+      </w:pPr>
+      <w:r>
+        <w:t>Assess the fitness for purpose of such an ICT solution</w:t>
+      </w:r>
+    </w:p>
+    <w:p>
+      <w:pPr>
+        <w:pStyle w:val="Body"/>
+      </w:pPr>
+    </w:p>
+    <w:p>
+      <w:pPr>
+        <w:pStyle w:val="Body"/>
+      </w:pPr>
+      <w:r>
+        <w:t>Our project is…</w:t>
+      </w:r>
+    </w:p>
+    <w:p>
+      <w:pPr>
+        <w:pStyle w:val="Body"/>
+        <w:numPr>
+          <w:ilvl w:val="0"/>
+          <w:numId w:val="20"/>
+        </w:numPr>
+      </w:pPr>
+      <w:r>
+        <w:t>Detail out the project as a whole going into surface level details that a project manager/owner would request</w:t>
+      </w:r>
+    </w:p>
+    <w:p>
+      <w:pPr>
+        <w:pStyle w:val="Body"/>
+      </w:pPr>
+    </w:p>
+    <w:p>
+      <w:pPr>
+        <w:pStyle w:val="Body"/>
+        <w:numPr>
+          <w:ilvl w:val="0"/>
+          <w:numId w:val="26"/>
+        </w:numPr>
+      </w:pPr>
+      <w:r>
+        <w:t>Problem description – What is the business opportunity or problem to be solved</w:t>
+      </w:r>
+    </w:p>
+    <w:p>
+      <w:pPr>
+        <w:pStyle w:val="Body"/>
+        <w:numPr>
+          <w:ilvl w:val="0"/>
+          <w:numId w:val="26"/>
+        </w:numPr>
+      </w:pPr>
+      <w:r>
+        <w:t>Requirements description – What do we need to change in our jobs, lives, real world to achieve the business opportunity or solve the problem</w:t>
+      </w:r>
+    </w:p>
+    <w:p>
+      <w:pPr>
+        <w:pStyle w:val="Body"/>
+        <w:numPr>
+          <w:ilvl w:val="0"/>
+          <w:numId w:val="26"/>
+        </w:numPr>
+      </w:pPr>
+      <w:r>
+        <w:t>Specification description – What properties do we expect a computer to have and how should it behave in order to achieve our needs</w:t>
+      </w:r>
+    </w:p>
+    <w:p>
+      <w:pPr>
+        <w:pStyle w:val="Body"/>
+      </w:pPr>
+    </w:p>
+    <w:p>
+      <w:pPr>
+        <w:pStyle w:val="Body"/>
+      </w:pPr>
+      <w:r>
+        <w:t>We accomplished…</w:t>
+      </w:r>
+    </w:p>
+    <w:p>
+      <w:pPr>
+        <w:pStyle w:val="Body"/>
+        <w:numPr>
+          <w:ilvl w:val="0"/>
+          <w:numId w:val="20"/>
+        </w:numPr>
+      </w:pPr>
+      <w:r>
+        <w:t>Cover what we got completed in the 12 week timespan (design, development, testing wise) as the minimum viable product</w:t>
+      </w:r>
+    </w:p>
+    <w:p>
+      <w:pPr>
+        <w:pStyle w:val="Body"/>
+      </w:pPr>
     </w:p>
     <w:p>
       <w:pPr>
@@ -1457,6 +1678,1245 @@
       <w:pPr>
         <w:pStyle w:val="Body"/>
       </w:pPr>
+      <w:r>
+        <w:t>To develop this application and website we chose to use the agile development process. This was chosen for multiple reasons. With all developers have a …</w:t>
+      </w:r>
+    </w:p>
+    <w:tbl>
+      <w:tblPr>
+        <w:tblStyle w:val="TableGrid"/>
+        <w:tblW w:w="0" w:type="auto"/>
+        <w:tblLook w:val="04A0" w:firstRow="1" w:lastRow="0" w:firstColumn="1" w:lastColumn="0" w:noHBand="0" w:noVBand="1"/>
+      </w:tblPr>
+      <w:tblGrid>
+        <w:gridCol w:w="1696"/>
+        <w:gridCol w:w="7700"/>
+      </w:tblGrid>
+      <w:tr>
+        <w:tc>
+          <w:tcPr>
+            <w:tcW w:w="1696" w:type="dxa"/>
+          </w:tcPr>
+          <w:p>
+            <w:pPr>
+              <w:rPr>
+                <w:sz w:val="22"/>
+                <w:szCs w:val="22"/>
+              </w:rPr>
+            </w:pPr>
+            <w:r>
+              <w:rPr>
+                <w:sz w:val="22"/>
+                <w:szCs w:val="22"/>
+              </w:rPr>
+              <w:t>Methodology</w:t>
+            </w:r>
+          </w:p>
+        </w:tc>
+        <w:tc>
+          <w:tcPr>
+            <w:tcW w:w="7700" w:type="dxa"/>
+          </w:tcPr>
+          <w:p>
+            <w:pPr>
+              <w:rPr>
+                <w:sz w:val="22"/>
+                <w:szCs w:val="22"/>
+              </w:rPr>
+            </w:pPr>
+            <w:r>
+              <w:rPr>
+                <w:sz w:val="22"/>
+                <w:szCs w:val="22"/>
+              </w:rPr>
+              <w:t>Why</w:t>
+            </w:r>
+          </w:p>
+        </w:tc>
+      </w:tr>
+      <w:tr>
+        <w:tc>
+          <w:tcPr>
+            <w:tcW w:w="1696" w:type="dxa"/>
+          </w:tcPr>
+          <w:p>
+            <w:pPr>
+              <w:rPr>
+                <w:sz w:val="22"/>
+                <w:szCs w:val="22"/>
+              </w:rPr>
+            </w:pPr>
+            <w:r>
+              <w:rPr>
+                <w:sz w:val="22"/>
+                <w:szCs w:val="22"/>
+              </w:rPr>
+              <w:t>Agile Development process</w:t>
+            </w:r>
+          </w:p>
+        </w:tc>
+        <w:tc>
+          <w:tcPr>
+            <w:tcW w:w="7700" w:type="dxa"/>
+          </w:tcPr>
+          <w:p>
+            <w:pPr>
+              <w:pStyle w:val="ListParagraph"/>
+              <w:numPr>
+                <w:ilvl w:val="0"/>
+                <w:numId w:val="25"/>
+              </w:numPr>
+              <w:rPr>
+                <w:sz w:val="22"/>
+                <w:szCs w:val="22"/>
+              </w:rPr>
+            </w:pPr>
+            <w:r>
+              <w:rPr>
+                <w:sz w:val="22"/>
+                <w:szCs w:val="22"/>
+              </w:rPr>
+              <w:t>More even workload can be assigned by project manager</w:t>
+            </w:r>
+          </w:p>
+          <w:p>
+            <w:pPr>
+              <w:pStyle w:val="ListParagraph"/>
+              <w:numPr>
+                <w:ilvl w:val="0"/>
+                <w:numId w:val="25"/>
+              </w:numPr>
+              <w:rPr>
+                <w:sz w:val="22"/>
+                <w:szCs w:val="22"/>
+              </w:rPr>
+            </w:pPr>
+            <w:r>
+              <w:rPr>
+                <w:sz w:val="22"/>
+                <w:szCs w:val="22"/>
+              </w:rPr>
+              <w:t xml:space="preserve">Higher general knowledge of all fields required for project manager raises the difficult however if all are known, support can be given to all developers when needing help. </w:t>
+            </w:r>
+            <w:r>
+              <w:rPr>
+                <w:sz w:val="22"/>
+                <w:szCs w:val="22"/>
+              </w:rPr>
+              <w:t>Also makes distribution of workload easier knowing what is required for each stage of the work process cycle</w:t>
+            </w:r>
+          </w:p>
+          <w:p>
+            <w:pPr>
+              <w:pStyle w:val="ListParagraph"/>
+              <w:numPr>
+                <w:ilvl w:val="0"/>
+                <w:numId w:val="25"/>
+              </w:numPr>
+              <w:rPr>
+                <w:sz w:val="22"/>
+                <w:szCs w:val="22"/>
+              </w:rPr>
+            </w:pPr>
+            <w:r>
+              <w:rPr>
+                <w:sz w:val="22"/>
+                <w:szCs w:val="22"/>
+              </w:rPr>
+              <w:t>More manageable meeting schedule compared to scrum</w:t>
+            </w:r>
+          </w:p>
+          <w:p>
+            <w:pPr>
+              <w:pStyle w:val="ListParagraph"/>
+              <w:numPr>
+                <w:ilvl w:val="0"/>
+                <w:numId w:val="25"/>
+              </w:numPr>
+              <w:rPr>
+                <w:sz w:val="22"/>
+                <w:szCs w:val="22"/>
+              </w:rPr>
+            </w:pPr>
+            <w:r>
+              <w:rPr>
+                <w:sz w:val="22"/>
+                <w:szCs w:val="22"/>
+              </w:rPr>
+              <w:t xml:space="preserve">Burndown chart would be redundant with </w:t>
+            </w:r>
+            <w:r>
+              <w:rPr>
+                <w:sz w:val="22"/>
+                <w:szCs w:val="22"/>
+              </w:rPr>
+              <w:t>GitHub</w:t>
+            </w:r>
+            <w:r>
+              <w:rPr>
+                <w:sz w:val="22"/>
+                <w:szCs w:val="22"/>
+              </w:rPr>
+              <w:t xml:space="preserve"> tracking commits and Trello with design and documentation</w:t>
+            </w:r>
+          </w:p>
+        </w:tc>
+      </w:tr>
+      <w:tr>
+        <w:tc>
+          <w:tcPr>
+            <w:tcW w:w="1696" w:type="dxa"/>
+          </w:tcPr>
+          <w:p>
+            <w:pPr>
+              <w:rPr>
+                <w:sz w:val="22"/>
+                <w:szCs w:val="22"/>
+              </w:rPr>
+            </w:pPr>
+            <w:r>
+              <w:rPr>
+                <w:sz w:val="22"/>
+                <w:szCs w:val="22"/>
+              </w:rPr>
+              <w:t>Research</w:t>
+            </w:r>
+          </w:p>
+        </w:tc>
+        <w:tc>
+          <w:tcPr>
+            <w:tcW w:w="7700" w:type="dxa"/>
+          </w:tcPr>
+          <w:p>
+            <w:pPr>
+              <w:pStyle w:val="ListParagraph"/>
+              <w:numPr>
+                <w:ilvl w:val="0"/>
+                <w:numId w:val="25"/>
+              </w:numPr>
+              <w:rPr>
+                <w:sz w:val="22"/>
+                <w:szCs w:val="22"/>
+              </w:rPr>
+            </w:pPr>
+            <w:r>
+              <w:rPr>
+                <w:sz w:val="22"/>
+                <w:szCs w:val="22"/>
+              </w:rPr>
+              <w:t>Checked for if our app already exists in some capacity</w:t>
+            </w:r>
+          </w:p>
+          <w:p>
+            <w:pPr>
+              <w:pStyle w:val="ListParagraph"/>
+              <w:numPr>
+                <w:ilvl w:val="0"/>
+                <w:numId w:val="25"/>
+              </w:numPr>
+              <w:rPr>
+                <w:sz w:val="22"/>
+                <w:szCs w:val="22"/>
+              </w:rPr>
+            </w:pPr>
+            <w:r>
+              <w:rPr>
+                <w:sz w:val="22"/>
+                <w:szCs w:val="22"/>
+              </w:rPr>
+              <w:t>Used other similar apps from the same field to see how they are effective</w:t>
+            </w:r>
+          </w:p>
+          <w:p>
+            <w:pPr>
+              <w:pStyle w:val="ListParagraph"/>
+              <w:numPr>
+                <w:ilvl w:val="0"/>
+                <w:numId w:val="25"/>
+              </w:numPr>
+              <w:rPr>
+                <w:sz w:val="22"/>
+                <w:szCs w:val="22"/>
+              </w:rPr>
+            </w:pPr>
+            <w:r>
+              <w:rPr>
+                <w:sz w:val="22"/>
+                <w:szCs w:val="22"/>
+              </w:rPr>
+              <w:t>(room to improve with survey before design and development)</w:t>
+            </w:r>
+          </w:p>
+        </w:tc>
+      </w:tr>
+      <w:tr>
+        <w:tc>
+          <w:tcPr>
+            <w:tcW w:w="1696" w:type="dxa"/>
+          </w:tcPr>
+          <w:p>
+            <w:pPr>
+              <w:rPr>
+                <w:sz w:val="22"/>
+                <w:szCs w:val="22"/>
+              </w:rPr>
+            </w:pPr>
+            <w:r>
+              <w:rPr>
+                <w:sz w:val="22"/>
+                <w:szCs w:val="22"/>
+              </w:rPr>
+              <w:t>Design</w:t>
+            </w:r>
+          </w:p>
+        </w:tc>
+        <w:tc>
+          <w:tcPr>
+            <w:tcW w:w="7700" w:type="dxa"/>
+          </w:tcPr>
+          <w:p>
+            <w:pPr>
+              <w:pStyle w:val="ListParagraph"/>
+              <w:numPr>
+                <w:ilvl w:val="0"/>
+                <w:numId w:val="25"/>
+              </w:numPr>
+              <w:rPr>
+                <w:sz w:val="22"/>
+                <w:szCs w:val="22"/>
+              </w:rPr>
+            </w:pPr>
+            <w:r>
+              <w:rPr>
+                <w:sz w:val="22"/>
+                <w:szCs w:val="22"/>
+              </w:rPr>
+              <w:t>Top down approach going from very plain sketches of overall layout without any detail</w:t>
+            </w:r>
+          </w:p>
+          <w:p>
+            <w:pPr>
+              <w:pStyle w:val="ListParagraph"/>
+              <w:numPr>
+                <w:ilvl w:val="0"/>
+                <w:numId w:val="25"/>
+              </w:numPr>
+              <w:rPr>
+                <w:sz w:val="22"/>
+                <w:szCs w:val="22"/>
+              </w:rPr>
+            </w:pPr>
+            <w:r>
+              <w:rPr>
+                <w:sz w:val="22"/>
+                <w:szCs w:val="22"/>
+              </w:rPr>
+              <w:t>Moved to more in depth designs which influences user stories getting from one screen design to another</w:t>
+            </w:r>
+          </w:p>
+          <w:p>
+            <w:pPr>
+              <w:pStyle w:val="ListParagraph"/>
+              <w:numPr>
+                <w:ilvl w:val="0"/>
+                <w:numId w:val="25"/>
+              </w:numPr>
+              <w:rPr>
+                <w:sz w:val="22"/>
+                <w:szCs w:val="22"/>
+              </w:rPr>
+            </w:pPr>
+            <w:r>
+              <w:rPr>
+                <w:sz w:val="22"/>
+                <w:szCs w:val="22"/>
+              </w:rPr>
+              <w:t xml:space="preserve">Further </w:t>
+            </w:r>
+            <w:r>
+              <w:rPr>
+                <w:sz w:val="22"/>
+                <w:szCs w:val="22"/>
+              </w:rPr>
+              <w:t>this via wireframes which are used during the development process where development can match the wireframe design</w:t>
+            </w:r>
+          </w:p>
+          <w:p>
+            <w:pPr>
+              <w:pStyle w:val="ListParagraph"/>
+              <w:numPr>
+                <w:ilvl w:val="0"/>
+                <w:numId w:val="25"/>
+              </w:numPr>
+              <w:rPr>
+                <w:sz w:val="22"/>
+                <w:szCs w:val="22"/>
+              </w:rPr>
+            </w:pPr>
+            <w:r>
+              <w:rPr>
+                <w:sz w:val="22"/>
+                <w:szCs w:val="22"/>
+              </w:rPr>
+              <w:t>Aimed for 3 main factors: simple to use, intuitive and minimal.</w:t>
+            </w:r>
+          </w:p>
+          <w:p>
+            <w:pPr>
+              <w:pStyle w:val="ListParagraph"/>
+              <w:numPr>
+                <w:ilvl w:val="0"/>
+                <w:numId w:val="25"/>
+              </w:numPr>
+              <w:rPr>
+                <w:sz w:val="22"/>
+                <w:szCs w:val="22"/>
+              </w:rPr>
+            </w:pPr>
+            <w:r>
+              <w:rPr>
+                <w:sz w:val="22"/>
+                <w:szCs w:val="22"/>
+              </w:rPr>
+              <w:t xml:space="preserve">Reason for these factors is to aid in its function: as a passive time tracking tool which records valuable data to consider work ethic and improve </w:t>
+            </w:r>
+            <w:r>
+              <w:rPr>
+                <w:sz w:val="22"/>
+                <w:szCs w:val="22"/>
+              </w:rPr>
+              <w:t>with a more healthy workflow</w:t>
+            </w:r>
+          </w:p>
+        </w:tc>
+      </w:tr>
+      <w:tr>
+        <w:tc>
+          <w:tcPr>
+            <w:tcW w:w="1696" w:type="dxa"/>
+          </w:tcPr>
+          <w:p>
+            <w:pPr>
+              <w:rPr>
+                <w:sz w:val="22"/>
+                <w:szCs w:val="22"/>
+              </w:rPr>
+            </w:pPr>
+            <w:r>
+              <w:rPr>
+                <w:sz w:val="22"/>
+                <w:szCs w:val="22"/>
+              </w:rPr>
+              <w:lastRenderedPageBreak/>
+              <w:t>Development (General)</w:t>
+            </w:r>
+          </w:p>
+        </w:tc>
+        <w:tc>
+          <w:tcPr>
+            <w:tcW w:w="7700" w:type="dxa"/>
+          </w:tcPr>
+          <w:p>
+            <w:pPr>
+              <w:pStyle w:val="ListParagraph"/>
+              <w:numPr>
+                <w:ilvl w:val="0"/>
+                <w:numId w:val="25"/>
+              </w:numPr>
+              <w:rPr>
+                <w:sz w:val="22"/>
+                <w:szCs w:val="22"/>
+              </w:rPr>
+            </w:pPr>
+            <w:r>
+              <w:rPr>
+                <w:sz w:val="22"/>
+                <w:szCs w:val="22"/>
+              </w:rPr>
+              <w:t xml:space="preserve">Used </w:t>
+            </w:r>
+            <w:r>
+              <w:rPr>
+                <w:sz w:val="22"/>
+                <w:szCs w:val="22"/>
+              </w:rPr>
+              <w:t>GitHub</w:t>
+            </w:r>
+            <w:r>
+              <w:rPr>
+                <w:sz w:val="22"/>
+                <w:szCs w:val="22"/>
+              </w:rPr>
+              <w:t xml:space="preserve"> to track all code during the development process. This allows for collaboration of code as well as auto-deployment</w:t>
+            </w:r>
+          </w:p>
+          <w:p>
+            <w:pPr>
+              <w:pStyle w:val="ListParagraph"/>
+              <w:numPr>
+                <w:ilvl w:val="0"/>
+                <w:numId w:val="25"/>
+              </w:numPr>
+              <w:rPr>
+                <w:sz w:val="22"/>
+                <w:szCs w:val="22"/>
+              </w:rPr>
+            </w:pPr>
+            <w:r>
+              <w:rPr>
+                <w:sz w:val="22"/>
+                <w:szCs w:val="22"/>
+              </w:rPr>
+              <w:t>Use of Trello which all developers have full access to allows for autonomy in keeping track of an individual’s progress and in adding more specific issues or requirements when issues arise.</w:t>
+            </w:r>
+          </w:p>
+          <w:p>
+            <w:pPr>
+              <w:pStyle w:val="ListParagraph"/>
+              <w:numPr>
+                <w:ilvl w:val="0"/>
+                <w:numId w:val="25"/>
+              </w:numPr>
+              <w:rPr>
+                <w:sz w:val="22"/>
+                <w:szCs w:val="22"/>
+              </w:rPr>
+            </w:pPr>
+            <w:r>
+              <w:rPr>
+                <w:sz w:val="22"/>
+                <w:szCs w:val="22"/>
+              </w:rPr>
+              <w:t>Acquired a virtual private server in the cloud with a front facing domain name (</w:t>
+            </w:r>
+            <w:proofErr w:type="spellStart"/>
+            <w:r>
+              <w:rPr>
+                <w:sz w:val="22"/>
+                <w:szCs w:val="22"/>
+              </w:rPr>
+              <w:t>quark.rocks</w:t>
+            </w:r>
+            <w:proofErr w:type="spellEnd"/>
+            <w:r>
+              <w:rPr>
+                <w:sz w:val="22"/>
+                <w:szCs w:val="22"/>
+              </w:rPr>
+              <w:t>) to both test during development  and deploy the live app for public use</w:t>
+            </w:r>
+          </w:p>
+          <w:p>
+            <w:pPr>
+              <w:pStyle w:val="ListParagraph"/>
+              <w:numPr>
+                <w:ilvl w:val="0"/>
+                <w:numId w:val="25"/>
+              </w:numPr>
+              <w:rPr>
+                <w:sz w:val="22"/>
+                <w:szCs w:val="22"/>
+              </w:rPr>
+            </w:pPr>
+            <w:r>
+              <w:rPr>
+                <w:sz w:val="22"/>
+                <w:szCs w:val="22"/>
+              </w:rPr>
+              <w:t xml:space="preserve">Choice of a broad tech stack to allow all developers to use their preferred or currently studying area in order to build efficient and clean code. </w:t>
+            </w:r>
+          </w:p>
+          <w:p>
+            <w:pPr>
+              <w:pStyle w:val="ListParagraph"/>
+              <w:numPr>
+                <w:ilvl w:val="0"/>
+                <w:numId w:val="25"/>
+              </w:numPr>
+              <w:rPr>
+                <w:sz w:val="22"/>
+                <w:szCs w:val="22"/>
+              </w:rPr>
+            </w:pPr>
+            <w:r>
+              <w:rPr>
+                <w:sz w:val="22"/>
+                <w:szCs w:val="22"/>
+              </w:rPr>
+              <w:t>All languages and/or tech stacks are understood by the project manager allowing close pair collaboration to prevent a specific part of the project becoming undeliverable</w:t>
+            </w:r>
+          </w:p>
+          <w:p>
+            <w:pPr>
+              <w:pStyle w:val="ListParagraph"/>
+              <w:numPr>
+                <w:ilvl w:val="0"/>
+                <w:numId w:val="25"/>
+              </w:numPr>
+              <w:rPr>
+                <w:sz w:val="22"/>
+                <w:szCs w:val="22"/>
+              </w:rPr>
+            </w:pPr>
+            <w:r>
+              <w:rPr>
+                <w:sz w:val="22"/>
+                <w:szCs w:val="22"/>
+              </w:rPr>
+              <w:t>A primary focus on documentation including access to designs within Trello and within code as comments to ensure code doesn’t ‘rot’ over time where developers don’t understand what they wrote after time has passed</w:t>
+            </w:r>
+          </w:p>
+        </w:tc>
+      </w:tr>
+      <w:tr>
+        <w:tc>
+          <w:tcPr>
+            <w:tcW w:w="1696" w:type="dxa"/>
+          </w:tcPr>
+          <w:p>
+            <w:pPr>
+              <w:rPr>
+                <w:sz w:val="22"/>
+                <w:szCs w:val="22"/>
+              </w:rPr>
+            </w:pPr>
+            <w:r>
+              <w:rPr>
+                <w:sz w:val="22"/>
+                <w:szCs w:val="22"/>
+              </w:rPr>
+              <w:t>Development – Modular design</w:t>
+            </w:r>
+          </w:p>
+        </w:tc>
+        <w:tc>
+          <w:tcPr>
+            <w:tcW w:w="7700" w:type="dxa"/>
+          </w:tcPr>
+          <w:p>
+            <w:pPr>
+              <w:pStyle w:val="ListParagraph"/>
+              <w:numPr>
+                <w:ilvl w:val="0"/>
+                <w:numId w:val="25"/>
+              </w:numPr>
+              <w:rPr>
+                <w:sz w:val="22"/>
+                <w:szCs w:val="22"/>
+              </w:rPr>
+            </w:pPr>
+            <w:r>
+              <w:rPr>
+                <w:sz w:val="22"/>
+                <w:szCs w:val="22"/>
+              </w:rPr>
+              <w:t>Use of a modular design allows easier extensibility where a monolithic design would box developers into a specific tech stack.</w:t>
+            </w:r>
+          </w:p>
+          <w:p>
+            <w:pPr>
+              <w:pStyle w:val="ListParagraph"/>
+              <w:numPr>
+                <w:ilvl w:val="0"/>
+                <w:numId w:val="25"/>
+              </w:numPr>
+              <w:rPr>
+                <w:sz w:val="22"/>
+                <w:szCs w:val="22"/>
+              </w:rPr>
+            </w:pPr>
+            <w:r>
+              <w:rPr>
+                <w:sz w:val="22"/>
+                <w:szCs w:val="22"/>
+              </w:rPr>
+              <w:t>A greater consideration of what is exposed to other parts of the app is useful to ensure security between modules and allows for switching technology to more suitable ones when required.</w:t>
+            </w:r>
+          </w:p>
+        </w:tc>
+      </w:tr>
+      <w:tr>
+        <w:tc>
+          <w:tcPr>
+            <w:tcW w:w="1696" w:type="dxa"/>
+          </w:tcPr>
+          <w:p>
+            <w:pPr>
+              <w:rPr>
+                <w:sz w:val="22"/>
+                <w:szCs w:val="22"/>
+              </w:rPr>
+            </w:pPr>
+            <w:r>
+              <w:rPr>
+                <w:sz w:val="22"/>
+                <w:szCs w:val="22"/>
+              </w:rPr>
+              <w:t>Website</w:t>
+            </w:r>
+          </w:p>
+        </w:tc>
+        <w:tc>
+          <w:tcPr>
+            <w:tcW w:w="7700" w:type="dxa"/>
+          </w:tcPr>
+          <w:p>
+            <w:pPr>
+              <w:pStyle w:val="ListParagraph"/>
+              <w:numPr>
+                <w:ilvl w:val="0"/>
+                <w:numId w:val="25"/>
+              </w:numPr>
+              <w:rPr>
+                <w:sz w:val="22"/>
+                <w:szCs w:val="22"/>
+              </w:rPr>
+            </w:pPr>
+            <w:r>
+              <w:rPr>
+                <w:sz w:val="22"/>
+                <w:szCs w:val="22"/>
+              </w:rPr>
+              <w:t>Built using HTML, CSS, JS with minimal use of</w:t>
+            </w:r>
+            <w:r>
+              <w:rPr>
+                <w:sz w:val="22"/>
+                <w:szCs w:val="22"/>
+              </w:rPr>
+              <w:t xml:space="preserve"> external</w:t>
+            </w:r>
+            <w:r>
+              <w:rPr>
+                <w:sz w:val="22"/>
+                <w:szCs w:val="22"/>
+              </w:rPr>
+              <w:t xml:space="preserve"> libraries</w:t>
+            </w:r>
+          </w:p>
+          <w:p>
+            <w:pPr>
+              <w:pStyle w:val="ListParagraph"/>
+              <w:numPr>
+                <w:ilvl w:val="0"/>
+                <w:numId w:val="25"/>
+              </w:numPr>
+              <w:rPr>
+                <w:sz w:val="22"/>
+                <w:szCs w:val="22"/>
+              </w:rPr>
+            </w:pPr>
+            <w:r>
+              <w:rPr>
+                <w:sz w:val="22"/>
+                <w:szCs w:val="22"/>
+              </w:rPr>
+              <w:t xml:space="preserve">Done to ensure </w:t>
+            </w:r>
+            <w:r>
+              <w:rPr>
+                <w:sz w:val="22"/>
+                <w:szCs w:val="22"/>
+              </w:rPr>
+              <w:t>we control the majority of the code written where changes can be audited compared to external libraries which can update without any checks and may cause instability in the app</w:t>
+            </w:r>
+          </w:p>
+          <w:p>
+            <w:pPr>
+              <w:pStyle w:val="ListParagraph"/>
+              <w:numPr>
+                <w:ilvl w:val="0"/>
+                <w:numId w:val="25"/>
+              </w:numPr>
+              <w:rPr>
+                <w:sz w:val="22"/>
+                <w:szCs w:val="22"/>
+              </w:rPr>
+            </w:pPr>
+            <w:r>
+              <w:rPr>
+                <w:sz w:val="22"/>
+                <w:szCs w:val="22"/>
+              </w:rPr>
+              <w:t>Functionality separated from the website via the API which allows for a more locked down access to the database however allows for other developers to integrate with the app using their own custom extensions.</w:t>
+            </w:r>
+          </w:p>
+          <w:p>
+            <w:pPr>
+              <w:pStyle w:val="ListParagraph"/>
+              <w:numPr>
+                <w:ilvl w:val="0"/>
+                <w:numId w:val="25"/>
+              </w:numPr>
+              <w:rPr>
+                <w:sz w:val="22"/>
+                <w:szCs w:val="22"/>
+              </w:rPr>
+            </w:pPr>
+            <w:r>
+              <w:rPr>
+                <w:sz w:val="22"/>
+                <w:szCs w:val="22"/>
+              </w:rPr>
+              <w:t>Can be tested using suites such as lighthouse by google and w3c</w:t>
+            </w:r>
+          </w:p>
+          <w:p>
+            <w:pPr>
+              <w:pStyle w:val="ListParagraph"/>
+              <w:numPr>
+                <w:ilvl w:val="0"/>
+                <w:numId w:val="25"/>
+              </w:numPr>
+              <w:rPr>
+                <w:sz w:val="22"/>
+                <w:szCs w:val="22"/>
+              </w:rPr>
+            </w:pPr>
+          </w:p>
+        </w:tc>
+      </w:tr>
+      <w:tr>
+        <w:tc>
+          <w:tcPr>
+            <w:tcW w:w="1696" w:type="dxa"/>
+          </w:tcPr>
+          <w:p>
+            <w:pPr>
+              <w:rPr>
+                <w:sz w:val="22"/>
+                <w:szCs w:val="22"/>
+              </w:rPr>
+            </w:pPr>
+            <w:r>
+              <w:rPr>
+                <w:sz w:val="22"/>
+                <w:szCs w:val="22"/>
+              </w:rPr>
+              <w:t>App</w:t>
+            </w:r>
+          </w:p>
+        </w:tc>
+        <w:tc>
+          <w:tcPr>
+            <w:tcW w:w="7700" w:type="dxa"/>
+          </w:tcPr>
+          <w:p>
+            <w:pPr>
+              <w:pStyle w:val="ListParagraph"/>
+              <w:numPr>
+                <w:ilvl w:val="0"/>
+                <w:numId w:val="25"/>
+              </w:numPr>
+              <w:rPr>
+                <w:sz w:val="22"/>
+                <w:szCs w:val="22"/>
+              </w:rPr>
+            </w:pPr>
+            <w:r>
+              <w:rPr>
+                <w:sz w:val="22"/>
+                <w:szCs w:val="22"/>
+              </w:rPr>
+              <w:t>Use of Java for its cross-platform nature and ease of development</w:t>
+            </w:r>
+          </w:p>
+          <w:p>
+            <w:pPr>
+              <w:pStyle w:val="ListParagraph"/>
+              <w:numPr>
+                <w:ilvl w:val="0"/>
+                <w:numId w:val="25"/>
+              </w:numPr>
+              <w:rPr>
+                <w:sz w:val="22"/>
+                <w:szCs w:val="22"/>
+              </w:rPr>
+            </w:pPr>
+            <w:r>
+              <w:rPr>
+                <w:sz w:val="22"/>
+                <w:szCs w:val="22"/>
+              </w:rPr>
+              <w:lastRenderedPageBreak/>
+              <w:t>The JUnit library allows for test driven development process</w:t>
+            </w:r>
+          </w:p>
+          <w:p>
+            <w:pPr>
+              <w:pStyle w:val="ListParagraph"/>
+              <w:numPr>
+                <w:ilvl w:val="0"/>
+                <w:numId w:val="25"/>
+              </w:numPr>
+              <w:rPr>
+                <w:sz w:val="22"/>
+                <w:szCs w:val="22"/>
+              </w:rPr>
+            </w:pPr>
+            <w:r>
+              <w:rPr>
+                <w:sz w:val="22"/>
+                <w:szCs w:val="22"/>
+              </w:rPr>
+              <w:t>Ant build scripts allow for easier CD/CI compared to platforms such as Jenkins and can easily be offloaded to GitHub actions as a self-contained image</w:t>
+            </w:r>
+          </w:p>
+          <w:p>
+            <w:pPr>
+              <w:pStyle w:val="ListParagraph"/>
+              <w:numPr>
+                <w:ilvl w:val="0"/>
+                <w:numId w:val="25"/>
+              </w:numPr>
+              <w:rPr>
+                <w:sz w:val="22"/>
+                <w:szCs w:val="22"/>
+              </w:rPr>
+            </w:pPr>
+            <w:r>
+              <w:rPr>
+                <w:sz w:val="22"/>
+                <w:szCs w:val="22"/>
+              </w:rPr>
+              <w:t>Maven project setup makes setup on other developers systems easier since configurations are managed via the package manager</w:t>
+            </w:r>
+          </w:p>
+        </w:tc>
+      </w:tr>
+      <w:tr>
+        <w:tc>
+          <w:tcPr>
+            <w:tcW w:w="1696" w:type="dxa"/>
+          </w:tcPr>
+          <w:p>
+            <w:pPr>
+              <w:rPr>
+                <w:sz w:val="22"/>
+                <w:szCs w:val="22"/>
+              </w:rPr>
+            </w:pPr>
+            <w:r>
+              <w:rPr>
+                <w:sz w:val="22"/>
+                <w:szCs w:val="22"/>
+              </w:rPr>
+              <w:lastRenderedPageBreak/>
+              <w:t>Database and API</w:t>
+            </w:r>
+          </w:p>
+        </w:tc>
+        <w:tc>
+          <w:tcPr>
+            <w:tcW w:w="7700" w:type="dxa"/>
+          </w:tcPr>
+          <w:p>
+            <w:pPr>
+              <w:pStyle w:val="ListParagraph"/>
+              <w:numPr>
+                <w:ilvl w:val="0"/>
+                <w:numId w:val="25"/>
+              </w:numPr>
+              <w:rPr>
+                <w:sz w:val="22"/>
+                <w:szCs w:val="22"/>
+              </w:rPr>
+            </w:pPr>
+            <w:r>
+              <w:rPr>
+                <w:sz w:val="22"/>
+                <w:szCs w:val="22"/>
+              </w:rPr>
+              <w:t>Accessed via the API to prevent SQL injection attacks via the website and through sanitising requests</w:t>
+            </w:r>
+          </w:p>
+          <w:p>
+            <w:pPr>
+              <w:pStyle w:val="ListParagraph"/>
+              <w:numPr>
+                <w:ilvl w:val="0"/>
+                <w:numId w:val="25"/>
+              </w:numPr>
+              <w:rPr>
+                <w:sz w:val="22"/>
+                <w:szCs w:val="22"/>
+              </w:rPr>
+            </w:pPr>
+            <w:r>
+              <w:rPr>
+                <w:sz w:val="22"/>
+                <w:szCs w:val="22"/>
+              </w:rPr>
+              <w:t>Used PostgreSQL for its built-in function and trigger states where processing can occur within the database server for final checks</w:t>
+            </w:r>
+          </w:p>
+          <w:p>
+            <w:pPr>
+              <w:pStyle w:val="ListParagraph"/>
+              <w:numPr>
+                <w:ilvl w:val="0"/>
+                <w:numId w:val="25"/>
+              </w:numPr>
+              <w:rPr>
+                <w:sz w:val="22"/>
+                <w:szCs w:val="22"/>
+              </w:rPr>
+            </w:pPr>
+            <w:r>
+              <w:rPr>
+                <w:sz w:val="22"/>
+                <w:szCs w:val="22"/>
+              </w:rPr>
+              <w:t>Use of entity relationships to design tables which reduces overloaded tables and reduces duplication of content</w:t>
+            </w:r>
+          </w:p>
+          <w:p>
+            <w:pPr>
+              <w:pStyle w:val="ListParagraph"/>
+              <w:numPr>
+                <w:ilvl w:val="0"/>
+                <w:numId w:val="25"/>
+              </w:numPr>
+              <w:rPr>
+                <w:sz w:val="22"/>
+                <w:szCs w:val="22"/>
+              </w:rPr>
+            </w:pPr>
+            <w:r>
+              <w:rPr>
+                <w:sz w:val="22"/>
+                <w:szCs w:val="22"/>
+              </w:rPr>
+              <w:t>API can perform checks and handle requests before they access the database saving database processing and optimising for high traffic</w:t>
+            </w:r>
+          </w:p>
+        </w:tc>
+      </w:tr>
+      <w:tr>
+        <w:tc>
+          <w:tcPr>
+            <w:tcW w:w="1696" w:type="dxa"/>
+          </w:tcPr>
+          <w:p>
+            <w:pPr>
+              <w:rPr>
+                <w:sz w:val="22"/>
+                <w:szCs w:val="22"/>
+              </w:rPr>
+            </w:pPr>
+            <w:r>
+              <w:rPr>
+                <w:sz w:val="22"/>
+                <w:szCs w:val="22"/>
+              </w:rPr>
+              <w:t>Testing</w:t>
+            </w:r>
+          </w:p>
+        </w:tc>
+        <w:tc>
+          <w:tcPr>
+            <w:tcW w:w="7700" w:type="dxa"/>
+          </w:tcPr>
+          <w:p>
+            <w:pPr>
+              <w:pStyle w:val="ListParagraph"/>
+              <w:numPr>
+                <w:ilvl w:val="0"/>
+                <w:numId w:val="25"/>
+              </w:numPr>
+              <w:rPr>
+                <w:sz w:val="22"/>
+                <w:szCs w:val="22"/>
+              </w:rPr>
+            </w:pPr>
+            <w:r>
+              <w:rPr>
+                <w:sz w:val="22"/>
+                <w:szCs w:val="22"/>
+              </w:rPr>
+              <w:t>Each area includes their own testing process however all can be tested by the developer first</w:t>
+            </w:r>
+          </w:p>
+          <w:p>
+            <w:pPr>
+              <w:pStyle w:val="ListParagraph"/>
+              <w:numPr>
+                <w:ilvl w:val="0"/>
+                <w:numId w:val="25"/>
+              </w:numPr>
+              <w:rPr>
+                <w:sz w:val="22"/>
+                <w:szCs w:val="22"/>
+              </w:rPr>
+            </w:pPr>
+            <w:r>
+              <w:rPr>
+                <w:sz w:val="22"/>
+                <w:szCs w:val="22"/>
+              </w:rPr>
+              <w:t>This could include black and white box testing techniques</w:t>
+            </w:r>
+          </w:p>
+          <w:p>
+            <w:pPr>
+              <w:pStyle w:val="ListParagraph"/>
+              <w:numPr>
+                <w:ilvl w:val="0"/>
+                <w:numId w:val="25"/>
+              </w:numPr>
+              <w:rPr>
+                <w:sz w:val="22"/>
+                <w:szCs w:val="22"/>
+              </w:rPr>
+            </w:pPr>
+            <w:r>
+              <w:rPr>
+                <w:sz w:val="22"/>
+                <w:szCs w:val="22"/>
+              </w:rPr>
+              <w:t>Java has JUnit where tests are written for error states, edge cases and expected results</w:t>
+            </w:r>
+          </w:p>
+          <w:p>
+            <w:pPr>
+              <w:pStyle w:val="ListParagraph"/>
+              <w:numPr>
+                <w:ilvl w:val="0"/>
+                <w:numId w:val="25"/>
+              </w:numPr>
+              <w:rPr>
+                <w:sz w:val="22"/>
+                <w:szCs w:val="22"/>
+              </w:rPr>
+            </w:pPr>
+            <w:r>
+              <w:rPr>
+                <w:sz w:val="22"/>
+                <w:szCs w:val="22"/>
+              </w:rPr>
+              <w:t>Website is more focused on UX where a user would be required to test it from different perspectives.</w:t>
+            </w:r>
+          </w:p>
+          <w:p>
+            <w:pPr>
+              <w:pStyle w:val="ListParagraph"/>
+              <w:numPr>
+                <w:ilvl w:val="0"/>
+                <w:numId w:val="25"/>
+              </w:numPr>
+              <w:rPr>
+                <w:sz w:val="22"/>
+                <w:szCs w:val="22"/>
+              </w:rPr>
+            </w:pPr>
+            <w:r>
+              <w:rPr>
+                <w:sz w:val="22"/>
+                <w:szCs w:val="22"/>
+              </w:rPr>
+              <w:t>User accessibility can be tested using lighthouse and to ensure best practices are used, w3c can be run on the desired pages</w:t>
+            </w:r>
+          </w:p>
+          <w:p>
+            <w:pPr>
+              <w:pStyle w:val="ListParagraph"/>
+              <w:numPr>
+                <w:ilvl w:val="0"/>
+                <w:numId w:val="25"/>
+              </w:numPr>
+              <w:rPr>
+                <w:sz w:val="22"/>
+                <w:szCs w:val="22"/>
+              </w:rPr>
+            </w:pPr>
+            <w:r>
+              <w:rPr>
+                <w:sz w:val="22"/>
+                <w:szCs w:val="22"/>
+              </w:rPr>
+              <w:t>The API can be tested directly by the developer by submitting error states, edge cases and valid results</w:t>
+            </w:r>
+          </w:p>
+          <w:p>
+            <w:pPr>
+              <w:pStyle w:val="ListParagraph"/>
+              <w:numPr>
+                <w:ilvl w:val="0"/>
+                <w:numId w:val="25"/>
+              </w:numPr>
+              <w:rPr>
+                <w:sz w:val="22"/>
+                <w:szCs w:val="22"/>
+              </w:rPr>
+            </w:pPr>
+            <w:r>
+              <w:rPr>
+                <w:sz w:val="22"/>
+                <w:szCs w:val="22"/>
+              </w:rPr>
+              <w:t>Once stable, m</w:t>
+            </w:r>
+            <w:r>
+              <w:rPr>
+                <w:sz w:val="22"/>
+                <w:szCs w:val="22"/>
+              </w:rPr>
+              <w:t>ove to other students in the group to see what they think of the app and website in both UX and UI</w:t>
+            </w:r>
+          </w:p>
+          <w:p>
+            <w:pPr>
+              <w:pStyle w:val="ListParagraph"/>
+              <w:numPr>
+                <w:ilvl w:val="0"/>
+                <w:numId w:val="25"/>
+              </w:numPr>
+              <w:rPr>
+                <w:sz w:val="22"/>
+                <w:szCs w:val="22"/>
+              </w:rPr>
+            </w:pPr>
+            <w:r>
+              <w:rPr>
+                <w:sz w:val="22"/>
+                <w:szCs w:val="22"/>
+              </w:rPr>
+              <w:t>After revision a beta can be released to the public to try and give feedback on</w:t>
+            </w:r>
+          </w:p>
+          <w:p>
+            <w:pPr>
+              <w:pStyle w:val="ListParagraph"/>
+              <w:numPr>
+                <w:ilvl w:val="0"/>
+                <w:numId w:val="25"/>
+              </w:numPr>
+              <w:rPr>
+                <w:sz w:val="22"/>
+                <w:szCs w:val="22"/>
+              </w:rPr>
+            </w:pPr>
+            <w:r>
+              <w:rPr>
+                <w:sz w:val="22"/>
+                <w:szCs w:val="22"/>
+              </w:rPr>
+              <w:t>Each further test group would incur a revision change to improve based on the feedback we receive</w:t>
+            </w:r>
+          </w:p>
+        </w:tc>
+      </w:tr>
+    </w:tbl>
+    <w:p>
+      <w:pPr>
+        <w:pStyle w:val="Body"/>
+        <w:ind w:firstLine="0"/>
+      </w:pPr>
+    </w:p>
+    <w:p>
+      <w:pPr>
+        <w:pStyle w:val="Body"/>
+      </w:pPr>
     </w:p>
     <w:p>
       <w:pPr>
@@ -1511,6 +2971,114 @@
       <w:pPr>
         <w:pStyle w:val="Body"/>
       </w:pPr>
+      <w:r>
+        <w:t>The demo:</w:t>
+      </w:r>
+    </w:p>
+    <w:p>
+      <w:pPr>
+        <w:pStyle w:val="Body"/>
+      </w:pPr>
+      <w:r>
+        <w:t>Demo the app first</w:t>
+      </w:r>
+    </w:p>
+    <w:p>
+      <w:pPr>
+        <w:pStyle w:val="Body"/>
+      </w:pPr>
+      <w:r>
+        <w:t>Move onto website to view</w:t>
+      </w:r>
+    </w:p>
+    <w:p>
+      <w:pPr>
+        <w:pStyle w:val="Body"/>
+      </w:pPr>
+      <w:r>
+        <w:t>Gloss over the API access and how this can be integrated into further user developed apps</w:t>
+      </w:r>
+    </w:p>
+    <w:p>
+      <w:pPr>
+        <w:pStyle w:val="Body"/>
+      </w:pPr>
+    </w:p>
+    <w:p>
+      <w:pPr>
+        <w:pStyle w:val="Body"/>
+      </w:pPr>
+      <w:r>
+        <w:t>Go into the MVP requirements of the application</w:t>
+      </w:r>
+      <w:r>
+        <w:t xml:space="preserve"> and how we reached these</w:t>
+      </w:r>
+    </w:p>
+    <w:p>
+      <w:pPr>
+        <w:pStyle w:val="Body"/>
+      </w:pPr>
+      <w:r>
+        <w:t>Move onto the stretch goals we wanted to add by showing the designs</w:t>
+      </w:r>
+    </w:p>
+    <w:p>
+      <w:pPr>
+        <w:pStyle w:val="Body"/>
+      </w:pPr>
+      <w:r>
+        <w:t>Say how this could be extended with further revisions using our agile development process</w:t>
+      </w:r>
+    </w:p>
+    <w:p>
+      <w:pPr>
+        <w:pStyle w:val="Body"/>
+      </w:pPr>
+      <w:r>
+        <w:t>Segue into the design process used to get to this point</w:t>
+      </w:r>
+      <w:r>
+        <w:t xml:space="preserve"> and how that went</w:t>
+      </w:r>
+    </w:p>
+    <w:p>
+      <w:pPr>
+        <w:pStyle w:val="Body"/>
+      </w:pPr>
+      <w:r>
+        <w:t>Use the wireframes to show how these moved into the final design</w:t>
+      </w:r>
+      <w:r>
+        <w:t xml:space="preserve"> – the ease we had with accurate designs to build from reduced </w:t>
+      </w:r>
+      <w:proofErr w:type="spellStart"/>
+      <w:r>
+        <w:t>tiem</w:t>
+      </w:r>
+      <w:proofErr w:type="spellEnd"/>
+      <w:r>
+        <w:t xml:space="preserve"> take to develop by up to half since design and development didn’t have to happen at the same time (context switching)</w:t>
+      </w:r>
+    </w:p>
+    <w:p>
+      <w:pPr>
+        <w:pStyle w:val="Body"/>
+      </w:pPr>
+      <w:r>
+        <w:t>Mention the implementation we currently have</w:t>
+      </w:r>
+      <w:r>
+        <w:t xml:space="preserve"> and how it works compared to what we imagined at the beginning from the sketches</w:t>
+      </w:r>
+    </w:p>
+    <w:p>
+      <w:pPr>
+        <w:pStyle w:val="Body"/>
+      </w:pPr>
+      <w:r>
+        <w:t>Note how this could be further improved upon even before the stretch goals and can be added in the next iteration of agile sprint</w:t>
+      </w:r>
     </w:p>
     <w:p>
       <w:pPr>
@@ -1541,6 +3109,139 @@
       <w:pPr>
         <w:pStyle w:val="Body"/>
       </w:pPr>
+      <w:r>
+        <w:t>User data:</w:t>
+      </w:r>
+    </w:p>
+    <w:p>
+      <w:pPr>
+        <w:pStyle w:val="Body"/>
+        <w:numPr>
+          <w:ilvl w:val="0"/>
+          <w:numId w:val="25"/>
+        </w:numPr>
+      </w:pPr>
+      <w:r>
+        <w:t>Email addresses can be a phishing vector that other actors may wish to capitalise on. Made easier to access via an API would save them having to scrape them from the website manually.</w:t>
+      </w:r>
+    </w:p>
+    <w:p>
+      <w:pPr>
+        <w:pStyle w:val="Body"/>
+        <w:numPr>
+          <w:ilvl w:val="0"/>
+          <w:numId w:val="20"/>
+        </w:numPr>
+      </w:pPr>
+      <w:r>
+        <w:t>To solve this we made emails private from the interface and from the API. Also the login requires the user’s email to access the content. This makes brute forcing the login for any given user far more difficult with emails being vastly longer and more broad in characters.</w:t>
+      </w:r>
+    </w:p>
+    <w:p>
+      <w:pPr>
+        <w:pStyle w:val="Body"/>
+        <w:numPr>
+          <w:ilvl w:val="0"/>
+          <w:numId w:val="25"/>
+        </w:numPr>
+      </w:pPr>
+      <w:r>
+        <w:t>Correlation can also be a problem If a person can be correlated to a particular user then we could have the issue where they may be tracked via their own posts to the server. A malicious actor may decern that a person is away from home (aka at work completing units on the app) and may use this opportunity to do something nefarious while knowing they are away.</w:t>
+      </w:r>
+    </w:p>
+    <w:p>
+      <w:pPr>
+        <w:pStyle w:val="Body"/>
+        <w:numPr>
+          <w:ilvl w:val="0"/>
+          <w:numId w:val="20"/>
+        </w:numPr>
+      </w:pPr>
+      <w:r>
+        <w:t>To combat this we do not display nor record any user’s personal details. Their username is all that is displayed on the platform and is not required to login. This curbs shoulder surfing and key logging. Also a notification is given to the user when creating their account</w:t>
+      </w:r>
+      <w:r>
+        <w:t xml:space="preserve"> so they understand their username can be a reflection of their daily habits to other users so choose wisely who you share with</w:t>
+      </w:r>
+      <w:r>
+        <w:t>.</w:t>
+      </w:r>
+    </w:p>
+    <w:p>
+      <w:pPr>
+        <w:pStyle w:val="Body"/>
+        <w:numPr>
+          <w:ilvl w:val="0"/>
+          <w:numId w:val="20"/>
+        </w:numPr>
+      </w:pPr>
+      <w:r>
+        <w:t>Note that data protection is at play here also!</w:t>
+      </w:r>
+    </w:p>
+    <w:p>
+      <w:pPr>
+        <w:pStyle w:val="Body"/>
+        <w:numPr>
+          <w:ilvl w:val="0"/>
+          <w:numId w:val="25"/>
+        </w:numPr>
+      </w:pPr>
+      <w:r>
+        <w:t>Passwords can be guessed. Having a sufficiently difficult password is important however limiting the user to a specific set can sometime hinder rather than help. Not to mention web browsers now recommend complex passwords that are then stored in a keychain.</w:t>
+      </w:r>
+    </w:p>
+    <w:p>
+      <w:pPr>
+        <w:pStyle w:val="Body"/>
+        <w:numPr>
+          <w:ilvl w:val="0"/>
+          <w:numId w:val="20"/>
+        </w:numPr>
+      </w:pPr>
+      <w:r>
+        <w:t>We do not limit the user on anything other than character length. This ensures that the user can have a sufficiently secure password while not boxing them into a specific set of combinations</w:t>
+      </w:r>
+    </w:p>
+    <w:p>
+      <w:pPr>
+        <w:pStyle w:val="Body"/>
+        <w:numPr>
+          <w:ilvl w:val="0"/>
+          <w:numId w:val="20"/>
+        </w:numPr>
+      </w:pPr>
+      <w:r>
+        <w:t>Another note would be to remove password entry and email a one-time passcode which allows access to a certain device for a certain amount of time. Does away with the password while also keeping the account secure</w:t>
+      </w:r>
+    </w:p>
+    <w:p>
+      <w:pPr>
+        <w:pStyle w:val="Body"/>
+        <w:ind w:left="567" w:firstLine="0"/>
+      </w:pPr>
+      <w:r>
+        <w:t>SQL injection attacks: Sanitise inputs and validate before running</w:t>
+      </w:r>
+    </w:p>
+    <w:p>
+      <w:pPr>
+        <w:pStyle w:val="Body"/>
+        <w:ind w:left="567" w:firstLine="0"/>
+      </w:pPr>
+      <w:r>
+        <w:lastRenderedPageBreak/>
+        <w:t>Cheating the game part: Ensure token is valid, validate end time matches current clock time or close enough to prevent submitting bogus times. Also check that none overlap</w:t>
+      </w:r>
+      <w:r>
+        <w:t xml:space="preserve"> where you could multiply your points by resubmitting the same unit over and over (replay attack)</w:t>
+      </w:r>
+    </w:p>
+    <w:p>
+      <w:pPr>
+        <w:pStyle w:val="Body"/>
+        <w:ind w:left="567" w:firstLine="0"/>
+      </w:pPr>
     </w:p>
     <w:p>
       <w:pPr>
@@ -1573,13 +3274,113 @@
         <w:rPr>
           <w:shd w:val="clear" w:color="auto" w:fill="FFFFFF"/>
         </w:rPr>
+        <w:t xml:space="preserve">be </w:t>
+      </w:r>
+      <w:r>
+        <w:rPr>
+          <w:shd w:val="clear" w:color="auto" w:fill="FFFFFF"/>
+        </w:rPr>
         <w:t>evaluated to evaluate its fitness for purpose.</w:t>
       </w:r>
     </w:p>
     <w:p>
       <w:pPr>
         <w:pStyle w:val="Body"/>
-      </w:pPr>
+        <w:numPr>
+          <w:ilvl w:val="0"/>
+          <w:numId w:val="25"/>
+        </w:numPr>
+      </w:pPr>
+      <w:r>
+        <w:t>Is it intuitive? Can a new user pick it up and use it within a session (between 30 mins and 2 hours)</w:t>
+      </w:r>
+    </w:p>
+    <w:p>
+      <w:pPr>
+        <w:pStyle w:val="Body"/>
+        <w:numPr>
+          <w:ilvl w:val="0"/>
+          <w:numId w:val="25"/>
+        </w:numPr>
+      </w:pPr>
+      <w:r>
+        <w:t>Is it engaging? Measure user retention over a period of time</w:t>
+      </w:r>
+    </w:p>
+    <w:p>
+      <w:pPr>
+        <w:pStyle w:val="Body"/>
+        <w:numPr>
+          <w:ilvl w:val="0"/>
+          <w:numId w:val="25"/>
+        </w:numPr>
+      </w:pPr>
+      <w:r>
+        <w:t xml:space="preserve">Does it complete its purpose? </w:t>
+      </w:r>
+    </w:p>
+    <w:p>
+      <w:pPr>
+        <w:pStyle w:val="Body"/>
+        <w:numPr>
+          <w:ilvl w:val="1"/>
+          <w:numId w:val="25"/>
+        </w:numPr>
+      </w:pPr>
+      <w:r>
+        <w:t>Do users gain valuable insights into their work practices?</w:t>
+      </w:r>
+    </w:p>
+    <w:p>
+      <w:pPr>
+        <w:pStyle w:val="Body"/>
+        <w:numPr>
+          <w:ilvl w:val="1"/>
+          <w:numId w:val="25"/>
+        </w:numPr>
+      </w:pPr>
+      <w:r>
+        <w:t>Are users</w:t>
+      </w:r>
+      <w:r>
+        <w:t xml:space="preserve"> gaining healthier work habits taking regular breaks?</w:t>
+      </w:r>
+    </w:p>
+    <w:p>
+      <w:pPr>
+        <w:pStyle w:val="Body"/>
+        <w:numPr>
+          <w:ilvl w:val="1"/>
+          <w:numId w:val="25"/>
+        </w:numPr>
+      </w:pPr>
+      <w:r>
+        <w:t>Do users improve over prolonged use of the app and from the stats they can view?</w:t>
+      </w:r>
+    </w:p>
+    <w:p>
+      <w:pPr>
+        <w:pStyle w:val="Body"/>
+        <w:numPr>
+          <w:ilvl w:val="0"/>
+          <w:numId w:val="25"/>
+        </w:numPr>
+      </w:pPr>
+      <w:r>
+        <w:t>Is it accessible? Can a disabled user access all features provided?</w:t>
+      </w:r>
+    </w:p>
+    <w:p>
+      <w:pPr>
+        <w:pStyle w:val="Body"/>
+        <w:numPr>
+          <w:ilvl w:val="0"/>
+          <w:numId w:val="25"/>
+        </w:numPr>
+      </w:pPr>
+      <w:r>
+        <w:t>Would a user want to be seen with it running? Is it trendy? Desirable by the niche?</w:t>
+      </w:r>
     </w:p>
     <w:p>
       <w:pPr>
@@ -2569,6 +4370,119 @@
     </w:lvl>
   </w:abstractNum>
   <w:abstractNum w:abstractNumId="3" w15:restartNumberingAfterBreak="0">
+    <w:nsid w:val="0B42060E"/>
+    <w:multiLevelType w:val="hybridMultilevel"/>
+    <w:tmpl w:val="05F6FBC8"/>
+    <w:lvl w:ilvl="0" w:tplc="CFDE28F0">
+      <w:start w:val="1"/>
+      <w:numFmt w:val="bullet"/>
+      <w:lvlText w:val=""/>
+      <w:lvlJc w:val="left"/>
+      <w:pPr>
+        <w:ind w:left="1287" w:hanging="360"/>
+      </w:pPr>
+      <w:rPr>
+        <w:rFonts w:ascii="Symbol" w:eastAsiaTheme="minorHAnsi" w:hAnsi="Symbol" w:cs="Times New Roman (Body CS)" w:hint="default"/>
+      </w:rPr>
+    </w:lvl>
+    <w:lvl w:ilvl="1" w:tplc="08090003" w:tentative="1">
+      <w:start w:val="1"/>
+      <w:numFmt w:val="bullet"/>
+      <w:lvlText w:val="o"/>
+      <w:lvlJc w:val="left"/>
+      <w:pPr>
+        <w:ind w:left="2007" w:hanging="360"/>
+      </w:pPr>
+      <w:rPr>
+        <w:rFonts w:ascii="Courier New" w:hAnsi="Courier New" w:cs="Courier New" w:hint="default"/>
+      </w:rPr>
+    </w:lvl>
+    <w:lvl w:ilvl="2" w:tplc="08090005" w:tentative="1">
+      <w:start w:val="1"/>
+      <w:numFmt w:val="bullet"/>
+      <w:lvlText w:val=""/>
+      <w:lvlJc w:val="left"/>
+      <w:pPr>
+        <w:ind w:left="2727" w:hanging="360"/>
+      </w:pPr>
+      <w:rPr>
+        <w:rFonts w:ascii="Wingdings" w:hAnsi="Wingdings" w:hint="default"/>
+      </w:rPr>
+    </w:lvl>
+    <w:lvl w:ilvl="3" w:tplc="08090001" w:tentative="1">
+      <w:start w:val="1"/>
+      <w:numFmt w:val="bullet"/>
+      <w:lvlText w:val=""/>
+      <w:lvlJc w:val="left"/>
+      <w:pPr>
+        <w:ind w:left="3447" w:hanging="360"/>
+      </w:pPr>
+      <w:rPr>
+        <w:rFonts w:ascii="Symbol" w:hAnsi="Symbol" w:hint="default"/>
+      </w:rPr>
+    </w:lvl>
+    <w:lvl w:ilvl="4" w:tplc="08090003" w:tentative="1">
+      <w:start w:val="1"/>
+      <w:numFmt w:val="bullet"/>
+      <w:lvlText w:val="o"/>
+      <w:lvlJc w:val="left"/>
+      <w:pPr>
+        <w:ind w:left="4167" w:hanging="360"/>
+      </w:pPr>
+      <w:rPr>
+        <w:rFonts w:ascii="Courier New" w:hAnsi="Courier New" w:cs="Courier New" w:hint="default"/>
+      </w:rPr>
+    </w:lvl>
+    <w:lvl w:ilvl="5" w:tplc="08090005" w:tentative="1">
+      <w:start w:val="1"/>
+      <w:numFmt w:val="bullet"/>
+      <w:lvlText w:val=""/>
+      <w:lvlJc w:val="left"/>
+      <w:pPr>
+        <w:ind w:left="4887" w:hanging="360"/>
+      </w:pPr>
+      <w:rPr>
+        <w:rFonts w:ascii="Wingdings" w:hAnsi="Wingdings" w:hint="default"/>
+      </w:rPr>
+    </w:lvl>
+    <w:lvl w:ilvl="6" w:tplc="08090001" w:tentative="1">
+      <w:start w:val="1"/>
+      <w:numFmt w:val="bullet"/>
+      <w:lvlText w:val=""/>
+      <w:lvlJc w:val="left"/>
+      <w:pPr>
+        <w:ind w:left="5607" w:hanging="360"/>
+      </w:pPr>
+      <w:rPr>
+        <w:rFonts w:ascii="Symbol" w:hAnsi="Symbol" w:hint="default"/>
+      </w:rPr>
+    </w:lvl>
+    <w:lvl w:ilvl="7" w:tplc="08090003" w:tentative="1">
+      <w:start w:val="1"/>
+      <w:numFmt w:val="bullet"/>
+      <w:lvlText w:val="o"/>
+      <w:lvlJc w:val="left"/>
+      <w:pPr>
+        <w:ind w:left="6327" w:hanging="360"/>
+      </w:pPr>
+      <w:rPr>
+        <w:rFonts w:ascii="Courier New" w:hAnsi="Courier New" w:cs="Courier New" w:hint="default"/>
+      </w:rPr>
+    </w:lvl>
+    <w:lvl w:ilvl="8" w:tplc="08090005" w:tentative="1">
+      <w:start w:val="1"/>
+      <w:numFmt w:val="bullet"/>
+      <w:lvlText w:val=""/>
+      <w:lvlJc w:val="left"/>
+      <w:pPr>
+        <w:ind w:left="7047" w:hanging="360"/>
+      </w:pPr>
+      <w:rPr>
+        <w:rFonts w:ascii="Wingdings" w:hAnsi="Wingdings" w:hint="default"/>
+      </w:rPr>
+    </w:lvl>
+  </w:abstractNum>
+  <w:abstractNum w:abstractNumId="4" w15:restartNumberingAfterBreak="0">
     <w:nsid w:val="0F1B1FD4"/>
     <w:multiLevelType w:val="hybridMultilevel"/>
     <w:tmpl w:val="A97EC66E"/>
@@ -2681,7 +4595,119 @@
       </w:rPr>
     </w:lvl>
   </w:abstractNum>
-  <w:abstractNum w:abstractNumId="4" w15:restartNumberingAfterBreak="0">
+  <w:abstractNum w:abstractNumId="5" w15:restartNumberingAfterBreak="0">
+    <w:nsid w:val="1DC53ED8"/>
+    <w:multiLevelType w:val="hybridMultilevel"/>
+    <w:tmpl w:val="47A6077C"/>
+    <w:lvl w:ilvl="0" w:tplc="A7CCCF6E">
+      <w:numFmt w:val="bullet"/>
+      <w:lvlText w:val=""/>
+      <w:lvlJc w:val="left"/>
+      <w:pPr>
+        <w:ind w:left="927" w:hanging="360"/>
+      </w:pPr>
+      <w:rPr>
+        <w:rFonts w:ascii="Wingdings" w:eastAsiaTheme="minorHAnsi" w:hAnsi="Wingdings" w:cs="Times New Roman (Body CS)" w:hint="default"/>
+      </w:rPr>
+    </w:lvl>
+    <w:lvl w:ilvl="1" w:tplc="08090003" w:tentative="1">
+      <w:start w:val="1"/>
+      <w:numFmt w:val="bullet"/>
+      <w:lvlText w:val="o"/>
+      <w:lvlJc w:val="left"/>
+      <w:pPr>
+        <w:ind w:left="1647" w:hanging="360"/>
+      </w:pPr>
+      <w:rPr>
+        <w:rFonts w:ascii="Courier New" w:hAnsi="Courier New" w:cs="Courier New" w:hint="default"/>
+      </w:rPr>
+    </w:lvl>
+    <w:lvl w:ilvl="2" w:tplc="08090005" w:tentative="1">
+      <w:start w:val="1"/>
+      <w:numFmt w:val="bullet"/>
+      <w:lvlText w:val=""/>
+      <w:lvlJc w:val="left"/>
+      <w:pPr>
+        <w:ind w:left="2367" w:hanging="360"/>
+      </w:pPr>
+      <w:rPr>
+        <w:rFonts w:ascii="Wingdings" w:hAnsi="Wingdings" w:hint="default"/>
+      </w:rPr>
+    </w:lvl>
+    <w:lvl w:ilvl="3" w:tplc="08090001" w:tentative="1">
+      <w:start w:val="1"/>
+      <w:numFmt w:val="bullet"/>
+      <w:lvlText w:val=""/>
+      <w:lvlJc w:val="left"/>
+      <w:pPr>
+        <w:ind w:left="3087" w:hanging="360"/>
+      </w:pPr>
+      <w:rPr>
+        <w:rFonts w:ascii="Symbol" w:hAnsi="Symbol" w:hint="default"/>
+      </w:rPr>
+    </w:lvl>
+    <w:lvl w:ilvl="4" w:tplc="08090003" w:tentative="1">
+      <w:start w:val="1"/>
+      <w:numFmt w:val="bullet"/>
+      <w:lvlText w:val="o"/>
+      <w:lvlJc w:val="left"/>
+      <w:pPr>
+        <w:ind w:left="3807" w:hanging="360"/>
+      </w:pPr>
+      <w:rPr>
+        <w:rFonts w:ascii="Courier New" w:hAnsi="Courier New" w:cs="Courier New" w:hint="default"/>
+      </w:rPr>
+    </w:lvl>
+    <w:lvl w:ilvl="5" w:tplc="08090005" w:tentative="1">
+      <w:start w:val="1"/>
+      <w:numFmt w:val="bullet"/>
+      <w:lvlText w:val=""/>
+      <w:lvlJc w:val="left"/>
+      <w:pPr>
+        <w:ind w:left="4527" w:hanging="360"/>
+      </w:pPr>
+      <w:rPr>
+        <w:rFonts w:ascii="Wingdings" w:hAnsi="Wingdings" w:hint="default"/>
+      </w:rPr>
+    </w:lvl>
+    <w:lvl w:ilvl="6" w:tplc="08090001" w:tentative="1">
+      <w:start w:val="1"/>
+      <w:numFmt w:val="bullet"/>
+      <w:lvlText w:val=""/>
+      <w:lvlJc w:val="left"/>
+      <w:pPr>
+        <w:ind w:left="5247" w:hanging="360"/>
+      </w:pPr>
+      <w:rPr>
+        <w:rFonts w:ascii="Symbol" w:hAnsi="Symbol" w:hint="default"/>
+      </w:rPr>
+    </w:lvl>
+    <w:lvl w:ilvl="7" w:tplc="08090003" w:tentative="1">
+      <w:start w:val="1"/>
+      <w:numFmt w:val="bullet"/>
+      <w:lvlText w:val="o"/>
+      <w:lvlJc w:val="left"/>
+      <w:pPr>
+        <w:ind w:left="5967" w:hanging="360"/>
+      </w:pPr>
+      <w:rPr>
+        <w:rFonts w:ascii="Courier New" w:hAnsi="Courier New" w:cs="Courier New" w:hint="default"/>
+      </w:rPr>
+    </w:lvl>
+    <w:lvl w:ilvl="8" w:tplc="08090005" w:tentative="1">
+      <w:start w:val="1"/>
+      <w:numFmt w:val="bullet"/>
+      <w:lvlText w:val=""/>
+      <w:lvlJc w:val="left"/>
+      <w:pPr>
+        <w:ind w:left="6687" w:hanging="360"/>
+      </w:pPr>
+      <w:rPr>
+        <w:rFonts w:ascii="Wingdings" w:hAnsi="Wingdings" w:hint="default"/>
+      </w:rPr>
+    </w:lvl>
+  </w:abstractNum>
+  <w:abstractNum w:abstractNumId="6" w15:restartNumberingAfterBreak="0">
     <w:nsid w:val="2B6874E2"/>
     <w:multiLevelType w:val="hybridMultilevel"/>
     <w:tmpl w:val="DE3C360A"/>
@@ -2770,7 +4796,7 @@
       </w:pPr>
     </w:lvl>
   </w:abstractNum>
-  <w:abstractNum w:abstractNumId="5" w15:restartNumberingAfterBreak="0">
+  <w:abstractNum w:abstractNumId="7" w15:restartNumberingAfterBreak="0">
     <w:nsid w:val="2CDF284A"/>
     <w:multiLevelType w:val="multilevel"/>
     <w:tmpl w:val="882C933C"/>
@@ -2856,7 +4882,7 @@
       </w:pPr>
     </w:lvl>
   </w:abstractNum>
-  <w:abstractNum w:abstractNumId="6" w15:restartNumberingAfterBreak="0">
+  <w:abstractNum w:abstractNumId="8" w15:restartNumberingAfterBreak="0">
     <w:nsid w:val="361D473B"/>
     <w:multiLevelType w:val="hybridMultilevel"/>
     <w:tmpl w:val="8C146A6E"/>
@@ -2945,7 +4971,7 @@
       </w:pPr>
     </w:lvl>
   </w:abstractNum>
-  <w:abstractNum w:abstractNumId="7" w15:restartNumberingAfterBreak="0">
+  <w:abstractNum w:abstractNumId="9" w15:restartNumberingAfterBreak="0">
     <w:nsid w:val="37795752"/>
     <w:multiLevelType w:val="multilevel"/>
     <w:tmpl w:val="0809001F"/>
@@ -3031,7 +5057,120 @@
       </w:pPr>
     </w:lvl>
   </w:abstractNum>
-  <w:abstractNum w:abstractNumId="8" w15:restartNumberingAfterBreak="0">
+  <w:abstractNum w:abstractNumId="10" w15:restartNumberingAfterBreak="0">
+    <w:nsid w:val="3C511E10"/>
+    <w:multiLevelType w:val="hybridMultilevel"/>
+    <w:tmpl w:val="DE62E6E4"/>
+    <w:lvl w:ilvl="0" w:tplc="1AE89F82">
+      <w:start w:val="1"/>
+      <w:numFmt w:val="bullet"/>
+      <w:lvlText w:val=""/>
+      <w:lvlJc w:val="left"/>
+      <w:pPr>
+        <w:ind w:left="720" w:hanging="360"/>
+      </w:pPr>
+      <w:rPr>
+        <w:rFonts w:ascii="Symbol" w:eastAsiaTheme="minorHAnsi" w:hAnsi="Symbol" w:cs="Times New Roman (Body CS)" w:hint="default"/>
+      </w:rPr>
+    </w:lvl>
+    <w:lvl w:ilvl="1" w:tplc="08090003" w:tentative="1">
+      <w:start w:val="1"/>
+      <w:numFmt w:val="bullet"/>
+      <w:lvlText w:val="o"/>
+      <w:lvlJc w:val="left"/>
+      <w:pPr>
+        <w:ind w:left="1440" w:hanging="360"/>
+      </w:pPr>
+      <w:rPr>
+        <w:rFonts w:ascii="Courier New" w:hAnsi="Courier New" w:cs="Courier New" w:hint="default"/>
+      </w:rPr>
+    </w:lvl>
+    <w:lvl w:ilvl="2" w:tplc="08090005" w:tentative="1">
+      <w:start w:val="1"/>
+      <w:numFmt w:val="bullet"/>
+      <w:lvlText w:val=""/>
+      <w:lvlJc w:val="left"/>
+      <w:pPr>
+        <w:ind w:left="2160" w:hanging="360"/>
+      </w:pPr>
+      <w:rPr>
+        <w:rFonts w:ascii="Wingdings" w:hAnsi="Wingdings" w:hint="default"/>
+      </w:rPr>
+    </w:lvl>
+    <w:lvl w:ilvl="3" w:tplc="08090001" w:tentative="1">
+      <w:start w:val="1"/>
+      <w:numFmt w:val="bullet"/>
+      <w:lvlText w:val=""/>
+      <w:lvlJc w:val="left"/>
+      <w:pPr>
+        <w:ind w:left="2880" w:hanging="360"/>
+      </w:pPr>
+      <w:rPr>
+        <w:rFonts w:ascii="Symbol" w:hAnsi="Symbol" w:hint="default"/>
+      </w:rPr>
+    </w:lvl>
+    <w:lvl w:ilvl="4" w:tplc="08090003" w:tentative="1">
+      <w:start w:val="1"/>
+      <w:numFmt w:val="bullet"/>
+      <w:lvlText w:val="o"/>
+      <w:lvlJc w:val="left"/>
+      <w:pPr>
+        <w:ind w:left="3600" w:hanging="360"/>
+      </w:pPr>
+      <w:rPr>
+        <w:rFonts w:ascii="Courier New" w:hAnsi="Courier New" w:cs="Courier New" w:hint="default"/>
+      </w:rPr>
+    </w:lvl>
+    <w:lvl w:ilvl="5" w:tplc="08090005" w:tentative="1">
+      <w:start w:val="1"/>
+      <w:numFmt w:val="bullet"/>
+      <w:lvlText w:val=""/>
+      <w:lvlJc w:val="left"/>
+      <w:pPr>
+        <w:ind w:left="4320" w:hanging="360"/>
+      </w:pPr>
+      <w:rPr>
+        <w:rFonts w:ascii="Wingdings" w:hAnsi="Wingdings" w:hint="default"/>
+      </w:rPr>
+    </w:lvl>
+    <w:lvl w:ilvl="6" w:tplc="08090001" w:tentative="1">
+      <w:start w:val="1"/>
+      <w:numFmt w:val="bullet"/>
+      <w:lvlText w:val=""/>
+      <w:lvlJc w:val="left"/>
+      <w:pPr>
+        <w:ind w:left="5040" w:hanging="360"/>
+      </w:pPr>
+      <w:rPr>
+        <w:rFonts w:ascii="Symbol" w:hAnsi="Symbol" w:hint="default"/>
+      </w:rPr>
+    </w:lvl>
+    <w:lvl w:ilvl="7" w:tplc="08090003" w:tentative="1">
+      <w:start w:val="1"/>
+      <w:numFmt w:val="bullet"/>
+      <w:lvlText w:val="o"/>
+      <w:lvlJc w:val="left"/>
+      <w:pPr>
+        <w:ind w:left="5760" w:hanging="360"/>
+      </w:pPr>
+      <w:rPr>
+        <w:rFonts w:ascii="Courier New" w:hAnsi="Courier New" w:cs="Courier New" w:hint="default"/>
+      </w:rPr>
+    </w:lvl>
+    <w:lvl w:ilvl="8" w:tplc="08090005" w:tentative="1">
+      <w:start w:val="1"/>
+      <w:numFmt w:val="bullet"/>
+      <w:lvlText w:val=""/>
+      <w:lvlJc w:val="left"/>
+      <w:pPr>
+        <w:ind w:left="6480" w:hanging="360"/>
+      </w:pPr>
+      <w:rPr>
+        <w:rFonts w:ascii="Wingdings" w:hAnsi="Wingdings" w:hint="default"/>
+      </w:rPr>
+    </w:lvl>
+  </w:abstractNum>
+  <w:abstractNum w:abstractNumId="11" w15:restartNumberingAfterBreak="0">
     <w:nsid w:val="3CF8397E"/>
     <w:multiLevelType w:val="hybridMultilevel"/>
     <w:tmpl w:val="A7B0B158"/>
@@ -3144,7 +5283,7 @@
       </w:rPr>
     </w:lvl>
   </w:abstractNum>
-  <w:abstractNum w:abstractNumId="9" w15:restartNumberingAfterBreak="0">
+  <w:abstractNum w:abstractNumId="12" w15:restartNumberingAfterBreak="0">
     <w:nsid w:val="410D4938"/>
     <w:multiLevelType w:val="multilevel"/>
     <w:tmpl w:val="0809001F"/>
@@ -3257,7 +5396,7 @@
       </w:rPr>
     </w:lvl>
   </w:abstractNum>
-  <w:abstractNum w:abstractNumId="10" w15:restartNumberingAfterBreak="0">
+  <w:abstractNum w:abstractNumId="13" w15:restartNumberingAfterBreak="0">
     <w:nsid w:val="428D66DB"/>
     <w:multiLevelType w:val="hybridMultilevel"/>
     <w:tmpl w:val="D54AFC6A"/>
@@ -3346,7 +5485,7 @@
       </w:pPr>
     </w:lvl>
   </w:abstractNum>
-  <w:abstractNum w:abstractNumId="11" w15:restartNumberingAfterBreak="0">
+  <w:abstractNum w:abstractNumId="14" w15:restartNumberingAfterBreak="0">
     <w:nsid w:val="4336254C"/>
     <w:multiLevelType w:val="hybridMultilevel"/>
     <w:tmpl w:val="A6685430"/>
@@ -3458,7 +5597,120 @@
       </w:rPr>
     </w:lvl>
   </w:abstractNum>
-  <w:abstractNum w:abstractNumId="12" w15:restartNumberingAfterBreak="0">
+  <w:abstractNum w:abstractNumId="15" w15:restartNumberingAfterBreak="0">
+    <w:nsid w:val="43B12752"/>
+    <w:multiLevelType w:val="hybridMultilevel"/>
+    <w:tmpl w:val="3AD8BBDC"/>
+    <w:lvl w:ilvl="0" w:tplc="FDE039D0">
+      <w:start w:val="1"/>
+      <w:numFmt w:val="bullet"/>
+      <w:lvlText w:val=""/>
+      <w:lvlJc w:val="left"/>
+      <w:pPr>
+        <w:ind w:left="720" w:hanging="360"/>
+      </w:pPr>
+      <w:rPr>
+        <w:rFonts w:ascii="Symbol" w:eastAsiaTheme="minorHAnsi" w:hAnsi="Symbol" w:cs="Times New Roman (Body CS)" w:hint="default"/>
+      </w:rPr>
+    </w:lvl>
+    <w:lvl w:ilvl="1" w:tplc="08090003">
+      <w:start w:val="1"/>
+      <w:numFmt w:val="bullet"/>
+      <w:lvlText w:val="o"/>
+      <w:lvlJc w:val="left"/>
+      <w:pPr>
+        <w:ind w:left="1440" w:hanging="360"/>
+      </w:pPr>
+      <w:rPr>
+        <w:rFonts w:ascii="Courier New" w:hAnsi="Courier New" w:cs="Courier New" w:hint="default"/>
+      </w:rPr>
+    </w:lvl>
+    <w:lvl w:ilvl="2" w:tplc="08090005" w:tentative="1">
+      <w:start w:val="1"/>
+      <w:numFmt w:val="bullet"/>
+      <w:lvlText w:val=""/>
+      <w:lvlJc w:val="left"/>
+      <w:pPr>
+        <w:ind w:left="2160" w:hanging="360"/>
+      </w:pPr>
+      <w:rPr>
+        <w:rFonts w:ascii="Wingdings" w:hAnsi="Wingdings" w:hint="default"/>
+      </w:rPr>
+    </w:lvl>
+    <w:lvl w:ilvl="3" w:tplc="08090001" w:tentative="1">
+      <w:start w:val="1"/>
+      <w:numFmt w:val="bullet"/>
+      <w:lvlText w:val=""/>
+      <w:lvlJc w:val="left"/>
+      <w:pPr>
+        <w:ind w:left="2880" w:hanging="360"/>
+      </w:pPr>
+      <w:rPr>
+        <w:rFonts w:ascii="Symbol" w:hAnsi="Symbol" w:hint="default"/>
+      </w:rPr>
+    </w:lvl>
+    <w:lvl w:ilvl="4" w:tplc="08090003" w:tentative="1">
+      <w:start w:val="1"/>
+      <w:numFmt w:val="bullet"/>
+      <w:lvlText w:val="o"/>
+      <w:lvlJc w:val="left"/>
+      <w:pPr>
+        <w:ind w:left="3600" w:hanging="360"/>
+      </w:pPr>
+      <w:rPr>
+        <w:rFonts w:ascii="Courier New" w:hAnsi="Courier New" w:cs="Courier New" w:hint="default"/>
+      </w:rPr>
+    </w:lvl>
+    <w:lvl w:ilvl="5" w:tplc="08090005" w:tentative="1">
+      <w:start w:val="1"/>
+      <w:numFmt w:val="bullet"/>
+      <w:lvlText w:val=""/>
+      <w:lvlJc w:val="left"/>
+      <w:pPr>
+        <w:ind w:left="4320" w:hanging="360"/>
+      </w:pPr>
+      <w:rPr>
+        <w:rFonts w:ascii="Wingdings" w:hAnsi="Wingdings" w:hint="default"/>
+      </w:rPr>
+    </w:lvl>
+    <w:lvl w:ilvl="6" w:tplc="08090001" w:tentative="1">
+      <w:start w:val="1"/>
+      <w:numFmt w:val="bullet"/>
+      <w:lvlText w:val=""/>
+      <w:lvlJc w:val="left"/>
+      <w:pPr>
+        <w:ind w:left="5040" w:hanging="360"/>
+      </w:pPr>
+      <w:rPr>
+        <w:rFonts w:ascii="Symbol" w:hAnsi="Symbol" w:hint="default"/>
+      </w:rPr>
+    </w:lvl>
+    <w:lvl w:ilvl="7" w:tplc="08090003" w:tentative="1">
+      <w:start w:val="1"/>
+      <w:numFmt w:val="bullet"/>
+      <w:lvlText w:val="o"/>
+      <w:lvlJc w:val="left"/>
+      <w:pPr>
+        <w:ind w:left="5760" w:hanging="360"/>
+      </w:pPr>
+      <w:rPr>
+        <w:rFonts w:ascii="Courier New" w:hAnsi="Courier New" w:cs="Courier New" w:hint="default"/>
+      </w:rPr>
+    </w:lvl>
+    <w:lvl w:ilvl="8" w:tplc="08090005" w:tentative="1">
+      <w:start w:val="1"/>
+      <w:numFmt w:val="bullet"/>
+      <w:lvlText w:val=""/>
+      <w:lvlJc w:val="left"/>
+      <w:pPr>
+        <w:ind w:left="6480" w:hanging="360"/>
+      </w:pPr>
+      <w:rPr>
+        <w:rFonts w:ascii="Wingdings" w:hAnsi="Wingdings" w:hint="default"/>
+      </w:rPr>
+    </w:lvl>
+  </w:abstractNum>
+  <w:abstractNum w:abstractNumId="16" w15:restartNumberingAfterBreak="0">
     <w:nsid w:val="49F61E4A"/>
     <w:multiLevelType w:val="hybridMultilevel"/>
     <w:tmpl w:val="7F38F34E"/>
@@ -3544,7 +5796,93 @@
       </w:pPr>
     </w:lvl>
   </w:abstractNum>
-  <w:abstractNum w:abstractNumId="13" w15:restartNumberingAfterBreak="0">
+  <w:abstractNum w:abstractNumId="17" w15:restartNumberingAfterBreak="0">
+    <w:nsid w:val="542847D5"/>
+    <w:multiLevelType w:val="hybridMultilevel"/>
+    <w:tmpl w:val="F906F5B6"/>
+    <w:lvl w:ilvl="0" w:tplc="0809000F">
+      <w:start w:val="1"/>
+      <w:numFmt w:val="decimal"/>
+      <w:lvlText w:val="%1."/>
+      <w:lvlJc w:val="left"/>
+      <w:pPr>
+        <w:ind w:left="1287" w:hanging="360"/>
+      </w:pPr>
+    </w:lvl>
+    <w:lvl w:ilvl="1" w:tplc="08090019" w:tentative="1">
+      <w:start w:val="1"/>
+      <w:numFmt w:val="lowerLetter"/>
+      <w:lvlText w:val="%2."/>
+      <w:lvlJc w:val="left"/>
+      <w:pPr>
+        <w:ind w:left="2007" w:hanging="360"/>
+      </w:pPr>
+    </w:lvl>
+    <w:lvl w:ilvl="2" w:tplc="0809001B" w:tentative="1">
+      <w:start w:val="1"/>
+      <w:numFmt w:val="lowerRoman"/>
+      <w:lvlText w:val="%3."/>
+      <w:lvlJc w:val="right"/>
+      <w:pPr>
+        <w:ind w:left="2727" w:hanging="180"/>
+      </w:pPr>
+    </w:lvl>
+    <w:lvl w:ilvl="3" w:tplc="0809000F" w:tentative="1">
+      <w:start w:val="1"/>
+      <w:numFmt w:val="decimal"/>
+      <w:lvlText w:val="%4."/>
+      <w:lvlJc w:val="left"/>
+      <w:pPr>
+        <w:ind w:left="3447" w:hanging="360"/>
+      </w:pPr>
+    </w:lvl>
+    <w:lvl w:ilvl="4" w:tplc="08090019" w:tentative="1">
+      <w:start w:val="1"/>
+      <w:numFmt w:val="lowerLetter"/>
+      <w:lvlText w:val="%5."/>
+      <w:lvlJc w:val="left"/>
+      <w:pPr>
+        <w:ind w:left="4167" w:hanging="360"/>
+      </w:pPr>
+    </w:lvl>
+    <w:lvl w:ilvl="5" w:tplc="0809001B" w:tentative="1">
+      <w:start w:val="1"/>
+      <w:numFmt w:val="lowerRoman"/>
+      <w:lvlText w:val="%6."/>
+      <w:lvlJc w:val="right"/>
+      <w:pPr>
+        <w:ind w:left="4887" w:hanging="180"/>
+      </w:pPr>
+    </w:lvl>
+    <w:lvl w:ilvl="6" w:tplc="0809000F" w:tentative="1">
+      <w:start w:val="1"/>
+      <w:numFmt w:val="decimal"/>
+      <w:lvlText w:val="%7."/>
+      <w:lvlJc w:val="left"/>
+      <w:pPr>
+        <w:ind w:left="5607" w:hanging="360"/>
+      </w:pPr>
+    </w:lvl>
+    <w:lvl w:ilvl="7" w:tplc="08090019" w:tentative="1">
+      <w:start w:val="1"/>
+      <w:numFmt w:val="lowerLetter"/>
+      <w:lvlText w:val="%8."/>
+      <w:lvlJc w:val="left"/>
+      <w:pPr>
+        <w:ind w:left="6327" w:hanging="360"/>
+      </w:pPr>
+    </w:lvl>
+    <w:lvl w:ilvl="8" w:tplc="0809001B" w:tentative="1">
+      <w:start w:val="1"/>
+      <w:numFmt w:val="lowerRoman"/>
+      <w:lvlText w:val="%9."/>
+      <w:lvlJc w:val="right"/>
+      <w:pPr>
+        <w:ind w:left="7047" w:hanging="180"/>
+      </w:pPr>
+    </w:lvl>
+  </w:abstractNum>
+  <w:abstractNum w:abstractNumId="18" w15:restartNumberingAfterBreak="0">
     <w:nsid w:val="5D6008C8"/>
     <w:multiLevelType w:val="multilevel"/>
     <w:tmpl w:val="56D8176E"/>
@@ -3632,7 +5970,93 @@
       </w:pPr>
     </w:lvl>
   </w:abstractNum>
-  <w:abstractNum w:abstractNumId="14" w15:restartNumberingAfterBreak="0">
+  <w:abstractNum w:abstractNumId="19" w15:restartNumberingAfterBreak="0">
+    <w:nsid w:val="5FE353A8"/>
+    <w:multiLevelType w:val="hybridMultilevel"/>
+    <w:tmpl w:val="1A546DAA"/>
+    <w:lvl w:ilvl="0" w:tplc="0809000F">
+      <w:start w:val="1"/>
+      <w:numFmt w:val="decimal"/>
+      <w:lvlText w:val="%1."/>
+      <w:lvlJc w:val="left"/>
+      <w:pPr>
+        <w:ind w:left="360" w:hanging="360"/>
+      </w:pPr>
+    </w:lvl>
+    <w:lvl w:ilvl="1" w:tplc="08090019">
+      <w:start w:val="1"/>
+      <w:numFmt w:val="lowerLetter"/>
+      <w:lvlText w:val="%2."/>
+      <w:lvlJc w:val="left"/>
+      <w:pPr>
+        <w:ind w:left="1080" w:hanging="360"/>
+      </w:pPr>
+    </w:lvl>
+    <w:lvl w:ilvl="2" w:tplc="0809001B">
+      <w:start w:val="1"/>
+      <w:numFmt w:val="lowerRoman"/>
+      <w:lvlText w:val="%3."/>
+      <w:lvlJc w:val="right"/>
+      <w:pPr>
+        <w:ind w:left="1800" w:hanging="180"/>
+      </w:pPr>
+    </w:lvl>
+    <w:lvl w:ilvl="3" w:tplc="0809000F">
+      <w:start w:val="1"/>
+      <w:numFmt w:val="decimal"/>
+      <w:lvlText w:val="%4."/>
+      <w:lvlJc w:val="left"/>
+      <w:pPr>
+        <w:ind w:left="2520" w:hanging="360"/>
+      </w:pPr>
+    </w:lvl>
+    <w:lvl w:ilvl="4" w:tplc="08090019">
+      <w:start w:val="1"/>
+      <w:numFmt w:val="lowerLetter"/>
+      <w:lvlText w:val="%5."/>
+      <w:lvlJc w:val="left"/>
+      <w:pPr>
+        <w:ind w:left="3240" w:hanging="360"/>
+      </w:pPr>
+    </w:lvl>
+    <w:lvl w:ilvl="5" w:tplc="0809001B">
+      <w:start w:val="1"/>
+      <w:numFmt w:val="lowerRoman"/>
+      <w:lvlText w:val="%6."/>
+      <w:lvlJc w:val="right"/>
+      <w:pPr>
+        <w:ind w:left="3960" w:hanging="180"/>
+      </w:pPr>
+    </w:lvl>
+    <w:lvl w:ilvl="6" w:tplc="0809000F">
+      <w:start w:val="1"/>
+      <w:numFmt w:val="decimal"/>
+      <w:lvlText w:val="%7."/>
+      <w:lvlJc w:val="left"/>
+      <w:pPr>
+        <w:ind w:left="4680" w:hanging="360"/>
+      </w:pPr>
+    </w:lvl>
+    <w:lvl w:ilvl="7" w:tplc="08090019">
+      <w:start w:val="1"/>
+      <w:numFmt w:val="lowerLetter"/>
+      <w:lvlText w:val="%8."/>
+      <w:lvlJc w:val="left"/>
+      <w:pPr>
+        <w:ind w:left="5400" w:hanging="360"/>
+      </w:pPr>
+    </w:lvl>
+    <w:lvl w:ilvl="8" w:tplc="0809001B">
+      <w:start w:val="1"/>
+      <w:numFmt w:val="lowerRoman"/>
+      <w:lvlText w:val="%9."/>
+      <w:lvlJc w:val="right"/>
+      <w:pPr>
+        <w:ind w:left="6120" w:hanging="180"/>
+      </w:pPr>
+    </w:lvl>
+  </w:abstractNum>
+  <w:abstractNum w:abstractNumId="20" w15:restartNumberingAfterBreak="0">
     <w:nsid w:val="64FB3D98"/>
     <w:multiLevelType w:val="hybridMultilevel"/>
     <w:tmpl w:val="7DC2070A"/>
@@ -3719,7 +6143,208 @@
       </w:pPr>
     </w:lvl>
   </w:abstractNum>
-  <w:abstractNum w:abstractNumId="15" w15:restartNumberingAfterBreak="0">
+  <w:abstractNum w:abstractNumId="21" w15:restartNumberingAfterBreak="0">
+    <w:nsid w:val="660A5D0B"/>
+    <w:multiLevelType w:val="hybridMultilevel"/>
+    <w:tmpl w:val="51CC99FE"/>
+    <w:lvl w:ilvl="0" w:tplc="32DA27E8">
+      <w:start w:val="1"/>
+      <w:numFmt w:val="decimal"/>
+      <w:lvlText w:val="%1."/>
+      <w:lvlJc w:val="left"/>
+      <w:pPr>
+        <w:ind w:left="927" w:hanging="360"/>
+      </w:pPr>
+      <w:rPr>
+        <w:rFonts w:hint="default"/>
+      </w:rPr>
+    </w:lvl>
+    <w:lvl w:ilvl="1" w:tplc="08090019" w:tentative="1">
+      <w:start w:val="1"/>
+      <w:numFmt w:val="lowerLetter"/>
+      <w:lvlText w:val="%2."/>
+      <w:lvlJc w:val="left"/>
+      <w:pPr>
+        <w:ind w:left="1647" w:hanging="360"/>
+      </w:pPr>
+    </w:lvl>
+    <w:lvl w:ilvl="2" w:tplc="0809001B" w:tentative="1">
+      <w:start w:val="1"/>
+      <w:numFmt w:val="lowerRoman"/>
+      <w:lvlText w:val="%3."/>
+      <w:lvlJc w:val="right"/>
+      <w:pPr>
+        <w:ind w:left="2367" w:hanging="180"/>
+      </w:pPr>
+    </w:lvl>
+    <w:lvl w:ilvl="3" w:tplc="0809000F" w:tentative="1">
+      <w:start w:val="1"/>
+      <w:numFmt w:val="decimal"/>
+      <w:lvlText w:val="%4."/>
+      <w:lvlJc w:val="left"/>
+      <w:pPr>
+        <w:ind w:left="3087" w:hanging="360"/>
+      </w:pPr>
+    </w:lvl>
+    <w:lvl w:ilvl="4" w:tplc="08090019" w:tentative="1">
+      <w:start w:val="1"/>
+      <w:numFmt w:val="lowerLetter"/>
+      <w:lvlText w:val="%5."/>
+      <w:lvlJc w:val="left"/>
+      <w:pPr>
+        <w:ind w:left="3807" w:hanging="360"/>
+      </w:pPr>
+    </w:lvl>
+    <w:lvl w:ilvl="5" w:tplc="0809001B" w:tentative="1">
+      <w:start w:val="1"/>
+      <w:numFmt w:val="lowerRoman"/>
+      <w:lvlText w:val="%6."/>
+      <w:lvlJc w:val="right"/>
+      <w:pPr>
+        <w:ind w:left="4527" w:hanging="180"/>
+      </w:pPr>
+    </w:lvl>
+    <w:lvl w:ilvl="6" w:tplc="0809000F" w:tentative="1">
+      <w:start w:val="1"/>
+      <w:numFmt w:val="decimal"/>
+      <w:lvlText w:val="%7."/>
+      <w:lvlJc w:val="left"/>
+      <w:pPr>
+        <w:ind w:left="5247" w:hanging="360"/>
+      </w:pPr>
+    </w:lvl>
+    <w:lvl w:ilvl="7" w:tplc="08090019" w:tentative="1">
+      <w:start w:val="1"/>
+      <w:numFmt w:val="lowerLetter"/>
+      <w:lvlText w:val="%8."/>
+      <w:lvlJc w:val="left"/>
+      <w:pPr>
+        <w:ind w:left="5967" w:hanging="360"/>
+      </w:pPr>
+    </w:lvl>
+    <w:lvl w:ilvl="8" w:tplc="0809001B" w:tentative="1">
+      <w:start w:val="1"/>
+      <w:numFmt w:val="lowerRoman"/>
+      <w:lvlText w:val="%9."/>
+      <w:lvlJc w:val="right"/>
+      <w:pPr>
+        <w:ind w:left="6687" w:hanging="180"/>
+      </w:pPr>
+    </w:lvl>
+  </w:abstractNum>
+  <w:abstractNum w:abstractNumId="22" w15:restartNumberingAfterBreak="0">
+    <w:nsid w:val="66DC4EA8"/>
+    <w:multiLevelType w:val="hybridMultilevel"/>
+    <w:tmpl w:val="597088EE"/>
+    <w:lvl w:ilvl="0" w:tplc="0434C190">
+      <w:numFmt w:val="bullet"/>
+      <w:lvlText w:val=""/>
+      <w:lvlJc w:val="left"/>
+      <w:pPr>
+        <w:ind w:left="927" w:hanging="360"/>
+      </w:pPr>
+      <w:rPr>
+        <w:rFonts w:ascii="Symbol" w:eastAsiaTheme="minorHAnsi" w:hAnsi="Symbol" w:cs="Times New Roman (Body CS)" w:hint="default"/>
+      </w:rPr>
+    </w:lvl>
+    <w:lvl w:ilvl="1" w:tplc="08090003" w:tentative="1">
+      <w:start w:val="1"/>
+      <w:numFmt w:val="bullet"/>
+      <w:lvlText w:val="o"/>
+      <w:lvlJc w:val="left"/>
+      <w:pPr>
+        <w:ind w:left="1647" w:hanging="360"/>
+      </w:pPr>
+      <w:rPr>
+        <w:rFonts w:ascii="Courier New" w:hAnsi="Courier New" w:cs="Courier New" w:hint="default"/>
+      </w:rPr>
+    </w:lvl>
+    <w:lvl w:ilvl="2" w:tplc="08090005" w:tentative="1">
+      <w:start w:val="1"/>
+      <w:numFmt w:val="bullet"/>
+      <w:lvlText w:val=""/>
+      <w:lvlJc w:val="left"/>
+      <w:pPr>
+        <w:ind w:left="2367" w:hanging="360"/>
+      </w:pPr>
+      <w:rPr>
+        <w:rFonts w:ascii="Wingdings" w:hAnsi="Wingdings" w:hint="default"/>
+      </w:rPr>
+    </w:lvl>
+    <w:lvl w:ilvl="3" w:tplc="08090001" w:tentative="1">
+      <w:start w:val="1"/>
+      <w:numFmt w:val="bullet"/>
+      <w:lvlText w:val=""/>
+      <w:lvlJc w:val="left"/>
+      <w:pPr>
+        <w:ind w:left="3087" w:hanging="360"/>
+      </w:pPr>
+      <w:rPr>
+        <w:rFonts w:ascii="Symbol" w:hAnsi="Symbol" w:hint="default"/>
+      </w:rPr>
+    </w:lvl>
+    <w:lvl w:ilvl="4" w:tplc="08090003" w:tentative="1">
+      <w:start w:val="1"/>
+      <w:numFmt w:val="bullet"/>
+      <w:lvlText w:val="o"/>
+      <w:lvlJc w:val="left"/>
+      <w:pPr>
+        <w:ind w:left="3807" w:hanging="360"/>
+      </w:pPr>
+      <w:rPr>
+        <w:rFonts w:ascii="Courier New" w:hAnsi="Courier New" w:cs="Courier New" w:hint="default"/>
+      </w:rPr>
+    </w:lvl>
+    <w:lvl w:ilvl="5" w:tplc="08090005" w:tentative="1">
+      <w:start w:val="1"/>
+      <w:numFmt w:val="bullet"/>
+      <w:lvlText w:val=""/>
+      <w:lvlJc w:val="left"/>
+      <w:pPr>
+        <w:ind w:left="4527" w:hanging="360"/>
+      </w:pPr>
+      <w:rPr>
+        <w:rFonts w:ascii="Wingdings" w:hAnsi="Wingdings" w:hint="default"/>
+      </w:rPr>
+    </w:lvl>
+    <w:lvl w:ilvl="6" w:tplc="08090001" w:tentative="1">
+      <w:start w:val="1"/>
+      <w:numFmt w:val="bullet"/>
+      <w:lvlText w:val=""/>
+      <w:lvlJc w:val="left"/>
+      <w:pPr>
+        <w:ind w:left="5247" w:hanging="360"/>
+      </w:pPr>
+      <w:rPr>
+        <w:rFonts w:ascii="Symbol" w:hAnsi="Symbol" w:hint="default"/>
+      </w:rPr>
+    </w:lvl>
+    <w:lvl w:ilvl="7" w:tplc="08090003" w:tentative="1">
+      <w:start w:val="1"/>
+      <w:numFmt w:val="bullet"/>
+      <w:lvlText w:val="o"/>
+      <w:lvlJc w:val="left"/>
+      <w:pPr>
+        <w:ind w:left="5967" w:hanging="360"/>
+      </w:pPr>
+      <w:rPr>
+        <w:rFonts w:ascii="Courier New" w:hAnsi="Courier New" w:cs="Courier New" w:hint="default"/>
+      </w:rPr>
+    </w:lvl>
+    <w:lvl w:ilvl="8" w:tplc="08090005" w:tentative="1">
+      <w:start w:val="1"/>
+      <w:numFmt w:val="bullet"/>
+      <w:lvlText w:val=""/>
+      <w:lvlJc w:val="left"/>
+      <w:pPr>
+        <w:ind w:left="6687" w:hanging="360"/>
+      </w:pPr>
+      <w:rPr>
+        <w:rFonts w:ascii="Wingdings" w:hAnsi="Wingdings" w:hint="default"/>
+      </w:rPr>
+    </w:lvl>
+  </w:abstractNum>
+  <w:abstractNum w:abstractNumId="23" w15:restartNumberingAfterBreak="0">
     <w:nsid w:val="70C16F22"/>
     <w:multiLevelType w:val="hybridMultilevel"/>
     <w:tmpl w:val="461041C0"/>
@@ -3831,7 +6456,7 @@
       </w:rPr>
     </w:lvl>
   </w:abstractNum>
-  <w:abstractNum w:abstractNumId="16" w15:restartNumberingAfterBreak="0">
+  <w:abstractNum w:abstractNumId="24" w15:restartNumberingAfterBreak="0">
     <w:nsid w:val="7A863A3A"/>
     <w:multiLevelType w:val="multilevel"/>
     <w:tmpl w:val="0809001F"/>
@@ -3917,7 +6542,7 @@
       </w:pPr>
     </w:lvl>
   </w:abstractNum>
-  <w:abstractNum w:abstractNumId="17" w15:restartNumberingAfterBreak="0">
+  <w:abstractNum w:abstractNumId="25" w15:restartNumberingAfterBreak="0">
     <w:nsid w:val="7AE7500E"/>
     <w:multiLevelType w:val="hybridMultilevel"/>
     <w:tmpl w:val="AE7EC18A"/>
@@ -4006,59 +6631,110 @@
       </w:pPr>
     </w:lvl>
   </w:abstractNum>
-  <w:num w:numId="1">
+  <w:num w:numId="1" w16cid:durableId="780534365">
     <w:abstractNumId w:val="0"/>
   </w:num>
-  <w:num w:numId="2">
+  <w:num w:numId="2" w16cid:durableId="1947226356">
+    <w:abstractNumId w:val="14"/>
+  </w:num>
+  <w:num w:numId="3" w16cid:durableId="820737491">
+    <w:abstractNumId w:val="13"/>
+  </w:num>
+  <w:num w:numId="4" w16cid:durableId="890769549">
+    <w:abstractNumId w:val="6"/>
+  </w:num>
+  <w:num w:numId="5" w16cid:durableId="137114697">
+    <w:abstractNumId w:val="4"/>
+  </w:num>
+  <w:num w:numId="6" w16cid:durableId="1291939486">
     <w:abstractNumId w:val="11"/>
   </w:num>
-  <w:num w:numId="3">
+  <w:num w:numId="7" w16cid:durableId="267199993">
+    <w:abstractNumId w:val="8"/>
+  </w:num>
+  <w:num w:numId="8" w16cid:durableId="853034735">
+    <w:abstractNumId w:val="23"/>
+  </w:num>
+  <w:num w:numId="9" w16cid:durableId="1093550604">
+    <w:abstractNumId w:val="1"/>
+  </w:num>
+  <w:num w:numId="10" w16cid:durableId="1175800708">
+    <w:abstractNumId w:val="9"/>
+  </w:num>
+  <w:num w:numId="11" w16cid:durableId="564992145">
+    <w:abstractNumId w:val="16"/>
+  </w:num>
+  <w:num w:numId="12" w16cid:durableId="99499294">
+    <w:abstractNumId w:val="7"/>
+  </w:num>
+  <w:num w:numId="13" w16cid:durableId="1786652297">
+    <w:abstractNumId w:val="2"/>
+  </w:num>
+  <w:num w:numId="14" w16cid:durableId="1432700740">
+    <w:abstractNumId w:val="24"/>
+  </w:num>
+  <w:num w:numId="15" w16cid:durableId="1719746921">
+    <w:abstractNumId w:val="18"/>
+  </w:num>
+  <w:num w:numId="16" w16cid:durableId="1296064204">
+    <w:abstractNumId w:val="12"/>
+  </w:num>
+  <w:num w:numId="17" w16cid:durableId="1839149127">
+    <w:abstractNumId w:val="20"/>
+  </w:num>
+  <w:num w:numId="18" w16cid:durableId="1999070055">
+    <w:abstractNumId w:val="25"/>
+  </w:num>
+  <w:num w:numId="19" w16cid:durableId="215552691">
+    <w:abstractNumId w:val="22"/>
+  </w:num>
+  <w:num w:numId="20" w16cid:durableId="1365255068">
+    <w:abstractNumId w:val="5"/>
+  </w:num>
+  <w:num w:numId="21" w16cid:durableId="315574990">
+    <w:abstractNumId w:val="19"/>
+    <w:lvlOverride w:ilvl="0">
+      <w:startOverride w:val="1"/>
+    </w:lvlOverride>
+    <w:lvlOverride w:ilvl="1">
+      <w:startOverride w:val="1"/>
+    </w:lvlOverride>
+    <w:lvlOverride w:ilvl="2">
+      <w:startOverride w:val="1"/>
+    </w:lvlOverride>
+    <w:lvlOverride w:ilvl="3">
+      <w:startOverride w:val="1"/>
+    </w:lvlOverride>
+    <w:lvlOverride w:ilvl="4">
+      <w:startOverride w:val="1"/>
+    </w:lvlOverride>
+    <w:lvlOverride w:ilvl="5">
+      <w:startOverride w:val="1"/>
+    </w:lvlOverride>
+    <w:lvlOverride w:ilvl="6">
+      <w:startOverride w:val="1"/>
+    </w:lvlOverride>
+    <w:lvlOverride w:ilvl="7">
+      <w:startOverride w:val="1"/>
+    </w:lvlOverride>
+    <w:lvlOverride w:ilvl="8">
+      <w:startOverride w:val="1"/>
+    </w:lvlOverride>
+  </w:num>
+  <w:num w:numId="22" w16cid:durableId="1257712300">
+    <w:abstractNumId w:val="17"/>
+  </w:num>
+  <w:num w:numId="23" w16cid:durableId="728236245">
+    <w:abstractNumId w:val="21"/>
+  </w:num>
+  <w:num w:numId="24" w16cid:durableId="966543935">
     <w:abstractNumId w:val="10"/>
   </w:num>
-  <w:num w:numId="4">
-    <w:abstractNumId w:val="4"/>
-  </w:num>
-  <w:num w:numId="5">
-    <w:abstractNumId w:val="3"/>
-  </w:num>
-  <w:num w:numId="6">
-    <w:abstractNumId w:val="8"/>
-  </w:num>
-  <w:num w:numId="7">
-    <w:abstractNumId w:val="6"/>
-  </w:num>
-  <w:num w:numId="8">
+  <w:num w:numId="25" w16cid:durableId="510682675">
     <w:abstractNumId w:val="15"/>
   </w:num>
-  <w:num w:numId="9">
-    <w:abstractNumId w:val="1"/>
-  </w:num>
-  <w:num w:numId="10">
-    <w:abstractNumId w:val="7"/>
-  </w:num>
-  <w:num w:numId="11">
-    <w:abstractNumId w:val="12"/>
-  </w:num>
-  <w:num w:numId="12">
-    <w:abstractNumId w:val="5"/>
-  </w:num>
-  <w:num w:numId="13">
-    <w:abstractNumId w:val="2"/>
-  </w:num>
-  <w:num w:numId="14">
-    <w:abstractNumId w:val="16"/>
-  </w:num>
-  <w:num w:numId="15">
-    <w:abstractNumId w:val="13"/>
-  </w:num>
-  <w:num w:numId="16">
-    <w:abstractNumId w:val="9"/>
-  </w:num>
-  <w:num w:numId="17">
-    <w:abstractNumId w:val="14"/>
-  </w:num>
-  <w:num w:numId="18">
-    <w:abstractNumId w:val="17"/>
+  <w:num w:numId="26" w16cid:durableId="958299253">
+    <w:abstractNumId w:val="3"/>
   </w:num>
 </w:numbering>
 </file>
@@ -5137,6 +7813,22 @@
       <w:color w:val="404040" w:themeColor="text1" w:themeTint="BF"/>
     </w:rPr>
   </w:style>
+  <w:style w:type="table" w:styleId="TableGrid">
+    <w:name w:val="Table Grid"/>
+    <w:basedOn w:val="TableNormal"/>
+    <w:uiPriority w:val="39"/>
+    <w:rsid w:val="00E23168"/>
+    <w:tblPr>
+      <w:tblBorders>
+        <w:top w:val="single" w:sz="4" w:space="0" w:color="auto"/>
+        <w:left w:val="single" w:sz="4" w:space="0" w:color="auto"/>
+        <w:bottom w:val="single" w:sz="4" w:space="0" w:color="auto"/>
+        <w:right w:val="single" w:sz="4" w:space="0" w:color="auto"/>
+        <w:insideH w:val="single" w:sz="4" w:space="0" w:color="auto"/>
+        <w:insideV w:val="single" w:sz="4" w:space="0" w:color="auto"/>
+      </w:tblBorders>
+    </w:tblPr>
+  </w:style>
 </w:styles>
 </file>
 

</xml_diff>

<commit_message>
added LSP notice below table of contents
</commit_message>
<xml_diff>
--- a/CI536 Integrated Group Project Report.docx
+++ b/CI536 Integrated Group Project Report.docx
@@ -1,6 +1,6 @@
 
 <file path=word/document.xml><?xml version="1.0" encoding="utf-8"?>
-<w:document xmlns:wpc="http://schemas.microsoft.com/office/word/2010/wordprocessingCanvas" xmlns:cx="http://schemas.microsoft.com/office/drawing/2014/chartex" xmlns:cx1="http://schemas.microsoft.com/office/drawing/2015/9/8/chartex" xmlns:cx2="http://schemas.microsoft.com/office/drawing/2015/10/21/chartex" xmlns:cx3="http://schemas.microsoft.com/office/drawing/2016/5/9/chartex" xmlns:cx4="http://schemas.microsoft.com/office/drawing/2016/5/10/chartex" xmlns:cx5="http://schemas.microsoft.com/office/drawing/2016/5/11/chartex" xmlns:cx6="http://schemas.microsoft.com/office/drawing/2016/5/12/chartex" xmlns:cx7="http://schemas.microsoft.com/office/drawing/2016/5/13/chartex" xmlns:cx8="http://schemas.microsoft.com/office/drawing/2016/5/14/chartex" xmlns:mc="http://schemas.openxmlformats.org/markup-compatibility/2006" xmlns:aink="http://schemas.microsoft.com/office/drawing/2016/ink" xmlns:am3d="http://schemas.microsoft.com/office/drawing/2017/model3d" xmlns:o="urn:schemas-microsoft-com:office:office" xmlns:r="http://schemas.openxmlformats.org/officeDocument/2006/relationships" xmlns:m="http://schemas.openxmlformats.org/officeDocument/2006/math" xmlns:v="urn:schemas-microsoft-com:vml" xmlns:wp14="http://schemas.microsoft.com/office/word/2010/wordprocessingDrawing" xmlns:wp="http://schemas.openxmlformats.org/drawingml/2006/wordprocessingDrawing" xmlns:w10="urn:schemas-microsoft-com:office:word" xmlns:w="http://schemas.openxmlformats.org/wordprocessingml/2006/main" xmlns:w14="http://schemas.microsoft.com/office/word/2010/wordml" xmlns:w15="http://schemas.microsoft.com/office/word/2012/wordml" xmlns:w16cex="http://schemas.microsoft.com/office/word/2018/wordml/cex" xmlns:w16cid="http://schemas.microsoft.com/office/word/2016/wordml/cid" xmlns:w16="http://schemas.microsoft.com/office/word/2018/wordml" xmlns:w16sdtdh="http://schemas.microsoft.com/office/word/2020/wordml/sdtdatahash" xmlns:w16se="http://schemas.microsoft.com/office/word/2015/wordml/symex" xmlns:wpg="http://schemas.microsoft.com/office/word/2010/wordprocessingGroup" xmlns:wpi="http://schemas.microsoft.com/office/word/2010/wordprocessingInk" xmlns:wne="http://schemas.microsoft.com/office/word/2006/wordml" xmlns:wps="http://schemas.microsoft.com/office/word/2010/wordprocessingShape" mc:Ignorable="w14 w15 w16se w16cid w16 w16cex w16sdtdh wp14">
+<w:document xmlns:wpc="http://schemas.microsoft.com/office/word/2010/wordprocessingCanvas" xmlns:cx="http://schemas.microsoft.com/office/drawing/2014/chartex" xmlns:cx1="http://schemas.microsoft.com/office/drawing/2015/9/8/chartex" xmlns:cx2="http://schemas.microsoft.com/office/drawing/2015/10/21/chartex" xmlns:cx3="http://schemas.microsoft.com/office/drawing/2016/5/9/chartex" xmlns:cx4="http://schemas.microsoft.com/office/drawing/2016/5/10/chartex" xmlns:cx5="http://schemas.microsoft.com/office/drawing/2016/5/11/chartex" xmlns:cx6="http://schemas.microsoft.com/office/drawing/2016/5/12/chartex" xmlns:cx7="http://schemas.microsoft.com/office/drawing/2016/5/13/chartex" xmlns:cx8="http://schemas.microsoft.com/office/drawing/2016/5/14/chartex" xmlns:mc="http://schemas.openxmlformats.org/markup-compatibility/2006" xmlns:aink="http://schemas.microsoft.com/office/drawing/2016/ink" xmlns:am3d="http://schemas.microsoft.com/office/drawing/2017/model3d" xmlns:o="urn:schemas-microsoft-com:office:office" xmlns:oel="http://schemas.microsoft.com/office/2019/extlst" xmlns:r="http://schemas.openxmlformats.org/officeDocument/2006/relationships" xmlns:m="http://schemas.openxmlformats.org/officeDocument/2006/math" xmlns:v="urn:schemas-microsoft-com:vml" xmlns:wp14="http://schemas.microsoft.com/office/word/2010/wordprocessingDrawing" xmlns:wp="http://schemas.openxmlformats.org/drawingml/2006/wordprocessingDrawing" xmlns:w10="urn:schemas-microsoft-com:office:word" xmlns:w="http://schemas.openxmlformats.org/wordprocessingml/2006/main" xmlns:w14="http://schemas.microsoft.com/office/word/2010/wordml" xmlns:w15="http://schemas.microsoft.com/office/word/2012/wordml" xmlns:w16cex="http://schemas.microsoft.com/office/word/2018/wordml/cex" xmlns:w16cid="http://schemas.microsoft.com/office/word/2016/wordml/cid" xmlns:w16="http://schemas.microsoft.com/office/word/2018/wordml" xmlns:w16sdtdh="http://schemas.microsoft.com/office/word/2020/wordml/sdtdatahash" xmlns:w16se="http://schemas.microsoft.com/office/word/2015/wordml/symex" xmlns:wpg="http://schemas.microsoft.com/office/word/2010/wordprocessingGroup" xmlns:wpi="http://schemas.microsoft.com/office/word/2010/wordprocessingInk" xmlns:wne="http://schemas.microsoft.com/office/word/2006/wordml" xmlns:wps="http://schemas.microsoft.com/office/word/2010/wordprocessingShape" mc:Ignorable="w14 w15 w16se w16cid w16 w16cex w16sdtdh wp14">
   <w:body>
     <w:p>
       <w:pPr>
@@ -198,32 +198,15 @@
           <w:smallCaps w:val="0"/>
         </w:rPr>
         <w:br/>
-      </w:r>
-      <w:proofErr w:type="spellStart"/>
+        <w:t xml:space="preserve">Danil </w:t>
+      </w:r>
       <w:r>
         <w:rPr>
           <w:rStyle w:val="SubtleReference"/>
           <w:smallCaps w:val="0"/>
         </w:rPr>
-        <w:t>Danil</w:t>
-      </w:r>
-      <w:proofErr w:type="spellEnd"/>
-      <w:r>
-        <w:rPr>
-          <w:rStyle w:val="SubtleReference"/>
-          <w:smallCaps w:val="0"/>
-        </w:rPr>
-        <w:t xml:space="preserve"> </w:t>
-      </w:r>
-      <w:proofErr w:type="spellStart"/>
-      <w:r>
-        <w:rPr>
-          <w:rStyle w:val="SubtleReference"/>
-          <w:smallCaps w:val="0"/>
-        </w:rPr>
         <w:t>Bronnikov</w:t>
       </w:r>
-      <w:proofErr w:type="spellEnd"/>
       <w:r>
         <w:rPr>
           <w:rStyle w:val="SubtleReference"/>
@@ -1383,9 +1366,8 @@
     </w:p>
     <w:p>
       <w:pPr>
-        <w:pStyle w:val="NoSpacing"/>
-        <w:rPr>
-          <w:lang w:eastAsia="en-GB"/>
+        <w:rPr>
+          <w:rFonts w:asciiTheme="minorHAnsi" w:hAnsiTheme="minorHAnsi" w:cstheme="minorBidi"/>
         </w:rPr>
         <w:sectPr>
           <w:pgSz w:w="11900" w:h="16840"/>
@@ -1394,6 +1376,26 @@
           <w:docGrid w:linePitch="360"/>
         </w:sectPr>
       </w:pPr>
+      <w:r>
+        <w:rPr>
+          <w:rFonts w:cs="Arial"/>
+          <w:color w:val="1D1D1D"/>
+          <w:sz w:val="20"/>
+          <w:szCs w:val="20"/>
+          <w:shd w:val="clear" w:color="auto" w:fill="FFFFFF"/>
+        </w:rPr>
+        <w:t>I confirm that I have a Learning Support Plan for which includes adjustment deadlines as recommended by the Disability and Dyslexia Team, and agreed by the School. I understand the deadline for my assessment has been adjusted (as per the required School protocol) and that this should be taken into consideration when my assessment is marked/ graded</w:t>
+      </w:r>
+      <w:r>
+        <w:rPr>
+          <w:rFonts w:cs="Arial"/>
+          <w:color w:val="1D1D1D"/>
+          <w:sz w:val="20"/>
+          <w:szCs w:val="20"/>
+          <w:shd w:val="clear" w:color="auto" w:fill="FFFFFF"/>
+        </w:rPr>
+        <w:t>.</w:t>
+      </w:r>
     </w:p>
     <w:p>
       <w:pPr>
@@ -2187,23 +2189,7 @@
                 <w:sz w:val="22"/>
                 <w:szCs w:val="22"/>
               </w:rPr>
-              <w:t>Acquired a virtual private server in the cloud with a front facing domain name (</w:t>
-            </w:r>
-            <w:proofErr w:type="spellStart"/>
-            <w:r>
-              <w:rPr>
-                <w:sz w:val="22"/>
-                <w:szCs w:val="22"/>
-              </w:rPr>
-              <w:t>quark.rocks</w:t>
-            </w:r>
-            <w:proofErr w:type="spellEnd"/>
-            <w:r>
-              <w:rPr>
-                <w:sz w:val="22"/>
-                <w:szCs w:val="22"/>
-              </w:rPr>
-              <w:t>) to both test during development  and deploy the live app for public use</w:t>
+              <w:t>Acquired a virtual private server in the cloud with a front facing domain name (quark.rocks) to both test during development  and deploy the live app for public use</w:t>
             </w:r>
           </w:p>
           <w:p>
@@ -3050,15 +3036,7 @@
         <w:t>Use the wireframes to show how these moved into the final design</w:t>
       </w:r>
       <w:r>
-        <w:t xml:space="preserve"> – the ease we had with accurate designs to build from reduced </w:t>
-      </w:r>
-      <w:proofErr w:type="spellStart"/>
-      <w:r>
-        <w:t>tiem</w:t>
-      </w:r>
-      <w:proofErr w:type="spellEnd"/>
-      <w:r>
-        <w:t xml:space="preserve"> take to develop by up to half since design and development didn’t have to happen at the same time (context switching)</w:t>
+        <w:t xml:space="preserve"> – the ease we had with accurate designs to build from reduced tiem take to develop by up to half since design and development didn’t have to happen at the same time (context switching)</w:t>
       </w:r>
     </w:p>
     <w:p>
@@ -3575,21 +3553,7 @@
         <w:rPr>
           <w:rStyle w:val="SubtleEmphasis"/>
         </w:rPr>
-        <w:t xml:space="preserve">Harry </w:t>
-      </w:r>
-      <w:proofErr w:type="spellStart"/>
-      <w:r>
-        <w:rPr>
-          <w:rStyle w:val="SubtleEmphasis"/>
-        </w:rPr>
-        <w:t>Brignull</w:t>
-      </w:r>
-      <w:proofErr w:type="spellEnd"/>
-      <w:r>
-        <w:rPr>
-          <w:rStyle w:val="SubtleEmphasis"/>
-        </w:rPr>
-        <w:t xml:space="preserve"> (2010) Dark Patterns – What are dark patterns [Online] (Updated 03 Jan 2021) Available at </w:t>
+        <w:t xml:space="preserve">Harry Brignull (2010) Dark Patterns – What are dark patterns [Online] (Updated 03 Jan 2021) Available at </w:t>
       </w:r>
       <w:hyperlink r:id="rId14" w:history="1">
         <w:r>
@@ -3854,7 +3818,7 @@
 </file>
 
 <file path=word/endnotes.xml><?xml version="1.0" encoding="utf-8"?>
-<w:endnotes xmlns:wpc="http://schemas.microsoft.com/office/word/2010/wordprocessingCanvas" xmlns:cx="http://schemas.microsoft.com/office/drawing/2014/chartex" xmlns:cx1="http://schemas.microsoft.com/office/drawing/2015/9/8/chartex" xmlns:cx2="http://schemas.microsoft.com/office/drawing/2015/10/21/chartex" xmlns:cx3="http://schemas.microsoft.com/office/drawing/2016/5/9/chartex" xmlns:cx4="http://schemas.microsoft.com/office/drawing/2016/5/10/chartex" xmlns:cx5="http://schemas.microsoft.com/office/drawing/2016/5/11/chartex" xmlns:cx6="http://schemas.microsoft.com/office/drawing/2016/5/12/chartex" xmlns:cx7="http://schemas.microsoft.com/office/drawing/2016/5/13/chartex" xmlns:cx8="http://schemas.microsoft.com/office/drawing/2016/5/14/chartex" xmlns:mc="http://schemas.openxmlformats.org/markup-compatibility/2006" xmlns:aink="http://schemas.microsoft.com/office/drawing/2016/ink" xmlns:am3d="http://schemas.microsoft.com/office/drawing/2017/model3d" xmlns:o="urn:schemas-microsoft-com:office:office" xmlns:r="http://schemas.openxmlformats.org/officeDocument/2006/relationships" xmlns:m="http://schemas.openxmlformats.org/officeDocument/2006/math" xmlns:v="urn:schemas-microsoft-com:vml" xmlns:wp14="http://schemas.microsoft.com/office/word/2010/wordprocessingDrawing" xmlns:wp="http://schemas.openxmlformats.org/drawingml/2006/wordprocessingDrawing" xmlns:w10="urn:schemas-microsoft-com:office:word" xmlns:w="http://schemas.openxmlformats.org/wordprocessingml/2006/main" xmlns:w14="http://schemas.microsoft.com/office/word/2010/wordml" xmlns:w15="http://schemas.microsoft.com/office/word/2012/wordml" xmlns:w16cex="http://schemas.microsoft.com/office/word/2018/wordml/cex" xmlns:w16cid="http://schemas.microsoft.com/office/word/2016/wordml/cid" xmlns:w16="http://schemas.microsoft.com/office/word/2018/wordml" xmlns:w16sdtdh="http://schemas.microsoft.com/office/word/2020/wordml/sdtdatahash" xmlns:w16se="http://schemas.microsoft.com/office/word/2015/wordml/symex" xmlns:wpg="http://schemas.microsoft.com/office/word/2010/wordprocessingGroup" xmlns:wpi="http://schemas.microsoft.com/office/word/2010/wordprocessingInk" xmlns:wne="http://schemas.microsoft.com/office/word/2006/wordml" xmlns:wps="http://schemas.microsoft.com/office/word/2010/wordprocessingShape" mc:Ignorable="w14 w15 w16se w16cid w16 w16cex w16sdtdh wp14">
+<w:endnotes xmlns:wpc="http://schemas.microsoft.com/office/word/2010/wordprocessingCanvas" xmlns:cx="http://schemas.microsoft.com/office/drawing/2014/chartex" xmlns:cx1="http://schemas.microsoft.com/office/drawing/2015/9/8/chartex" xmlns:cx2="http://schemas.microsoft.com/office/drawing/2015/10/21/chartex" xmlns:cx3="http://schemas.microsoft.com/office/drawing/2016/5/9/chartex" xmlns:cx4="http://schemas.microsoft.com/office/drawing/2016/5/10/chartex" xmlns:cx5="http://schemas.microsoft.com/office/drawing/2016/5/11/chartex" xmlns:cx6="http://schemas.microsoft.com/office/drawing/2016/5/12/chartex" xmlns:cx7="http://schemas.microsoft.com/office/drawing/2016/5/13/chartex" xmlns:cx8="http://schemas.microsoft.com/office/drawing/2016/5/14/chartex" xmlns:mc="http://schemas.openxmlformats.org/markup-compatibility/2006" xmlns:aink="http://schemas.microsoft.com/office/drawing/2016/ink" xmlns:am3d="http://schemas.microsoft.com/office/drawing/2017/model3d" xmlns:o="urn:schemas-microsoft-com:office:office" xmlns:oel="http://schemas.microsoft.com/office/2019/extlst" xmlns:r="http://schemas.openxmlformats.org/officeDocument/2006/relationships" xmlns:m="http://schemas.openxmlformats.org/officeDocument/2006/math" xmlns:v="urn:schemas-microsoft-com:vml" xmlns:wp14="http://schemas.microsoft.com/office/word/2010/wordprocessingDrawing" xmlns:wp="http://schemas.openxmlformats.org/drawingml/2006/wordprocessingDrawing" xmlns:w10="urn:schemas-microsoft-com:office:word" xmlns:w="http://schemas.openxmlformats.org/wordprocessingml/2006/main" xmlns:w14="http://schemas.microsoft.com/office/word/2010/wordml" xmlns:w15="http://schemas.microsoft.com/office/word/2012/wordml" xmlns:w16cex="http://schemas.microsoft.com/office/word/2018/wordml/cex" xmlns:w16cid="http://schemas.microsoft.com/office/word/2016/wordml/cid" xmlns:w16="http://schemas.microsoft.com/office/word/2018/wordml" xmlns:w16sdtdh="http://schemas.microsoft.com/office/word/2020/wordml/sdtdatahash" xmlns:w16se="http://schemas.microsoft.com/office/word/2015/wordml/symex" xmlns:wpg="http://schemas.microsoft.com/office/word/2010/wordprocessingGroup" xmlns:wpi="http://schemas.microsoft.com/office/word/2010/wordprocessingInk" xmlns:wne="http://schemas.microsoft.com/office/word/2006/wordml" xmlns:wps="http://schemas.microsoft.com/office/word/2010/wordprocessingShape" mc:Ignorable="w14 w15 w16se w16cid w16 w16cex w16sdtdh wp14">
   <w:endnote w:type="separator" w:id="-1">
     <w:p>
       <w:pPr>
@@ -3879,7 +3843,7 @@
 </file>
 
 <file path=word/footer1.xml><?xml version="1.0" encoding="utf-8"?>
-<w:ftr xmlns:wpc="http://schemas.microsoft.com/office/word/2010/wordprocessingCanvas" xmlns:cx="http://schemas.microsoft.com/office/drawing/2014/chartex" xmlns:cx1="http://schemas.microsoft.com/office/drawing/2015/9/8/chartex" xmlns:cx2="http://schemas.microsoft.com/office/drawing/2015/10/21/chartex" xmlns:cx3="http://schemas.microsoft.com/office/drawing/2016/5/9/chartex" xmlns:cx4="http://schemas.microsoft.com/office/drawing/2016/5/10/chartex" xmlns:cx5="http://schemas.microsoft.com/office/drawing/2016/5/11/chartex" xmlns:cx6="http://schemas.microsoft.com/office/drawing/2016/5/12/chartex" xmlns:cx7="http://schemas.microsoft.com/office/drawing/2016/5/13/chartex" xmlns:cx8="http://schemas.microsoft.com/office/drawing/2016/5/14/chartex" xmlns:mc="http://schemas.openxmlformats.org/markup-compatibility/2006" xmlns:aink="http://schemas.microsoft.com/office/drawing/2016/ink" xmlns:am3d="http://schemas.microsoft.com/office/drawing/2017/model3d" xmlns:o="urn:schemas-microsoft-com:office:office" xmlns:r="http://schemas.openxmlformats.org/officeDocument/2006/relationships" xmlns:m="http://schemas.openxmlformats.org/officeDocument/2006/math" xmlns:v="urn:schemas-microsoft-com:vml" xmlns:wp14="http://schemas.microsoft.com/office/word/2010/wordprocessingDrawing" xmlns:wp="http://schemas.openxmlformats.org/drawingml/2006/wordprocessingDrawing" xmlns:w10="urn:schemas-microsoft-com:office:word" xmlns:w="http://schemas.openxmlformats.org/wordprocessingml/2006/main" xmlns:w14="http://schemas.microsoft.com/office/word/2010/wordml" xmlns:w15="http://schemas.microsoft.com/office/word/2012/wordml" xmlns:w16cex="http://schemas.microsoft.com/office/word/2018/wordml/cex" xmlns:w16cid="http://schemas.microsoft.com/office/word/2016/wordml/cid" xmlns:w16="http://schemas.microsoft.com/office/word/2018/wordml" xmlns:w16sdtdh="http://schemas.microsoft.com/office/word/2020/wordml/sdtdatahash" xmlns:w16se="http://schemas.microsoft.com/office/word/2015/wordml/symex" xmlns:wpg="http://schemas.microsoft.com/office/word/2010/wordprocessingGroup" xmlns:wpi="http://schemas.microsoft.com/office/word/2010/wordprocessingInk" xmlns:wne="http://schemas.microsoft.com/office/word/2006/wordml" xmlns:wps="http://schemas.microsoft.com/office/word/2010/wordprocessingShape" mc:Ignorable="w14 w15 w16se w16cid w16 w16cex w16sdtdh wp14">
+<w:ftr xmlns:wpc="http://schemas.microsoft.com/office/word/2010/wordprocessingCanvas" xmlns:cx="http://schemas.microsoft.com/office/drawing/2014/chartex" xmlns:cx1="http://schemas.microsoft.com/office/drawing/2015/9/8/chartex" xmlns:cx2="http://schemas.microsoft.com/office/drawing/2015/10/21/chartex" xmlns:cx3="http://schemas.microsoft.com/office/drawing/2016/5/9/chartex" xmlns:cx4="http://schemas.microsoft.com/office/drawing/2016/5/10/chartex" xmlns:cx5="http://schemas.microsoft.com/office/drawing/2016/5/11/chartex" xmlns:cx6="http://schemas.microsoft.com/office/drawing/2016/5/12/chartex" xmlns:cx7="http://schemas.microsoft.com/office/drawing/2016/5/13/chartex" xmlns:cx8="http://schemas.microsoft.com/office/drawing/2016/5/14/chartex" xmlns:mc="http://schemas.openxmlformats.org/markup-compatibility/2006" xmlns:aink="http://schemas.microsoft.com/office/drawing/2016/ink" xmlns:am3d="http://schemas.microsoft.com/office/drawing/2017/model3d" xmlns:o="urn:schemas-microsoft-com:office:office" xmlns:oel="http://schemas.microsoft.com/office/2019/extlst" xmlns:r="http://schemas.openxmlformats.org/officeDocument/2006/relationships" xmlns:m="http://schemas.openxmlformats.org/officeDocument/2006/math" xmlns:v="urn:schemas-microsoft-com:vml" xmlns:wp14="http://schemas.microsoft.com/office/word/2010/wordprocessingDrawing" xmlns:wp="http://schemas.openxmlformats.org/drawingml/2006/wordprocessingDrawing" xmlns:w10="urn:schemas-microsoft-com:office:word" xmlns:w="http://schemas.openxmlformats.org/wordprocessingml/2006/main" xmlns:w14="http://schemas.microsoft.com/office/word/2010/wordml" xmlns:w15="http://schemas.microsoft.com/office/word/2012/wordml" xmlns:w16cex="http://schemas.microsoft.com/office/word/2018/wordml/cex" xmlns:w16cid="http://schemas.microsoft.com/office/word/2016/wordml/cid" xmlns:w16="http://schemas.microsoft.com/office/word/2018/wordml" xmlns:w16sdtdh="http://schemas.microsoft.com/office/word/2020/wordml/sdtdatahash" xmlns:w16se="http://schemas.microsoft.com/office/word/2015/wordml/symex" xmlns:wpg="http://schemas.microsoft.com/office/word/2010/wordprocessingGroup" xmlns:wpi="http://schemas.microsoft.com/office/word/2010/wordprocessingInk" xmlns:wne="http://schemas.microsoft.com/office/word/2006/wordml" xmlns:wps="http://schemas.microsoft.com/office/word/2010/wordprocessingShape" mc:Ignorable="w14 w15 w16se w16cid w16 w16cex w16sdtdh wp14">
   <w:sdt>
     <w:sdtPr>
       <w:rPr>
@@ -3936,7 +3900,7 @@
 </file>
 
 <file path=word/footer2.xml><?xml version="1.0" encoding="utf-8"?>
-<w:ftr xmlns:wpc="http://schemas.microsoft.com/office/word/2010/wordprocessingCanvas" xmlns:cx="http://schemas.microsoft.com/office/drawing/2014/chartex" xmlns:cx1="http://schemas.microsoft.com/office/drawing/2015/9/8/chartex" xmlns:cx2="http://schemas.microsoft.com/office/drawing/2015/10/21/chartex" xmlns:cx3="http://schemas.microsoft.com/office/drawing/2016/5/9/chartex" xmlns:cx4="http://schemas.microsoft.com/office/drawing/2016/5/10/chartex" xmlns:cx5="http://schemas.microsoft.com/office/drawing/2016/5/11/chartex" xmlns:cx6="http://schemas.microsoft.com/office/drawing/2016/5/12/chartex" xmlns:cx7="http://schemas.microsoft.com/office/drawing/2016/5/13/chartex" xmlns:cx8="http://schemas.microsoft.com/office/drawing/2016/5/14/chartex" xmlns:mc="http://schemas.openxmlformats.org/markup-compatibility/2006" xmlns:aink="http://schemas.microsoft.com/office/drawing/2016/ink" xmlns:am3d="http://schemas.microsoft.com/office/drawing/2017/model3d" xmlns:o="urn:schemas-microsoft-com:office:office" xmlns:r="http://schemas.openxmlformats.org/officeDocument/2006/relationships" xmlns:m="http://schemas.openxmlformats.org/officeDocument/2006/math" xmlns:v="urn:schemas-microsoft-com:vml" xmlns:wp14="http://schemas.microsoft.com/office/word/2010/wordprocessingDrawing" xmlns:wp="http://schemas.openxmlformats.org/drawingml/2006/wordprocessingDrawing" xmlns:w10="urn:schemas-microsoft-com:office:word" xmlns:w="http://schemas.openxmlformats.org/wordprocessingml/2006/main" xmlns:w14="http://schemas.microsoft.com/office/word/2010/wordml" xmlns:w15="http://schemas.microsoft.com/office/word/2012/wordml" xmlns:w16cex="http://schemas.microsoft.com/office/word/2018/wordml/cex" xmlns:w16cid="http://schemas.microsoft.com/office/word/2016/wordml/cid" xmlns:w16="http://schemas.microsoft.com/office/word/2018/wordml" xmlns:w16sdtdh="http://schemas.microsoft.com/office/word/2020/wordml/sdtdatahash" xmlns:w16se="http://schemas.microsoft.com/office/word/2015/wordml/symex" xmlns:wpg="http://schemas.microsoft.com/office/word/2010/wordprocessingGroup" xmlns:wpi="http://schemas.microsoft.com/office/word/2010/wordprocessingInk" xmlns:wne="http://schemas.microsoft.com/office/word/2006/wordml" xmlns:wps="http://schemas.microsoft.com/office/word/2010/wordprocessingShape" mc:Ignorable="w14 w15 w16se w16cid w16 w16cex w16sdtdh wp14">
+<w:ftr xmlns:wpc="http://schemas.microsoft.com/office/word/2010/wordprocessingCanvas" xmlns:cx="http://schemas.microsoft.com/office/drawing/2014/chartex" xmlns:cx1="http://schemas.microsoft.com/office/drawing/2015/9/8/chartex" xmlns:cx2="http://schemas.microsoft.com/office/drawing/2015/10/21/chartex" xmlns:cx3="http://schemas.microsoft.com/office/drawing/2016/5/9/chartex" xmlns:cx4="http://schemas.microsoft.com/office/drawing/2016/5/10/chartex" xmlns:cx5="http://schemas.microsoft.com/office/drawing/2016/5/11/chartex" xmlns:cx6="http://schemas.microsoft.com/office/drawing/2016/5/12/chartex" xmlns:cx7="http://schemas.microsoft.com/office/drawing/2016/5/13/chartex" xmlns:cx8="http://schemas.microsoft.com/office/drawing/2016/5/14/chartex" xmlns:mc="http://schemas.openxmlformats.org/markup-compatibility/2006" xmlns:aink="http://schemas.microsoft.com/office/drawing/2016/ink" xmlns:am3d="http://schemas.microsoft.com/office/drawing/2017/model3d" xmlns:o="urn:schemas-microsoft-com:office:office" xmlns:oel="http://schemas.microsoft.com/office/2019/extlst" xmlns:r="http://schemas.openxmlformats.org/officeDocument/2006/relationships" xmlns:m="http://schemas.openxmlformats.org/officeDocument/2006/math" xmlns:v="urn:schemas-microsoft-com:vml" xmlns:wp14="http://schemas.microsoft.com/office/word/2010/wordprocessingDrawing" xmlns:wp="http://schemas.openxmlformats.org/drawingml/2006/wordprocessingDrawing" xmlns:w10="urn:schemas-microsoft-com:office:word" xmlns:w="http://schemas.openxmlformats.org/wordprocessingml/2006/main" xmlns:w14="http://schemas.microsoft.com/office/word/2010/wordml" xmlns:w15="http://schemas.microsoft.com/office/word/2012/wordml" xmlns:w16cex="http://schemas.microsoft.com/office/word/2018/wordml/cex" xmlns:w16cid="http://schemas.microsoft.com/office/word/2016/wordml/cid" xmlns:w16="http://schemas.microsoft.com/office/word/2018/wordml" xmlns:w16sdtdh="http://schemas.microsoft.com/office/word/2020/wordml/sdtdatahash" xmlns:w16se="http://schemas.microsoft.com/office/word/2015/wordml/symex" xmlns:wpg="http://schemas.microsoft.com/office/word/2010/wordprocessingGroup" xmlns:wpi="http://schemas.microsoft.com/office/word/2010/wordprocessingInk" xmlns:wne="http://schemas.microsoft.com/office/word/2006/wordml" xmlns:wps="http://schemas.microsoft.com/office/word/2010/wordprocessingShape" mc:Ignorable="w14 w15 w16se w16cid w16 w16cex w16sdtdh wp14">
   <w:sdt>
     <w:sdtPr>
       <w:rPr>
@@ -4030,7 +3994,7 @@
 </file>
 
 <file path=word/footnotes.xml><?xml version="1.0" encoding="utf-8"?>
-<w:footnotes xmlns:wpc="http://schemas.microsoft.com/office/word/2010/wordprocessingCanvas" xmlns:cx="http://schemas.microsoft.com/office/drawing/2014/chartex" xmlns:cx1="http://schemas.microsoft.com/office/drawing/2015/9/8/chartex" xmlns:cx2="http://schemas.microsoft.com/office/drawing/2015/10/21/chartex" xmlns:cx3="http://schemas.microsoft.com/office/drawing/2016/5/9/chartex" xmlns:cx4="http://schemas.microsoft.com/office/drawing/2016/5/10/chartex" xmlns:cx5="http://schemas.microsoft.com/office/drawing/2016/5/11/chartex" xmlns:cx6="http://schemas.microsoft.com/office/drawing/2016/5/12/chartex" xmlns:cx7="http://schemas.microsoft.com/office/drawing/2016/5/13/chartex" xmlns:cx8="http://schemas.microsoft.com/office/drawing/2016/5/14/chartex" xmlns:mc="http://schemas.openxmlformats.org/markup-compatibility/2006" xmlns:aink="http://schemas.microsoft.com/office/drawing/2016/ink" xmlns:am3d="http://schemas.microsoft.com/office/drawing/2017/model3d" xmlns:o="urn:schemas-microsoft-com:office:office" xmlns:r="http://schemas.openxmlformats.org/officeDocument/2006/relationships" xmlns:m="http://schemas.openxmlformats.org/officeDocument/2006/math" xmlns:v="urn:schemas-microsoft-com:vml" xmlns:wp14="http://schemas.microsoft.com/office/word/2010/wordprocessingDrawing" xmlns:wp="http://schemas.openxmlformats.org/drawingml/2006/wordprocessingDrawing" xmlns:w10="urn:schemas-microsoft-com:office:word" xmlns:w="http://schemas.openxmlformats.org/wordprocessingml/2006/main" xmlns:w14="http://schemas.microsoft.com/office/word/2010/wordml" xmlns:w15="http://schemas.microsoft.com/office/word/2012/wordml" xmlns:w16cex="http://schemas.microsoft.com/office/word/2018/wordml/cex" xmlns:w16cid="http://schemas.microsoft.com/office/word/2016/wordml/cid" xmlns:w16="http://schemas.microsoft.com/office/word/2018/wordml" xmlns:w16sdtdh="http://schemas.microsoft.com/office/word/2020/wordml/sdtdatahash" xmlns:w16se="http://schemas.microsoft.com/office/word/2015/wordml/symex" xmlns:wpg="http://schemas.microsoft.com/office/word/2010/wordprocessingGroup" xmlns:wpi="http://schemas.microsoft.com/office/word/2010/wordprocessingInk" xmlns:wne="http://schemas.microsoft.com/office/word/2006/wordml" xmlns:wps="http://schemas.microsoft.com/office/word/2010/wordprocessingShape" mc:Ignorable="w14 w15 w16se w16cid w16 w16cex w16sdtdh wp14">
+<w:footnotes xmlns:wpc="http://schemas.microsoft.com/office/word/2010/wordprocessingCanvas" xmlns:cx="http://schemas.microsoft.com/office/drawing/2014/chartex" xmlns:cx1="http://schemas.microsoft.com/office/drawing/2015/9/8/chartex" xmlns:cx2="http://schemas.microsoft.com/office/drawing/2015/10/21/chartex" xmlns:cx3="http://schemas.microsoft.com/office/drawing/2016/5/9/chartex" xmlns:cx4="http://schemas.microsoft.com/office/drawing/2016/5/10/chartex" xmlns:cx5="http://schemas.microsoft.com/office/drawing/2016/5/11/chartex" xmlns:cx6="http://schemas.microsoft.com/office/drawing/2016/5/12/chartex" xmlns:cx7="http://schemas.microsoft.com/office/drawing/2016/5/13/chartex" xmlns:cx8="http://schemas.microsoft.com/office/drawing/2016/5/14/chartex" xmlns:mc="http://schemas.openxmlformats.org/markup-compatibility/2006" xmlns:aink="http://schemas.microsoft.com/office/drawing/2016/ink" xmlns:am3d="http://schemas.microsoft.com/office/drawing/2017/model3d" xmlns:o="urn:schemas-microsoft-com:office:office" xmlns:oel="http://schemas.microsoft.com/office/2019/extlst" xmlns:r="http://schemas.openxmlformats.org/officeDocument/2006/relationships" xmlns:m="http://schemas.openxmlformats.org/officeDocument/2006/math" xmlns:v="urn:schemas-microsoft-com:vml" xmlns:wp14="http://schemas.microsoft.com/office/word/2010/wordprocessingDrawing" xmlns:wp="http://schemas.openxmlformats.org/drawingml/2006/wordprocessingDrawing" xmlns:w10="urn:schemas-microsoft-com:office:word" xmlns:w="http://schemas.openxmlformats.org/wordprocessingml/2006/main" xmlns:w14="http://schemas.microsoft.com/office/word/2010/wordml" xmlns:w15="http://schemas.microsoft.com/office/word/2012/wordml" xmlns:w16cex="http://schemas.microsoft.com/office/word/2018/wordml/cex" xmlns:w16cid="http://schemas.microsoft.com/office/word/2016/wordml/cid" xmlns:w16="http://schemas.microsoft.com/office/word/2018/wordml" xmlns:w16sdtdh="http://schemas.microsoft.com/office/word/2020/wordml/sdtdatahash" xmlns:w16se="http://schemas.microsoft.com/office/word/2015/wordml/symex" xmlns:wpg="http://schemas.microsoft.com/office/word/2010/wordprocessingGroup" xmlns:wpi="http://schemas.microsoft.com/office/word/2010/wordprocessingInk" xmlns:wne="http://schemas.microsoft.com/office/word/2006/wordml" xmlns:wps="http://schemas.microsoft.com/office/word/2010/wordprocessingShape" mc:Ignorable="w14 w15 w16se w16cid w16 w16cex w16sdtdh wp14">
   <w:footnote w:type="separator" w:id="-1">
     <w:p>
       <w:pPr>
@@ -4055,7 +4019,7 @@
 </file>
 
 <file path=word/header1.xml><?xml version="1.0" encoding="utf-8"?>
-<w:hdr xmlns:wpc="http://schemas.microsoft.com/office/word/2010/wordprocessingCanvas" xmlns:cx="http://schemas.microsoft.com/office/drawing/2014/chartex" xmlns:cx1="http://schemas.microsoft.com/office/drawing/2015/9/8/chartex" xmlns:cx2="http://schemas.microsoft.com/office/drawing/2015/10/21/chartex" xmlns:cx3="http://schemas.microsoft.com/office/drawing/2016/5/9/chartex" xmlns:cx4="http://schemas.microsoft.com/office/drawing/2016/5/10/chartex" xmlns:cx5="http://schemas.microsoft.com/office/drawing/2016/5/11/chartex" xmlns:cx6="http://schemas.microsoft.com/office/drawing/2016/5/12/chartex" xmlns:cx7="http://schemas.microsoft.com/office/drawing/2016/5/13/chartex" xmlns:cx8="http://schemas.microsoft.com/office/drawing/2016/5/14/chartex" xmlns:mc="http://schemas.openxmlformats.org/markup-compatibility/2006" xmlns:aink="http://schemas.microsoft.com/office/drawing/2016/ink" xmlns:am3d="http://schemas.microsoft.com/office/drawing/2017/model3d" xmlns:o="urn:schemas-microsoft-com:office:office" xmlns:r="http://schemas.openxmlformats.org/officeDocument/2006/relationships" xmlns:m="http://schemas.openxmlformats.org/officeDocument/2006/math" xmlns:v="urn:schemas-microsoft-com:vml" xmlns:wp14="http://schemas.microsoft.com/office/word/2010/wordprocessingDrawing" xmlns:wp="http://schemas.openxmlformats.org/drawingml/2006/wordprocessingDrawing" xmlns:w10="urn:schemas-microsoft-com:office:word" xmlns:w="http://schemas.openxmlformats.org/wordprocessingml/2006/main" xmlns:w14="http://schemas.microsoft.com/office/word/2010/wordml" xmlns:w15="http://schemas.microsoft.com/office/word/2012/wordml" xmlns:w16cex="http://schemas.microsoft.com/office/word/2018/wordml/cex" xmlns:w16cid="http://schemas.microsoft.com/office/word/2016/wordml/cid" xmlns:w16="http://schemas.microsoft.com/office/word/2018/wordml" xmlns:w16sdtdh="http://schemas.microsoft.com/office/word/2020/wordml/sdtdatahash" xmlns:w16se="http://schemas.microsoft.com/office/word/2015/wordml/symex" xmlns:wpg="http://schemas.microsoft.com/office/word/2010/wordprocessingGroup" xmlns:wpi="http://schemas.microsoft.com/office/word/2010/wordprocessingInk" xmlns:wne="http://schemas.microsoft.com/office/word/2006/wordml" xmlns:wps="http://schemas.microsoft.com/office/word/2010/wordprocessingShape" mc:Ignorable="w14 w15 w16se w16cid w16 w16cex w16sdtdh wp14">
+<w:hdr xmlns:wpc="http://schemas.microsoft.com/office/word/2010/wordprocessingCanvas" xmlns:cx="http://schemas.microsoft.com/office/drawing/2014/chartex" xmlns:cx1="http://schemas.microsoft.com/office/drawing/2015/9/8/chartex" xmlns:cx2="http://schemas.microsoft.com/office/drawing/2015/10/21/chartex" xmlns:cx3="http://schemas.microsoft.com/office/drawing/2016/5/9/chartex" xmlns:cx4="http://schemas.microsoft.com/office/drawing/2016/5/10/chartex" xmlns:cx5="http://schemas.microsoft.com/office/drawing/2016/5/11/chartex" xmlns:cx6="http://schemas.microsoft.com/office/drawing/2016/5/12/chartex" xmlns:cx7="http://schemas.microsoft.com/office/drawing/2016/5/13/chartex" xmlns:cx8="http://schemas.microsoft.com/office/drawing/2016/5/14/chartex" xmlns:mc="http://schemas.openxmlformats.org/markup-compatibility/2006" xmlns:aink="http://schemas.microsoft.com/office/drawing/2016/ink" xmlns:am3d="http://schemas.microsoft.com/office/drawing/2017/model3d" xmlns:o="urn:schemas-microsoft-com:office:office" xmlns:oel="http://schemas.microsoft.com/office/2019/extlst" xmlns:r="http://schemas.openxmlformats.org/officeDocument/2006/relationships" xmlns:m="http://schemas.openxmlformats.org/officeDocument/2006/math" xmlns:v="urn:schemas-microsoft-com:vml" xmlns:wp14="http://schemas.microsoft.com/office/word/2010/wordprocessingDrawing" xmlns:wp="http://schemas.openxmlformats.org/drawingml/2006/wordprocessingDrawing" xmlns:w10="urn:schemas-microsoft-com:office:word" xmlns:w="http://schemas.openxmlformats.org/wordprocessingml/2006/main" xmlns:w14="http://schemas.microsoft.com/office/word/2010/wordml" xmlns:w15="http://schemas.microsoft.com/office/word/2012/wordml" xmlns:w16cex="http://schemas.microsoft.com/office/word/2018/wordml/cex" xmlns:w16cid="http://schemas.microsoft.com/office/word/2016/wordml/cid" xmlns:w16="http://schemas.microsoft.com/office/word/2018/wordml" xmlns:w16sdtdh="http://schemas.microsoft.com/office/word/2020/wordml/sdtdatahash" xmlns:w16se="http://schemas.microsoft.com/office/word/2015/wordml/symex" xmlns:wpg="http://schemas.microsoft.com/office/word/2010/wordprocessingGroup" xmlns:wpi="http://schemas.microsoft.com/office/word/2010/wordprocessingInk" xmlns:wne="http://schemas.microsoft.com/office/word/2006/wordml" xmlns:wps="http://schemas.microsoft.com/office/word/2010/wordprocessingShape" mc:Ignorable="w14 w15 w16se w16cid w16 w16cex w16sdtdh wp14">
   <w:p>
     <w:pPr>
       <w:pStyle w:val="Header"/>
@@ -4068,7 +4032,7 @@
 </file>
 
 <file path=word/header2.xml><?xml version="1.0" encoding="utf-8"?>
-<w:hdr xmlns:wpc="http://schemas.microsoft.com/office/word/2010/wordprocessingCanvas" xmlns:cx="http://schemas.microsoft.com/office/drawing/2014/chartex" xmlns:cx1="http://schemas.microsoft.com/office/drawing/2015/9/8/chartex" xmlns:cx2="http://schemas.microsoft.com/office/drawing/2015/10/21/chartex" xmlns:cx3="http://schemas.microsoft.com/office/drawing/2016/5/9/chartex" xmlns:cx4="http://schemas.microsoft.com/office/drawing/2016/5/10/chartex" xmlns:cx5="http://schemas.microsoft.com/office/drawing/2016/5/11/chartex" xmlns:cx6="http://schemas.microsoft.com/office/drawing/2016/5/12/chartex" xmlns:cx7="http://schemas.microsoft.com/office/drawing/2016/5/13/chartex" xmlns:cx8="http://schemas.microsoft.com/office/drawing/2016/5/14/chartex" xmlns:mc="http://schemas.openxmlformats.org/markup-compatibility/2006" xmlns:aink="http://schemas.microsoft.com/office/drawing/2016/ink" xmlns:am3d="http://schemas.microsoft.com/office/drawing/2017/model3d" xmlns:o="urn:schemas-microsoft-com:office:office" xmlns:r="http://schemas.openxmlformats.org/officeDocument/2006/relationships" xmlns:m="http://schemas.openxmlformats.org/officeDocument/2006/math" xmlns:v="urn:schemas-microsoft-com:vml" xmlns:wp14="http://schemas.microsoft.com/office/word/2010/wordprocessingDrawing" xmlns:wp="http://schemas.openxmlformats.org/drawingml/2006/wordprocessingDrawing" xmlns:w10="urn:schemas-microsoft-com:office:word" xmlns:w="http://schemas.openxmlformats.org/wordprocessingml/2006/main" xmlns:w14="http://schemas.microsoft.com/office/word/2010/wordml" xmlns:w15="http://schemas.microsoft.com/office/word/2012/wordml" xmlns:w16cex="http://schemas.microsoft.com/office/word/2018/wordml/cex" xmlns:w16cid="http://schemas.microsoft.com/office/word/2016/wordml/cid" xmlns:w16="http://schemas.microsoft.com/office/word/2018/wordml" xmlns:w16sdtdh="http://schemas.microsoft.com/office/word/2020/wordml/sdtdatahash" xmlns:w16se="http://schemas.microsoft.com/office/word/2015/wordml/symex" xmlns:wpg="http://schemas.microsoft.com/office/word/2010/wordprocessingGroup" xmlns:wpi="http://schemas.microsoft.com/office/word/2010/wordprocessingInk" xmlns:wne="http://schemas.microsoft.com/office/word/2006/wordml" xmlns:wps="http://schemas.microsoft.com/office/word/2010/wordprocessingShape" mc:Ignorable="w14 w15 w16se w16cid w16 w16cex w16sdtdh wp14">
+<w:hdr xmlns:wpc="http://schemas.microsoft.com/office/word/2010/wordprocessingCanvas" xmlns:cx="http://schemas.microsoft.com/office/drawing/2014/chartex" xmlns:cx1="http://schemas.microsoft.com/office/drawing/2015/9/8/chartex" xmlns:cx2="http://schemas.microsoft.com/office/drawing/2015/10/21/chartex" xmlns:cx3="http://schemas.microsoft.com/office/drawing/2016/5/9/chartex" xmlns:cx4="http://schemas.microsoft.com/office/drawing/2016/5/10/chartex" xmlns:cx5="http://schemas.microsoft.com/office/drawing/2016/5/11/chartex" xmlns:cx6="http://schemas.microsoft.com/office/drawing/2016/5/12/chartex" xmlns:cx7="http://schemas.microsoft.com/office/drawing/2016/5/13/chartex" xmlns:cx8="http://schemas.microsoft.com/office/drawing/2016/5/14/chartex" xmlns:mc="http://schemas.openxmlformats.org/markup-compatibility/2006" xmlns:aink="http://schemas.microsoft.com/office/drawing/2016/ink" xmlns:am3d="http://schemas.microsoft.com/office/drawing/2017/model3d" xmlns:o="urn:schemas-microsoft-com:office:office" xmlns:oel="http://schemas.microsoft.com/office/2019/extlst" xmlns:r="http://schemas.openxmlformats.org/officeDocument/2006/relationships" xmlns:m="http://schemas.openxmlformats.org/officeDocument/2006/math" xmlns:v="urn:schemas-microsoft-com:vml" xmlns:wp14="http://schemas.microsoft.com/office/word/2010/wordprocessingDrawing" xmlns:wp="http://schemas.openxmlformats.org/drawingml/2006/wordprocessingDrawing" xmlns:w10="urn:schemas-microsoft-com:office:word" xmlns:w="http://schemas.openxmlformats.org/wordprocessingml/2006/main" xmlns:w14="http://schemas.microsoft.com/office/word/2010/wordml" xmlns:w15="http://schemas.microsoft.com/office/word/2012/wordml" xmlns:w16cex="http://schemas.microsoft.com/office/word/2018/wordml/cex" xmlns:w16cid="http://schemas.microsoft.com/office/word/2016/wordml/cid" xmlns:w16="http://schemas.microsoft.com/office/word/2018/wordml" xmlns:w16sdtdh="http://schemas.microsoft.com/office/word/2020/wordml/sdtdatahash" xmlns:w16se="http://schemas.microsoft.com/office/word/2015/wordml/symex" xmlns:wpg="http://schemas.microsoft.com/office/word/2010/wordprocessingGroup" xmlns:wpi="http://schemas.microsoft.com/office/word/2010/wordprocessingInk" xmlns:wne="http://schemas.microsoft.com/office/word/2006/wordml" xmlns:wps="http://schemas.microsoft.com/office/word/2010/wordprocessingShape" mc:Ignorable="w14 w15 w16se w16cid w16 w16cex w16sdtdh wp14">
   <w:p>
     <w:pPr>
       <w:pStyle w:val="Header"/>
@@ -4084,7 +4048,7 @@
 </file>
 
 <file path=word/numbering.xml><?xml version="1.0" encoding="utf-8"?>
-<w:numbering xmlns:wpc="http://schemas.microsoft.com/office/word/2010/wordprocessingCanvas" xmlns:cx="http://schemas.microsoft.com/office/drawing/2014/chartex" xmlns:cx1="http://schemas.microsoft.com/office/drawing/2015/9/8/chartex" xmlns:cx2="http://schemas.microsoft.com/office/drawing/2015/10/21/chartex" xmlns:cx3="http://schemas.microsoft.com/office/drawing/2016/5/9/chartex" xmlns:cx4="http://schemas.microsoft.com/office/drawing/2016/5/10/chartex" xmlns:cx5="http://schemas.microsoft.com/office/drawing/2016/5/11/chartex" xmlns:cx6="http://schemas.microsoft.com/office/drawing/2016/5/12/chartex" xmlns:cx7="http://schemas.microsoft.com/office/drawing/2016/5/13/chartex" xmlns:cx8="http://schemas.microsoft.com/office/drawing/2016/5/14/chartex" xmlns:mc="http://schemas.openxmlformats.org/markup-compatibility/2006" xmlns:aink="http://schemas.microsoft.com/office/drawing/2016/ink" xmlns:am3d="http://schemas.microsoft.com/office/drawing/2017/model3d" xmlns:o="urn:schemas-microsoft-com:office:office" xmlns:r="http://schemas.openxmlformats.org/officeDocument/2006/relationships" xmlns:m="http://schemas.openxmlformats.org/officeDocument/2006/math" xmlns:v="urn:schemas-microsoft-com:vml" xmlns:wp14="http://schemas.microsoft.com/office/word/2010/wordprocessingDrawing" xmlns:wp="http://schemas.openxmlformats.org/drawingml/2006/wordprocessingDrawing" xmlns:w10="urn:schemas-microsoft-com:office:word" xmlns:w="http://schemas.openxmlformats.org/wordprocessingml/2006/main" xmlns:w14="http://schemas.microsoft.com/office/word/2010/wordml" xmlns:w15="http://schemas.microsoft.com/office/word/2012/wordml" xmlns:w16cex="http://schemas.microsoft.com/office/word/2018/wordml/cex" xmlns:w16cid="http://schemas.microsoft.com/office/word/2016/wordml/cid" xmlns:w16="http://schemas.microsoft.com/office/word/2018/wordml" xmlns:w16sdtdh="http://schemas.microsoft.com/office/word/2020/wordml/sdtdatahash" xmlns:w16se="http://schemas.microsoft.com/office/word/2015/wordml/symex" xmlns:wpg="http://schemas.microsoft.com/office/word/2010/wordprocessingGroup" xmlns:wpi="http://schemas.microsoft.com/office/word/2010/wordprocessingInk" xmlns:wne="http://schemas.microsoft.com/office/word/2006/wordml" xmlns:wps="http://schemas.microsoft.com/office/word/2010/wordprocessingShape" mc:Ignorable="w14 w15 w16se w16cid w16 w16cex w16sdtdh wp14">
+<w:numbering xmlns:wpc="http://schemas.microsoft.com/office/word/2010/wordprocessingCanvas" xmlns:cx="http://schemas.microsoft.com/office/drawing/2014/chartex" xmlns:cx1="http://schemas.microsoft.com/office/drawing/2015/9/8/chartex" xmlns:cx2="http://schemas.microsoft.com/office/drawing/2015/10/21/chartex" xmlns:cx3="http://schemas.microsoft.com/office/drawing/2016/5/9/chartex" xmlns:cx4="http://schemas.microsoft.com/office/drawing/2016/5/10/chartex" xmlns:cx5="http://schemas.microsoft.com/office/drawing/2016/5/11/chartex" xmlns:cx6="http://schemas.microsoft.com/office/drawing/2016/5/12/chartex" xmlns:cx7="http://schemas.microsoft.com/office/drawing/2016/5/13/chartex" xmlns:cx8="http://schemas.microsoft.com/office/drawing/2016/5/14/chartex" xmlns:mc="http://schemas.openxmlformats.org/markup-compatibility/2006" xmlns:aink="http://schemas.microsoft.com/office/drawing/2016/ink" xmlns:am3d="http://schemas.microsoft.com/office/drawing/2017/model3d" xmlns:o="urn:schemas-microsoft-com:office:office" xmlns:oel="http://schemas.microsoft.com/office/2019/extlst" xmlns:r="http://schemas.openxmlformats.org/officeDocument/2006/relationships" xmlns:m="http://schemas.openxmlformats.org/officeDocument/2006/math" xmlns:v="urn:schemas-microsoft-com:vml" xmlns:wp14="http://schemas.microsoft.com/office/word/2010/wordprocessingDrawing" xmlns:wp="http://schemas.openxmlformats.org/drawingml/2006/wordprocessingDrawing" xmlns:w10="urn:schemas-microsoft-com:office:word" xmlns:w="http://schemas.openxmlformats.org/wordprocessingml/2006/main" xmlns:w14="http://schemas.microsoft.com/office/word/2010/wordml" xmlns:w15="http://schemas.microsoft.com/office/word/2012/wordml" xmlns:w16cex="http://schemas.microsoft.com/office/word/2018/wordml/cex" xmlns:w16cid="http://schemas.microsoft.com/office/word/2016/wordml/cid" xmlns:w16="http://schemas.microsoft.com/office/word/2018/wordml" xmlns:w16sdtdh="http://schemas.microsoft.com/office/word/2020/wordml/sdtdatahash" xmlns:w16se="http://schemas.microsoft.com/office/word/2015/wordml/symex" xmlns:wpg="http://schemas.microsoft.com/office/word/2010/wordprocessingGroup" xmlns:wpi="http://schemas.microsoft.com/office/word/2010/wordprocessingInk" xmlns:wne="http://schemas.microsoft.com/office/word/2006/wordml" xmlns:wps="http://schemas.microsoft.com/office/word/2010/wordprocessingShape" mc:Ignorable="w14 w15 w16se w16cid w16 w16cex w16sdtdh wp14">
   <w:abstractNum w:abstractNumId="0" w15:restartNumberingAfterBreak="0">
     <w:nsid w:val="030C19DF"/>
     <w:multiLevelType w:val="hybridMultilevel"/>

</xml_diff>

<commit_message>
Moved LSP info to cover page
</commit_message>
<xml_diff>
--- a/CI536 Integrated Group Project Report.docx
+++ b/CI536 Integrated Group Project Report.docx
@@ -47,13 +47,7 @@
         <w:rPr>
           <w:rStyle w:val="SubtleReference"/>
         </w:rPr>
-        <w:t>1</w:t>
-      </w:r>
-      <w:r>
-        <w:rPr>
-          <w:rStyle w:val="SubtleReference"/>
-        </w:rPr>
-        <w:t>8</w:t>
+        <w:t>27</w:t>
       </w:r>
       <w:r>
         <w:rPr>
@@ -72,96 +66,110 @@
         <w:rPr>
           <w:rStyle w:val="SubtleReference"/>
         </w:rPr>
-        <w:t xml:space="preserve">April </w:t>
+        <w:t>May</w:t>
       </w:r>
       <w:r>
         <w:rPr>
           <w:rStyle w:val="SubtleReference"/>
         </w:rPr>
+        <w:t xml:space="preserve"> </w:t>
+      </w:r>
+      <w:r>
+        <w:rPr>
+          <w:rStyle w:val="SubtleReference"/>
+        </w:rPr>
         <w:t>2022</w:t>
       </w:r>
     </w:p>
-    <w:p/>
     <w:p>
       <w:pPr>
         <w:pStyle w:val="Subtitle"/>
         <w:rPr>
           <w:rStyle w:val="SubtleReference"/>
+          <w:smallCaps w:val="0"/>
+        </w:rPr>
+      </w:pPr>
+      <w:r>
+        <w:rPr>
+          <w:rStyle w:val="SubtleReference"/>
+          <w:smallCaps w:val="0"/>
+        </w:rPr>
+        <w:t>Lab Tutor: Karl Cox</w:t>
+      </w:r>
+      <w:r>
+        <w:rPr>
           <w:rFonts w:eastAsiaTheme="minorHAnsi" w:cs="Times New Roman (Body CS)"/>
+          <w:smallCaps/>
           <w:spacing w:val="0"/>
           <w:sz w:val="24"/>
           <w:szCs w:val="24"/>
         </w:rPr>
-      </w:pPr>
+        <w:br/>
+      </w:r>
       <w:r>
         <w:rPr>
           <w:rStyle w:val="SubtleReference"/>
           <w:smallCaps w:val="0"/>
         </w:rPr>
-        <w:t>Lab Tutor: Karl Cox</w:t>
-      </w:r>
-    </w:p>
-    <w:p/>
-    <w:p>
-      <w:pPr>
-        <w:pStyle w:val="Subtitle"/>
-      </w:pPr>
+        <w:t>Group Members:</w:t>
+      </w:r>
       <w:r>
         <w:rPr>
           <w:rStyle w:val="SubtleReference"/>
           <w:smallCaps w:val="0"/>
         </w:rPr>
-        <w:t>Group Members:</w:t>
+        <w:br/>
+        <w:t>Kim Lam</w:t>
       </w:r>
       <w:r>
         <w:rPr>
           <w:rStyle w:val="SubtleReference"/>
           <w:smallCaps w:val="0"/>
         </w:rPr>
-        <w:br/>
-        <w:t>Kim Lam</w:t>
+        <w:t xml:space="preserve"> </w:t>
       </w:r>
       <w:r>
         <w:rPr>
           <w:rStyle w:val="SubtleReference"/>
           <w:smallCaps w:val="0"/>
         </w:rPr>
-        <w:t xml:space="preserve"> </w:t>
+        <w:t>(</w:t>
+      </w:r>
+      <w:r>
+        <w:rPr>
+          <w:rStyle w:val="SubtleReference"/>
+        </w:rPr>
+        <w:t>19823013</w:t>
       </w:r>
       <w:r>
         <w:rPr>
           <w:rStyle w:val="SubtleReference"/>
           <w:smallCaps w:val="0"/>
         </w:rPr>
-        <w:t>(</w:t>
-      </w:r>
-      <w:r>
-        <w:rPr>
-          <w:rStyle w:val="SubtleReference"/>
-        </w:rPr>
-        <w:t>19823013</w:t>
+        <w:t>),</w:t>
       </w:r>
       <w:r>
         <w:rPr>
           <w:rStyle w:val="SubtleReference"/>
           <w:smallCaps w:val="0"/>
         </w:rPr>
-        <w:t>),</w:t>
+        <w:br/>
+        <w:t>Karan Vani (19800011),</w:t>
       </w:r>
       <w:r>
         <w:rPr>
           <w:rStyle w:val="SubtleReference"/>
           <w:smallCaps w:val="0"/>
         </w:rPr>
-        <w:br/>
-        <w:t>Karan Vani (19800011),</w:t>
+        <w:t xml:space="preserve"> </w:t>
       </w:r>
       <w:r>
         <w:rPr>
           <w:rStyle w:val="SubtleReference"/>
           <w:smallCaps w:val="0"/>
         </w:rPr>
-        <w:t xml:space="preserve"> </w:t>
+        <w:br/>
+        <w:t>Fin Watling (20838503),</w:t>
       </w:r>
       <w:r>
         <w:rPr>
@@ -169,81 +177,107 @@
           <w:smallCaps w:val="0"/>
         </w:rPr>
         <w:br/>
-        <w:t>Fin Watling (20838503),</w:t>
+        <w:t>Ben Edmondson (</w:t>
+      </w:r>
+      <w:r>
+        <w:rPr>
+          <w:rStyle w:val="SubtleReference"/>
+        </w:rPr>
+        <w:t>20812940</w:t>
       </w:r>
       <w:r>
         <w:rPr>
           <w:rStyle w:val="SubtleReference"/>
           <w:smallCaps w:val="0"/>
         </w:rPr>
-        <w:br/>
-        <w:t>Ben Edmondson (</w:t>
-      </w:r>
-      <w:r>
-        <w:rPr>
-          <w:rStyle w:val="SubtleReference"/>
-        </w:rPr>
-        <w:t>20812940</w:t>
+        <w:t>),</w:t>
       </w:r>
       <w:r>
         <w:rPr>
           <w:rStyle w:val="SubtleReference"/>
           <w:smallCaps w:val="0"/>
         </w:rPr>
-        <w:t>),</w:t>
-      </w:r>
+        <w:br/>
+      </w:r>
+      <w:proofErr w:type="spellStart"/>
       <w:r>
         <w:rPr>
           <w:rStyle w:val="SubtleReference"/>
           <w:smallCaps w:val="0"/>
         </w:rPr>
-        <w:br/>
-        <w:t xml:space="preserve">Danil </w:t>
-      </w:r>
+        <w:t>Danil</w:t>
+      </w:r>
+      <w:proofErr w:type="spellEnd"/>
       <w:r>
         <w:rPr>
           <w:rStyle w:val="SubtleReference"/>
           <w:smallCaps w:val="0"/>
         </w:rPr>
-        <w:t>Bronnikov</w:t>
-      </w:r>
+        <w:t xml:space="preserve"> </w:t>
+      </w:r>
+      <w:proofErr w:type="spellStart"/>
       <w:r>
         <w:rPr>
           <w:rStyle w:val="SubtleReference"/>
           <w:smallCaps w:val="0"/>
         </w:rPr>
-        <w:t xml:space="preserve"> (),</w:t>
-      </w:r>
+        <w:t>Bronnikov</w:t>
+      </w:r>
+      <w:proofErr w:type="spellEnd"/>
       <w:r>
         <w:rPr>
           <w:rStyle w:val="SubtleReference"/>
           <w:smallCaps w:val="0"/>
         </w:rPr>
-        <w:br/>
+        <w:t xml:space="preserve"> (),</w:t>
       </w:r>
       <w:r>
         <w:rPr>
           <w:rStyle w:val="SubtleReference"/>
           <w:smallCaps w:val="0"/>
         </w:rPr>
-        <w:t>Jazer Barclay</w:t>
+        <w:br/>
       </w:r>
       <w:r>
         <w:rPr>
           <w:rStyle w:val="SubtleReference"/>
           <w:smallCaps w:val="0"/>
         </w:rPr>
-        <w:t xml:space="preserve"> (</w:t>
-      </w:r>
-      <w:r>
-        <w:t>20837308</w:t>
+        <w:t>Jazer Barclay</w:t>
       </w:r>
       <w:r>
         <w:rPr>
           <w:rStyle w:val="SubtleReference"/>
           <w:smallCaps w:val="0"/>
         </w:rPr>
+        <w:t xml:space="preserve"> (</w:t>
+      </w:r>
+      <w:r>
+        <w:t>20837308</w:t>
+      </w:r>
+      <w:r>
+        <w:rPr>
+          <w:rStyle w:val="SubtleReference"/>
+          <w:smallCaps w:val="0"/>
+        </w:rPr>
         <w:t>)</w:t>
+      </w:r>
+    </w:p>
+    <w:p>
+      <w:pPr>
+        <w:pStyle w:val="Body"/>
+        <w:rPr>
+          <w:sz w:val="12"/>
+          <w:szCs w:val="12"/>
+        </w:rPr>
+      </w:pPr>
+    </w:p>
+    <w:p>
+      <w:pPr>
+        <w:jc w:val="center"/>
+      </w:pPr>
+      <w:r>
+        <w:t>I confirm that I have a Learning Support Plan for which includes adjustment deadlines as recommended by the Disability and Dyslexia Team, and agreed by the School. I understand the deadline for my assessment has been adjusted (as per the required School protocol) and that this should be taken into consideration when my assessment is marked/ graded.</w:t>
       </w:r>
     </w:p>
     <w:p/>
@@ -1358,47 +1392,6 @@
     </w:sdt>
     <w:p>
       <w:pPr>
-        <w:pStyle w:val="NoSpacing"/>
-        <w:rPr>
-          <w:lang w:eastAsia="en-GB"/>
-        </w:rPr>
-      </w:pPr>
-    </w:p>
-    <w:p>
-      <w:pPr>
-        <w:rPr>
-          <w:rFonts w:asciiTheme="minorHAnsi" w:hAnsiTheme="minorHAnsi" w:cstheme="minorBidi"/>
-        </w:rPr>
-        <w:sectPr>
-          <w:pgSz w:w="11900" w:h="16840"/>
-          <w:pgMar w:top="1440" w:right="1440" w:bottom="1440" w:left="1440" w:header="709" w:footer="709" w:gutter="0"/>
-          <w:cols w:space="708"/>
-          <w:docGrid w:linePitch="360"/>
-        </w:sectPr>
-      </w:pPr>
-      <w:r>
-        <w:rPr>
-          <w:rFonts w:cs="Arial"/>
-          <w:color w:val="1D1D1D"/>
-          <w:sz w:val="20"/>
-          <w:szCs w:val="20"/>
-          <w:shd w:val="clear" w:color="auto" w:fill="FFFFFF"/>
-        </w:rPr>
-        <w:t>I confirm that I have a Learning Support Plan for which includes adjustment deadlines as recommended by the Disability and Dyslexia Team, and agreed by the School. I understand the deadline for my assessment has been adjusted (as per the required School protocol) and that this should be taken into consideration when my assessment is marked/ graded</w:t>
-      </w:r>
-      <w:r>
-        <w:rPr>
-          <w:rFonts w:cs="Arial"/>
-          <w:color w:val="1D1D1D"/>
-          <w:sz w:val="20"/>
-          <w:szCs w:val="20"/>
-          <w:shd w:val="clear" w:color="auto" w:fill="FFFFFF"/>
-        </w:rPr>
-        <w:t>.</w:t>
-      </w:r>
-    </w:p>
-    <w:p>
-      <w:pPr>
         <w:pStyle w:val="H1"/>
       </w:pPr>
       <w:bookmarkStart w:id="0" w:name="_Toc99750303"/>
@@ -2189,7 +2182,23 @@
                 <w:sz w:val="22"/>
                 <w:szCs w:val="22"/>
               </w:rPr>
-              <w:t>Acquired a virtual private server in the cloud with a front facing domain name (quark.rocks) to both test during development  and deploy the live app for public use</w:t>
+              <w:t>Acquired a virtual private server in the cloud with a front facing domain name (</w:t>
+            </w:r>
+            <w:proofErr w:type="spellStart"/>
+            <w:r>
+              <w:rPr>
+                <w:sz w:val="22"/>
+                <w:szCs w:val="22"/>
+              </w:rPr>
+              <w:t>quark.rocks</w:t>
+            </w:r>
+            <w:proofErr w:type="spellEnd"/>
+            <w:r>
+              <w:rPr>
+                <w:sz w:val="22"/>
+                <w:szCs w:val="22"/>
+              </w:rPr>
+              <w:t>) to both test during development  and deploy the live app for public use</w:t>
             </w:r>
           </w:p>
           <w:p>
@@ -3036,7 +3045,15 @@
         <w:t>Use the wireframes to show how these moved into the final design</w:t>
       </w:r>
       <w:r>
-        <w:t xml:space="preserve"> – the ease we had with accurate designs to build from reduced tiem take to develop by up to half since design and development didn’t have to happen at the same time (context switching)</w:t>
+        <w:t xml:space="preserve"> – the ease we had with accurate designs to build from reduced </w:t>
+      </w:r>
+      <w:proofErr w:type="spellStart"/>
+      <w:r>
+        <w:t>tiem</w:t>
+      </w:r>
+      <w:proofErr w:type="spellEnd"/>
+      <w:r>
+        <w:t xml:space="preserve"> take to develop by up to half since design and development didn’t have to happen at the same time (context switching)</w:t>
       </w:r>
     </w:p>
     <w:p>
@@ -3553,7 +3570,21 @@
         <w:rPr>
           <w:rStyle w:val="SubtleEmphasis"/>
         </w:rPr>
-        <w:t xml:space="preserve">Harry Brignull (2010) Dark Patterns – What are dark patterns [Online] (Updated 03 Jan 2021) Available at </w:t>
+        <w:t xml:space="preserve">Harry </w:t>
+      </w:r>
+      <w:proofErr w:type="spellStart"/>
+      <w:r>
+        <w:rPr>
+          <w:rStyle w:val="SubtleEmphasis"/>
+        </w:rPr>
+        <w:t>Brignull</w:t>
+      </w:r>
+      <w:proofErr w:type="spellEnd"/>
+      <w:r>
+        <w:rPr>
+          <w:rStyle w:val="SubtleEmphasis"/>
+        </w:rPr>
+        <w:t xml:space="preserve"> (2010) Dark Patterns – What are dark patterns [Online] (Updated 03 Jan 2021) Available at </w:t>
       </w:r>
       <w:hyperlink r:id="rId14" w:history="1">
         <w:r>
@@ -7210,11 +7241,11 @@
     <w:autoRedefine/>
     <w:uiPriority w:val="10"/>
     <w:qFormat/>
-    <w:rsid w:val="00030ACA"/>
+    <w:rsid w:val="0059120F"/>
     <w:pPr>
       <w:pageBreakBefore/>
       <w:suppressAutoHyphens/>
-      <w:spacing w:before="2280" w:after="240"/>
+      <w:spacing w:before="1800" w:after="240"/>
       <w:contextualSpacing/>
       <w:jc w:val="center"/>
     </w:pPr>
@@ -7231,7 +7262,7 @@
     <w:basedOn w:val="DefaultParagraphFont"/>
     <w:link w:val="Title"/>
     <w:uiPriority w:val="10"/>
-    <w:rsid w:val="00030ACA"/>
+    <w:rsid w:val="0059120F"/>
     <w:rPr>
       <w:rFonts w:asciiTheme="majorHAnsi" w:eastAsiaTheme="majorEastAsia" w:hAnsiTheme="majorHAnsi" w:cstheme="majorBidi"/>
       <w:spacing w:val="-10"/>

</xml_diff>

<commit_message>
Added beginning of introduction to report
</commit_message>
<xml_diff>
--- a/CI536 Integrated Group Project Report.docx
+++ b/CI536 Integrated Group Project Report.docx
@@ -1403,6 +1403,46 @@
     </w:p>
     <w:p>
       <w:pPr>
+        <w:pStyle w:val="Body"/>
+      </w:pPr>
+      <w:r>
+        <w:t>This report aims to cover how our group functioned as an agile team to create a prototype time tracking application, designed to aid in knowledge absorption and retention with analytics to improve future study sessions.</w:t>
+      </w:r>
+    </w:p>
+    <w:p>
+      <w:pPr>
+        <w:pStyle w:val="Body"/>
+      </w:pPr>
+      <w:r>
+        <w:t>Our goal was to find ways in which we could improve the efficiency of study for academics and other knowledge workers and implement a solution that would be useful for our peers and ourselves in future learning.</w:t>
+      </w:r>
+    </w:p>
+    <w:p>
+      <w:pPr>
+        <w:pStyle w:val="Body"/>
+      </w:pPr>
+      <w:r>
+        <w:t>For knowledge workers, having a healthy work and rest cycle is essential for long sessions of study. A tool that would improve the efficiency of this process while also aiding in personal health is a big positive that would be valuable to many academics. This will serve as our business opportunity which will solve a big issue in the overworking, hustle industry we currently live in.</w:t>
+      </w:r>
+    </w:p>
+    <w:p>
+      <w:pPr>
+        <w:pStyle w:val="Body"/>
+      </w:pPr>
+      <w:r>
+        <w:t>Researching attention spans and using the insights from the results, we aimed to create a useful timer that encourages regular work/rest cycles that improve ability to take in and retain new information.</w:t>
+      </w:r>
+    </w:p>
+    <w:p>
+      <w:pPr>
+        <w:pStyle w:val="Body"/>
+      </w:pPr>
+      <w:r>
+        <w:t>For a distraction free environment, we found that a mobile app would be counter-intuitive and opted for a desktop application instead. We planned for future additions to include a web app for users on other platforms. As a results we needed our tracking side of the application to be system agnostic.</w:t>
+      </w:r>
+    </w:p>
+    <w:p>
+      <w:pPr>
         <w:pStyle w:val="Quote"/>
       </w:pPr>
       <w:r>
@@ -1411,31 +1451,6 @@
         </w:rPr>
         <w:t>Summary of project goals, and achievements (One page)</w:t>
       </w:r>
-    </w:p>
-    <w:p>
-      <w:pPr>
-        <w:pStyle w:val="Body"/>
-      </w:pPr>
-      <w:r>
-        <w:t xml:space="preserve">This </w:t>
-      </w:r>
-      <w:r>
-        <w:rPr>
-          <w:rFonts w:cstheme="minorHAnsi"/>
-        </w:rPr>
-        <w:t>report</w:t>
-      </w:r>
-      <w:r>
-        <w:t xml:space="preserve"> aims to</w:t>
-      </w:r>
-      <w:r>
-        <w:t>…</w:t>
-      </w:r>
-    </w:p>
-    <w:p>
-      <w:pPr>
-        <w:pStyle w:val="Body"/>
-      </w:pPr>
     </w:p>
     <w:p>
       <w:pPr>
@@ -1558,6 +1573,7 @@
         </w:numPr>
       </w:pPr>
       <w:r>
+        <w:lastRenderedPageBreak/>
         <w:t>Detail out the project as a whole going into surface level details that a project manager/owner would request</w:t>
       </w:r>
     </w:p>

</xml_diff>

<commit_message>
Added appendix with description for appendix 3
</commit_message>
<xml_diff>
--- a/CI536 Integrated Group Project Report.docx
+++ b/CI536 Integrated Group Project Report.docx
@@ -206,8 +206,24 @@
           <w:smallCaps w:val="0"/>
         </w:rPr>
         <w:br/>
-        <w:t xml:space="preserve">Danil </w:t>
-      </w:r>
+      </w:r>
+      <w:proofErr w:type="spellStart"/>
+      <w:r>
+        <w:rPr>
+          <w:rStyle w:val="SubtleReference"/>
+          <w:smallCaps w:val="0"/>
+        </w:rPr>
+        <w:t>Danil</w:t>
+      </w:r>
+      <w:proofErr w:type="spellEnd"/>
+      <w:r>
+        <w:rPr>
+          <w:rStyle w:val="SubtleReference"/>
+          <w:smallCaps w:val="0"/>
+        </w:rPr>
+        <w:t xml:space="preserve"> </w:t>
+      </w:r>
+      <w:proofErr w:type="spellStart"/>
       <w:r>
         <w:rPr>
           <w:rStyle w:val="SubtleReference"/>
@@ -215,6 +231,7 @@
         </w:rPr>
         <w:t>Bronnikov</w:t>
       </w:r>
+      <w:proofErr w:type="spellEnd"/>
       <w:r>
         <w:rPr>
           <w:rStyle w:val="SubtleReference"/>
@@ -363,7 +380,7 @@
           <w:r>
             <w:fldChar w:fldCharType="separate"/>
           </w:r>
-          <w:hyperlink w:anchor="_Toc104548385" w:history="1">
+          <w:hyperlink w:anchor="_Toc105106902" w:history="1">
             <w:r>
               <w:rPr>
                 <w:rStyle w:val="Hyperlink"/>
@@ -411,7 +428,7 @@
                 <w:noProof/>
                 <w:webHidden/>
               </w:rPr>
-              <w:instrText xml:space="preserve"> PAGEREF _Toc104548385 \h </w:instrText>
+              <w:instrText xml:space="preserve"> PAGEREF _Toc105106902 \h </w:instrText>
             </w:r>
             <w:r>
               <w:rPr>
@@ -457,7 +474,7 @@
               <w:lang w:eastAsia="en-GB"/>
             </w:rPr>
           </w:pPr>
-          <w:hyperlink w:anchor="_Toc104548386" w:history="1">
+          <w:hyperlink w:anchor="_Toc105106903" w:history="1">
             <w:r>
               <w:rPr>
                 <w:rStyle w:val="Hyperlink"/>
@@ -505,7 +522,7 @@
                 <w:noProof/>
                 <w:webHidden/>
               </w:rPr>
-              <w:instrText xml:space="preserve"> PAGEREF _Toc104548386 \h </w:instrText>
+              <w:instrText xml:space="preserve"> PAGEREF _Toc105106903 \h </w:instrText>
             </w:r>
             <w:r>
               <w:rPr>
@@ -525,7 +542,637 @@
                 <w:noProof/>
                 <w:webHidden/>
               </w:rPr>
+              <w:t>3</w:t>
+            </w:r>
+            <w:r>
+              <w:rPr>
+                <w:noProof/>
+                <w:webHidden/>
+              </w:rPr>
+              <w:fldChar w:fldCharType="end"/>
+            </w:r>
+          </w:hyperlink>
+        </w:p>
+        <w:p>
+          <w:pPr>
+            <w:pStyle w:val="TOC2"/>
+            <w:tabs>
+              <w:tab w:val="left" w:pos="960"/>
+              <w:tab w:val="right" w:leader="dot" w:pos="9396"/>
+            </w:tabs>
+            <w:rPr>
+              <w:rFonts w:asciiTheme="minorHAnsi" w:eastAsiaTheme="minorEastAsia" w:hAnsiTheme="minorHAnsi" w:cstheme="minorBidi"/>
+              <w:b w:val="0"/>
+              <w:bCs w:val="0"/>
+              <w:noProof/>
+              <w:lang w:eastAsia="en-GB"/>
+            </w:rPr>
+          </w:pPr>
+          <w:hyperlink w:anchor="_Toc105106904" w:history="1">
+            <w:r>
+              <w:rPr>
+                <w:rStyle w:val="Hyperlink"/>
+                <w:noProof/>
+              </w:rPr>
+              <w:t>2.1.</w:t>
+            </w:r>
+            <w:r>
+              <w:rPr>
+                <w:rFonts w:asciiTheme="minorHAnsi" w:eastAsiaTheme="minorEastAsia" w:hAnsiTheme="minorHAnsi" w:cstheme="minorBidi"/>
+                <w:b w:val="0"/>
+                <w:bCs w:val="0"/>
+                <w:noProof/>
+                <w:lang w:eastAsia="en-GB"/>
+              </w:rPr>
+              <w:tab/>
+            </w:r>
+            <w:r>
+              <w:rPr>
+                <w:rStyle w:val="Hyperlink"/>
+                <w:noProof/>
+              </w:rPr>
+              <w:t>Work Process – Agile</w:t>
+            </w:r>
+            <w:r>
+              <w:rPr>
+                <w:noProof/>
+                <w:webHidden/>
+              </w:rPr>
+              <w:tab/>
+            </w:r>
+            <w:r>
+              <w:rPr>
+                <w:noProof/>
+                <w:webHidden/>
+              </w:rPr>
+              <w:fldChar w:fldCharType="begin"/>
+            </w:r>
+            <w:r>
+              <w:rPr>
+                <w:noProof/>
+                <w:webHidden/>
+              </w:rPr>
+              <w:instrText xml:space="preserve"> PAGEREF _Toc105106904 \h </w:instrText>
+            </w:r>
+            <w:r>
+              <w:rPr>
+                <w:noProof/>
+                <w:webHidden/>
+              </w:rPr>
+            </w:r>
+            <w:r>
+              <w:rPr>
+                <w:noProof/>
+                <w:webHidden/>
+              </w:rPr>
+              <w:fldChar w:fldCharType="separate"/>
+            </w:r>
+            <w:r>
+              <w:rPr>
+                <w:noProof/>
+                <w:webHidden/>
+              </w:rPr>
+              <w:t>3</w:t>
+            </w:r>
+            <w:r>
+              <w:rPr>
+                <w:noProof/>
+                <w:webHidden/>
+              </w:rPr>
+              <w:fldChar w:fldCharType="end"/>
+            </w:r>
+          </w:hyperlink>
+        </w:p>
+        <w:p>
+          <w:pPr>
+            <w:pStyle w:val="TOC2"/>
+            <w:tabs>
+              <w:tab w:val="left" w:pos="960"/>
+              <w:tab w:val="right" w:leader="dot" w:pos="9396"/>
+            </w:tabs>
+            <w:rPr>
+              <w:rFonts w:asciiTheme="minorHAnsi" w:eastAsiaTheme="minorEastAsia" w:hAnsiTheme="minorHAnsi" w:cstheme="minorBidi"/>
+              <w:b w:val="0"/>
+              <w:bCs w:val="0"/>
+              <w:noProof/>
+              <w:lang w:eastAsia="en-GB"/>
+            </w:rPr>
+          </w:pPr>
+          <w:hyperlink w:anchor="_Toc105106905" w:history="1">
+            <w:r>
+              <w:rPr>
+                <w:rStyle w:val="Hyperlink"/>
+                <w:noProof/>
+              </w:rPr>
+              <w:t>2.2.</w:t>
+            </w:r>
+            <w:r>
+              <w:rPr>
+                <w:rFonts w:asciiTheme="minorHAnsi" w:eastAsiaTheme="minorEastAsia" w:hAnsiTheme="minorHAnsi" w:cstheme="minorBidi"/>
+                <w:b w:val="0"/>
+                <w:bCs w:val="0"/>
+                <w:noProof/>
+                <w:lang w:eastAsia="en-GB"/>
+              </w:rPr>
+              <w:tab/>
+            </w:r>
+            <w:r>
+              <w:rPr>
+                <w:rStyle w:val="Hyperlink"/>
+                <w:noProof/>
+              </w:rPr>
+              <w:t>Research – Existing applications and websites</w:t>
+            </w:r>
+            <w:r>
+              <w:rPr>
+                <w:noProof/>
+                <w:webHidden/>
+              </w:rPr>
+              <w:tab/>
+            </w:r>
+            <w:r>
+              <w:rPr>
+                <w:noProof/>
+                <w:webHidden/>
+              </w:rPr>
+              <w:fldChar w:fldCharType="begin"/>
+            </w:r>
+            <w:r>
+              <w:rPr>
+                <w:noProof/>
+                <w:webHidden/>
+              </w:rPr>
+              <w:instrText xml:space="preserve"> PAGEREF _Toc105106905 \h </w:instrText>
+            </w:r>
+            <w:r>
+              <w:rPr>
+                <w:noProof/>
+                <w:webHidden/>
+              </w:rPr>
+            </w:r>
+            <w:r>
+              <w:rPr>
+                <w:noProof/>
+                <w:webHidden/>
+              </w:rPr>
+              <w:fldChar w:fldCharType="separate"/>
+            </w:r>
+            <w:r>
+              <w:rPr>
+                <w:noProof/>
+                <w:webHidden/>
+              </w:rPr>
               <w:t>4</w:t>
+            </w:r>
+            <w:r>
+              <w:rPr>
+                <w:noProof/>
+                <w:webHidden/>
+              </w:rPr>
+              <w:fldChar w:fldCharType="end"/>
+            </w:r>
+          </w:hyperlink>
+        </w:p>
+        <w:p>
+          <w:pPr>
+            <w:pStyle w:val="TOC2"/>
+            <w:tabs>
+              <w:tab w:val="left" w:pos="960"/>
+              <w:tab w:val="right" w:leader="dot" w:pos="9396"/>
+            </w:tabs>
+            <w:rPr>
+              <w:rFonts w:asciiTheme="minorHAnsi" w:eastAsiaTheme="minorEastAsia" w:hAnsiTheme="minorHAnsi" w:cstheme="minorBidi"/>
+              <w:b w:val="0"/>
+              <w:bCs w:val="0"/>
+              <w:noProof/>
+              <w:lang w:eastAsia="en-GB"/>
+            </w:rPr>
+          </w:pPr>
+          <w:hyperlink w:anchor="_Toc105106906" w:history="1">
+            <w:r>
+              <w:rPr>
+                <w:rStyle w:val="Hyperlink"/>
+                <w:noProof/>
+              </w:rPr>
+              <w:t>2.3.</w:t>
+            </w:r>
+            <w:r>
+              <w:rPr>
+                <w:rFonts w:asciiTheme="minorHAnsi" w:eastAsiaTheme="minorEastAsia" w:hAnsiTheme="minorHAnsi" w:cstheme="minorBidi"/>
+                <w:b w:val="0"/>
+                <w:bCs w:val="0"/>
+                <w:noProof/>
+                <w:lang w:eastAsia="en-GB"/>
+              </w:rPr>
+              <w:tab/>
+            </w:r>
+            <w:r>
+              <w:rPr>
+                <w:rStyle w:val="Hyperlink"/>
+                <w:noProof/>
+              </w:rPr>
+              <w:t>Design – From sketch to wireframe</w:t>
+            </w:r>
+            <w:r>
+              <w:rPr>
+                <w:noProof/>
+                <w:webHidden/>
+              </w:rPr>
+              <w:tab/>
+            </w:r>
+            <w:r>
+              <w:rPr>
+                <w:noProof/>
+                <w:webHidden/>
+              </w:rPr>
+              <w:fldChar w:fldCharType="begin"/>
+            </w:r>
+            <w:r>
+              <w:rPr>
+                <w:noProof/>
+                <w:webHidden/>
+              </w:rPr>
+              <w:instrText xml:space="preserve"> PAGEREF _Toc105106906 \h </w:instrText>
+            </w:r>
+            <w:r>
+              <w:rPr>
+                <w:noProof/>
+                <w:webHidden/>
+              </w:rPr>
+            </w:r>
+            <w:r>
+              <w:rPr>
+                <w:noProof/>
+                <w:webHidden/>
+              </w:rPr>
+              <w:fldChar w:fldCharType="separate"/>
+            </w:r>
+            <w:r>
+              <w:rPr>
+                <w:noProof/>
+                <w:webHidden/>
+              </w:rPr>
+              <w:t>6</w:t>
+            </w:r>
+            <w:r>
+              <w:rPr>
+                <w:noProof/>
+                <w:webHidden/>
+              </w:rPr>
+              <w:fldChar w:fldCharType="end"/>
+            </w:r>
+          </w:hyperlink>
+        </w:p>
+        <w:p>
+          <w:pPr>
+            <w:pStyle w:val="TOC2"/>
+            <w:tabs>
+              <w:tab w:val="left" w:pos="960"/>
+              <w:tab w:val="right" w:leader="dot" w:pos="9396"/>
+            </w:tabs>
+            <w:rPr>
+              <w:rFonts w:asciiTheme="minorHAnsi" w:eastAsiaTheme="minorEastAsia" w:hAnsiTheme="minorHAnsi" w:cstheme="minorBidi"/>
+              <w:b w:val="0"/>
+              <w:bCs w:val="0"/>
+              <w:noProof/>
+              <w:lang w:eastAsia="en-GB"/>
+            </w:rPr>
+          </w:pPr>
+          <w:hyperlink w:anchor="_Toc105106907" w:history="1">
+            <w:r>
+              <w:rPr>
+                <w:rStyle w:val="Hyperlink"/>
+                <w:noProof/>
+              </w:rPr>
+              <w:t>2.4.</w:t>
+            </w:r>
+            <w:r>
+              <w:rPr>
+                <w:rFonts w:asciiTheme="minorHAnsi" w:eastAsiaTheme="minorEastAsia" w:hAnsiTheme="minorHAnsi" w:cstheme="minorBidi"/>
+                <w:b w:val="0"/>
+                <w:bCs w:val="0"/>
+                <w:noProof/>
+                <w:lang w:eastAsia="en-GB"/>
+              </w:rPr>
+              <w:tab/>
+            </w:r>
+            <w:r>
+              <w:rPr>
+                <w:rStyle w:val="Hyperlink"/>
+                <w:noProof/>
+              </w:rPr>
+              <w:t>Project Planning</w:t>
+            </w:r>
+            <w:r>
+              <w:rPr>
+                <w:noProof/>
+                <w:webHidden/>
+              </w:rPr>
+              <w:tab/>
+            </w:r>
+            <w:r>
+              <w:rPr>
+                <w:noProof/>
+                <w:webHidden/>
+              </w:rPr>
+              <w:fldChar w:fldCharType="begin"/>
+            </w:r>
+            <w:r>
+              <w:rPr>
+                <w:noProof/>
+                <w:webHidden/>
+              </w:rPr>
+              <w:instrText xml:space="preserve"> PAGEREF _Toc105106907 \h </w:instrText>
+            </w:r>
+            <w:r>
+              <w:rPr>
+                <w:noProof/>
+                <w:webHidden/>
+              </w:rPr>
+            </w:r>
+            <w:r>
+              <w:rPr>
+                <w:noProof/>
+                <w:webHidden/>
+              </w:rPr>
+              <w:fldChar w:fldCharType="separate"/>
+            </w:r>
+            <w:r>
+              <w:rPr>
+                <w:noProof/>
+                <w:webHidden/>
+              </w:rPr>
+              <w:t>11</w:t>
+            </w:r>
+            <w:r>
+              <w:rPr>
+                <w:noProof/>
+                <w:webHidden/>
+              </w:rPr>
+              <w:fldChar w:fldCharType="end"/>
+            </w:r>
+          </w:hyperlink>
+        </w:p>
+        <w:p>
+          <w:pPr>
+            <w:pStyle w:val="TOC2"/>
+            <w:tabs>
+              <w:tab w:val="left" w:pos="960"/>
+              <w:tab w:val="right" w:leader="dot" w:pos="9396"/>
+            </w:tabs>
+            <w:rPr>
+              <w:rFonts w:asciiTheme="minorHAnsi" w:eastAsiaTheme="minorEastAsia" w:hAnsiTheme="minorHAnsi" w:cstheme="minorBidi"/>
+              <w:b w:val="0"/>
+              <w:bCs w:val="0"/>
+              <w:noProof/>
+              <w:lang w:eastAsia="en-GB"/>
+            </w:rPr>
+          </w:pPr>
+          <w:hyperlink w:anchor="_Toc105106908" w:history="1">
+            <w:r>
+              <w:rPr>
+                <w:rStyle w:val="Hyperlink"/>
+                <w:noProof/>
+              </w:rPr>
+              <w:t>2.5.</w:t>
+            </w:r>
+            <w:r>
+              <w:rPr>
+                <w:rFonts w:asciiTheme="minorHAnsi" w:eastAsiaTheme="minorEastAsia" w:hAnsiTheme="minorHAnsi" w:cstheme="minorBidi"/>
+                <w:b w:val="0"/>
+                <w:bCs w:val="0"/>
+                <w:noProof/>
+                <w:lang w:eastAsia="en-GB"/>
+              </w:rPr>
+              <w:tab/>
+            </w:r>
+            <w:r>
+              <w:rPr>
+                <w:rStyle w:val="Hyperlink"/>
+                <w:noProof/>
+              </w:rPr>
+              <w:t>Version Control – Git and GitHub</w:t>
+            </w:r>
+            <w:r>
+              <w:rPr>
+                <w:noProof/>
+                <w:webHidden/>
+              </w:rPr>
+              <w:tab/>
+            </w:r>
+            <w:r>
+              <w:rPr>
+                <w:noProof/>
+                <w:webHidden/>
+              </w:rPr>
+              <w:fldChar w:fldCharType="begin"/>
+            </w:r>
+            <w:r>
+              <w:rPr>
+                <w:noProof/>
+                <w:webHidden/>
+              </w:rPr>
+              <w:instrText xml:space="preserve"> PAGEREF _Toc105106908 \h </w:instrText>
+            </w:r>
+            <w:r>
+              <w:rPr>
+                <w:noProof/>
+                <w:webHidden/>
+              </w:rPr>
+            </w:r>
+            <w:r>
+              <w:rPr>
+                <w:noProof/>
+                <w:webHidden/>
+              </w:rPr>
+              <w:fldChar w:fldCharType="separate"/>
+            </w:r>
+            <w:r>
+              <w:rPr>
+                <w:noProof/>
+                <w:webHidden/>
+              </w:rPr>
+              <w:t>12</w:t>
+            </w:r>
+            <w:r>
+              <w:rPr>
+                <w:noProof/>
+                <w:webHidden/>
+              </w:rPr>
+              <w:fldChar w:fldCharType="end"/>
+            </w:r>
+          </w:hyperlink>
+        </w:p>
+        <w:p>
+          <w:pPr>
+            <w:pStyle w:val="TOC2"/>
+            <w:tabs>
+              <w:tab w:val="left" w:pos="960"/>
+              <w:tab w:val="right" w:leader="dot" w:pos="9396"/>
+            </w:tabs>
+            <w:rPr>
+              <w:rFonts w:asciiTheme="minorHAnsi" w:eastAsiaTheme="minorEastAsia" w:hAnsiTheme="minorHAnsi" w:cstheme="minorBidi"/>
+              <w:b w:val="0"/>
+              <w:bCs w:val="0"/>
+              <w:noProof/>
+              <w:lang w:eastAsia="en-GB"/>
+            </w:rPr>
+          </w:pPr>
+          <w:hyperlink w:anchor="_Toc105106909" w:history="1">
+            <w:r>
+              <w:rPr>
+                <w:rStyle w:val="Hyperlink"/>
+                <w:noProof/>
+              </w:rPr>
+              <w:t>2.6.</w:t>
+            </w:r>
+            <w:r>
+              <w:rPr>
+                <w:rFonts w:asciiTheme="minorHAnsi" w:eastAsiaTheme="minorEastAsia" w:hAnsiTheme="minorHAnsi" w:cstheme="minorBidi"/>
+                <w:b w:val="0"/>
+                <w:bCs w:val="0"/>
+                <w:noProof/>
+                <w:lang w:eastAsia="en-GB"/>
+              </w:rPr>
+              <w:tab/>
+            </w:r>
+            <w:r>
+              <w:rPr>
+                <w:rStyle w:val="Hyperlink"/>
+                <w:noProof/>
+              </w:rPr>
+              <w:t>Tech Stack – PostgreSQL, Node.JS, Java, HTML, CSS, JS</w:t>
+            </w:r>
+            <w:r>
+              <w:rPr>
+                <w:noProof/>
+                <w:webHidden/>
+              </w:rPr>
+              <w:tab/>
+            </w:r>
+            <w:r>
+              <w:rPr>
+                <w:noProof/>
+                <w:webHidden/>
+              </w:rPr>
+              <w:fldChar w:fldCharType="begin"/>
+            </w:r>
+            <w:r>
+              <w:rPr>
+                <w:noProof/>
+                <w:webHidden/>
+              </w:rPr>
+              <w:instrText xml:space="preserve"> PAGEREF _Toc105106909 \h </w:instrText>
+            </w:r>
+            <w:r>
+              <w:rPr>
+                <w:noProof/>
+                <w:webHidden/>
+              </w:rPr>
+            </w:r>
+            <w:r>
+              <w:rPr>
+                <w:noProof/>
+                <w:webHidden/>
+              </w:rPr>
+              <w:fldChar w:fldCharType="separate"/>
+            </w:r>
+            <w:r>
+              <w:rPr>
+                <w:noProof/>
+                <w:webHidden/>
+              </w:rPr>
+              <w:t>13</w:t>
+            </w:r>
+            <w:r>
+              <w:rPr>
+                <w:noProof/>
+                <w:webHidden/>
+              </w:rPr>
+              <w:fldChar w:fldCharType="end"/>
+            </w:r>
+          </w:hyperlink>
+        </w:p>
+        <w:p>
+          <w:pPr>
+            <w:pStyle w:val="TOC2"/>
+            <w:tabs>
+              <w:tab w:val="left" w:pos="960"/>
+              <w:tab w:val="right" w:leader="dot" w:pos="9396"/>
+            </w:tabs>
+            <w:rPr>
+              <w:rFonts w:asciiTheme="minorHAnsi" w:eastAsiaTheme="minorEastAsia" w:hAnsiTheme="minorHAnsi" w:cstheme="minorBidi"/>
+              <w:b w:val="0"/>
+              <w:bCs w:val="0"/>
+              <w:noProof/>
+              <w:lang w:eastAsia="en-GB"/>
+            </w:rPr>
+          </w:pPr>
+          <w:hyperlink w:anchor="_Toc105106910" w:history="1">
+            <w:r>
+              <w:rPr>
+                <w:rStyle w:val="Hyperlink"/>
+                <w:noProof/>
+              </w:rPr>
+              <w:t>2.7.</w:t>
+            </w:r>
+            <w:r>
+              <w:rPr>
+                <w:rFonts w:asciiTheme="minorHAnsi" w:eastAsiaTheme="minorEastAsia" w:hAnsiTheme="minorHAnsi" w:cstheme="minorBidi"/>
+                <w:b w:val="0"/>
+                <w:bCs w:val="0"/>
+                <w:noProof/>
+                <w:lang w:eastAsia="en-GB"/>
+              </w:rPr>
+              <w:tab/>
+            </w:r>
+            <w:r>
+              <w:rPr>
+                <w:rStyle w:val="Hyperlink"/>
+                <w:noProof/>
+              </w:rPr>
+              <w:t>Testing – JUnit, Postman, Deployment and Manual Testing</w:t>
+            </w:r>
+            <w:r>
+              <w:rPr>
+                <w:noProof/>
+                <w:webHidden/>
+              </w:rPr>
+              <w:tab/>
+            </w:r>
+            <w:r>
+              <w:rPr>
+                <w:noProof/>
+                <w:webHidden/>
+              </w:rPr>
+              <w:fldChar w:fldCharType="begin"/>
+            </w:r>
+            <w:r>
+              <w:rPr>
+                <w:noProof/>
+                <w:webHidden/>
+              </w:rPr>
+              <w:instrText xml:space="preserve"> PAGEREF _Toc105106910 \h </w:instrText>
+            </w:r>
+            <w:r>
+              <w:rPr>
+                <w:noProof/>
+                <w:webHidden/>
+              </w:rPr>
+            </w:r>
+            <w:r>
+              <w:rPr>
+                <w:noProof/>
+                <w:webHidden/>
+              </w:rPr>
+              <w:fldChar w:fldCharType="separate"/>
+            </w:r>
+            <w:r>
+              <w:rPr>
+                <w:noProof/>
+                <w:webHidden/>
+              </w:rPr>
+              <w:t>16</w:t>
             </w:r>
             <w:r>
               <w:rPr>
@@ -551,7 +1198,7 @@
               <w:lang w:eastAsia="en-GB"/>
             </w:rPr>
           </w:pPr>
-          <w:hyperlink w:anchor="_Toc104548387" w:history="1">
+          <w:hyperlink w:anchor="_Toc105106911" w:history="1">
             <w:r>
               <w:rPr>
                 <w:rStyle w:val="Hyperlink"/>
@@ -599,7 +1246,7 @@
                 <w:noProof/>
                 <w:webHidden/>
               </w:rPr>
-              <w:instrText xml:space="preserve"> PAGEREF _Toc104548387 \h </w:instrText>
+              <w:instrText xml:space="preserve"> PAGEREF _Toc105106911 \h </w:instrText>
             </w:r>
             <w:r>
               <w:rPr>
@@ -619,7 +1266,7 @@
                 <w:noProof/>
                 <w:webHidden/>
               </w:rPr>
-              <w:t>7</w:t>
+              <w:t>20</w:t>
             </w:r>
             <w:r>
               <w:rPr>
@@ -645,7 +1292,7 @@
               <w:lang w:eastAsia="en-GB"/>
             </w:rPr>
           </w:pPr>
-          <w:hyperlink w:anchor="_Toc104548388" w:history="1">
+          <w:hyperlink w:anchor="_Toc105106912" w:history="1">
             <w:r>
               <w:rPr>
                 <w:rStyle w:val="Hyperlink"/>
@@ -693,7 +1340,7 @@
                 <w:noProof/>
                 <w:webHidden/>
               </w:rPr>
-              <w:instrText xml:space="preserve"> PAGEREF _Toc104548388 \h </w:instrText>
+              <w:instrText xml:space="preserve"> PAGEREF _Toc105106912 \h </w:instrText>
             </w:r>
             <w:r>
               <w:rPr>
@@ -713,7 +1360,7 @@
                 <w:noProof/>
                 <w:webHidden/>
               </w:rPr>
-              <w:t>8</w:t>
+              <w:t>22</w:t>
             </w:r>
             <w:r>
               <w:rPr>
@@ -739,7 +1386,7 @@
               <w:lang w:eastAsia="en-GB"/>
             </w:rPr>
           </w:pPr>
-          <w:hyperlink w:anchor="_Toc104548389" w:history="1">
+          <w:hyperlink w:anchor="_Toc105106913" w:history="1">
             <w:r>
               <w:rPr>
                 <w:rStyle w:val="Hyperlink"/>
@@ -787,7 +1434,7 @@
                 <w:noProof/>
                 <w:webHidden/>
               </w:rPr>
-              <w:instrText xml:space="preserve"> PAGEREF _Toc104548389 \h </w:instrText>
+              <w:instrText xml:space="preserve"> PAGEREF _Toc105106913 \h </w:instrText>
             </w:r>
             <w:r>
               <w:rPr>
@@ -807,7 +1454,7 @@
                 <w:noProof/>
                 <w:webHidden/>
               </w:rPr>
-              <w:t>10</w:t>
+              <w:t>24</w:t>
             </w:r>
             <w:r>
               <w:rPr>
@@ -833,7 +1480,7 @@
               <w:lang w:eastAsia="en-GB"/>
             </w:rPr>
           </w:pPr>
-          <w:hyperlink w:anchor="_Toc104548390" w:history="1">
+          <w:hyperlink w:anchor="_Toc105106914" w:history="1">
             <w:r>
               <w:rPr>
                 <w:rStyle w:val="Hyperlink"/>
@@ -881,7 +1528,7 @@
                 <w:noProof/>
                 <w:webHidden/>
               </w:rPr>
-              <w:instrText xml:space="preserve"> PAGEREF _Toc104548390 \h </w:instrText>
+              <w:instrText xml:space="preserve"> PAGEREF _Toc105106914 \h </w:instrText>
             </w:r>
             <w:r>
               <w:rPr>
@@ -901,7 +1548,367 @@
                 <w:noProof/>
                 <w:webHidden/>
               </w:rPr>
-              <w:t>11</w:t>
+              <w:t>25</w:t>
+            </w:r>
+            <w:r>
+              <w:rPr>
+                <w:noProof/>
+                <w:webHidden/>
+              </w:rPr>
+              <w:fldChar w:fldCharType="end"/>
+            </w:r>
+          </w:hyperlink>
+        </w:p>
+        <w:p>
+          <w:pPr>
+            <w:pStyle w:val="TOC2"/>
+            <w:tabs>
+              <w:tab w:val="left" w:pos="960"/>
+              <w:tab w:val="right" w:leader="dot" w:pos="9396"/>
+            </w:tabs>
+            <w:rPr>
+              <w:rFonts w:asciiTheme="minorHAnsi" w:eastAsiaTheme="minorEastAsia" w:hAnsiTheme="minorHAnsi" w:cstheme="minorBidi"/>
+              <w:b w:val="0"/>
+              <w:bCs w:val="0"/>
+              <w:noProof/>
+              <w:lang w:eastAsia="en-GB"/>
+            </w:rPr>
+          </w:pPr>
+          <w:hyperlink w:anchor="_Toc105106915" w:history="1">
+            <w:r>
+              <w:rPr>
+                <w:rStyle w:val="Hyperlink"/>
+                <w:noProof/>
+              </w:rPr>
+              <w:t>6.1.</w:t>
+            </w:r>
+            <w:r>
+              <w:rPr>
+                <w:rFonts w:asciiTheme="minorHAnsi" w:eastAsiaTheme="minorEastAsia" w:hAnsiTheme="minorHAnsi" w:cstheme="minorBidi"/>
+                <w:b w:val="0"/>
+                <w:bCs w:val="0"/>
+                <w:noProof/>
+                <w:lang w:eastAsia="en-GB"/>
+              </w:rPr>
+              <w:tab/>
+            </w:r>
+            <w:r>
+              <w:rPr>
+                <w:rStyle w:val="Hyperlink"/>
+                <w:noProof/>
+              </w:rPr>
+              <w:t>What went well?</w:t>
+            </w:r>
+            <w:r>
+              <w:rPr>
+                <w:noProof/>
+                <w:webHidden/>
+              </w:rPr>
+              <w:tab/>
+            </w:r>
+            <w:r>
+              <w:rPr>
+                <w:noProof/>
+                <w:webHidden/>
+              </w:rPr>
+              <w:fldChar w:fldCharType="begin"/>
+            </w:r>
+            <w:r>
+              <w:rPr>
+                <w:noProof/>
+                <w:webHidden/>
+              </w:rPr>
+              <w:instrText xml:space="preserve"> PAGEREF _Toc105106915 \h </w:instrText>
+            </w:r>
+            <w:r>
+              <w:rPr>
+                <w:noProof/>
+                <w:webHidden/>
+              </w:rPr>
+            </w:r>
+            <w:r>
+              <w:rPr>
+                <w:noProof/>
+                <w:webHidden/>
+              </w:rPr>
+              <w:fldChar w:fldCharType="separate"/>
+            </w:r>
+            <w:r>
+              <w:rPr>
+                <w:noProof/>
+                <w:webHidden/>
+              </w:rPr>
+              <w:t>25</w:t>
+            </w:r>
+            <w:r>
+              <w:rPr>
+                <w:noProof/>
+                <w:webHidden/>
+              </w:rPr>
+              <w:fldChar w:fldCharType="end"/>
+            </w:r>
+          </w:hyperlink>
+        </w:p>
+        <w:p>
+          <w:pPr>
+            <w:pStyle w:val="TOC2"/>
+            <w:tabs>
+              <w:tab w:val="left" w:pos="960"/>
+              <w:tab w:val="right" w:leader="dot" w:pos="9396"/>
+            </w:tabs>
+            <w:rPr>
+              <w:rFonts w:asciiTheme="minorHAnsi" w:eastAsiaTheme="minorEastAsia" w:hAnsiTheme="minorHAnsi" w:cstheme="minorBidi"/>
+              <w:b w:val="0"/>
+              <w:bCs w:val="0"/>
+              <w:noProof/>
+              <w:lang w:eastAsia="en-GB"/>
+            </w:rPr>
+          </w:pPr>
+          <w:hyperlink w:anchor="_Toc105106916" w:history="1">
+            <w:r>
+              <w:rPr>
+                <w:rStyle w:val="Hyperlink"/>
+                <w:noProof/>
+              </w:rPr>
+              <w:t>6.2.</w:t>
+            </w:r>
+            <w:r>
+              <w:rPr>
+                <w:rFonts w:asciiTheme="minorHAnsi" w:eastAsiaTheme="minorEastAsia" w:hAnsiTheme="minorHAnsi" w:cstheme="minorBidi"/>
+                <w:b w:val="0"/>
+                <w:bCs w:val="0"/>
+                <w:noProof/>
+                <w:lang w:eastAsia="en-GB"/>
+              </w:rPr>
+              <w:tab/>
+            </w:r>
+            <w:r>
+              <w:rPr>
+                <w:rStyle w:val="Hyperlink"/>
+                <w:noProof/>
+              </w:rPr>
+              <w:t>What was learned?</w:t>
+            </w:r>
+            <w:r>
+              <w:rPr>
+                <w:noProof/>
+                <w:webHidden/>
+              </w:rPr>
+              <w:tab/>
+            </w:r>
+            <w:r>
+              <w:rPr>
+                <w:noProof/>
+                <w:webHidden/>
+              </w:rPr>
+              <w:fldChar w:fldCharType="begin"/>
+            </w:r>
+            <w:r>
+              <w:rPr>
+                <w:noProof/>
+                <w:webHidden/>
+              </w:rPr>
+              <w:instrText xml:space="preserve"> PAGEREF _Toc105106916 \h </w:instrText>
+            </w:r>
+            <w:r>
+              <w:rPr>
+                <w:noProof/>
+                <w:webHidden/>
+              </w:rPr>
+            </w:r>
+            <w:r>
+              <w:rPr>
+                <w:noProof/>
+                <w:webHidden/>
+              </w:rPr>
+              <w:fldChar w:fldCharType="separate"/>
+            </w:r>
+            <w:r>
+              <w:rPr>
+                <w:noProof/>
+                <w:webHidden/>
+              </w:rPr>
+              <w:t>25</w:t>
+            </w:r>
+            <w:r>
+              <w:rPr>
+                <w:noProof/>
+                <w:webHidden/>
+              </w:rPr>
+              <w:fldChar w:fldCharType="end"/>
+            </w:r>
+          </w:hyperlink>
+        </w:p>
+        <w:p>
+          <w:pPr>
+            <w:pStyle w:val="TOC2"/>
+            <w:tabs>
+              <w:tab w:val="left" w:pos="960"/>
+              <w:tab w:val="right" w:leader="dot" w:pos="9396"/>
+            </w:tabs>
+            <w:rPr>
+              <w:rFonts w:asciiTheme="minorHAnsi" w:eastAsiaTheme="minorEastAsia" w:hAnsiTheme="minorHAnsi" w:cstheme="minorBidi"/>
+              <w:b w:val="0"/>
+              <w:bCs w:val="0"/>
+              <w:noProof/>
+              <w:lang w:eastAsia="en-GB"/>
+            </w:rPr>
+          </w:pPr>
+          <w:hyperlink w:anchor="_Toc105106917" w:history="1">
+            <w:r>
+              <w:rPr>
+                <w:rStyle w:val="Hyperlink"/>
+                <w:noProof/>
+              </w:rPr>
+              <w:t>6.3.</w:t>
+            </w:r>
+            <w:r>
+              <w:rPr>
+                <w:rFonts w:asciiTheme="minorHAnsi" w:eastAsiaTheme="minorEastAsia" w:hAnsiTheme="minorHAnsi" w:cstheme="minorBidi"/>
+                <w:b w:val="0"/>
+                <w:bCs w:val="0"/>
+                <w:noProof/>
+                <w:lang w:eastAsia="en-GB"/>
+              </w:rPr>
+              <w:tab/>
+            </w:r>
+            <w:r>
+              <w:rPr>
+                <w:rStyle w:val="Hyperlink"/>
+                <w:noProof/>
+              </w:rPr>
+              <w:t>What could be improved?</w:t>
+            </w:r>
+            <w:r>
+              <w:rPr>
+                <w:noProof/>
+                <w:webHidden/>
+              </w:rPr>
+              <w:tab/>
+            </w:r>
+            <w:r>
+              <w:rPr>
+                <w:noProof/>
+                <w:webHidden/>
+              </w:rPr>
+              <w:fldChar w:fldCharType="begin"/>
+            </w:r>
+            <w:r>
+              <w:rPr>
+                <w:noProof/>
+                <w:webHidden/>
+              </w:rPr>
+              <w:instrText xml:space="preserve"> PAGEREF _Toc105106917 \h </w:instrText>
+            </w:r>
+            <w:r>
+              <w:rPr>
+                <w:noProof/>
+                <w:webHidden/>
+              </w:rPr>
+            </w:r>
+            <w:r>
+              <w:rPr>
+                <w:noProof/>
+                <w:webHidden/>
+              </w:rPr>
+              <w:fldChar w:fldCharType="separate"/>
+            </w:r>
+            <w:r>
+              <w:rPr>
+                <w:noProof/>
+                <w:webHidden/>
+              </w:rPr>
+              <w:t>25</w:t>
+            </w:r>
+            <w:r>
+              <w:rPr>
+                <w:noProof/>
+                <w:webHidden/>
+              </w:rPr>
+              <w:fldChar w:fldCharType="end"/>
+            </w:r>
+          </w:hyperlink>
+        </w:p>
+        <w:p>
+          <w:pPr>
+            <w:pStyle w:val="TOC2"/>
+            <w:tabs>
+              <w:tab w:val="left" w:pos="960"/>
+              <w:tab w:val="right" w:leader="dot" w:pos="9396"/>
+            </w:tabs>
+            <w:rPr>
+              <w:rFonts w:asciiTheme="minorHAnsi" w:eastAsiaTheme="minorEastAsia" w:hAnsiTheme="minorHAnsi" w:cstheme="minorBidi"/>
+              <w:b w:val="0"/>
+              <w:bCs w:val="0"/>
+              <w:noProof/>
+              <w:lang w:eastAsia="en-GB"/>
+            </w:rPr>
+          </w:pPr>
+          <w:hyperlink w:anchor="_Toc105106918" w:history="1">
+            <w:r>
+              <w:rPr>
+                <w:rStyle w:val="Hyperlink"/>
+                <w:noProof/>
+              </w:rPr>
+              <w:t>6.4.</w:t>
+            </w:r>
+            <w:r>
+              <w:rPr>
+                <w:rFonts w:asciiTheme="minorHAnsi" w:eastAsiaTheme="minorEastAsia" w:hAnsiTheme="minorHAnsi" w:cstheme="minorBidi"/>
+                <w:b w:val="0"/>
+                <w:bCs w:val="0"/>
+                <w:noProof/>
+                <w:lang w:eastAsia="en-GB"/>
+              </w:rPr>
+              <w:tab/>
+            </w:r>
+            <w:r>
+              <w:rPr>
+                <w:rStyle w:val="Hyperlink"/>
+                <w:noProof/>
+              </w:rPr>
+              <w:t>What will be carried through to the next project?</w:t>
+            </w:r>
+            <w:r>
+              <w:rPr>
+                <w:noProof/>
+                <w:webHidden/>
+              </w:rPr>
+              <w:tab/>
+            </w:r>
+            <w:r>
+              <w:rPr>
+                <w:noProof/>
+                <w:webHidden/>
+              </w:rPr>
+              <w:fldChar w:fldCharType="begin"/>
+            </w:r>
+            <w:r>
+              <w:rPr>
+                <w:noProof/>
+                <w:webHidden/>
+              </w:rPr>
+              <w:instrText xml:space="preserve"> PAGEREF _Toc105106918 \h </w:instrText>
+            </w:r>
+            <w:r>
+              <w:rPr>
+                <w:noProof/>
+                <w:webHidden/>
+              </w:rPr>
+            </w:r>
+            <w:r>
+              <w:rPr>
+                <w:noProof/>
+                <w:webHidden/>
+              </w:rPr>
+              <w:fldChar w:fldCharType="separate"/>
+            </w:r>
+            <w:r>
+              <w:rPr>
+                <w:noProof/>
+                <w:webHidden/>
+              </w:rPr>
+              <w:t>26</w:t>
             </w:r>
             <w:r>
               <w:rPr>
@@ -927,7 +1934,7 @@
               <w:lang w:eastAsia="en-GB"/>
             </w:rPr>
           </w:pPr>
-          <w:hyperlink w:anchor="_Toc104548391" w:history="1">
+          <w:hyperlink w:anchor="_Toc105106919" w:history="1">
             <w:r>
               <w:rPr>
                 <w:rStyle w:val="Hyperlink"/>
@@ -975,7 +1982,7 @@
                 <w:noProof/>
                 <w:webHidden/>
               </w:rPr>
-              <w:instrText xml:space="preserve"> PAGEREF _Toc104548391 \h </w:instrText>
+              <w:instrText xml:space="preserve"> PAGEREF _Toc105106919 \h </w:instrText>
             </w:r>
             <w:r>
               <w:rPr>
@@ -995,7 +2002,7 @@
                 <w:noProof/>
                 <w:webHidden/>
               </w:rPr>
-              <w:t>12</w:t>
+              <w:t>27</w:t>
             </w:r>
             <w:r>
               <w:rPr>
@@ -1021,7 +2028,7 @@
               <w:lang w:eastAsia="en-GB"/>
             </w:rPr>
           </w:pPr>
-          <w:hyperlink w:anchor="_Toc104548392" w:history="1">
+          <w:hyperlink w:anchor="_Toc105106920" w:history="1">
             <w:r>
               <w:rPr>
                 <w:rStyle w:val="Hyperlink"/>
@@ -1069,7 +2076,7 @@
                 <w:noProof/>
                 <w:webHidden/>
               </w:rPr>
-              <w:instrText xml:space="preserve"> PAGEREF _Toc104548392 \h </w:instrText>
+              <w:instrText xml:space="preserve"> PAGEREF _Toc105106920 \h </w:instrText>
             </w:r>
             <w:r>
               <w:rPr>
@@ -1089,7 +2096,7 @@
                 <w:noProof/>
                 <w:webHidden/>
               </w:rPr>
-              <w:t>13</w:t>
+              <w:t>28</w:t>
             </w:r>
             <w:r>
               <w:rPr>
@@ -1115,7 +2122,7 @@
               <w:lang w:eastAsia="en-GB"/>
             </w:rPr>
           </w:pPr>
-          <w:hyperlink w:anchor="_Toc104548393" w:history="1">
+          <w:hyperlink w:anchor="_Toc105106921" w:history="1">
             <w:r>
               <w:rPr>
                 <w:rStyle w:val="Hyperlink"/>
@@ -1160,7 +2167,7 @@
                 <w:noProof/>
                 <w:webHidden/>
               </w:rPr>
-              <w:instrText xml:space="preserve"> PAGEREF _Toc104548393 \h </w:instrText>
+              <w:instrText xml:space="preserve"> PAGEREF _Toc105106921 \h </w:instrText>
             </w:r>
             <w:r>
               <w:rPr>
@@ -1180,7 +2187,7 @@
                 <w:noProof/>
                 <w:webHidden/>
               </w:rPr>
-              <w:t>13</w:t>
+              <w:t>28</w:t>
             </w:r>
             <w:r>
               <w:rPr>
@@ -1206,7 +2213,7 @@
               <w:lang w:eastAsia="en-GB"/>
             </w:rPr>
           </w:pPr>
-          <w:hyperlink w:anchor="_Toc104548394" w:history="1">
+          <w:hyperlink w:anchor="_Toc105106922" w:history="1">
             <w:r>
               <w:rPr>
                 <w:rStyle w:val="Hyperlink"/>
@@ -1251,7 +2258,7 @@
                 <w:noProof/>
                 <w:webHidden/>
               </w:rPr>
-              <w:instrText xml:space="preserve"> PAGEREF _Toc104548394 \h </w:instrText>
+              <w:instrText xml:space="preserve"> PAGEREF _Toc105106922 \h </w:instrText>
             </w:r>
             <w:r>
               <w:rPr>
@@ -1271,7 +2278,7 @@
                 <w:noProof/>
                 <w:webHidden/>
               </w:rPr>
-              <w:t>13</w:t>
+              <w:t>28</w:t>
             </w:r>
             <w:r>
               <w:rPr>
@@ -1297,7 +2304,7 @@
               <w:lang w:eastAsia="en-GB"/>
             </w:rPr>
           </w:pPr>
-          <w:hyperlink w:anchor="_Toc104548395" w:history="1">
+          <w:hyperlink w:anchor="_Toc105106923" w:history="1">
             <w:r>
               <w:rPr>
                 <w:rStyle w:val="Hyperlink"/>
@@ -1342,7 +2349,7 @@
                 <w:noProof/>
                 <w:webHidden/>
               </w:rPr>
-              <w:instrText xml:space="preserve"> PAGEREF _Toc104548395 \h </w:instrText>
+              <w:instrText xml:space="preserve"> PAGEREF _Toc105106923 \h </w:instrText>
             </w:r>
             <w:r>
               <w:rPr>
@@ -1362,7 +2369,7 @@
                 <w:noProof/>
                 <w:webHidden/>
               </w:rPr>
-              <w:t>13</w:t>
+              <w:t>28</w:t>
             </w:r>
             <w:r>
               <w:rPr>
@@ -1394,7 +2401,7 @@
       <w:pPr>
         <w:pStyle w:val="H1"/>
       </w:pPr>
-      <w:bookmarkStart w:id="0" w:name="_Toc104548385"/>
+      <w:bookmarkStart w:id="0" w:name="_Toc105106902"/>
       <w:r>
         <w:lastRenderedPageBreak/>
         <w:t>Introduction</w:t>
@@ -1453,7 +2460,7 @@
       <w:pPr>
         <w:pStyle w:val="H1"/>
       </w:pPr>
-      <w:bookmarkStart w:id="1" w:name="_Toc104548386"/>
+      <w:bookmarkStart w:id="1" w:name="_Toc105106903"/>
       <w:r>
         <w:lastRenderedPageBreak/>
         <w:t>Methodology</w:t>
@@ -1472,12 +2479,14 @@
       <w:pPr>
         <w:pStyle w:val="H2"/>
       </w:pPr>
+      <w:bookmarkStart w:id="2" w:name="_Toc105106904"/>
       <w:r>
         <w:t xml:space="preserve">Work Process </w:t>
       </w:r>
       <w:r>
         <w:t>– Agile</w:t>
       </w:r>
+      <w:bookmarkEnd w:id="2"/>
     </w:p>
     <w:p>
       <w:pPr>
@@ -1686,9 +2695,11 @@
       <w:pPr>
         <w:pStyle w:val="H2"/>
       </w:pPr>
+      <w:bookmarkStart w:id="3" w:name="_Toc105106905"/>
       <w:r>
         <w:t>Research – Existing applications and websites</w:t>
       </w:r>
+      <w:bookmarkEnd w:id="3"/>
     </w:p>
     <w:p>
       <w:pPr>
@@ -1877,9 +2888,9 @@
           <w:bdr w:val="none" w:sz="0" w:space="0" w:color="auto" w:frame="1"/>
         </w:rPr>
         <w:drawing>
-          <wp:inline distT="0" distB="0" distL="0" distR="0" wp14:anchorId="69B7CCB7" wp14:editId="7108EA87">
-            <wp:extent cx="4125595" cy="2677160"/>
-            <wp:effectExtent l="0" t="0" r="8255" b="8890"/>
+          <wp:inline distT="0" distB="0" distL="0" distR="0" wp14:anchorId="69B7CCB7" wp14:editId="78308F26">
+            <wp:extent cx="4125595" cy="2523744"/>
+            <wp:effectExtent l="0" t="0" r="8255" b="0"/>
             <wp:docPr id="5" name="Picture 5" descr="Graphical user interface, text, application&#10;&#10;Description automatically generated"/>
             <wp:cNvGraphicFramePr>
               <a:graphicFrameLocks xmlns:a="http://schemas.openxmlformats.org/drawingml/2006/main" noChangeAspect="1"/>
@@ -1893,7 +2904,7 @@
                       <a:picLocks noChangeAspect="1" noChangeArrowheads="1"/>
                     </pic:cNvPicPr>
                   </pic:nvPicPr>
-                  <pic:blipFill>
+                  <pic:blipFill rotWithShape="1">
                     <a:blip r:embed="rId14">
                       <a:extLst>
                         <a:ext uri="{28A0092B-C50C-407E-A947-70E740481C1C}">
@@ -1901,15 +2912,13 @@
                         </a:ext>
                       </a:extLst>
                     </a:blip>
-                    <a:srcRect/>
-                    <a:stretch>
-                      <a:fillRect/>
-                    </a:stretch>
+                    <a:srcRect b="5730"/>
+                    <a:stretch/>
                   </pic:blipFill>
                   <pic:spPr bwMode="auto">
                     <a:xfrm>
                       <a:off x="0" y="0"/>
-                      <a:ext cx="4125595" cy="2677160"/>
+                      <a:ext cx="4125595" cy="2523744"/>
                     </a:xfrm>
                     <a:prstGeom prst="rect">
                       <a:avLst/>
@@ -1918,6 +2927,11 @@
                     <a:ln>
                       <a:noFill/>
                     </a:ln>
+                    <a:extLst>
+                      <a:ext uri="{53640926-AAD7-44D8-BBD7-CCE9431645EC}">
+                        <a14:shadowObscured xmlns:a14="http://schemas.microsoft.com/office/drawing/2010/main"/>
+                      </a:ext>
+                    </a:extLst>
                   </pic:spPr>
                 </pic:pic>
               </a:graphicData>
@@ -1938,9 +2952,11 @@
       <w:pPr>
         <w:pStyle w:val="H2"/>
       </w:pPr>
+      <w:bookmarkStart w:id="4" w:name="_Toc105106906"/>
       <w:r>
         <w:t>Design – From sketch to wireframe</w:t>
       </w:r>
+      <w:bookmarkEnd w:id="4"/>
     </w:p>
     <w:p>
       <w:pPr>
@@ -3114,9 +4130,11 @@
       <w:pPr>
         <w:pStyle w:val="H2"/>
       </w:pPr>
+      <w:bookmarkStart w:id="5" w:name="_Toc105106907"/>
       <w:r>
         <w:t>Project Planning</w:t>
       </w:r>
+      <w:bookmarkEnd w:id="5"/>
     </w:p>
     <w:p>
       <w:pPr>
@@ -3171,9 +4189,11 @@
       <w:pPr>
         <w:pStyle w:val="H2"/>
       </w:pPr>
+      <w:bookmarkStart w:id="6" w:name="_Toc105106908"/>
       <w:r>
         <w:t>Version Control – Git and GitHub</w:t>
       </w:r>
+      <w:bookmarkEnd w:id="6"/>
     </w:p>
     <w:p>
       <w:pPr>
@@ -3374,9 +4394,11 @@
       <w:pPr>
         <w:pStyle w:val="H2"/>
       </w:pPr>
+      <w:bookmarkStart w:id="7" w:name="_Toc105106909"/>
       <w:r>
         <w:t>Tech Stack – PostgreSQL, Node.JS, Java, HTML, CSS, JS</w:t>
       </w:r>
+      <w:bookmarkEnd w:id="7"/>
     </w:p>
     <w:p>
       <w:pPr>
@@ -3781,9 +4803,11 @@
       <w:pPr>
         <w:pStyle w:val="H2"/>
       </w:pPr>
+      <w:bookmarkStart w:id="8" w:name="_Toc105106910"/>
       <w:r>
         <w:t>Testing – JUnit, Postman, Deployment and Manual Testing</w:t>
       </w:r>
+      <w:bookmarkEnd w:id="8"/>
     </w:p>
     <w:p>
       <w:pPr>
@@ -3798,7 +4822,15 @@
         <w:pStyle w:val="Body"/>
       </w:pPr>
       <w:r>
-        <w:t>We first started on our local system developing on our own hardware. This would become a tedious problem-solving task had we not used package management tools such as npm and maven. This was also kept at bay by the use of Docker which creates standard containers for each segment of our project resolving the issue of “it works on my machine” issues.</w:t>
+        <w:t xml:space="preserve">We first started on our local system developing on our own hardware. This would become a tedious problem-solving task had we not used package management tools such as </w:t>
+      </w:r>
+      <w:proofErr w:type="spellStart"/>
+      <w:r>
+        <w:t>npm</w:t>
+      </w:r>
+      <w:proofErr w:type="spellEnd"/>
+      <w:r>
+        <w:t xml:space="preserve"> and maven. This was also kept at bay by the use of Docker which creates standard containers for each segment of our project resolving the issue of “it works on my machine” issues.</w:t>
       </w:r>
     </w:p>
     <w:p>
@@ -4263,10 +5295,12 @@
       <w:pPr>
         <w:pStyle w:val="H1"/>
       </w:pPr>
+      <w:bookmarkStart w:id="9" w:name="_Toc105106911"/>
       <w:r>
         <w:lastRenderedPageBreak/>
         <w:t>Product Description</w:t>
       </w:r>
+      <w:bookmarkEnd w:id="9"/>
     </w:p>
     <w:p>
       <w:pPr>
@@ -4441,12 +5475,12 @@
       <w:pPr>
         <w:pStyle w:val="H1"/>
       </w:pPr>
-      <w:bookmarkStart w:id="2" w:name="_Toc104548388"/>
+      <w:bookmarkStart w:id="10" w:name="_Toc105106912"/>
       <w:r>
         <w:lastRenderedPageBreak/>
         <w:t>Legal, Ethical and Security Issues</w:t>
       </w:r>
-      <w:bookmarkEnd w:id="2"/>
+      <w:bookmarkEnd w:id="10"/>
     </w:p>
     <w:p>
       <w:pPr>
@@ -4509,12 +5543,12 @@
       <w:pPr>
         <w:pStyle w:val="H1"/>
       </w:pPr>
-      <w:bookmarkStart w:id="3" w:name="_Toc104548389"/>
+      <w:bookmarkStart w:id="11" w:name="_Toc105106913"/>
       <w:r>
         <w:lastRenderedPageBreak/>
         <w:t>Evaluation of Fitness for Purpose</w:t>
       </w:r>
-      <w:bookmarkEnd w:id="3"/>
+      <w:bookmarkEnd w:id="11"/>
     </w:p>
     <w:p>
       <w:pPr>
@@ -4568,20 +5602,22 @@
       <w:pPr>
         <w:pStyle w:val="H1"/>
       </w:pPr>
-      <w:bookmarkStart w:id="4" w:name="_Toc104548390"/>
+      <w:bookmarkStart w:id="12" w:name="_Toc105106914"/>
       <w:r>
         <w:lastRenderedPageBreak/>
         <w:t>Critical Review</w:t>
       </w:r>
-      <w:bookmarkEnd w:id="4"/>
+      <w:bookmarkEnd w:id="12"/>
     </w:p>
     <w:p>
       <w:pPr>
         <w:pStyle w:val="H2"/>
       </w:pPr>
+      <w:bookmarkStart w:id="13" w:name="_Toc105106915"/>
       <w:r>
         <w:t>What went well?</w:t>
       </w:r>
+      <w:bookmarkEnd w:id="13"/>
     </w:p>
     <w:p>
       <w:pPr>
@@ -4595,9 +5631,11 @@
       <w:pPr>
         <w:pStyle w:val="H2"/>
       </w:pPr>
+      <w:bookmarkStart w:id="14" w:name="_Toc105106916"/>
       <w:r>
         <w:t>What was learned?</w:t>
       </w:r>
+      <w:bookmarkEnd w:id="14"/>
     </w:p>
     <w:p>
       <w:pPr>
@@ -4611,9 +5649,11 @@
       <w:pPr>
         <w:pStyle w:val="H2"/>
       </w:pPr>
+      <w:bookmarkStart w:id="15" w:name="_Toc105106917"/>
       <w:r>
         <w:t>What could be improved?</w:t>
       </w:r>
+      <w:bookmarkEnd w:id="15"/>
     </w:p>
     <w:p>
       <w:pPr>
@@ -4627,10 +5667,12 @@
       <w:pPr>
         <w:pStyle w:val="H2"/>
       </w:pPr>
+      <w:bookmarkStart w:id="16" w:name="_Toc105106918"/>
       <w:r>
         <w:lastRenderedPageBreak/>
         <w:t>What will be carried through to the next project?</w:t>
       </w:r>
+      <w:bookmarkEnd w:id="16"/>
     </w:p>
     <w:p>
       <w:pPr>
@@ -4655,7 +5697,7 @@
           <w:color w:val="262626" w:themeColor="text1" w:themeTint="D9"/>
         </w:rPr>
       </w:pPr>
-      <w:bookmarkStart w:id="5" w:name="_Toc104548391"/>
+      <w:bookmarkStart w:id="17" w:name="_Toc105106919"/>
       <w:r>
         <w:rPr>
           <w:rStyle w:val="SubtleEmphasis"/>
@@ -4666,14 +5708,22 @@
         <w:lastRenderedPageBreak/>
         <w:t>References</w:t>
       </w:r>
-      <w:bookmarkEnd w:id="5"/>
-    </w:p>
-    <w:p>
-      <w:pPr>
-        <w:pStyle w:val="Body"/>
-      </w:pPr>
-      <w:r>
-        <w:t xml:space="preserve">Gov uk. (2018) Data protection. Available at: </w:t>
+      <w:bookmarkEnd w:id="17"/>
+    </w:p>
+    <w:p>
+      <w:pPr>
+        <w:pStyle w:val="Body"/>
+      </w:pPr>
+      <w:r>
+        <w:t xml:space="preserve">Gov </w:t>
+      </w:r>
+      <w:proofErr w:type="spellStart"/>
+      <w:r>
+        <w:t>uk</w:t>
+      </w:r>
+      <w:proofErr w:type="spellEnd"/>
+      <w:r>
+        <w:t xml:space="preserve">. (2018) Data protection. Available at: </w:t>
       </w:r>
       <w:hyperlink r:id="rId39" w:history="1">
         <w:r>
@@ -4696,8 +5746,21 @@
       <w:pPr>
         <w:pStyle w:val="Body"/>
       </w:pPr>
-      <w:r>
-        <w:t xml:space="preserve">PomoFocus. (N.D) PomoFocus Application. Available at: </w:t>
+      <w:proofErr w:type="spellStart"/>
+      <w:r>
+        <w:t>PomoFocus</w:t>
+      </w:r>
+      <w:proofErr w:type="spellEnd"/>
+      <w:r>
+        <w:t xml:space="preserve">. (N.D) </w:t>
+      </w:r>
+      <w:proofErr w:type="spellStart"/>
+      <w:r>
+        <w:t>PomoFocus</w:t>
+      </w:r>
+      <w:proofErr w:type="spellEnd"/>
+      <w:r>
+        <w:t xml:space="preserve"> Application. Available at: </w:t>
       </w:r>
       <w:hyperlink r:id="rId40" w:history="1">
         <w:r>
@@ -4720,8 +5783,13 @@
       <w:pPr>
         <w:pStyle w:val="Body"/>
       </w:pPr>
-      <w:r>
-        <w:t>Yugen GmbH. (2022) Flow Application. Available at: https://flowapp.info/</w:t>
+      <w:proofErr w:type="spellStart"/>
+      <w:r>
+        <w:t>Yugen</w:t>
+      </w:r>
+      <w:proofErr w:type="spellEnd"/>
+      <w:r>
+        <w:t xml:space="preserve"> GmbH. (2022) Flow Application. Available at: https://flowapp.info/</w:t>
       </w:r>
     </w:p>
     <w:p>
@@ -4736,8 +5804,13 @@
       <w:pPr>
         <w:pStyle w:val="Body"/>
       </w:pPr>
-      <w:r>
-        <w:t>Seekrtech. (2022) Forest Application. Available at: https://www.forestapp.cc/</w:t>
+      <w:proofErr w:type="spellStart"/>
+      <w:r>
+        <w:t>Seekrtech</w:t>
+      </w:r>
+      <w:proofErr w:type="spellEnd"/>
+      <w:r>
+        <w:t>. (2022) Forest Application. Available at: https://www.forestapp.cc/</w:t>
       </w:r>
     </w:p>
     <w:p>
@@ -4758,7 +5831,7 @@
           <w:color w:val="262626" w:themeColor="text1" w:themeTint="D9"/>
         </w:rPr>
       </w:pPr>
-      <w:bookmarkStart w:id="6" w:name="_Toc104548392"/>
+      <w:bookmarkStart w:id="18" w:name="_Toc105106920"/>
       <w:r>
         <w:rPr>
           <w:rStyle w:val="SubtleEmphasis"/>
@@ -4769,7 +5842,7 @@
         <w:lastRenderedPageBreak/>
         <w:t>Appendix</w:t>
       </w:r>
-      <w:bookmarkEnd w:id="6"/>
+      <w:bookmarkEnd w:id="18"/>
     </w:p>
     <w:p>
       <w:pPr>
@@ -4778,41 +5851,245 @@
           <w:shd w:val="clear" w:color="auto" w:fill="FFFFFF"/>
         </w:rPr>
       </w:pPr>
-      <w:bookmarkStart w:id="7" w:name="_Toc95724593"/>
-      <w:bookmarkStart w:id="8" w:name="_Toc104548393"/>
+      <w:bookmarkStart w:id="19" w:name="_Toc95724594"/>
+      <w:bookmarkStart w:id="20" w:name="_Toc105106922"/>
+      <w:bookmarkStart w:id="21" w:name="_Toc95724593"/>
+      <w:bookmarkStart w:id="22" w:name="_Toc105105265"/>
       <w:r>
         <w:rPr>
           <w:shd w:val="clear" w:color="auto" w:fill="FFFFFF"/>
         </w:rPr>
         <w:t>Appendix 1</w:t>
       </w:r>
-      <w:bookmarkEnd w:id="7"/>
-      <w:bookmarkEnd w:id="8"/>
-    </w:p>
-    <w:p>
-      <w:pPr>
-        <w:pStyle w:val="Quote"/>
+      <w:bookmarkEnd w:id="21"/>
+      <w:bookmarkEnd w:id="22"/>
+      <w:r>
         <w:rPr>
           <w:shd w:val="clear" w:color="auto" w:fill="FFFFFF"/>
         </w:rPr>
+        <w:t xml:space="preserve"> – Weekly Minutes Overview</w:t>
+      </w:r>
+    </w:p>
+    <w:p>
+      <w:r>
+        <w:t>Week 1:</w:t>
+      </w:r>
+    </w:p>
+    <w:p>
+      <w:pPr>
+        <w:pStyle w:val="Body"/>
+      </w:pPr>
+      <w:r>
+        <w:t>This week we mostly covered what the plans are for this semester and what we will be doing each week and the overall goal of the module. In the lab, we had to plan to make a group and begin our research and planning as well.</w:t>
+      </w:r>
+    </w:p>
+    <w:p/>
+    <w:p>
+      <w:r>
+        <w:t>Week 2:</w:t>
+      </w:r>
+    </w:p>
+    <w:p>
+      <w:pPr>
+        <w:pStyle w:val="Body"/>
+      </w:pPr>
+      <w:r>
+        <w:t>We grouped up together and began planning what we will be doing for the week. We mainly set up a development environment for all members of the team to make it easier to build our project. We set up GitHub for all members as well as downloaded visual studio code to begin coding the project. We also started to use Trello to help track what tasks to be done and are doing for each week.</w:t>
+      </w:r>
+    </w:p>
+    <w:p>
+      <w:pPr>
+        <w:pStyle w:val="Body"/>
+      </w:pPr>
+      <w:r>
+        <w:t>As part of our mid-week meeting, we started our first iterations of the design for the desktop application, website and API. This will help us get started next week with development supporting our outline.</w:t>
+      </w:r>
+    </w:p>
+    <w:p/>
+    <w:p>
+      <w:r>
+        <w:t>Week 3:</w:t>
+      </w:r>
+    </w:p>
+    <w:p>
+      <w:pPr>
+        <w:pStyle w:val="Body"/>
+      </w:pPr>
+      <w:r>
+        <w:t>We started practising and testing the tools like GitHub and began creating the desktop application following an MVC (Model, View, Controller) model. We also chose an application to create which was to implement a Pomodoro timer app following the Pomodoro technique which will also connect to a website using APIs.</w:t>
+      </w:r>
+    </w:p>
+    <w:p>
+      <w:pPr>
+        <w:pStyle w:val="Body"/>
+      </w:pPr>
+      <w:r>
+        <w:t>With major progress being made on the application and API, we would need better designs to work with. For this, we created a more detailed drawing design of all screens for the website and desktop app.</w:t>
+      </w:r>
+    </w:p>
+    <w:p>
+      <w:pPr>
+        <w:spacing w:before="0" w:after="0" w:line="240" w:lineRule="auto"/>
+      </w:pPr>
+      <w:r>
+        <w:br w:type="page"/>
+      </w:r>
+    </w:p>
+    <w:p>
+      <w:r>
+        <w:lastRenderedPageBreak/>
+        <w:t>Week 4:</w:t>
+      </w:r>
+    </w:p>
+    <w:p>
+      <w:pPr>
+        <w:pStyle w:val="Body"/>
+      </w:pPr>
+      <w:r>
+        <w:t>The team started to plan what we are going to implement into the system to give it complexity such as what kind of data we want to have and what we need to produce a good fully functional product. We also created a base site and had it successfully hosted so that we can see progress.</w:t>
+      </w:r>
+    </w:p>
+    <w:p>
+      <w:pPr>
+        <w:pStyle w:val="Body"/>
+      </w:pPr>
+      <w:r>
+        <w:t>This was then linked to GitHub via GitHub Actions. This way our changes made to the repository can be deployed to the server without individual developers needing to upload the latest version. This works out more secure and less hassle.</w:t>
+      </w:r>
+    </w:p>
+    <w:p/>
+    <w:p>
+      <w:r>
+        <w:t>Week 5:</w:t>
+      </w:r>
+    </w:p>
+    <w:p>
+      <w:pPr>
+        <w:pStyle w:val="Body"/>
+      </w:pPr>
+      <w:r>
+        <w:t>Our group leader began the creation of the backend API to allow the website and application to connect together. This was documented as sections completed as this was new territory for all of us.</w:t>
+      </w:r>
+    </w:p>
+    <w:p/>
+    <w:p>
+      <w:r>
+        <w:t>Week 6:</w:t>
+      </w:r>
+    </w:p>
+    <w:p>
+      <w:pPr>
+        <w:pStyle w:val="Body"/>
+      </w:pPr>
+      <w:r>
+        <w:t>Due to the lecturer falling ill, we hosted our group meeting online for this week. We added website security checks for the hosted site and created more in-depth designs for the website.</w:t>
+      </w:r>
+    </w:p>
+    <w:p/>
+    <w:p>
+      <w:r>
+        <w:t>Week 7:</w:t>
+      </w:r>
+    </w:p>
+    <w:p>
+      <w:pPr>
+        <w:pStyle w:val="Body"/>
+      </w:pPr>
+      <w:r>
+        <w:t>Our lecturer was still ill, so we hosted our group meeting online again. We started getting work done on the desktop application by adding a countdown timer and a tracker. The database has also been set up to work with the API so that data could start to be passed around.</w:t>
+      </w:r>
+    </w:p>
+    <w:p/>
+    <w:p>
+      <w:r>
+        <w:t>Week 8:</w:t>
+      </w:r>
+    </w:p>
+    <w:p>
+      <w:pPr>
+        <w:pStyle w:val="Body"/>
+      </w:pPr>
+      <w:r>
+        <w:t>We started the draft write up of our report, and started adding requirement tables and entity-relationship diagrams. A design of the desktop application was made and the login support on the API and website was successfully integrated.</w:t>
+      </w:r>
+    </w:p>
+    <w:p>
+      <w:pPr>
+        <w:spacing w:before="0" w:after="0" w:line="240" w:lineRule="auto"/>
+      </w:pPr>
+      <w:r>
+        <w:br w:type="page"/>
+      </w:r>
+    </w:p>
+    <w:p>
+      <w:r>
+        <w:lastRenderedPageBreak/>
+        <w:t>Week 9:</w:t>
+      </w:r>
+    </w:p>
+    <w:p>
+      <w:pPr>
+        <w:pStyle w:val="Body"/>
+      </w:pPr>
+      <w:r>
+        <w:t>We created an entity-relationship diagram for the database and moved the signup route to point to the user post to fit the MVC design model of the desktop application.</w:t>
+      </w:r>
+    </w:p>
+    <w:p/>
+    <w:p>
+      <w:r>
+        <w:t>Week 10:</w:t>
+      </w:r>
+    </w:p>
+    <w:p>
+      <w:pPr>
+        <w:pStyle w:val="Body"/>
+      </w:pPr>
+      <w:r>
+        <w:t>This week, we updated the API responses to return in all lower case and added an introduction page to the actual website. We also made the profile page display 2 weeks unit histories and some basic stats so that users can compare how their previous 2 weeks went.</w:t>
+      </w:r>
+    </w:p>
+    <w:p/>
+    <w:p>
+      <w:r>
+        <w:t>Week 11:</w:t>
+      </w:r>
+    </w:p>
+    <w:p>
+      <w:pPr>
+        <w:pStyle w:val="Body"/>
+      </w:pPr>
+      <w:r>
+        <w:t>Big progress has been made this week. We finished off the API and finished the API document to easily show what responses can be expected for different routes. Login authentication was also made for both successful and failed login attempts and a fixed up profile page. We added some easy keyboard shortcuts to make it easier for typists such as pressing enter to login and signup.</w:t>
+      </w:r>
+    </w:p>
+    <w:p/>
+    <w:p>
+      <w:r>
+        <w:t>Week 12:</w:t>
+      </w:r>
+    </w:p>
+    <w:p>
+      <w:pPr>
+        <w:pStyle w:val="Body"/>
+      </w:pPr>
+      <w:r>
+        <w:t>Our final week of work brought the product to the live production system. The first full version of the application was compiled for release and added to GitHub. This was also added to the live website so our end users can get a copy of it. The live deployment now uses a fixed database that is not reset upon change like our development environment. User stats are now persistent making long term use viable completing our system requirements.</w:t>
+      </w:r>
+    </w:p>
+    <w:p>
+      <w:pPr>
+        <w:spacing w:before="0" w:after="0" w:line="240" w:lineRule="auto"/>
+        <w:rPr>
+          <w:rFonts w:asciiTheme="minorHAnsi" w:hAnsiTheme="minorHAnsi"/>
+          <w:shd w:val="clear" w:color="auto" w:fill="FFFFFF"/>
+        </w:rPr>
       </w:pPr>
       <w:r>
         <w:rPr>
           <w:shd w:val="clear" w:color="auto" w:fill="FFFFFF"/>
         </w:rPr>
-        <w:t xml:space="preserve">Record of team meetings with information on what was discussed at </w:t>
-      </w:r>
-      <w:r>
-        <w:rPr>
-          <w:rFonts w:cs="Arial"/>
-        </w:rPr>
-        <w:br/>
-      </w:r>
-      <w:r>
-        <w:rPr>
-          <w:shd w:val="clear" w:color="auto" w:fill="FFFFFF"/>
-        </w:rPr>
-        <w:t>meetings, decisions that were made.</w:t>
+        <w:br w:type="page"/>
       </w:r>
     </w:p>
     <w:p>
@@ -4822,42 +6099,65 @@
           <w:shd w:val="clear" w:color="auto" w:fill="FFFFFF"/>
         </w:rPr>
       </w:pPr>
-      <w:bookmarkStart w:id="9" w:name="_Toc95724594"/>
-      <w:bookmarkStart w:id="10" w:name="_Toc104548394"/>
       <w:r>
         <w:rPr>
           <w:shd w:val="clear" w:color="auto" w:fill="FFFFFF"/>
         </w:rPr>
+        <w:lastRenderedPageBreak/>
         <w:t>Appendix 2</w:t>
       </w:r>
-      <w:bookmarkEnd w:id="9"/>
-      <w:bookmarkEnd w:id="10"/>
-    </w:p>
-    <w:p>
-      <w:pPr>
-        <w:pStyle w:val="Quote"/>
+      <w:bookmarkEnd w:id="19"/>
+      <w:bookmarkEnd w:id="20"/>
+    </w:p>
+    <w:p>
+      <w:pPr>
         <w:rPr>
-          <w:shd w:val="clear" w:color="auto" w:fill="FFFFFF"/>
+          <w:sz w:val="22"/>
+          <w:szCs w:val="22"/>
         </w:rPr>
       </w:pPr>
       <w:r>
         <w:rPr>
-          <w:shd w:val="clear" w:color="auto" w:fill="FFFFFF"/>
+          <w:sz w:val="22"/>
+          <w:szCs w:val="22"/>
         </w:rPr>
-        <w:t xml:space="preserve">Source/Asset files. Where appropriate, a link should be provided to an external repository such as GitHub that contains the source code/asset files required to build/create the project. The location/content must be agreed with the </w:t>
-      </w:r>
-      <w:r>
+        <w:t xml:space="preserve">GitHub: </w:t>
+      </w:r>
+      <w:hyperlink r:id="rId41" w:history="1">
+        <w:r>
+          <w:rPr>
+            <w:rStyle w:val="Hyperlink"/>
+            <w:sz w:val="22"/>
+            <w:szCs w:val="22"/>
+          </w:rPr>
+          <w:t>https://github.com/JazerBarclay/ci536-group-project</w:t>
+        </w:r>
+      </w:hyperlink>
+    </w:p>
+    <w:p>
+      <w:pPr>
         <w:rPr>
-          <w:rFonts w:cs="Arial"/>
+          <w:sz w:val="22"/>
+          <w:szCs w:val="22"/>
         </w:rPr>
-        <w:br/>
-      </w:r>
+      </w:pPr>
       <w:r>
         <w:rPr>
-          <w:shd w:val="clear" w:color="auto" w:fill="FFFFFF"/>
+          <w:sz w:val="22"/>
+          <w:szCs w:val="22"/>
         </w:rPr>
-        <w:t>LAB tutor.</w:t>
-      </w:r>
+        <w:t xml:space="preserve">Trello: </w:t>
+      </w:r>
+      <w:hyperlink r:id="rId42" w:history="1">
+        <w:r>
+          <w:rPr>
+            <w:rStyle w:val="Hyperlink"/>
+            <w:sz w:val="22"/>
+            <w:szCs w:val="22"/>
+          </w:rPr>
+          <w:t>https://trello.com/invite/b/Om4BROvV/6e87b9362f6c55d9a45ec60924b332a9/the-project</w:t>
+        </w:r>
+      </w:hyperlink>
     </w:p>
     <w:p>
       <w:pPr>
@@ -4866,39 +6166,34 @@
           <w:shd w:val="clear" w:color="auto" w:fill="FFFFFF"/>
         </w:rPr>
       </w:pPr>
-      <w:bookmarkStart w:id="11" w:name="_Toc95724595"/>
-      <w:bookmarkStart w:id="12" w:name="_Toc104548395"/>
+      <w:bookmarkStart w:id="23" w:name="_Toc95724595"/>
+      <w:bookmarkStart w:id="24" w:name="_Toc105106923"/>
       <w:r>
         <w:rPr>
           <w:shd w:val="clear" w:color="auto" w:fill="FFFFFF"/>
         </w:rPr>
         <w:t>Appendix 3</w:t>
       </w:r>
-      <w:bookmarkEnd w:id="11"/>
-      <w:bookmarkEnd w:id="12"/>
-    </w:p>
-    <w:p>
-      <w:pPr>
-        <w:pStyle w:val="Quote"/>
+      <w:bookmarkEnd w:id="23"/>
+      <w:bookmarkEnd w:id="24"/>
+      <w:r>
         <w:rPr>
           <w:shd w:val="clear" w:color="auto" w:fill="FFFFFF"/>
         </w:rPr>
-      </w:pPr>
-      <w:r>
-        <w:rPr>
-          <w:shd w:val="clear" w:color="auto" w:fill="FFFFFF"/>
-        </w:rPr>
-        <w:t>Any further resources you think are relevant to the project.</w:t>
-      </w:r>
-    </w:p>
-    <w:p>
-      <w:pPr>
-        <w:pStyle w:val="Body"/>
-      </w:pPr>
+        <w:t xml:space="preserve"> – Documents concatenated below</w:t>
+      </w:r>
+    </w:p>
+    <w:p>
+      <w:pPr>
+        <w:pStyle w:val="Body"/>
+      </w:pPr>
+      <w:r>
+        <w:t>In appendix 3 you will find attached to the end of this document a copy of the software requirements specification used in the design and planning stage of our project and afterward, a copy of the final wireframe designs with their corresponding user stories on how each process will be performed.</w:t>
+      </w:r>
     </w:p>
     <w:sectPr>
-      <w:headerReference w:type="default" r:id="rId41"/>
-      <w:footerReference w:type="default" r:id="rId42"/>
+      <w:headerReference w:type="default" r:id="rId43"/>
+      <w:footerReference w:type="default" r:id="rId44"/>
       <w:pgSz w:w="11900" w:h="16840"/>
       <w:pgMar w:top="1247" w:right="1247" w:bottom="1247" w:left="1247" w:header="567" w:footer="544" w:gutter="0"/>
       <w:pgNumType w:start="1"/>

</xml_diff>

<commit_message>
Punctuation, grammer and spelling mistakes fixed
</commit_message>
<xml_diff>
--- a/CI536 Integrated Group Project Report.docx
+++ b/CI536 Integrated Group Project Report.docx
@@ -206,24 +206,8 @@
           <w:smallCaps w:val="0"/>
         </w:rPr>
         <w:br/>
-      </w:r>
-      <w:proofErr w:type="spellStart"/>
-      <w:r>
-        <w:rPr>
-          <w:rStyle w:val="SubtleReference"/>
-          <w:smallCaps w:val="0"/>
-        </w:rPr>
-        <w:t>Danil</w:t>
-      </w:r>
-      <w:proofErr w:type="spellEnd"/>
-      <w:r>
-        <w:rPr>
-          <w:rStyle w:val="SubtleReference"/>
-          <w:smallCaps w:val="0"/>
-        </w:rPr>
-        <w:t xml:space="preserve"> </w:t>
-      </w:r>
-      <w:proofErr w:type="spellStart"/>
+        <w:t xml:space="preserve">Danil </w:t>
+      </w:r>
       <w:r>
         <w:rPr>
           <w:rStyle w:val="SubtleReference"/>
@@ -231,7 +215,6 @@
         </w:rPr>
         <w:t>Bronnikov</w:t>
       </w:r>
-      <w:proofErr w:type="spellEnd"/>
       <w:r>
         <w:rPr>
           <w:rStyle w:val="SubtleReference"/>
@@ -2445,7 +2428,15 @@
         <w:pStyle w:val="Body"/>
       </w:pPr>
       <w:r>
-        <w:t>To solve this problem we will need to find a method of increasing performance during work sessions whilst also introducing regular breaks. Our research on deep work and methods of study uncovered the Pomodoro technique; a work-rest timer that aids in learning and knowledge retention over extended periods of time.</w:t>
+        <w:t xml:space="preserve">To solve this </w:t>
+      </w:r>
+      <w:proofErr w:type="gramStart"/>
+      <w:r>
+        <w:t>problem</w:t>
+      </w:r>
+      <w:proofErr w:type="gramEnd"/>
+      <w:r>
+        <w:t xml:space="preserve"> we will need to find a method of increasing performance during work sessions whilst also introducing regular breaks. Our research on deep work and methods of study uncovered the Pomodoro technique; a work-rest timer that aids in learning and knowledge retention over extended periods of time.</w:t>
       </w:r>
     </w:p>
     <w:p>
@@ -2472,7 +2463,15 @@
         <w:pStyle w:val="Body"/>
       </w:pPr>
       <w:r>
-        <w:t>To execute on developing a functional and useful application as a team, we first needed a plan on how we would work together in order to achieve the desired outcome.</w:t>
+        <w:t xml:space="preserve">To execute on developing a functional and useful application as a team, we first needed a plan on how we would work together </w:t>
+      </w:r>
+      <w:proofErr w:type="gramStart"/>
+      <w:r>
+        <w:t>in order to</w:t>
+      </w:r>
+      <w:proofErr w:type="gramEnd"/>
+      <w:r>
+        <w:t xml:space="preserve"> achieve the desired outcome.</w:t>
       </w:r>
     </w:p>
     <w:p>
@@ -2706,7 +2705,15 @@
         <w:pStyle w:val="Body"/>
       </w:pPr>
       <w:r>
-        <w:t>Before making design plans or writing any code, we first searched for existing applications that implement a similar solution to the one we are looking to solve.</w:t>
+        <w:t xml:space="preserve">Before making </w:t>
+      </w:r>
+      <w:proofErr w:type="gramStart"/>
+      <w:r>
+        <w:t>design</w:t>
+      </w:r>
+      <w:proofErr w:type="gramEnd"/>
+      <w:r>
+        <w:t xml:space="preserve"> plans or writing any code, we first searched for existing applications that implement a similar solution to the one we are looking to solve.</w:t>
       </w:r>
     </w:p>
     <w:p>
@@ -2715,7 +2722,15 @@
       </w:pPr>
       <w:r>
         <w:lastRenderedPageBreak/>
-        <w:t>We found many web-based applications that run within the browser. These are useful for day-to-day use however do not keep track of your working sessions over any period of time. These seem to rely on you managing this which we found adds unnecessary friction to our workflow.</w:t>
+        <w:t xml:space="preserve">We found many web-based applications that run within the browser. These are useful for day-to-day use however do not keep track of your working sessions over any </w:t>
+      </w:r>
+      <w:proofErr w:type="gramStart"/>
+      <w:r>
+        <w:t>period of time</w:t>
+      </w:r>
+      <w:proofErr w:type="gramEnd"/>
+      <w:r>
+        <w:t>. These seem to rely on you managing this which we found adds unnecessary friction to our workflow.</w:t>
       </w:r>
     </w:p>
     <w:p>
@@ -2971,15 +2986,31 @@
         <w:pStyle w:val="Body"/>
       </w:pPr>
       <w:r>
-        <w:t>We started with a blank canvas and documented the key features we wished to see in our application. This we condensed to 3 key points: intuitive, minimalist and simple to use.</w:t>
-      </w:r>
-    </w:p>
-    <w:p>
-      <w:pPr>
-        <w:pStyle w:val="Body"/>
-      </w:pPr>
-      <w:r>
-        <w:t>From this we created our first crude sketches of the core interfaces such as the desktop timer where sessions are viewed, started and recorded. We also created a very bare design for the user interface for the website. This consisted of the login page, user stats and leader board.</w:t>
+        <w:t xml:space="preserve">We started with a blank canvas and documented the key features we wished to see in our application. This we condensed to 3 key points: intuitive, </w:t>
+      </w:r>
+      <w:proofErr w:type="gramStart"/>
+      <w:r>
+        <w:t>minimalist</w:t>
+      </w:r>
+      <w:proofErr w:type="gramEnd"/>
+      <w:r>
+        <w:t xml:space="preserve"> and simple to use.</w:t>
+      </w:r>
+    </w:p>
+    <w:p>
+      <w:pPr>
+        <w:pStyle w:val="Body"/>
+      </w:pPr>
+      <w:r>
+        <w:t xml:space="preserve">From this we created our first crude sketches of the core interfaces such as the desktop timer where sessions are viewed, </w:t>
+      </w:r>
+      <w:proofErr w:type="gramStart"/>
+      <w:r>
+        <w:t>started</w:t>
+      </w:r>
+      <w:proofErr w:type="gramEnd"/>
+      <w:r>
+        <w:t xml:space="preserve"> and recorded. We also created a very bare design for the user interface for the website. This consisted of the login page, user stats and leader board.</w:t>
       </w:r>
     </w:p>
     <w:p>
@@ -3219,7 +3250,15 @@
         <w:pStyle w:val="FigureSubtitle"/>
       </w:pPr>
       <w:r>
-        <w:t>First sketch designs made on the iPad of login screen, timer, profile and leader board from left to right, top to bottom</w:t>
+        <w:t xml:space="preserve">First sketch designs made on the iPad of login screen, timer, </w:t>
+      </w:r>
+      <w:proofErr w:type="gramStart"/>
+      <w:r>
+        <w:t>profile</w:t>
+      </w:r>
+      <w:proofErr w:type="gramEnd"/>
+      <w:r>
+        <w:t xml:space="preserve"> and leader board from left to right, top to bottom</w:t>
       </w:r>
     </w:p>
     <w:p>
@@ -3384,7 +3423,15 @@
         <w:pStyle w:val="Body"/>
       </w:pPr>
       <w:r>
-        <w:t>We also took developers into consideration and exposed the API to the internet. This provides other developers with the ability to use the fundamentals of the project within either their own applications extending functionality further.</w:t>
+        <w:t xml:space="preserve">We also took developers into consideration and exposed the API to the internet. This provides other developers with the ability to use the fundamentals of the project within </w:t>
+      </w:r>
+      <w:proofErr w:type="gramStart"/>
+      <w:r>
+        <w:t>either their</w:t>
+      </w:r>
+      <w:proofErr w:type="gramEnd"/>
+      <w:r>
+        <w:t xml:space="preserve"> own applications extending functionality further.</w:t>
       </w:r>
     </w:p>
     <w:p>
@@ -3401,7 +3448,15 @@
         <w:t>Quark Software Requirements Specification</w:t>
       </w:r>
       <w:r>
-        <w:t>”. An table showing a subset of the requirements can be found below.</w:t>
+        <w:t xml:space="preserve">”. </w:t>
+      </w:r>
+      <w:proofErr w:type="gramStart"/>
+      <w:r>
+        <w:t>An</w:t>
+      </w:r>
+      <w:proofErr w:type="gramEnd"/>
+      <w:r>
+        <w:t xml:space="preserve"> table showing a subset of the requirements can be found below.</w:t>
       </w:r>
     </w:p>
     <w:tbl>
@@ -3511,7 +3566,15 @@
               <w:cnfStyle w:val="000000100000" w:firstRow="0" w:lastRow="0" w:firstColumn="0" w:lastColumn="0" w:oddVBand="0" w:evenVBand="0" w:oddHBand="1" w:evenHBand="0" w:firstRowFirstColumn="0" w:firstRowLastColumn="0" w:lastRowFirstColumn="0" w:lastRowLastColumn="0"/>
             </w:pPr>
             <w:r>
-              <w:t>(Web) Users can successfully sign up on the website with their email, username and password.</w:t>
+              <w:t xml:space="preserve">(Web) Users can successfully sign up on the website with their email, </w:t>
+            </w:r>
+            <w:proofErr w:type="gramStart"/>
+            <w:r>
+              <w:t>username</w:t>
+            </w:r>
+            <w:proofErr w:type="gramEnd"/>
+            <w:r>
+              <w:t xml:space="preserve"> and password.</w:t>
             </w:r>
           </w:p>
         </w:tc>
@@ -3887,15 +3950,39 @@
         <w:pStyle w:val="Body"/>
       </w:pPr>
       <w:r>
-        <w:t>Part of our considerations was for accessibility. This included making the website mobile responsive using a mobile-first approach which has now become industry standard. Also for the desktop application, making forms navigational via the tab and space keys makes interaction via other input devices for handicapped users far easier.</w:t>
-      </w:r>
-    </w:p>
-    <w:p>
-      <w:pPr>
-        <w:pStyle w:val="Body"/>
-      </w:pPr>
-      <w:r>
-        <w:t>Some UML use case diagrams were drawn to identify the main functionality users will be doing when accessing both the website and the desktop application. Both figure 1a and 1b will show what users can do on both the website and on the application as well as what happens in the backend of what the server does when the user interacts with the applications.</w:t>
+        <w:t xml:space="preserve">Part of our considerations was for accessibility. This included making the website mobile responsive using a mobile-first approach which has now become industry standard. </w:t>
+      </w:r>
+      <w:proofErr w:type="gramStart"/>
+      <w:r>
+        <w:t>Also</w:t>
+      </w:r>
+      <w:proofErr w:type="gramEnd"/>
+      <w:r>
+        <w:t xml:space="preserve"> for the desktop application, making forms navigational via the tab and space keys makes interaction via other input devices for handicapped users far easier.</w:t>
+      </w:r>
+    </w:p>
+    <w:p>
+      <w:pPr>
+        <w:pStyle w:val="Body"/>
+      </w:pPr>
+      <w:r>
+        <w:t xml:space="preserve">Some </w:t>
+      </w:r>
+      <w:proofErr w:type="gramStart"/>
+      <w:r>
+        <w:t>UML</w:t>
+      </w:r>
+      <w:proofErr w:type="gramEnd"/>
+      <w:r>
+        <w:t xml:space="preserve"> use case diagrams were drawn to identify the main functionality users will be doing when accessing both the website and the desktop application. Both figure 1a and 1b will show what users can do on both the website </w:t>
+      </w:r>
+      <w:proofErr w:type="gramStart"/>
+      <w:r>
+        <w:t>and on the application</w:t>
+      </w:r>
+      <w:proofErr w:type="gramEnd"/>
+      <w:r>
+        <w:t xml:space="preserve"> as well as what happens in the backend of what the server does when the user interacts with the applications.</w:t>
       </w:r>
     </w:p>
     <w:p>
@@ -4052,7 +4139,15 @@
         <w:pStyle w:val="Body"/>
       </w:pPr>
       <w:r>
-        <w:t>From the SRS, revised designs and user stories, we reached a final layout and map of the screens we desired to create. This will serve as the basis we will develop for and hopefully expand upon once we reach the minimum viable product.</w:t>
+        <w:t xml:space="preserve">From the SRS, revised </w:t>
+      </w:r>
+      <w:proofErr w:type="gramStart"/>
+      <w:r>
+        <w:t>designs</w:t>
+      </w:r>
+      <w:proofErr w:type="gramEnd"/>
+      <w:r>
+        <w:t xml:space="preserve"> and user stories, we reached a final layout and map of the screens we desired to create. This will serve as the basis we will develop for and hopefully expand upon once we reach the minimum viable product.</w:t>
       </w:r>
     </w:p>
     <w:p>
@@ -4149,7 +4244,15 @@
         <w:pStyle w:val="Body"/>
       </w:pPr>
       <w:r>
-        <w:t>Through our research and design, we had a good idea as a group of what our application would need in terms of functionality. To gain the flexibility of using preferred technology stacks such as using vanilla JavaScript or using a framework such as react, we found a layout that is modular. This meant any individual section could be built independently and would integrate seamlessly with other sections. As such the database, API, website and application could all be built in any language and would come together via HTTP requests and API calls.</w:t>
+        <w:t xml:space="preserve">Through our research and design, we had a good idea as a group of what our application would need in terms of functionality. To gain the flexibility of using preferred technology stacks such as using vanilla JavaScript or using a framework such as react, we found a layout that is modular. This meant any individual section could be built independently and would integrate seamlessly with other sections. As such the database, API, </w:t>
+      </w:r>
+      <w:proofErr w:type="gramStart"/>
+      <w:r>
+        <w:t>website</w:t>
+      </w:r>
+      <w:proofErr w:type="gramEnd"/>
+      <w:r>
+        <w:t xml:space="preserve"> and application could all be built in any language and would come together via HTTP requests and API calls.</w:t>
       </w:r>
     </w:p>
     <w:p>
@@ -4173,7 +4276,15 @@
         <w:pStyle w:val="Body"/>
       </w:pPr>
       <w:r>
-        <w:t>To keep the code clean for all developers to work with, we employed a standard code layout convention. This followed the google style guide used primarily in our Java code and extended partially to our code in the website and API.</w:t>
+        <w:t xml:space="preserve">To keep the code clean for all developers to work with, we employed a standard code layout convention. This followed the google style guide used primarily in our Java code and extended partially to our code </w:t>
+      </w:r>
+      <w:proofErr w:type="gramStart"/>
+      <w:r>
+        <w:t>in</w:t>
+      </w:r>
+      <w:proofErr w:type="gramEnd"/>
+      <w:r>
+        <w:t xml:space="preserve"> the website and API.</w:t>
       </w:r>
     </w:p>
     <w:p>
@@ -4271,7 +4382,15 @@
         <w:pStyle w:val="FigureSubtitle"/>
       </w:pPr>
       <w:r>
-        <w:t>GitHub project overview showing contributors, branches, files and folders</w:t>
+        <w:t xml:space="preserve">GitHub project overview showing contributors, branches, </w:t>
+      </w:r>
+      <w:proofErr w:type="gramStart"/>
+      <w:r>
+        <w:t>files</w:t>
+      </w:r>
+      <w:proofErr w:type="gramEnd"/>
+      <w:r>
+        <w:t xml:space="preserve"> and folders</w:t>
       </w:r>
     </w:p>
     <w:p>
@@ -4371,7 +4490,23 @@
         <w:pStyle w:val="Body"/>
       </w:pPr>
       <w:r>
-        <w:t>Our project leader was in charge of merging changes between the team’s commits and would help solve any merge conflicts as they arose. This included changes made to the development branch and merges between the development and mainline branches.</w:t>
+        <w:t xml:space="preserve">Our project leader </w:t>
+      </w:r>
+      <w:proofErr w:type="gramStart"/>
+      <w:r>
+        <w:t>was in charge of</w:t>
+      </w:r>
+      <w:proofErr w:type="gramEnd"/>
+      <w:r>
+        <w:t xml:space="preserve"> merging changes between the team’s commits and would help solve any merge conflicts as they arose. </w:t>
+      </w:r>
+      <w:proofErr w:type="gramStart"/>
+      <w:r>
+        <w:t>This included changes</w:t>
+      </w:r>
+      <w:proofErr w:type="gramEnd"/>
+      <w:r>
+        <w:t xml:space="preserve"> made to the development branch and merges between the development and mainline branches.</w:t>
       </w:r>
     </w:p>
     <w:p>
@@ -4387,7 +4522,15 @@
         <w:pStyle w:val="Body"/>
       </w:pPr>
       <w:r>
-        <w:t>This approach worked really well and we were all able to work on different parts of the system at the same time whilst tracking our code changes with each push.</w:t>
+        <w:t xml:space="preserve">This approach worked really </w:t>
+      </w:r>
+      <w:proofErr w:type="gramStart"/>
+      <w:r>
+        <w:t>well</w:t>
+      </w:r>
+      <w:proofErr w:type="gramEnd"/>
+      <w:r>
+        <w:t xml:space="preserve"> and we were all able to work on different parts of the system at the same time whilst tracking our code changes with each push.</w:t>
       </w:r>
     </w:p>
     <w:p>
@@ -4492,7 +4635,15 @@
         <w:pStyle w:val="Body"/>
       </w:pPr>
       <w:r>
-        <w:t>For the API we used Node.js with express to arbitrate the connection to the database. This combination provided us with an API that was both secure and extendable which could also scale to keep up with a significant amount of requests if the application became popular.</w:t>
+        <w:t xml:space="preserve">For the API we used Node.js with express to arbitrate the connection to the database. This combination provided us with an API that was both secure and extendable which could also scale to keep up with a significant </w:t>
+      </w:r>
+      <w:proofErr w:type="gramStart"/>
+      <w:r>
+        <w:t>amount</w:t>
+      </w:r>
+      <w:proofErr w:type="gramEnd"/>
+      <w:r>
+        <w:t xml:space="preserve"> of requests if the application became popular.</w:t>
       </w:r>
     </w:p>
     <w:p>
@@ -4575,7 +4726,15 @@
         <w:pStyle w:val="Body"/>
       </w:pPr>
       <w:r>
-        <w:t>For the web application, we used vanilla HTML, CSS and JavaScript. We also used the Fetch API to make back-end API requests. This setup is easy to develop and is highly flexible as many libraries support this stack. For example, we used an open-source graph library called Chart.js to populate and plot the graph to show user units.</w:t>
+        <w:t xml:space="preserve">For the web application, we used vanilla HTML, </w:t>
+      </w:r>
+      <w:proofErr w:type="gramStart"/>
+      <w:r>
+        <w:t>CSS</w:t>
+      </w:r>
+      <w:proofErr w:type="gramEnd"/>
+      <w:r>
+        <w:t xml:space="preserve"> and JavaScript. We also used the Fetch API to make back-end API requests. This setup is easy to develop and is highly flexible as many libraries support this stack. For example, we used an open-source graph library called Chart.js to populate and plot the graph to show user units.</w:t>
       </w:r>
     </w:p>
     <w:p>
@@ -4822,15 +4981,13 @@
         <w:pStyle w:val="Body"/>
       </w:pPr>
       <w:r>
-        <w:t xml:space="preserve">We first started on our local system developing on our own hardware. This would become a tedious problem-solving task had we not used package management tools such as </w:t>
-      </w:r>
-      <w:proofErr w:type="spellStart"/>
-      <w:r>
-        <w:t>npm</w:t>
-      </w:r>
-      <w:proofErr w:type="spellEnd"/>
-      <w:r>
-        <w:t xml:space="preserve"> and maven. This was also kept at bay by the use of Docker which creates standard containers for each segment of our project resolving the issue of “it works on my machine” issues.</w:t>
+        <w:t xml:space="preserve">We first started on our local system developing on our own hardware. This would become a tedious problem-solving task had we not used package management tools such as npm and maven. This was also kept at bay </w:t>
+      </w:r>
+      <w:r>
+        <w:t>using</w:t>
+      </w:r>
+      <w:r>
+        <w:t xml:space="preserve"> Docker which creates standard containers for each segment of our project resolving the issue of “it works on my machine” issues.</w:t>
       </w:r>
     </w:p>
     <w:p>
@@ -5219,7 +5376,13 @@
       </w:pPr>
       <w:r>
         <w:lastRenderedPageBreak/>
-        <w:t>For all of the user interface testing, we primarily applied manual testing while working through a checklist of key features we wanted. This included referencing our SRS and the user stories design documents.</w:t>
+        <w:t xml:space="preserve">For </w:t>
+      </w:r>
+      <w:r>
+        <w:t>all</w:t>
+      </w:r>
+      <w:r>
+        <w:t xml:space="preserve"> the user interface testing, we primarily applied manual testing while working through a checklist of key features we wanted. This included referencing our SRS and the user stories design documents.</w:t>
       </w:r>
     </w:p>
     <w:p>
@@ -5288,7 +5451,13 @@
         <w:pStyle w:val="FigureSubtitle"/>
       </w:pPr>
       <w:r>
-        <w:t>Manually testing the user interfaces from setup, login and timer</w:t>
+        <w:t xml:space="preserve">Manually testing the user interfaces from setup, </w:t>
+      </w:r>
+      <w:r>
+        <w:t>login,</w:t>
+      </w:r>
+      <w:r>
+        <w:t xml:space="preserve"> and timer</w:t>
       </w:r>
     </w:p>
     <w:p>
@@ -5307,7 +5476,13 @@
         <w:pStyle w:val="Body"/>
       </w:pPr>
       <w:r>
-        <w:t>Quark is a simple, minimalistic yet powerful time management application that utilises the Pomodoro Technique to track productivity. Users can sign-up via the website or desktop application after which they can log in to their account. By visiting the website a user can view their past performance to help guide future sessions using the app.</w:t>
+        <w:t xml:space="preserve">Quark is a simple, minimalistic yet powerful time management application that utilises the Pomodoro Technique to track productivity. Users can sign-up via the website or desktop application after which they can log in to their account. By visiting the </w:t>
+      </w:r>
+      <w:r>
+        <w:t>website,</w:t>
+      </w:r>
+      <w:r>
+        <w:t xml:space="preserve"> a user can view their past performance to help guide future sessions using the app.</w:t>
       </w:r>
     </w:p>
     <w:p>
@@ -5503,7 +5678,13 @@
         <w:pStyle w:val="Body"/>
       </w:pPr>
       <w:r>
-        <w:t>No sensitive data is collected or needed for this application to fully function. This can protect users in cases where malicious players intend to identify and track users when using this app. Not only will they not be able to do so, but they also won’t be able to see the email of the users so they are unable to track them at all. In a situation where our system is compromised, hackers will not be able to obtain any valuable data from us as none is stored in our system.</w:t>
+        <w:t xml:space="preserve">No sensitive data is collected or needed for this application to fully function. This can protect users in cases where malicious players intend to identify and track users when using this app. Not only will they not be able to do so, but they also won’t be able to see the email of the </w:t>
+      </w:r>
+      <w:r>
+        <w:t>users,</w:t>
+      </w:r>
+      <w:r>
+        <w:t xml:space="preserve"> so they are unable to track them at all. In a situation where our system is compromised, hackers will not be able to obtain any valuable data from us as none is stored in our system.</w:t>
       </w:r>
     </w:p>
     <w:p>
@@ -5536,7 +5717,19 @@
       </w:pPr>
       <w:r>
         <w:lastRenderedPageBreak/>
-        <w:t>The design of the website has been made in a way that makes buttons big and colourful to help clearly indicate what is happening on the screen. No small prints are used on the website so nothing is made to be difficult to be seen. Everything is written in the same size and is clearly shown on the page so the users know exactly what to expect from our services.</w:t>
+        <w:t xml:space="preserve">The design of the website has been made in a way that makes buttons big and colourful to help clearly indicate what is happening on the screen. No small prints are used on the </w:t>
+      </w:r>
+      <w:r>
+        <w:t>website,</w:t>
+      </w:r>
+      <w:r>
+        <w:t xml:space="preserve"> so nothing is made to be difficult to be seen. Everything is written in the same size and is clearly shown on the </w:t>
+      </w:r>
+      <w:r>
+        <w:t>page,</w:t>
+      </w:r>
+      <w:r>
+        <w:t xml:space="preserve"> so the users know exactly what to expect from our services.</w:t>
       </w:r>
     </w:p>
     <w:p>
@@ -5571,7 +5764,19 @@
         <w:pStyle w:val="Body"/>
       </w:pPr>
       <w:r>
-        <w:t>The leader board and the profile page graphs auto-update as soon as a block is completed. This gives an instant and measurable reward to the user for completing work and should be satisfying for the user to see their progress is tracked over the two week period.</w:t>
+        <w:t xml:space="preserve">The leader board and the profile page </w:t>
+      </w:r>
+      <w:r>
+        <w:t>graph</w:t>
+      </w:r>
+      <w:r>
+        <w:t xml:space="preserve"> auto-update as soon as a block is completed. This gives an instant and measurable reward to the user for completing work and should be satisfying for the user to see their progress is tracked over the </w:t>
+      </w:r>
+      <w:r>
+        <w:t>two-week</w:t>
+      </w:r>
+      <w:r>
+        <w:t xml:space="preserve"> period.</w:t>
       </w:r>
     </w:p>
     <w:p>
@@ -5624,7 +5829,21 @@
         <w:pStyle w:val="Body"/>
       </w:pPr>
       <w:r>
-        <w:t>Throughout the project, the group came together as a team to work on individual tasks to benefit the group goal. Nobody complained about the workload and everyone in the group shared valuable input and constructive feedback on the direction of the project. The end product is definitely something to be proud of. Under the close guidance of our project leader, we were all able to contribute something vital to the final product. Another aspect to be proud of was the initial planning stages of our project. Our brainstorming sessions as a group gave us the chance to fine-tune the project’s direction. These sessions helped shape the final implementation in a way that wouldn’t be possible without them.</w:t>
+        <w:t>Throughout the project, the group came together as a team to work on individual tasks to benefit the group goal. Nobody complained about the workload and everyone in the group shared valuable input and constructive feedback on the direction of the project. The</w:t>
+      </w:r>
+      <w:r>
+        <w:t xml:space="preserve"> final</w:t>
+      </w:r>
+      <w:r>
+        <w:t xml:space="preserve"> product is </w:t>
+      </w:r>
+      <w:proofErr w:type="gramStart"/>
+      <w:r>
+        <w:t>definitely something</w:t>
+      </w:r>
+      <w:proofErr w:type="gramEnd"/>
+      <w:r>
+        <w:t xml:space="preserve"> to be proud of. Under the close guidance of our project leader, we were all able to contribute something vital to the final product. Another aspect to be proud of was the initial planning stages of our project. Our brainstorming sessions as a group gave us the chance to fine-tune the project’s direction. These sessions helped shape the final implementation in a way that wouldn’t be possible without them.</w:t>
       </w:r>
     </w:p>
     <w:p>
@@ -5642,7 +5861,13 @@
         <w:pStyle w:val="Body"/>
       </w:pPr>
       <w:r>
-        <w:t>The main thing we learned during our project is that working with, and coordinating a large group can be extremely difficult. During the development process, many of us had issues external to the project that none of us could foresee. This meant that at any given time we could be 1-2 group members down, sometimes for as long as 2 weeks at a time. We now know for next time that when in the planning stage of a project, although unlikely to happen, we should have protocols in place if members of the group cannot work because of unforeseen circumstances.</w:t>
+        <w:t xml:space="preserve">The main thing we learned during our project is that working </w:t>
+      </w:r>
+      <w:r>
+        <w:t>with and</w:t>
+      </w:r>
+      <w:r>
+        <w:t xml:space="preserve"> coordinating a large group can be extremely difficult. During the development process, many of us had issues external to the project that none of us could foresee. This meant that at any given time we could be 1-2 group members down, sometimes for as long as 2 weeks at a time. We now know for next time that when in the planning stage of a project, although unlikely to happen, we should have protocols in place if members of the group cannot work because of unforeseen circumstances.</w:t>
       </w:r>
     </w:p>
     <w:p>
@@ -5679,7 +5904,13 @@
         <w:pStyle w:val="Body"/>
       </w:pPr>
       <w:r>
-        <w:t>The database style and API we created are key parts of any multi-platform project. They were built in a way that we can easily refactor them to be used in another project due to their robustness. We will also be utilising git and GitHub in the same way as we did in the project as using it to track changes throughout this project has proved invaluable, especially if mistakes are made and we need to revert back to a previous working version of the repository.</w:t>
+        <w:t xml:space="preserve">The database style and API we created are key parts of any multi-platform project. They were built in a way that we can easily refactor them to be used in another project due to their robustness. We will also be utilising git and GitHub in the same way as we did in the project as using it to track changes throughout this project has proved invaluable, especially if mistakes are made and we need to </w:t>
+      </w:r>
+      <w:r>
+        <w:t>revert</w:t>
+      </w:r>
+      <w:r>
+        <w:t xml:space="preserve"> to a previous working version of the repository.</w:t>
       </w:r>
     </w:p>
     <w:p>
@@ -5715,15 +5946,7 @@
         <w:pStyle w:val="Body"/>
       </w:pPr>
       <w:r>
-        <w:t xml:space="preserve">Gov </w:t>
-      </w:r>
-      <w:proofErr w:type="spellStart"/>
-      <w:r>
-        <w:t>uk</w:t>
-      </w:r>
-      <w:proofErr w:type="spellEnd"/>
-      <w:r>
-        <w:t xml:space="preserve">. (2018) Data protection. Available at: </w:t>
+        <w:t xml:space="preserve">Gov uk. (2018) Data protection. Available at: </w:t>
       </w:r>
       <w:hyperlink r:id="rId39" w:history="1">
         <w:r>
@@ -5746,21 +5969,8 @@
       <w:pPr>
         <w:pStyle w:val="Body"/>
       </w:pPr>
-      <w:proofErr w:type="spellStart"/>
-      <w:r>
-        <w:t>PomoFocus</w:t>
-      </w:r>
-      <w:proofErr w:type="spellEnd"/>
-      <w:r>
-        <w:t xml:space="preserve">. (N.D) </w:t>
-      </w:r>
-      <w:proofErr w:type="spellStart"/>
-      <w:r>
-        <w:t>PomoFocus</w:t>
-      </w:r>
-      <w:proofErr w:type="spellEnd"/>
-      <w:r>
-        <w:t xml:space="preserve"> Application. Available at: </w:t>
+      <w:r>
+        <w:t xml:space="preserve">PomoFocus. (N.D) PomoFocus Application. Available at: </w:t>
       </w:r>
       <w:hyperlink r:id="rId40" w:history="1">
         <w:r>
@@ -5783,13 +5993,8 @@
       <w:pPr>
         <w:pStyle w:val="Body"/>
       </w:pPr>
-      <w:proofErr w:type="spellStart"/>
-      <w:r>
-        <w:t>Yugen</w:t>
-      </w:r>
-      <w:proofErr w:type="spellEnd"/>
-      <w:r>
-        <w:t xml:space="preserve"> GmbH. (2022) Flow Application. Available at: https://flowapp.info/</w:t>
+      <w:r>
+        <w:t>Yugen GmbH. (2022) Flow Application. Available at: https://flowapp.info/</w:t>
       </w:r>
     </w:p>
     <w:p>
@@ -5804,13 +6009,8 @@
       <w:pPr>
         <w:pStyle w:val="Body"/>
       </w:pPr>
-      <w:proofErr w:type="spellStart"/>
-      <w:r>
-        <w:t>Seekrtech</w:t>
-      </w:r>
-      <w:proofErr w:type="spellEnd"/>
-      <w:r>
-        <w:t>. (2022) Forest Application. Available at: https://www.forestapp.cc/</w:t>
+      <w:r>
+        <w:t>Seekrtech. (2022) Forest Application. Available at: https://www.forestapp.cc/</w:t>
       </w:r>
     </w:p>
     <w:p>
@@ -5851,18 +6051,18 @@
           <w:shd w:val="clear" w:color="auto" w:fill="FFFFFF"/>
         </w:rPr>
       </w:pPr>
-      <w:bookmarkStart w:id="19" w:name="_Toc95724594"/>
-      <w:bookmarkStart w:id="20" w:name="_Toc105106922"/>
-      <w:bookmarkStart w:id="21" w:name="_Toc95724593"/>
-      <w:bookmarkStart w:id="22" w:name="_Toc105105265"/>
+      <w:bookmarkStart w:id="19" w:name="_Toc95724593"/>
+      <w:bookmarkStart w:id="20" w:name="_Toc105105265"/>
+      <w:bookmarkStart w:id="21" w:name="_Toc95724594"/>
+      <w:bookmarkStart w:id="22" w:name="_Toc105106922"/>
       <w:r>
         <w:rPr>
           <w:shd w:val="clear" w:color="auto" w:fill="FFFFFF"/>
         </w:rPr>
         <w:t>Appendix 1</w:t>
       </w:r>
-      <w:bookmarkEnd w:id="21"/>
-      <w:bookmarkEnd w:id="22"/>
+      <w:bookmarkEnd w:id="19"/>
+      <w:bookmarkEnd w:id="20"/>
       <w:r>
         <w:rPr>
           <w:shd w:val="clear" w:color="auto" w:fill="FFFFFF"/>
@@ -5902,7 +6102,13 @@
         <w:pStyle w:val="Body"/>
       </w:pPr>
       <w:r>
-        <w:t>As part of our mid-week meeting, we started our first iterations of the design for the desktop application, website and API. This will help us get started next week with development supporting our outline.</w:t>
+        <w:t xml:space="preserve">As part of our mid-week meeting, we started our first iterations of the design for the desktop application, </w:t>
+      </w:r>
+      <w:r>
+        <w:t>website,</w:t>
+      </w:r>
+      <w:r>
+        <w:t xml:space="preserve"> and API. This will help us get started next week with development supporting our outline.</w:t>
       </w:r>
     </w:p>
     <w:p/>
@@ -6010,7 +6216,13 @@
         <w:pStyle w:val="Body"/>
       </w:pPr>
       <w:r>
-        <w:t>We started the draft write up of our report, and started adding requirement tables and entity-relationship diagrams. A design of the desktop application was made and the login support on the API and website was successfully integrated.</w:t>
+        <w:t xml:space="preserve">We started the draft write up of our </w:t>
+      </w:r>
+      <w:r>
+        <w:t>report and</w:t>
+      </w:r>
+      <w:r>
+        <w:t xml:space="preserve"> started adding requirement tables and entity-relationship diagrams. A design of the desktop application was made and the login support on the API and website was successfully integrated.</w:t>
       </w:r>
     </w:p>
     <w:p>
@@ -6060,7 +6272,13 @@
         <w:pStyle w:val="Body"/>
       </w:pPr>
       <w:r>
-        <w:t>Big progress has been made this week. We finished off the API and finished the API document to easily show what responses can be expected for different routes. Login authentication was also made for both successful and failed login attempts and a fixed up profile page. We added some easy keyboard shortcuts to make it easier for typists such as pressing enter to login and signup.</w:t>
+        <w:t xml:space="preserve">Big progress has been made this week. We finished off the API and finished the API document to easily show what responses can be expected for different routes. Login authentication was also made for both successful and failed login attempts and a </w:t>
+      </w:r>
+      <w:r>
+        <w:t>fixed-up</w:t>
+      </w:r>
+      <w:r>
+        <w:t xml:space="preserve"> profile page. We added some easy keyboard shortcuts to make it easier for typists such as pressing enter to login and signup.</w:t>
       </w:r>
     </w:p>
     <w:p/>
@@ -6106,8 +6324,8 @@
         <w:lastRenderedPageBreak/>
         <w:t>Appendix 2</w:t>
       </w:r>
-      <w:bookmarkEnd w:id="19"/>
-      <w:bookmarkEnd w:id="20"/>
+      <w:bookmarkEnd w:id="21"/>
+      <w:bookmarkEnd w:id="22"/>
     </w:p>
     <w:p>
       <w:pPr>

</xml_diff>

<commit_message>
Final version before submission for review
</commit_message>
<xml_diff>
--- a/CI536 Integrated Group Project Report.docx
+++ b/CI536 Integrated Group Project Report.docx
@@ -363,7 +363,7 @@
           <w:r>
             <w:fldChar w:fldCharType="separate"/>
           </w:r>
-          <w:hyperlink w:anchor="_Toc105106902" w:history="1">
+          <w:hyperlink w:anchor="_Toc105109215" w:history="1">
             <w:r>
               <w:rPr>
                 <w:rStyle w:val="Hyperlink"/>
@@ -411,7 +411,7 @@
                 <w:noProof/>
                 <w:webHidden/>
               </w:rPr>
-              <w:instrText xml:space="preserve"> PAGEREF _Toc105106902 \h </w:instrText>
+              <w:instrText xml:space="preserve"> PAGEREF _Toc105109215 \h </w:instrText>
             </w:r>
             <w:r>
               <w:rPr>
@@ -457,7 +457,7 @@
               <w:lang w:eastAsia="en-GB"/>
             </w:rPr>
           </w:pPr>
-          <w:hyperlink w:anchor="_Toc105106903" w:history="1">
+          <w:hyperlink w:anchor="_Toc105109216" w:history="1">
             <w:r>
               <w:rPr>
                 <w:rStyle w:val="Hyperlink"/>
@@ -505,7 +505,7 @@
                 <w:noProof/>
                 <w:webHidden/>
               </w:rPr>
-              <w:instrText xml:space="preserve"> PAGEREF _Toc105106903 \h </w:instrText>
+              <w:instrText xml:space="preserve"> PAGEREF _Toc105109216 \h </w:instrText>
             </w:r>
             <w:r>
               <w:rPr>
@@ -551,7 +551,7 @@
               <w:lang w:eastAsia="en-GB"/>
             </w:rPr>
           </w:pPr>
-          <w:hyperlink w:anchor="_Toc105106904" w:history="1">
+          <w:hyperlink w:anchor="_Toc105109217" w:history="1">
             <w:r>
               <w:rPr>
                 <w:rStyle w:val="Hyperlink"/>
@@ -595,7 +595,7 @@
                 <w:noProof/>
                 <w:webHidden/>
               </w:rPr>
-              <w:instrText xml:space="preserve"> PAGEREF _Toc105106904 \h </w:instrText>
+              <w:instrText xml:space="preserve"> PAGEREF _Toc105109217 \h </w:instrText>
             </w:r>
             <w:r>
               <w:rPr>
@@ -641,7 +641,7 @@
               <w:lang w:eastAsia="en-GB"/>
             </w:rPr>
           </w:pPr>
-          <w:hyperlink w:anchor="_Toc105106905" w:history="1">
+          <w:hyperlink w:anchor="_Toc105109218" w:history="1">
             <w:r>
               <w:rPr>
                 <w:rStyle w:val="Hyperlink"/>
@@ -685,7 +685,7 @@
                 <w:noProof/>
                 <w:webHidden/>
               </w:rPr>
-              <w:instrText xml:space="preserve"> PAGEREF _Toc105106905 \h </w:instrText>
+              <w:instrText xml:space="preserve"> PAGEREF _Toc105109218 \h </w:instrText>
             </w:r>
             <w:r>
               <w:rPr>
@@ -731,7 +731,7 @@
               <w:lang w:eastAsia="en-GB"/>
             </w:rPr>
           </w:pPr>
-          <w:hyperlink w:anchor="_Toc105106906" w:history="1">
+          <w:hyperlink w:anchor="_Toc105109219" w:history="1">
             <w:r>
               <w:rPr>
                 <w:rStyle w:val="Hyperlink"/>
@@ -775,7 +775,7 @@
                 <w:noProof/>
                 <w:webHidden/>
               </w:rPr>
-              <w:instrText xml:space="preserve"> PAGEREF _Toc105106906 \h </w:instrText>
+              <w:instrText xml:space="preserve"> PAGEREF _Toc105109219 \h </w:instrText>
             </w:r>
             <w:r>
               <w:rPr>
@@ -821,7 +821,7 @@
               <w:lang w:eastAsia="en-GB"/>
             </w:rPr>
           </w:pPr>
-          <w:hyperlink w:anchor="_Toc105106907" w:history="1">
+          <w:hyperlink w:anchor="_Toc105109220" w:history="1">
             <w:r>
               <w:rPr>
                 <w:rStyle w:val="Hyperlink"/>
@@ -865,7 +865,7 @@
                 <w:noProof/>
                 <w:webHidden/>
               </w:rPr>
-              <w:instrText xml:space="preserve"> PAGEREF _Toc105106907 \h </w:instrText>
+              <w:instrText xml:space="preserve"> PAGEREF _Toc105109220 \h </w:instrText>
             </w:r>
             <w:r>
               <w:rPr>
@@ -885,7 +885,7 @@
                 <w:noProof/>
                 <w:webHidden/>
               </w:rPr>
-              <w:t>11</w:t>
+              <w:t>12</w:t>
             </w:r>
             <w:r>
               <w:rPr>
@@ -911,7 +911,7 @@
               <w:lang w:eastAsia="en-GB"/>
             </w:rPr>
           </w:pPr>
-          <w:hyperlink w:anchor="_Toc105106908" w:history="1">
+          <w:hyperlink w:anchor="_Toc105109221" w:history="1">
             <w:r>
               <w:rPr>
                 <w:rStyle w:val="Hyperlink"/>
@@ -955,7 +955,7 @@
                 <w:noProof/>
                 <w:webHidden/>
               </w:rPr>
-              <w:instrText xml:space="preserve"> PAGEREF _Toc105106908 \h </w:instrText>
+              <w:instrText xml:space="preserve"> PAGEREF _Toc105109221 \h </w:instrText>
             </w:r>
             <w:r>
               <w:rPr>
@@ -975,7 +975,7 @@
                 <w:noProof/>
                 <w:webHidden/>
               </w:rPr>
-              <w:t>12</w:t>
+              <w:t>13</w:t>
             </w:r>
             <w:r>
               <w:rPr>
@@ -1001,7 +1001,7 @@
               <w:lang w:eastAsia="en-GB"/>
             </w:rPr>
           </w:pPr>
-          <w:hyperlink w:anchor="_Toc105106909" w:history="1">
+          <w:hyperlink w:anchor="_Toc105109222" w:history="1">
             <w:r>
               <w:rPr>
                 <w:rStyle w:val="Hyperlink"/>
@@ -1045,7 +1045,7 @@
                 <w:noProof/>
                 <w:webHidden/>
               </w:rPr>
-              <w:instrText xml:space="preserve"> PAGEREF _Toc105106909 \h </w:instrText>
+              <w:instrText xml:space="preserve"> PAGEREF _Toc105109222 \h </w:instrText>
             </w:r>
             <w:r>
               <w:rPr>
@@ -1065,7 +1065,7 @@
                 <w:noProof/>
                 <w:webHidden/>
               </w:rPr>
-              <w:t>13</w:t>
+              <w:t>14</w:t>
             </w:r>
             <w:r>
               <w:rPr>
@@ -1091,7 +1091,7 @@
               <w:lang w:eastAsia="en-GB"/>
             </w:rPr>
           </w:pPr>
-          <w:hyperlink w:anchor="_Toc105106910" w:history="1">
+          <w:hyperlink w:anchor="_Toc105109223" w:history="1">
             <w:r>
               <w:rPr>
                 <w:rStyle w:val="Hyperlink"/>
@@ -1135,7 +1135,7 @@
                 <w:noProof/>
                 <w:webHidden/>
               </w:rPr>
-              <w:instrText xml:space="preserve"> PAGEREF _Toc105106910 \h </w:instrText>
+              <w:instrText xml:space="preserve"> PAGEREF _Toc105109223 \h </w:instrText>
             </w:r>
             <w:r>
               <w:rPr>
@@ -1155,7 +1155,7 @@
                 <w:noProof/>
                 <w:webHidden/>
               </w:rPr>
-              <w:t>16</w:t>
+              <w:t>17</w:t>
             </w:r>
             <w:r>
               <w:rPr>
@@ -1181,7 +1181,7 @@
               <w:lang w:eastAsia="en-GB"/>
             </w:rPr>
           </w:pPr>
-          <w:hyperlink w:anchor="_Toc105106911" w:history="1">
+          <w:hyperlink w:anchor="_Toc105109224" w:history="1">
             <w:r>
               <w:rPr>
                 <w:rStyle w:val="Hyperlink"/>
@@ -1229,7 +1229,7 @@
                 <w:noProof/>
                 <w:webHidden/>
               </w:rPr>
-              <w:instrText xml:space="preserve"> PAGEREF _Toc105106911 \h </w:instrText>
+              <w:instrText xml:space="preserve"> PAGEREF _Toc105109224 \h </w:instrText>
             </w:r>
             <w:r>
               <w:rPr>
@@ -1249,7 +1249,7 @@
                 <w:noProof/>
                 <w:webHidden/>
               </w:rPr>
-              <w:t>20</w:t>
+              <w:t>21</w:t>
             </w:r>
             <w:r>
               <w:rPr>
@@ -1275,7 +1275,7 @@
               <w:lang w:eastAsia="en-GB"/>
             </w:rPr>
           </w:pPr>
-          <w:hyperlink w:anchor="_Toc105106912" w:history="1">
+          <w:hyperlink w:anchor="_Toc105109225" w:history="1">
             <w:r>
               <w:rPr>
                 <w:rStyle w:val="Hyperlink"/>
@@ -1323,7 +1323,7 @@
                 <w:noProof/>
                 <w:webHidden/>
               </w:rPr>
-              <w:instrText xml:space="preserve"> PAGEREF _Toc105106912 \h </w:instrText>
+              <w:instrText xml:space="preserve"> PAGEREF _Toc105109225 \h </w:instrText>
             </w:r>
             <w:r>
               <w:rPr>
@@ -1343,7 +1343,7 @@
                 <w:noProof/>
                 <w:webHidden/>
               </w:rPr>
-              <w:t>22</w:t>
+              <w:t>23</w:t>
             </w:r>
             <w:r>
               <w:rPr>
@@ -1369,7 +1369,7 @@
               <w:lang w:eastAsia="en-GB"/>
             </w:rPr>
           </w:pPr>
-          <w:hyperlink w:anchor="_Toc105106913" w:history="1">
+          <w:hyperlink w:anchor="_Toc105109226" w:history="1">
             <w:r>
               <w:rPr>
                 <w:rStyle w:val="Hyperlink"/>
@@ -1417,7 +1417,7 @@
                 <w:noProof/>
                 <w:webHidden/>
               </w:rPr>
-              <w:instrText xml:space="preserve"> PAGEREF _Toc105106913 \h </w:instrText>
+              <w:instrText xml:space="preserve"> PAGEREF _Toc105109226 \h </w:instrText>
             </w:r>
             <w:r>
               <w:rPr>
@@ -1437,7 +1437,7 @@
                 <w:noProof/>
                 <w:webHidden/>
               </w:rPr>
-              <w:t>24</w:t>
+              <w:t>25</w:t>
             </w:r>
             <w:r>
               <w:rPr>
@@ -1463,7 +1463,7 @@
               <w:lang w:eastAsia="en-GB"/>
             </w:rPr>
           </w:pPr>
-          <w:hyperlink w:anchor="_Toc105106914" w:history="1">
+          <w:hyperlink w:anchor="_Toc105109227" w:history="1">
             <w:r>
               <w:rPr>
                 <w:rStyle w:val="Hyperlink"/>
@@ -1511,7 +1511,7 @@
                 <w:noProof/>
                 <w:webHidden/>
               </w:rPr>
-              <w:instrText xml:space="preserve"> PAGEREF _Toc105106914 \h </w:instrText>
+              <w:instrText xml:space="preserve"> PAGEREF _Toc105109227 \h </w:instrText>
             </w:r>
             <w:r>
               <w:rPr>
@@ -1531,7 +1531,7 @@
                 <w:noProof/>
                 <w:webHidden/>
               </w:rPr>
-              <w:t>25</w:t>
+              <w:t>26</w:t>
             </w:r>
             <w:r>
               <w:rPr>
@@ -1557,7 +1557,7 @@
               <w:lang w:eastAsia="en-GB"/>
             </w:rPr>
           </w:pPr>
-          <w:hyperlink w:anchor="_Toc105106915" w:history="1">
+          <w:hyperlink w:anchor="_Toc105109228" w:history="1">
             <w:r>
               <w:rPr>
                 <w:rStyle w:val="Hyperlink"/>
@@ -1601,7 +1601,7 @@
                 <w:noProof/>
                 <w:webHidden/>
               </w:rPr>
-              <w:instrText xml:space="preserve"> PAGEREF _Toc105106915 \h </w:instrText>
+              <w:instrText xml:space="preserve"> PAGEREF _Toc105109228 \h </w:instrText>
             </w:r>
             <w:r>
               <w:rPr>
@@ -1621,7 +1621,7 @@
                 <w:noProof/>
                 <w:webHidden/>
               </w:rPr>
-              <w:t>25</w:t>
+              <w:t>26</w:t>
             </w:r>
             <w:r>
               <w:rPr>
@@ -1647,7 +1647,7 @@
               <w:lang w:eastAsia="en-GB"/>
             </w:rPr>
           </w:pPr>
-          <w:hyperlink w:anchor="_Toc105106916" w:history="1">
+          <w:hyperlink w:anchor="_Toc105109229" w:history="1">
             <w:r>
               <w:rPr>
                 <w:rStyle w:val="Hyperlink"/>
@@ -1691,7 +1691,7 @@
                 <w:noProof/>
                 <w:webHidden/>
               </w:rPr>
-              <w:instrText xml:space="preserve"> PAGEREF _Toc105106916 \h </w:instrText>
+              <w:instrText xml:space="preserve"> PAGEREF _Toc105109229 \h </w:instrText>
             </w:r>
             <w:r>
               <w:rPr>
@@ -1711,7 +1711,7 @@
                 <w:noProof/>
                 <w:webHidden/>
               </w:rPr>
-              <w:t>25</w:t>
+              <w:t>26</w:t>
             </w:r>
             <w:r>
               <w:rPr>
@@ -1737,7 +1737,7 @@
               <w:lang w:eastAsia="en-GB"/>
             </w:rPr>
           </w:pPr>
-          <w:hyperlink w:anchor="_Toc105106917" w:history="1">
+          <w:hyperlink w:anchor="_Toc105109230" w:history="1">
             <w:r>
               <w:rPr>
                 <w:rStyle w:val="Hyperlink"/>
@@ -1781,7 +1781,7 @@
                 <w:noProof/>
                 <w:webHidden/>
               </w:rPr>
-              <w:instrText xml:space="preserve"> PAGEREF _Toc105106917 \h </w:instrText>
+              <w:instrText xml:space="preserve"> PAGEREF _Toc105109230 \h </w:instrText>
             </w:r>
             <w:r>
               <w:rPr>
@@ -1801,7 +1801,7 @@
                 <w:noProof/>
                 <w:webHidden/>
               </w:rPr>
-              <w:t>25</w:t>
+              <w:t>26</w:t>
             </w:r>
             <w:r>
               <w:rPr>
@@ -1827,7 +1827,7 @@
               <w:lang w:eastAsia="en-GB"/>
             </w:rPr>
           </w:pPr>
-          <w:hyperlink w:anchor="_Toc105106918" w:history="1">
+          <w:hyperlink w:anchor="_Toc105109231" w:history="1">
             <w:r>
               <w:rPr>
                 <w:rStyle w:val="Hyperlink"/>
@@ -1871,7 +1871,7 @@
                 <w:noProof/>
                 <w:webHidden/>
               </w:rPr>
-              <w:instrText xml:space="preserve"> PAGEREF _Toc105106918 \h </w:instrText>
+              <w:instrText xml:space="preserve"> PAGEREF _Toc105109231 \h </w:instrText>
             </w:r>
             <w:r>
               <w:rPr>
@@ -1891,7 +1891,7 @@
                 <w:noProof/>
                 <w:webHidden/>
               </w:rPr>
-              <w:t>26</w:t>
+              <w:t>27</w:t>
             </w:r>
             <w:r>
               <w:rPr>
@@ -1917,7 +1917,7 @@
               <w:lang w:eastAsia="en-GB"/>
             </w:rPr>
           </w:pPr>
-          <w:hyperlink w:anchor="_Toc105106919" w:history="1">
+          <w:hyperlink w:anchor="_Toc105109232" w:history="1">
             <w:r>
               <w:rPr>
                 <w:rStyle w:val="Hyperlink"/>
@@ -1965,7 +1965,7 @@
                 <w:noProof/>
                 <w:webHidden/>
               </w:rPr>
-              <w:instrText xml:space="preserve"> PAGEREF _Toc105106919 \h </w:instrText>
+              <w:instrText xml:space="preserve"> PAGEREF _Toc105109232 \h </w:instrText>
             </w:r>
             <w:r>
               <w:rPr>
@@ -1985,7 +1985,7 @@
                 <w:noProof/>
                 <w:webHidden/>
               </w:rPr>
-              <w:t>27</w:t>
+              <w:t>28</w:t>
             </w:r>
             <w:r>
               <w:rPr>
@@ -2011,7 +2011,7 @@
               <w:lang w:eastAsia="en-GB"/>
             </w:rPr>
           </w:pPr>
-          <w:hyperlink w:anchor="_Toc105106920" w:history="1">
+          <w:hyperlink w:anchor="_Toc105109233" w:history="1">
             <w:r>
               <w:rPr>
                 <w:rStyle w:val="Hyperlink"/>
@@ -2059,7 +2059,7 @@
                 <w:noProof/>
                 <w:webHidden/>
               </w:rPr>
-              <w:instrText xml:space="preserve"> PAGEREF _Toc105106920 \h </w:instrText>
+              <w:instrText xml:space="preserve"> PAGEREF _Toc105109233 \h </w:instrText>
             </w:r>
             <w:r>
               <w:rPr>
@@ -2079,7 +2079,7 @@
                 <w:noProof/>
                 <w:webHidden/>
               </w:rPr>
-              <w:t>28</w:t>
+              <w:t>29</w:t>
             </w:r>
             <w:r>
               <w:rPr>
@@ -2105,7 +2105,7 @@
               <w:lang w:eastAsia="en-GB"/>
             </w:rPr>
           </w:pPr>
-          <w:hyperlink w:anchor="_Toc105106921" w:history="1">
+          <w:hyperlink w:anchor="_Toc105109234" w:history="1">
             <w:r>
               <w:rPr>
                 <w:rStyle w:val="Hyperlink"/>
@@ -2129,7 +2129,7 @@
                 <w:noProof/>
                 <w:shd w:val="clear" w:color="auto" w:fill="FFFFFF"/>
               </w:rPr>
-              <w:t>Appendix 1</w:t>
+              <w:t>Appendix 1 – Weekly Minutes Overview</w:t>
             </w:r>
             <w:r>
               <w:rPr>
@@ -2150,7 +2150,7 @@
                 <w:noProof/>
                 <w:webHidden/>
               </w:rPr>
-              <w:instrText xml:space="preserve"> PAGEREF _Toc105106921 \h </w:instrText>
+              <w:instrText xml:space="preserve"> PAGEREF _Toc105109234 \h </w:instrText>
             </w:r>
             <w:r>
               <w:rPr>
@@ -2170,7 +2170,7 @@
                 <w:noProof/>
                 <w:webHidden/>
               </w:rPr>
-              <w:t>28</w:t>
+              <w:t>29</w:t>
             </w:r>
             <w:r>
               <w:rPr>
@@ -2196,7 +2196,7 @@
               <w:lang w:eastAsia="en-GB"/>
             </w:rPr>
           </w:pPr>
-          <w:hyperlink w:anchor="_Toc105106922" w:history="1">
+          <w:hyperlink w:anchor="_Toc105109235" w:history="1">
             <w:r>
               <w:rPr>
                 <w:rStyle w:val="Hyperlink"/>
@@ -2241,7 +2241,7 @@
                 <w:noProof/>
                 <w:webHidden/>
               </w:rPr>
-              <w:instrText xml:space="preserve"> PAGEREF _Toc105106922 \h </w:instrText>
+              <w:instrText xml:space="preserve"> PAGEREF _Toc105109235 \h </w:instrText>
             </w:r>
             <w:r>
               <w:rPr>
@@ -2261,7 +2261,7 @@
                 <w:noProof/>
                 <w:webHidden/>
               </w:rPr>
-              <w:t>28</w:t>
+              <w:t>32</w:t>
             </w:r>
             <w:r>
               <w:rPr>
@@ -2287,7 +2287,7 @@
               <w:lang w:eastAsia="en-GB"/>
             </w:rPr>
           </w:pPr>
-          <w:hyperlink w:anchor="_Toc105106923" w:history="1">
+          <w:hyperlink w:anchor="_Toc105109236" w:history="1">
             <w:r>
               <w:rPr>
                 <w:rStyle w:val="Hyperlink"/>
@@ -2311,7 +2311,7 @@
                 <w:noProof/>
                 <w:shd w:val="clear" w:color="auto" w:fill="FFFFFF"/>
               </w:rPr>
-              <w:t>Appendix 3</w:t>
+              <w:t>Appendix 3 – Documents concatenated below</w:t>
             </w:r>
             <w:r>
               <w:rPr>
@@ -2332,7 +2332,7 @@
                 <w:noProof/>
                 <w:webHidden/>
               </w:rPr>
-              <w:instrText xml:space="preserve"> PAGEREF _Toc105106923 \h </w:instrText>
+              <w:instrText xml:space="preserve"> PAGEREF _Toc105109236 \h </w:instrText>
             </w:r>
             <w:r>
               <w:rPr>
@@ -2352,7 +2352,7 @@
                 <w:noProof/>
                 <w:webHidden/>
               </w:rPr>
-              <w:t>28</w:t>
+              <w:t>32</w:t>
             </w:r>
             <w:r>
               <w:rPr>
@@ -2384,7 +2384,7 @@
       <w:pPr>
         <w:pStyle w:val="H1"/>
       </w:pPr>
-      <w:bookmarkStart w:id="0" w:name="_Toc105106902"/>
+      <w:bookmarkStart w:id="0" w:name="_Toc105109215"/>
       <w:r>
         <w:lastRenderedPageBreak/>
         <w:t>Introduction</w:t>
@@ -2428,15 +2428,7 @@
         <w:pStyle w:val="Body"/>
       </w:pPr>
       <w:r>
-        <w:t xml:space="preserve">To solve this </w:t>
-      </w:r>
-      <w:proofErr w:type="gramStart"/>
-      <w:r>
-        <w:t>problem</w:t>
-      </w:r>
-      <w:proofErr w:type="gramEnd"/>
-      <w:r>
-        <w:t xml:space="preserve"> we will need to find a method of increasing performance during work sessions whilst also introducing regular breaks. Our research on deep work and methods of study uncovered the Pomodoro technique; a work-rest timer that aids in learning and knowledge retention over extended periods of time.</w:t>
+        <w:t>To solve this problem we will need to find a method of increasing performance during work sessions whilst also introducing regular breaks. Our research on deep work and methods of study uncovered the Pomodoro technique; a work-rest timer that aids in learning and knowledge retention over extended periods of time.</w:t>
       </w:r>
     </w:p>
     <w:p>
@@ -2451,7 +2443,7 @@
       <w:pPr>
         <w:pStyle w:val="H1"/>
       </w:pPr>
-      <w:bookmarkStart w:id="1" w:name="_Toc105106903"/>
+      <w:bookmarkStart w:id="1" w:name="_Toc105109216"/>
       <w:r>
         <w:lastRenderedPageBreak/>
         <w:t>Methodology</w:t>
@@ -2463,22 +2455,14 @@
         <w:pStyle w:val="Body"/>
       </w:pPr>
       <w:r>
-        <w:t xml:space="preserve">To execute on developing a functional and useful application as a team, we first needed a plan on how we would work together </w:t>
-      </w:r>
-      <w:proofErr w:type="gramStart"/>
-      <w:r>
-        <w:t>in order to</w:t>
-      </w:r>
-      <w:proofErr w:type="gramEnd"/>
-      <w:r>
-        <w:t xml:space="preserve"> achieve the desired outcome.</w:t>
+        <w:t>To execute on developing a functional and useful application as a team, we first needed a plan on how we would work together in order to achieve the desired outcome.</w:t>
       </w:r>
     </w:p>
     <w:p>
       <w:pPr>
         <w:pStyle w:val="H2"/>
       </w:pPr>
-      <w:bookmarkStart w:id="2" w:name="_Toc105106904"/>
+      <w:bookmarkStart w:id="2" w:name="_Toc105109217"/>
       <w:r>
         <w:t xml:space="preserve">Work Process </w:t>
       </w:r>
@@ -2694,7 +2678,7 @@
       <w:pPr>
         <w:pStyle w:val="H2"/>
       </w:pPr>
-      <w:bookmarkStart w:id="3" w:name="_Toc105106905"/>
+      <w:bookmarkStart w:id="3" w:name="_Toc105109218"/>
       <w:r>
         <w:t>Research – Existing applications and websites</w:t>
       </w:r>
@@ -2705,15 +2689,7 @@
         <w:pStyle w:val="Body"/>
       </w:pPr>
       <w:r>
-        <w:t xml:space="preserve">Before making </w:t>
-      </w:r>
-      <w:proofErr w:type="gramStart"/>
-      <w:r>
-        <w:t>design</w:t>
-      </w:r>
-      <w:proofErr w:type="gramEnd"/>
-      <w:r>
-        <w:t xml:space="preserve"> plans or writing any code, we first searched for existing applications that implement a similar solution to the one we are looking to solve.</w:t>
+        <w:t>Before making design plans or writing any code, we first searched for existing applications that implement a similar solution to the one we are looking to solve.</w:t>
       </w:r>
     </w:p>
     <w:p>
@@ -2722,15 +2698,7 @@
       </w:pPr>
       <w:r>
         <w:lastRenderedPageBreak/>
-        <w:t xml:space="preserve">We found many web-based applications that run within the browser. These are useful for day-to-day use however do not keep track of your working sessions over any </w:t>
-      </w:r>
-      <w:proofErr w:type="gramStart"/>
-      <w:r>
-        <w:t>period of time</w:t>
-      </w:r>
-      <w:proofErr w:type="gramEnd"/>
-      <w:r>
-        <w:t>. These seem to rely on you managing this which we found adds unnecessary friction to our workflow.</w:t>
+        <w:t>We found many web-based applications that run within the browser. These are useful for day-to-day use however do not keep track of your working sessions over any period of time. These seem to rely on you managing this which we found adds unnecessary friction to our workflow.</w:t>
       </w:r>
     </w:p>
     <w:p>
@@ -2967,7 +2935,7 @@
       <w:pPr>
         <w:pStyle w:val="H2"/>
       </w:pPr>
-      <w:bookmarkStart w:id="4" w:name="_Toc105106906"/>
+      <w:bookmarkStart w:id="4" w:name="_Toc105109219"/>
       <w:r>
         <w:t>Design – From sketch to wireframe</w:t>
       </w:r>
@@ -2986,31 +2954,15 @@
         <w:pStyle w:val="Body"/>
       </w:pPr>
       <w:r>
-        <w:t xml:space="preserve">We started with a blank canvas and documented the key features we wished to see in our application. This we condensed to 3 key points: intuitive, </w:t>
-      </w:r>
-      <w:proofErr w:type="gramStart"/>
-      <w:r>
-        <w:t>minimalist</w:t>
-      </w:r>
-      <w:proofErr w:type="gramEnd"/>
-      <w:r>
-        <w:t xml:space="preserve"> and simple to use.</w:t>
-      </w:r>
-    </w:p>
-    <w:p>
-      <w:pPr>
-        <w:pStyle w:val="Body"/>
-      </w:pPr>
-      <w:r>
-        <w:t xml:space="preserve">From this we created our first crude sketches of the core interfaces such as the desktop timer where sessions are viewed, </w:t>
-      </w:r>
-      <w:proofErr w:type="gramStart"/>
-      <w:r>
-        <w:t>started</w:t>
-      </w:r>
-      <w:proofErr w:type="gramEnd"/>
-      <w:r>
-        <w:t xml:space="preserve"> and recorded. We also created a very bare design for the user interface for the website. This consisted of the login page, user stats and leader board.</w:t>
+        <w:t>We started with a blank canvas and documented the key features we wished to see in our application. This we condensed to 3 key points: intuitive, minimalist and simple to use.</w:t>
+      </w:r>
+    </w:p>
+    <w:p>
+      <w:pPr>
+        <w:pStyle w:val="Body"/>
+      </w:pPr>
+      <w:r>
+        <w:t>From this we created our first crude sketches of the core interfaces such as the desktop timer where sessions are viewed, started and recorded. We also created a very bare design for the user interface for the website. This consisted of the login page, user stats and leader board.</w:t>
       </w:r>
     </w:p>
     <w:p>
@@ -3250,15 +3202,7 @@
         <w:pStyle w:val="FigureSubtitle"/>
       </w:pPr>
       <w:r>
-        <w:t xml:space="preserve">First sketch designs made on the iPad of login screen, timer, </w:t>
-      </w:r>
-      <w:proofErr w:type="gramStart"/>
-      <w:r>
-        <w:t>profile</w:t>
-      </w:r>
-      <w:proofErr w:type="gramEnd"/>
-      <w:r>
-        <w:t xml:space="preserve"> and leader board from left to right, top to bottom</w:t>
+        <w:t>First sketch designs made on the iPad of login screen, timer, profile and leader board from left to right, top to bottom</w:t>
       </w:r>
     </w:p>
     <w:p>
@@ -3423,15 +3367,7 @@
         <w:pStyle w:val="Body"/>
       </w:pPr>
       <w:r>
-        <w:t xml:space="preserve">We also took developers into consideration and exposed the API to the internet. This provides other developers with the ability to use the fundamentals of the project within </w:t>
-      </w:r>
-      <w:proofErr w:type="gramStart"/>
-      <w:r>
-        <w:t>either their</w:t>
-      </w:r>
-      <w:proofErr w:type="gramEnd"/>
-      <w:r>
-        <w:t xml:space="preserve"> own applications extending functionality further.</w:t>
+        <w:t>We also took developers into consideration and exposed the API to the internet. This provides other developers with the ability to use the fundamentals of the project within either their own applications extending functionality further.</w:t>
       </w:r>
     </w:p>
     <w:p>
@@ -3448,15 +3384,7 @@
         <w:t>Quark Software Requirements Specification</w:t>
       </w:r>
       <w:r>
-        <w:t xml:space="preserve">”. </w:t>
-      </w:r>
-      <w:proofErr w:type="gramStart"/>
-      <w:r>
-        <w:t>An</w:t>
-      </w:r>
-      <w:proofErr w:type="gramEnd"/>
-      <w:r>
-        <w:t xml:space="preserve"> table showing a subset of the requirements can be found below.</w:t>
+        <w:t>”. An table showing a subset of the requirements can be found below.</w:t>
       </w:r>
     </w:p>
     <w:tbl>
@@ -3566,15 +3494,7 @@
               <w:cnfStyle w:val="000000100000" w:firstRow="0" w:lastRow="0" w:firstColumn="0" w:lastColumn="0" w:oddVBand="0" w:evenVBand="0" w:oddHBand="1" w:evenHBand="0" w:firstRowFirstColumn="0" w:firstRowLastColumn="0" w:lastRowFirstColumn="0" w:lastRowLastColumn="0"/>
             </w:pPr>
             <w:r>
-              <w:t xml:space="preserve">(Web) Users can successfully sign up on the website with their email, </w:t>
-            </w:r>
-            <w:proofErr w:type="gramStart"/>
-            <w:r>
-              <w:t>username</w:t>
-            </w:r>
-            <w:proofErr w:type="gramEnd"/>
-            <w:r>
-              <w:t xml:space="preserve"> and password.</w:t>
+              <w:t>(Web) Users can successfully sign up on the website with their email, username and password.</w:t>
             </w:r>
           </w:p>
         </w:tc>
@@ -3635,6 +3555,9 @@
               <w:ind w:firstLine="0"/>
               <w:cnfStyle w:val="000000000000" w:firstRow="0" w:lastRow="0" w:firstColumn="0" w:lastColumn="0" w:oddVBand="0" w:evenVBand="0" w:oddHBand="0" w:evenHBand="0" w:firstRowFirstColumn="0" w:firstRowLastColumn="0" w:lastRowFirstColumn="0" w:lastRowLastColumn="0"/>
             </w:pPr>
+            <w:r>
+              <w:t>(Web) Users can log into their accounts after the server authenticates the data.</w:t>
+            </w:r>
           </w:p>
         </w:tc>
         <w:tc>
@@ -3697,6 +3620,25 @@
               <w:ind w:firstLine="0"/>
               <w:cnfStyle w:val="000000100000" w:firstRow="0" w:lastRow="0" w:firstColumn="0" w:lastColumn="0" w:oddVBand="0" w:evenVBand="0" w:oddHBand="1" w:evenHBand="0" w:firstRowFirstColumn="0" w:firstRowLastColumn="0" w:lastRowFirstColumn="0" w:lastRowLastColumn="0"/>
             </w:pPr>
+            <w:r>
+              <w:t xml:space="preserve">(Web) </w:t>
+            </w:r>
+            <w:proofErr w:type="spellStart"/>
+            <w:r>
+              <w:t>Leaderboard</w:t>
+            </w:r>
+            <w:proofErr w:type="spellEnd"/>
+            <w:r>
+              <w:t xml:space="preserve"> will display the top 100 users after the </w:t>
+            </w:r>
+            <w:proofErr w:type="spellStart"/>
+            <w:r>
+              <w:t>leaderboard</w:t>
+            </w:r>
+            <w:proofErr w:type="spellEnd"/>
+            <w:r>
+              <w:t xml:space="preserve"> tab is pressed.</w:t>
+            </w:r>
           </w:p>
         </w:tc>
         <w:tc>
@@ -3742,6 +3684,7 @@
               <w:ind w:firstLine="0"/>
             </w:pPr>
             <w:r>
+              <w:lastRenderedPageBreak/>
               <w:t>FR4</w:t>
             </w:r>
           </w:p>
@@ -3756,6 +3699,17 @@
               <w:ind w:firstLine="0"/>
               <w:cnfStyle w:val="000000000000" w:firstRow="0" w:lastRow="0" w:firstColumn="0" w:lastColumn="0" w:oddVBand="0" w:evenVBand="0" w:oddHBand="0" w:evenHBand="0" w:firstRowFirstColumn="0" w:firstRowLastColumn="0" w:lastRowFirstColumn="0" w:lastRowLastColumn="0"/>
             </w:pPr>
+            <w:r>
+              <w:t xml:space="preserve">(Web) Users can select to view the </w:t>
+            </w:r>
+            <w:proofErr w:type="spellStart"/>
+            <w:r>
+              <w:t>leaderboard</w:t>
+            </w:r>
+            <w:proofErr w:type="spellEnd"/>
+            <w:r>
+              <w:t xml:space="preserve"> by day, week and month.</w:t>
+            </w:r>
           </w:p>
         </w:tc>
         <w:tc>
@@ -3784,7 +3738,10 @@
               <w:cnfStyle w:val="000000000000" w:firstRow="0" w:lastRow="0" w:firstColumn="0" w:lastColumn="0" w:oddVBand="0" w:evenVBand="0" w:oddHBand="0" w:evenHBand="0" w:firstRowFirstColumn="0" w:firstRowLastColumn="0" w:lastRowFirstColumn="0" w:lastRowLastColumn="0"/>
             </w:pPr>
             <w:r>
-              <w:t>Must have</w:t>
+              <w:t>Should</w:t>
+            </w:r>
+            <w:r>
+              <w:t xml:space="preserve"> have</w:t>
             </w:r>
           </w:p>
         </w:tc>
@@ -3818,6 +3775,9 @@
               <w:ind w:firstLine="0"/>
               <w:cnfStyle w:val="000000100000" w:firstRow="0" w:lastRow="0" w:firstColumn="0" w:lastColumn="0" w:oddVBand="0" w:evenVBand="0" w:oddHBand="1" w:evenHBand="0" w:firstRowFirstColumn="0" w:firstRowLastColumn="0" w:lastRowFirstColumn="0" w:lastRowLastColumn="0"/>
             </w:pPr>
+            <w:r>
+              <w:t>(Web) Users can view a graph showing how much units have been gained by day, week and month.</w:t>
+            </w:r>
           </w:p>
         </w:tc>
         <w:tc>
@@ -3845,6 +3805,456 @@
               <w:ind w:firstLine="0"/>
               <w:cnfStyle w:val="000000100000" w:firstRow="0" w:lastRow="0" w:firstColumn="0" w:lastColumn="0" w:oddVBand="0" w:evenVBand="0" w:oddHBand="1" w:evenHBand="0" w:firstRowFirstColumn="0" w:firstRowLastColumn="0" w:lastRowFirstColumn="0" w:lastRowLastColumn="0"/>
             </w:pPr>
+            <w:r>
+              <w:t>Should have</w:t>
+            </w:r>
+          </w:p>
+        </w:tc>
+      </w:tr>
+      <w:tr>
+        <w:tc>
+          <w:tcPr>
+            <w:cnfStyle w:val="001000000000" w:firstRow="0" w:lastRow="0" w:firstColumn="1" w:lastColumn="0" w:oddVBand="0" w:evenVBand="0" w:oddHBand="0" w:evenHBand="0" w:firstRowFirstColumn="0" w:firstRowLastColumn="0" w:lastRowFirstColumn="0" w:lastRowLastColumn="0"/>
+            <w:tcW w:w="988" w:type="dxa"/>
+          </w:tcPr>
+          <w:p>
+            <w:pPr>
+              <w:pStyle w:val="Body"/>
+              <w:ind w:firstLine="0"/>
+            </w:pPr>
+            <w:r>
+              <w:t>FR6</w:t>
+            </w:r>
+          </w:p>
+        </w:tc>
+        <w:tc>
+          <w:tcPr>
+            <w:tcW w:w="5528" w:type="dxa"/>
+          </w:tcPr>
+          <w:p>
+            <w:pPr>
+              <w:pStyle w:val="Body"/>
+              <w:ind w:firstLine="0"/>
+              <w:cnfStyle w:val="000000000000" w:firstRow="0" w:lastRow="0" w:firstColumn="0" w:lastColumn="0" w:oddVBand="0" w:evenVBand="0" w:oddHBand="0" w:evenHBand="0" w:firstRowFirstColumn="0" w:firstRowLastColumn="0" w:lastRowFirstColumn="0" w:lastRowLastColumn="0"/>
+            </w:pPr>
+            <w:r>
+              <w:t>(App) After clicking start, the timer should begin counting down from 25 minutes.</w:t>
+            </w:r>
+          </w:p>
+        </w:tc>
+        <w:tc>
+          <w:tcPr>
+            <w:tcW w:w="1417" w:type="dxa"/>
+          </w:tcPr>
+          <w:p>
+            <w:pPr>
+              <w:pStyle w:val="Body"/>
+              <w:ind w:firstLine="0"/>
+              <w:cnfStyle w:val="000000000000" w:firstRow="0" w:lastRow="0" w:firstColumn="0" w:lastColumn="0" w:oddVBand="0" w:evenVBand="0" w:oddHBand="0" w:evenHBand="0" w:firstRowFirstColumn="0" w:firstRowLastColumn="0" w:lastRowFirstColumn="0" w:lastRowLastColumn="0"/>
+            </w:pPr>
+            <w:r>
+              <w:t>Functional</w:t>
+            </w:r>
+          </w:p>
+        </w:tc>
+        <w:tc>
+          <w:tcPr>
+            <w:tcW w:w="1463" w:type="dxa"/>
+          </w:tcPr>
+          <w:p>
+            <w:pPr>
+              <w:pStyle w:val="Body"/>
+              <w:ind w:firstLine="0"/>
+              <w:cnfStyle w:val="000000000000" w:firstRow="0" w:lastRow="0" w:firstColumn="0" w:lastColumn="0" w:oddVBand="0" w:evenVBand="0" w:oddHBand="0" w:evenHBand="0" w:firstRowFirstColumn="0" w:firstRowLastColumn="0" w:lastRowFirstColumn="0" w:lastRowLastColumn="0"/>
+            </w:pPr>
+            <w:r>
+              <w:t>Must have</w:t>
+            </w:r>
+          </w:p>
+        </w:tc>
+      </w:tr>
+      <w:tr>
+        <w:trPr>
+          <w:cnfStyle w:val="000000100000" w:firstRow="0" w:lastRow="0" w:firstColumn="0" w:lastColumn="0" w:oddVBand="0" w:evenVBand="0" w:oddHBand="1" w:evenHBand="0" w:firstRowFirstColumn="0" w:firstRowLastColumn="0" w:lastRowFirstColumn="0" w:lastRowLastColumn="0"/>
+        </w:trPr>
+        <w:tc>
+          <w:tcPr>
+            <w:cnfStyle w:val="001000000000" w:firstRow="0" w:lastRow="0" w:firstColumn="1" w:lastColumn="0" w:oddVBand="0" w:evenVBand="0" w:oddHBand="0" w:evenHBand="0" w:firstRowFirstColumn="0" w:firstRowLastColumn="0" w:lastRowFirstColumn="0" w:lastRowLastColumn="0"/>
+            <w:tcW w:w="988" w:type="dxa"/>
+          </w:tcPr>
+          <w:p>
+            <w:pPr>
+              <w:pStyle w:val="Body"/>
+              <w:ind w:firstLine="0"/>
+            </w:pPr>
+            <w:r>
+              <w:t>FR7</w:t>
+            </w:r>
+          </w:p>
+        </w:tc>
+        <w:tc>
+          <w:tcPr>
+            <w:tcW w:w="5528" w:type="dxa"/>
+          </w:tcPr>
+          <w:p>
+            <w:pPr>
+              <w:pStyle w:val="Body"/>
+              <w:ind w:firstLine="0"/>
+              <w:cnfStyle w:val="000000100000" w:firstRow="0" w:lastRow="0" w:firstColumn="0" w:lastColumn="0" w:oddVBand="0" w:evenVBand="0" w:oddHBand="1" w:evenHBand="0" w:firstRowFirstColumn="0" w:firstRowLastColumn="0" w:lastRowFirstColumn="0" w:lastRowLastColumn="0"/>
+            </w:pPr>
+            <w:r>
+              <w:t>(App) After clicking pause, the timer should temporarily stop at the same time.</w:t>
+            </w:r>
+          </w:p>
+        </w:tc>
+        <w:tc>
+          <w:tcPr>
+            <w:tcW w:w="1417" w:type="dxa"/>
+          </w:tcPr>
+          <w:p>
+            <w:pPr>
+              <w:pStyle w:val="Body"/>
+              <w:ind w:firstLine="0"/>
+              <w:cnfStyle w:val="000000100000" w:firstRow="0" w:lastRow="0" w:firstColumn="0" w:lastColumn="0" w:oddVBand="0" w:evenVBand="0" w:oddHBand="1" w:evenHBand="0" w:firstRowFirstColumn="0" w:firstRowLastColumn="0" w:lastRowFirstColumn="0" w:lastRowLastColumn="0"/>
+            </w:pPr>
+            <w:r>
+              <w:t>Functional</w:t>
+            </w:r>
+          </w:p>
+        </w:tc>
+        <w:tc>
+          <w:tcPr>
+            <w:tcW w:w="1463" w:type="dxa"/>
+          </w:tcPr>
+          <w:p>
+            <w:pPr>
+              <w:pStyle w:val="Body"/>
+              <w:ind w:firstLine="0"/>
+              <w:cnfStyle w:val="000000100000" w:firstRow="0" w:lastRow="0" w:firstColumn="0" w:lastColumn="0" w:oddVBand="0" w:evenVBand="0" w:oddHBand="1" w:evenHBand="0" w:firstRowFirstColumn="0" w:firstRowLastColumn="0" w:lastRowFirstColumn="0" w:lastRowLastColumn="0"/>
+            </w:pPr>
+            <w:r>
+              <w:t>Should have</w:t>
+            </w:r>
+          </w:p>
+        </w:tc>
+      </w:tr>
+      <w:tr>
+        <w:tc>
+          <w:tcPr>
+            <w:cnfStyle w:val="001000000000" w:firstRow="0" w:lastRow="0" w:firstColumn="1" w:lastColumn="0" w:oddVBand="0" w:evenVBand="0" w:oddHBand="0" w:evenHBand="0" w:firstRowFirstColumn="0" w:firstRowLastColumn="0" w:lastRowFirstColumn="0" w:lastRowLastColumn="0"/>
+            <w:tcW w:w="988" w:type="dxa"/>
+          </w:tcPr>
+          <w:p>
+            <w:pPr>
+              <w:pStyle w:val="Body"/>
+              <w:ind w:firstLine="0"/>
+            </w:pPr>
+            <w:r>
+              <w:t>FR8</w:t>
+            </w:r>
+          </w:p>
+        </w:tc>
+        <w:tc>
+          <w:tcPr>
+            <w:tcW w:w="5528" w:type="dxa"/>
+          </w:tcPr>
+          <w:p>
+            <w:pPr>
+              <w:pStyle w:val="Body"/>
+              <w:ind w:firstLine="0"/>
+              <w:cnfStyle w:val="000000000000" w:firstRow="0" w:lastRow="0" w:firstColumn="0" w:lastColumn="0" w:oddVBand="0" w:evenVBand="0" w:oddHBand="0" w:evenHBand="0" w:firstRowFirstColumn="0" w:firstRowLastColumn="0" w:lastRowFirstColumn="0" w:lastRowLastColumn="0"/>
+            </w:pPr>
+            <w:r>
+              <w:t>(App) After clicking stop, the timer restarts and starts from the beginning.</w:t>
+            </w:r>
+          </w:p>
+        </w:tc>
+        <w:tc>
+          <w:tcPr>
+            <w:tcW w:w="1417" w:type="dxa"/>
+          </w:tcPr>
+          <w:p>
+            <w:pPr>
+              <w:pStyle w:val="Body"/>
+              <w:ind w:firstLine="0"/>
+              <w:cnfStyle w:val="000000000000" w:firstRow="0" w:lastRow="0" w:firstColumn="0" w:lastColumn="0" w:oddVBand="0" w:evenVBand="0" w:oddHBand="0" w:evenHBand="0" w:firstRowFirstColumn="0" w:firstRowLastColumn="0" w:lastRowFirstColumn="0" w:lastRowLastColumn="0"/>
+            </w:pPr>
+            <w:r>
+              <w:t>Functional</w:t>
+            </w:r>
+          </w:p>
+        </w:tc>
+        <w:tc>
+          <w:tcPr>
+            <w:tcW w:w="1463" w:type="dxa"/>
+          </w:tcPr>
+          <w:p>
+            <w:pPr>
+              <w:pStyle w:val="Body"/>
+              <w:ind w:firstLine="0"/>
+              <w:cnfStyle w:val="000000000000" w:firstRow="0" w:lastRow="0" w:firstColumn="0" w:lastColumn="0" w:oddVBand="0" w:evenVBand="0" w:oddHBand="0" w:evenHBand="0" w:firstRowFirstColumn="0" w:firstRowLastColumn="0" w:lastRowFirstColumn="0" w:lastRowLastColumn="0"/>
+            </w:pPr>
+            <w:r>
+              <w:t>Should have</w:t>
+            </w:r>
+          </w:p>
+        </w:tc>
+      </w:tr>
+      <w:tr>
+        <w:trPr>
+          <w:cnfStyle w:val="000000100000" w:firstRow="0" w:lastRow="0" w:firstColumn="0" w:lastColumn="0" w:oddVBand="0" w:evenVBand="0" w:oddHBand="1" w:evenHBand="0" w:firstRowFirstColumn="0" w:firstRowLastColumn="0" w:lastRowFirstColumn="0" w:lastRowLastColumn="0"/>
+        </w:trPr>
+        <w:tc>
+          <w:tcPr>
+            <w:cnfStyle w:val="001000000000" w:firstRow="0" w:lastRow="0" w:firstColumn="1" w:lastColumn="0" w:oddVBand="0" w:evenVBand="0" w:oddHBand="0" w:evenHBand="0" w:firstRowFirstColumn="0" w:firstRowLastColumn="0" w:lastRowFirstColumn="0" w:lastRowLastColumn="0"/>
+            <w:tcW w:w="988" w:type="dxa"/>
+          </w:tcPr>
+          <w:p>
+            <w:pPr>
+              <w:pStyle w:val="Body"/>
+              <w:ind w:firstLine="0"/>
+            </w:pPr>
+            <w:r>
+              <w:t>FR9</w:t>
+            </w:r>
+          </w:p>
+        </w:tc>
+        <w:tc>
+          <w:tcPr>
+            <w:tcW w:w="5528" w:type="dxa"/>
+          </w:tcPr>
+          <w:p>
+            <w:pPr>
+              <w:pStyle w:val="Body"/>
+              <w:ind w:firstLine="0"/>
+              <w:cnfStyle w:val="000000100000" w:firstRow="0" w:lastRow="0" w:firstColumn="0" w:lastColumn="0" w:oddVBand="0" w:evenVBand="0" w:oddHBand="1" w:evenHBand="0" w:firstRowFirstColumn="0" w:firstRowLastColumn="0" w:lastRowFirstColumn="0" w:lastRowLastColumn="0"/>
+            </w:pPr>
+            <w:r>
+              <w:t>(App) After 25 minutes have passed, the timer should begin the 5 minute break.</w:t>
+            </w:r>
+          </w:p>
+        </w:tc>
+        <w:tc>
+          <w:tcPr>
+            <w:tcW w:w="1417" w:type="dxa"/>
+          </w:tcPr>
+          <w:p>
+            <w:pPr>
+              <w:pStyle w:val="Body"/>
+              <w:ind w:firstLine="0"/>
+              <w:cnfStyle w:val="000000100000" w:firstRow="0" w:lastRow="0" w:firstColumn="0" w:lastColumn="0" w:oddVBand="0" w:evenVBand="0" w:oddHBand="1" w:evenHBand="0" w:firstRowFirstColumn="0" w:firstRowLastColumn="0" w:lastRowFirstColumn="0" w:lastRowLastColumn="0"/>
+            </w:pPr>
+            <w:r>
+              <w:t>Functional</w:t>
+            </w:r>
+          </w:p>
+        </w:tc>
+        <w:tc>
+          <w:tcPr>
+            <w:tcW w:w="1463" w:type="dxa"/>
+          </w:tcPr>
+          <w:p>
+            <w:pPr>
+              <w:pStyle w:val="Body"/>
+              <w:ind w:firstLine="0"/>
+              <w:cnfStyle w:val="000000100000" w:firstRow="0" w:lastRow="0" w:firstColumn="0" w:lastColumn="0" w:oddVBand="0" w:evenVBand="0" w:oddHBand="1" w:evenHBand="0" w:firstRowFirstColumn="0" w:firstRowLastColumn="0" w:lastRowFirstColumn="0" w:lastRowLastColumn="0"/>
+            </w:pPr>
+            <w:r>
+              <w:t>Must have</w:t>
+            </w:r>
+          </w:p>
+        </w:tc>
+      </w:tr>
+      <w:tr>
+        <w:tc>
+          <w:tcPr>
+            <w:cnfStyle w:val="001000000000" w:firstRow="0" w:lastRow="0" w:firstColumn="1" w:lastColumn="0" w:oddVBand="0" w:evenVBand="0" w:oddHBand="0" w:evenHBand="0" w:firstRowFirstColumn="0" w:firstRowLastColumn="0" w:lastRowFirstColumn="0" w:lastRowLastColumn="0"/>
+            <w:tcW w:w="988" w:type="dxa"/>
+          </w:tcPr>
+          <w:p>
+            <w:pPr>
+              <w:pStyle w:val="Body"/>
+              <w:ind w:firstLine="0"/>
+            </w:pPr>
+            <w:r>
+              <w:t>FR10</w:t>
+            </w:r>
+          </w:p>
+        </w:tc>
+        <w:tc>
+          <w:tcPr>
+            <w:tcW w:w="5528" w:type="dxa"/>
+          </w:tcPr>
+          <w:p>
+            <w:pPr>
+              <w:pStyle w:val="Body"/>
+              <w:ind w:firstLine="0"/>
+              <w:cnfStyle w:val="000000000000" w:firstRow="0" w:lastRow="0" w:firstColumn="0" w:lastColumn="0" w:oddVBand="0" w:evenVBand="0" w:oddHBand="0" w:evenHBand="0" w:firstRowFirstColumn="0" w:firstRowLastColumn="0" w:lastRowFirstColumn="0" w:lastRowLastColumn="0"/>
+            </w:pPr>
+            <w:r>
+              <w:rPr>
+                <w:rFonts w:ascii="Arial" w:hAnsi="Arial" w:cs="Arial"/>
+                <w:color w:val="000000"/>
+              </w:rPr>
+              <w:t>(App) After the 5 minute break timer ends, begin the 25 minute work break again.</w:t>
+            </w:r>
+          </w:p>
+        </w:tc>
+        <w:tc>
+          <w:tcPr>
+            <w:tcW w:w="1417" w:type="dxa"/>
+          </w:tcPr>
+          <w:p>
+            <w:pPr>
+              <w:pStyle w:val="Body"/>
+              <w:ind w:firstLine="0"/>
+              <w:cnfStyle w:val="000000000000" w:firstRow="0" w:lastRow="0" w:firstColumn="0" w:lastColumn="0" w:oddVBand="0" w:evenVBand="0" w:oddHBand="0" w:evenHBand="0" w:firstRowFirstColumn="0" w:firstRowLastColumn="0" w:lastRowFirstColumn="0" w:lastRowLastColumn="0"/>
+            </w:pPr>
+            <w:r>
+              <w:t>Functional</w:t>
+            </w:r>
+          </w:p>
+        </w:tc>
+        <w:tc>
+          <w:tcPr>
+            <w:tcW w:w="1463" w:type="dxa"/>
+          </w:tcPr>
+          <w:p>
+            <w:pPr>
+              <w:pStyle w:val="Body"/>
+              <w:ind w:firstLine="0"/>
+              <w:cnfStyle w:val="000000000000" w:firstRow="0" w:lastRow="0" w:firstColumn="0" w:lastColumn="0" w:oddVBand="0" w:evenVBand="0" w:oddHBand="0" w:evenHBand="0" w:firstRowFirstColumn="0" w:firstRowLastColumn="0" w:lastRowFirstColumn="0" w:lastRowLastColumn="0"/>
+            </w:pPr>
+            <w:r>
+              <w:t>Must have</w:t>
+            </w:r>
+          </w:p>
+        </w:tc>
+      </w:tr>
+      <w:tr>
+        <w:trPr>
+          <w:cnfStyle w:val="000000100000" w:firstRow="0" w:lastRow="0" w:firstColumn="0" w:lastColumn="0" w:oddVBand="0" w:evenVBand="0" w:oddHBand="1" w:evenHBand="0" w:firstRowFirstColumn="0" w:firstRowLastColumn="0" w:lastRowFirstColumn="0" w:lastRowLastColumn="0"/>
+        </w:trPr>
+        <w:tc>
+          <w:tcPr>
+            <w:cnfStyle w:val="001000000000" w:firstRow="0" w:lastRow="0" w:firstColumn="1" w:lastColumn="0" w:oddVBand="0" w:evenVBand="0" w:oddHBand="0" w:evenHBand="0" w:firstRowFirstColumn="0" w:firstRowLastColumn="0" w:lastRowFirstColumn="0" w:lastRowLastColumn="0"/>
+            <w:tcW w:w="988" w:type="dxa"/>
+          </w:tcPr>
+          <w:p>
+            <w:pPr>
+              <w:pStyle w:val="Body"/>
+              <w:ind w:firstLine="0"/>
+            </w:pPr>
+            <w:r>
+              <w:t>FR11</w:t>
+            </w:r>
+          </w:p>
+        </w:tc>
+        <w:tc>
+          <w:tcPr>
+            <w:tcW w:w="5528" w:type="dxa"/>
+          </w:tcPr>
+          <w:p>
+            <w:pPr>
+              <w:pStyle w:val="Body"/>
+              <w:ind w:firstLine="0"/>
+              <w:cnfStyle w:val="000000100000" w:firstRow="0" w:lastRow="0" w:firstColumn="0" w:lastColumn="0" w:oddVBand="0" w:evenVBand="0" w:oddHBand="1" w:evenHBand="0" w:firstRowFirstColumn="0" w:firstRowLastColumn="0" w:lastRowFirstColumn="0" w:lastRowLastColumn="0"/>
+            </w:pPr>
+            <w:r>
+              <w:t>(App) After a 5 minute break timer, a pomodoro unit is sent to the database to be added to your account.</w:t>
+            </w:r>
+          </w:p>
+        </w:tc>
+        <w:tc>
+          <w:tcPr>
+            <w:tcW w:w="1417" w:type="dxa"/>
+          </w:tcPr>
+          <w:p>
+            <w:pPr>
+              <w:pStyle w:val="Body"/>
+              <w:ind w:firstLine="0"/>
+              <w:cnfStyle w:val="000000100000" w:firstRow="0" w:lastRow="0" w:firstColumn="0" w:lastColumn="0" w:oddVBand="0" w:evenVBand="0" w:oddHBand="1" w:evenHBand="0" w:firstRowFirstColumn="0" w:firstRowLastColumn="0" w:lastRowFirstColumn="0" w:lastRowLastColumn="0"/>
+            </w:pPr>
+            <w:r>
+              <w:t>Functional</w:t>
+            </w:r>
+          </w:p>
+        </w:tc>
+        <w:tc>
+          <w:tcPr>
+            <w:tcW w:w="1463" w:type="dxa"/>
+          </w:tcPr>
+          <w:p>
+            <w:pPr>
+              <w:pStyle w:val="Body"/>
+              <w:ind w:firstLine="0"/>
+              <w:cnfStyle w:val="000000100000" w:firstRow="0" w:lastRow="0" w:firstColumn="0" w:lastColumn="0" w:oddVBand="0" w:evenVBand="0" w:oddHBand="1" w:evenHBand="0" w:firstRowFirstColumn="0" w:firstRowLastColumn="0" w:lastRowFirstColumn="0" w:lastRowLastColumn="0"/>
+            </w:pPr>
+            <w:r>
+              <w:t>Must have</w:t>
+            </w:r>
+          </w:p>
+        </w:tc>
+      </w:tr>
+      <w:tr>
+        <w:tc>
+          <w:tcPr>
+            <w:cnfStyle w:val="001000000000" w:firstRow="0" w:lastRow="0" w:firstColumn="1" w:lastColumn="0" w:oddVBand="0" w:evenVBand="0" w:oddHBand="0" w:evenHBand="0" w:firstRowFirstColumn="0" w:firstRowLastColumn="0" w:lastRowFirstColumn="0" w:lastRowLastColumn="0"/>
+            <w:tcW w:w="988" w:type="dxa"/>
+          </w:tcPr>
+          <w:p>
+            <w:pPr>
+              <w:pStyle w:val="Body"/>
+              <w:ind w:firstLine="0"/>
+            </w:pPr>
+            <w:r>
+              <w:t>FR12</w:t>
+            </w:r>
+          </w:p>
+        </w:tc>
+        <w:tc>
+          <w:tcPr>
+            <w:tcW w:w="5528" w:type="dxa"/>
+          </w:tcPr>
+          <w:p>
+            <w:pPr>
+              <w:pStyle w:val="Body"/>
+              <w:ind w:firstLine="0"/>
+              <w:cnfStyle w:val="000000000000" w:firstRow="0" w:lastRow="0" w:firstColumn="0" w:lastColumn="0" w:oddVBand="0" w:evenVBand="0" w:oddHBand="0" w:evenHBand="0" w:firstRowFirstColumn="0" w:firstRowLastColumn="0" w:lastRowFirstColumn="0" w:lastRowLastColumn="0"/>
+            </w:pPr>
+            <w:r>
+              <w:t>(Web) User is able to download the jar file after clicking the download button.</w:t>
+            </w:r>
+          </w:p>
+        </w:tc>
+        <w:tc>
+          <w:tcPr>
+            <w:tcW w:w="1417" w:type="dxa"/>
+          </w:tcPr>
+          <w:p>
+            <w:pPr>
+              <w:pStyle w:val="Body"/>
+              <w:ind w:firstLine="0"/>
+              <w:cnfStyle w:val="000000000000" w:firstRow="0" w:lastRow="0" w:firstColumn="0" w:lastColumn="0" w:oddVBand="0" w:evenVBand="0" w:oddHBand="0" w:evenHBand="0" w:firstRowFirstColumn="0" w:firstRowLastColumn="0" w:lastRowFirstColumn="0" w:lastRowLastColumn="0"/>
+            </w:pPr>
+            <w:r>
+              <w:t>Functional</w:t>
+            </w:r>
+          </w:p>
+        </w:tc>
+        <w:tc>
+          <w:tcPr>
+            <w:tcW w:w="1463" w:type="dxa"/>
+          </w:tcPr>
+          <w:p>
+            <w:pPr>
+              <w:pStyle w:val="Body"/>
+              <w:ind w:firstLine="0"/>
+              <w:cnfStyle w:val="000000000000" w:firstRow="0" w:lastRow="0" w:firstColumn="0" w:lastColumn="0" w:oddVBand="0" w:evenVBand="0" w:oddHBand="0" w:evenHBand="0" w:firstRowFirstColumn="0" w:firstRowLastColumn="0" w:lastRowFirstColumn="0" w:lastRowLastColumn="0"/>
+            </w:pPr>
+            <w:r>
+              <w:t>Must have</w:t>
+            </w:r>
           </w:p>
         </w:tc>
       </w:tr>
@@ -3862,7 +4272,6 @@
         <w:pStyle w:val="Body"/>
       </w:pPr>
       <w:r>
-        <w:lastRenderedPageBreak/>
         <w:t>We did have to backtrack and reiterate our designs to match the new requirements documented in the SRS. This was a rather simple process with the new functional requirements clear and interface requirements easier to design for.</w:t>
       </w:r>
     </w:p>
@@ -3887,6 +4296,7 @@
           <w:color w:val="000000"/>
           <w:bdr w:val="none" w:sz="0" w:space="0" w:color="auto" w:frame="1"/>
         </w:rPr>
+        <w:lastRenderedPageBreak/>
         <w:drawing>
           <wp:inline distT="0" distB="0" distL="0" distR="0" wp14:anchorId="64D41D9C" wp14:editId="22838B7A">
             <wp:extent cx="5227082" cy="2838297"/>
@@ -3950,39 +4360,15 @@
         <w:pStyle w:val="Body"/>
       </w:pPr>
       <w:r>
-        <w:t xml:space="preserve">Part of our considerations was for accessibility. This included making the website mobile responsive using a mobile-first approach which has now become industry standard. </w:t>
-      </w:r>
-      <w:proofErr w:type="gramStart"/>
-      <w:r>
-        <w:t>Also</w:t>
-      </w:r>
-      <w:proofErr w:type="gramEnd"/>
-      <w:r>
-        <w:t xml:space="preserve"> for the desktop application, making forms navigational via the tab and space keys makes interaction via other input devices for handicapped users far easier.</w:t>
-      </w:r>
-    </w:p>
-    <w:p>
-      <w:pPr>
-        <w:pStyle w:val="Body"/>
-      </w:pPr>
-      <w:r>
-        <w:t xml:space="preserve">Some </w:t>
-      </w:r>
-      <w:proofErr w:type="gramStart"/>
-      <w:r>
-        <w:t>UML</w:t>
-      </w:r>
-      <w:proofErr w:type="gramEnd"/>
-      <w:r>
-        <w:t xml:space="preserve"> use case diagrams were drawn to identify the main functionality users will be doing when accessing both the website and the desktop application. Both figure 1a and 1b will show what users can do on both the website </w:t>
-      </w:r>
-      <w:proofErr w:type="gramStart"/>
-      <w:r>
-        <w:t>and on the application</w:t>
-      </w:r>
-      <w:proofErr w:type="gramEnd"/>
-      <w:r>
-        <w:t xml:space="preserve"> as well as what happens in the backend of what the server does when the user interacts with the applications.</w:t>
+        <w:t>Part of our considerations was for accessibility. This included making the website mobile responsive using a mobile-first approach which has now become industry standard. Also for the desktop application, making forms navigational via the tab and space keys makes interaction via other input devices for handicapped users far easier.</w:t>
+      </w:r>
+    </w:p>
+    <w:p>
+      <w:pPr>
+        <w:pStyle w:val="Body"/>
+      </w:pPr>
+      <w:r>
+        <w:t>Some UML use case diagrams were drawn to identify the main functionality users will be doing when accessing both the website and the desktop application. Both figure 1a and 1b will show what users can do on both the website and on the application as well as what happens in the backend of what the server does when the user interacts with the applications.</w:t>
       </w:r>
     </w:p>
     <w:p>
@@ -4139,15 +4525,7 @@
         <w:pStyle w:val="Body"/>
       </w:pPr>
       <w:r>
-        <w:t xml:space="preserve">From the SRS, revised </w:t>
-      </w:r>
-      <w:proofErr w:type="gramStart"/>
-      <w:r>
-        <w:t>designs</w:t>
-      </w:r>
-      <w:proofErr w:type="gramEnd"/>
-      <w:r>
-        <w:t xml:space="preserve"> and user stories, we reached a final layout and map of the screens we desired to create. This will serve as the basis we will develop for and hopefully expand upon once we reach the minimum viable product.</w:t>
+        <w:t>From the SRS, revised designs and user stories, we reached a final layout and map of the screens we desired to create. This will serve as the basis we will develop for and hopefully expand upon once we reach the minimum viable product.</w:t>
       </w:r>
     </w:p>
     <w:p>
@@ -4225,7 +4603,7 @@
       <w:pPr>
         <w:pStyle w:val="H2"/>
       </w:pPr>
-      <w:bookmarkStart w:id="5" w:name="_Toc105106907"/>
+      <w:bookmarkStart w:id="5" w:name="_Toc105109220"/>
       <w:r>
         <w:t>Project Planning</w:t>
       </w:r>
@@ -4244,15 +4622,7 @@
         <w:pStyle w:val="Body"/>
       </w:pPr>
       <w:r>
-        <w:t xml:space="preserve">Through our research and design, we had a good idea as a group of what our application would need in terms of functionality. To gain the flexibility of using preferred technology stacks such as using vanilla JavaScript or using a framework such as react, we found a layout that is modular. This meant any individual section could be built independently and would integrate seamlessly with other sections. As such the database, API, </w:t>
-      </w:r>
-      <w:proofErr w:type="gramStart"/>
-      <w:r>
-        <w:t>website</w:t>
-      </w:r>
-      <w:proofErr w:type="gramEnd"/>
-      <w:r>
-        <w:t xml:space="preserve"> and application could all be built in any language and would come together via HTTP requests and API calls.</w:t>
+        <w:t>Through our research and design, we had a good idea as a group of what our application would need in terms of functionality. To gain the flexibility of using preferred technology stacks such as using vanilla JavaScript or using a framework such as react, we found a layout that is modular. This meant any individual section could be built independently and would integrate seamlessly with other sections. As such the database, API, website and application could all be built in any language and would come together via HTTP requests and API calls.</w:t>
       </w:r>
     </w:p>
     <w:p>
@@ -4276,15 +4646,7 @@
         <w:pStyle w:val="Body"/>
       </w:pPr>
       <w:r>
-        <w:t xml:space="preserve">To keep the code clean for all developers to work with, we employed a standard code layout convention. This followed the google style guide used primarily in our Java code and extended partially to our code </w:t>
-      </w:r>
-      <w:proofErr w:type="gramStart"/>
-      <w:r>
-        <w:t>in</w:t>
-      </w:r>
-      <w:proofErr w:type="gramEnd"/>
-      <w:r>
-        <w:t xml:space="preserve"> the website and API.</w:t>
+        <w:t>To keep the code clean for all developers to work with, we employed a standard code layout convention. This followed the google style guide used primarily in our Java code and extended partially to our code in the website and API.</w:t>
       </w:r>
     </w:p>
     <w:p>
@@ -4300,7 +4662,7 @@
       <w:pPr>
         <w:pStyle w:val="H2"/>
       </w:pPr>
-      <w:bookmarkStart w:id="6" w:name="_Toc105106908"/>
+      <w:bookmarkStart w:id="6" w:name="_Toc105109221"/>
       <w:r>
         <w:t>Version Control – Git and GitHub</w:t>
       </w:r>
@@ -4382,15 +4744,7 @@
         <w:pStyle w:val="FigureSubtitle"/>
       </w:pPr>
       <w:r>
-        <w:t xml:space="preserve">GitHub project overview showing contributors, branches, </w:t>
-      </w:r>
-      <w:proofErr w:type="gramStart"/>
-      <w:r>
-        <w:t>files</w:t>
-      </w:r>
-      <w:proofErr w:type="gramEnd"/>
-      <w:r>
-        <w:t xml:space="preserve"> and folders</w:t>
+        <w:t>GitHub project overview showing contributors, branches, files and folders</w:t>
       </w:r>
     </w:p>
     <w:p>
@@ -4490,23 +4844,7 @@
         <w:pStyle w:val="Body"/>
       </w:pPr>
       <w:r>
-        <w:t xml:space="preserve">Our project leader </w:t>
-      </w:r>
-      <w:proofErr w:type="gramStart"/>
-      <w:r>
-        <w:t>was in charge of</w:t>
-      </w:r>
-      <w:proofErr w:type="gramEnd"/>
-      <w:r>
-        <w:t xml:space="preserve"> merging changes between the team’s commits and would help solve any merge conflicts as they arose. </w:t>
-      </w:r>
-      <w:proofErr w:type="gramStart"/>
-      <w:r>
-        <w:t>This included changes</w:t>
-      </w:r>
-      <w:proofErr w:type="gramEnd"/>
-      <w:r>
-        <w:t xml:space="preserve"> made to the development branch and merges between the development and mainline branches.</w:t>
+        <w:t>Our project leader was in charge of merging changes between the team’s commits and would help solve any merge conflicts as they arose. This included changes made to the development branch and merges between the development and mainline branches.</w:t>
       </w:r>
     </w:p>
     <w:p>
@@ -4522,22 +4860,14 @@
         <w:pStyle w:val="Body"/>
       </w:pPr>
       <w:r>
-        <w:t xml:space="preserve">This approach worked really </w:t>
-      </w:r>
-      <w:proofErr w:type="gramStart"/>
-      <w:r>
-        <w:t>well</w:t>
-      </w:r>
-      <w:proofErr w:type="gramEnd"/>
-      <w:r>
-        <w:t xml:space="preserve"> and we were all able to work on different parts of the system at the same time whilst tracking our code changes with each push.</w:t>
+        <w:t>This approach worked really well and we were all able to work on different parts of the system at the same time whilst tracking our code changes with each push.</w:t>
       </w:r>
     </w:p>
     <w:p>
       <w:pPr>
         <w:pStyle w:val="H2"/>
       </w:pPr>
-      <w:bookmarkStart w:id="7" w:name="_Toc105106909"/>
+      <w:bookmarkStart w:id="7" w:name="_Toc105109222"/>
       <w:r>
         <w:t>Tech Stack – PostgreSQL, Node.JS, Java, HTML, CSS, JS</w:t>
       </w:r>
@@ -4635,15 +4965,7 @@
         <w:pStyle w:val="Body"/>
       </w:pPr>
       <w:r>
-        <w:t xml:space="preserve">For the API we used Node.js with express to arbitrate the connection to the database. This combination provided us with an API that was both secure and extendable which could also scale to keep up with a significant </w:t>
-      </w:r>
-      <w:proofErr w:type="gramStart"/>
-      <w:r>
-        <w:t>amount</w:t>
-      </w:r>
-      <w:proofErr w:type="gramEnd"/>
-      <w:r>
-        <w:t xml:space="preserve"> of requests if the application became popular.</w:t>
+        <w:t>For the API we used Node.js with express to arbitrate the connection to the database. This combination provided us with an API that was both secure and extendable which could also scale to keep up with a significant amount of requests if the application became popular.</w:t>
       </w:r>
     </w:p>
     <w:p>
@@ -4726,15 +5048,7 @@
         <w:pStyle w:val="Body"/>
       </w:pPr>
       <w:r>
-        <w:t xml:space="preserve">For the web application, we used vanilla HTML, </w:t>
-      </w:r>
-      <w:proofErr w:type="gramStart"/>
-      <w:r>
-        <w:t>CSS</w:t>
-      </w:r>
-      <w:proofErr w:type="gramEnd"/>
-      <w:r>
-        <w:t xml:space="preserve"> and JavaScript. We also used the Fetch API to make back-end API requests. This setup is easy to develop and is highly flexible as many libraries support this stack. For example, we used an open-source graph library called Chart.js to populate and plot the graph to show user units.</w:t>
+        <w:t>For the web application, we used vanilla HTML, CSS and JavaScript. We also used the Fetch API to make back-end API requests. This setup is easy to develop and is highly flexible as many libraries support this stack. For example, we used an open-source graph library called Chart.js to populate and plot the graph to show user units.</w:t>
       </w:r>
     </w:p>
     <w:p>
@@ -4962,7 +5276,7 @@
       <w:pPr>
         <w:pStyle w:val="H2"/>
       </w:pPr>
-      <w:bookmarkStart w:id="8" w:name="_Toc105106910"/>
+      <w:bookmarkStart w:id="8" w:name="_Toc105109223"/>
       <w:r>
         <w:t>Testing – JUnit, Postman, Deployment and Manual Testing</w:t>
       </w:r>
@@ -5464,7 +5778,7 @@
       <w:pPr>
         <w:pStyle w:val="H1"/>
       </w:pPr>
-      <w:bookmarkStart w:id="9" w:name="_Toc105106911"/>
+      <w:bookmarkStart w:id="9" w:name="_Toc105109224"/>
       <w:r>
         <w:lastRenderedPageBreak/>
         <w:t>Product Description</w:t>
@@ -5650,7 +5964,7 @@
       <w:pPr>
         <w:pStyle w:val="H1"/>
       </w:pPr>
-      <w:bookmarkStart w:id="10" w:name="_Toc105106912"/>
+      <w:bookmarkStart w:id="10" w:name="_Toc105109225"/>
       <w:r>
         <w:lastRenderedPageBreak/>
         <w:t>Legal, Ethical and Security Issues</w:t>
@@ -5736,7 +6050,7 @@
       <w:pPr>
         <w:pStyle w:val="H1"/>
       </w:pPr>
-      <w:bookmarkStart w:id="11" w:name="_Toc105106913"/>
+      <w:bookmarkStart w:id="11" w:name="_Toc105109226"/>
       <w:r>
         <w:lastRenderedPageBreak/>
         <w:t>Evaluation of Fitness for Purpose</w:t>
@@ -5807,7 +6121,7 @@
       <w:pPr>
         <w:pStyle w:val="H1"/>
       </w:pPr>
-      <w:bookmarkStart w:id="12" w:name="_Toc105106914"/>
+      <w:bookmarkStart w:id="12" w:name="_Toc105109227"/>
       <w:r>
         <w:lastRenderedPageBreak/>
         <w:t>Critical Review</w:t>
@@ -5818,7 +6132,7 @@
       <w:pPr>
         <w:pStyle w:val="H2"/>
       </w:pPr>
-      <w:bookmarkStart w:id="13" w:name="_Toc105106915"/>
+      <w:bookmarkStart w:id="13" w:name="_Toc105109228"/>
       <w:r>
         <w:t>What went well?</w:t>
       </w:r>
@@ -5835,22 +6149,14 @@
         <w:t xml:space="preserve"> final</w:t>
       </w:r>
       <w:r>
-        <w:t xml:space="preserve"> product is </w:t>
-      </w:r>
-      <w:proofErr w:type="gramStart"/>
-      <w:r>
-        <w:t>definitely something</w:t>
-      </w:r>
-      <w:proofErr w:type="gramEnd"/>
-      <w:r>
-        <w:t xml:space="preserve"> to be proud of. Under the close guidance of our project leader, we were all able to contribute something vital to the final product. Another aspect to be proud of was the initial planning stages of our project. Our brainstorming sessions as a group gave us the chance to fine-tune the project’s direction. These sessions helped shape the final implementation in a way that wouldn’t be possible without them.</w:t>
+        <w:t xml:space="preserve"> product is definitely something to be proud of. Under the close guidance of our project leader, we were all able to contribute something vital to the final product. Another aspect to be proud of was the initial planning stages of our project. Our brainstorming sessions as a group gave us the chance to fine-tune the project’s direction. These sessions helped shape the final implementation in a way that wouldn’t be possible without them.</w:t>
       </w:r>
     </w:p>
     <w:p>
       <w:pPr>
         <w:pStyle w:val="H2"/>
       </w:pPr>
-      <w:bookmarkStart w:id="14" w:name="_Toc105106916"/>
+      <w:bookmarkStart w:id="14" w:name="_Toc105109229"/>
       <w:r>
         <w:t>What was learned?</w:t>
       </w:r>
@@ -5874,7 +6180,7 @@
       <w:pPr>
         <w:pStyle w:val="H2"/>
       </w:pPr>
-      <w:bookmarkStart w:id="15" w:name="_Toc105106917"/>
+      <w:bookmarkStart w:id="15" w:name="_Toc105109230"/>
       <w:r>
         <w:t>What could be improved?</w:t>
       </w:r>
@@ -5892,7 +6198,7 @@
       <w:pPr>
         <w:pStyle w:val="H2"/>
       </w:pPr>
-      <w:bookmarkStart w:id="16" w:name="_Toc105106918"/>
+      <w:bookmarkStart w:id="16" w:name="_Toc105109231"/>
       <w:r>
         <w:lastRenderedPageBreak/>
         <w:t>What will be carried through to the next project?</w:t>
@@ -5928,7 +6234,7 @@
           <w:color w:val="262626" w:themeColor="text1" w:themeTint="D9"/>
         </w:rPr>
       </w:pPr>
-      <w:bookmarkStart w:id="17" w:name="_Toc105106919"/>
+      <w:bookmarkStart w:id="17" w:name="_Toc105109232"/>
       <w:r>
         <w:rPr>
           <w:rStyle w:val="SubtleEmphasis"/>
@@ -6031,7 +6337,7 @@
           <w:color w:val="262626" w:themeColor="text1" w:themeTint="D9"/>
         </w:rPr>
       </w:pPr>
-      <w:bookmarkStart w:id="18" w:name="_Toc105106920"/>
+      <w:bookmarkStart w:id="18" w:name="_Toc105109233"/>
       <w:r>
         <w:rPr>
           <w:rStyle w:val="SubtleEmphasis"/>
@@ -6054,7 +6360,7 @@
       <w:bookmarkStart w:id="19" w:name="_Toc95724593"/>
       <w:bookmarkStart w:id="20" w:name="_Toc105105265"/>
       <w:bookmarkStart w:id="21" w:name="_Toc95724594"/>
-      <w:bookmarkStart w:id="22" w:name="_Toc105106922"/>
+      <w:bookmarkStart w:id="22" w:name="_Toc105109234"/>
       <w:r>
         <w:rPr>
           <w:shd w:val="clear" w:color="auto" w:fill="FFFFFF"/>
@@ -6069,6 +6375,7 @@
         </w:rPr>
         <w:t xml:space="preserve"> – Weekly Minutes Overview</w:t>
       </w:r>
+      <w:bookmarkEnd w:id="22"/>
     </w:p>
     <w:p>
       <w:r>
@@ -6317,6 +6624,7 @@
           <w:shd w:val="clear" w:color="auto" w:fill="FFFFFF"/>
         </w:rPr>
       </w:pPr>
+      <w:bookmarkStart w:id="23" w:name="_Toc105109235"/>
       <w:r>
         <w:rPr>
           <w:shd w:val="clear" w:color="auto" w:fill="FFFFFF"/>
@@ -6325,7 +6633,7 @@
         <w:t>Appendix 2</w:t>
       </w:r>
       <w:bookmarkEnd w:id="21"/>
-      <w:bookmarkEnd w:id="22"/>
+      <w:bookmarkEnd w:id="23"/>
     </w:p>
     <w:p>
       <w:pPr>
@@ -6384,15 +6692,14 @@
           <w:shd w:val="clear" w:color="auto" w:fill="FFFFFF"/>
         </w:rPr>
       </w:pPr>
-      <w:bookmarkStart w:id="23" w:name="_Toc95724595"/>
-      <w:bookmarkStart w:id="24" w:name="_Toc105106923"/>
+      <w:bookmarkStart w:id="24" w:name="_Toc95724595"/>
+      <w:bookmarkStart w:id="25" w:name="_Toc105109236"/>
       <w:r>
         <w:rPr>
           <w:shd w:val="clear" w:color="auto" w:fill="FFFFFF"/>
         </w:rPr>
         <w:t>Appendix 3</w:t>
       </w:r>
-      <w:bookmarkEnd w:id="23"/>
       <w:bookmarkEnd w:id="24"/>
       <w:r>
         <w:rPr>
@@ -6400,13 +6707,90 @@
         </w:rPr>
         <w:t xml:space="preserve"> – Documents concatenated below</w:t>
       </w:r>
-    </w:p>
-    <w:p>
-      <w:pPr>
-        <w:pStyle w:val="Body"/>
-      </w:pPr>
-      <w:r>
-        <w:t>In appendix 3 you will find attached to the end of this document a copy of the software requirements specification used in the design and planning stage of our project and afterward, a copy of the final wireframe designs with their corresponding user stories on how each process will be performed.</w:t>
+      <w:bookmarkEnd w:id="25"/>
+    </w:p>
+    <w:p>
+      <w:pPr>
+        <w:pStyle w:val="Body"/>
+        <w:ind w:firstLine="0"/>
+      </w:pPr>
+      <w:r>
+        <w:t xml:space="preserve">In appendix 3 you will find attached </w:t>
+      </w:r>
+      <w:r>
+        <w:t>the following:</w:t>
+      </w:r>
+    </w:p>
+    <w:p>
+      <w:pPr>
+        <w:pStyle w:val="Body"/>
+        <w:numPr>
+          <w:ilvl w:val="0"/>
+          <w:numId w:val="28"/>
+        </w:numPr>
+      </w:pPr>
+      <w:r>
+        <w:t>Individual contributions document of team member’s contribution</w:t>
+      </w:r>
+    </w:p>
+    <w:p>
+      <w:pPr>
+        <w:pStyle w:val="Body"/>
+        <w:numPr>
+          <w:ilvl w:val="0"/>
+          <w:numId w:val="28"/>
+        </w:numPr>
+      </w:pPr>
+      <w:r>
+        <w:t>Trello meeting screenshots</w:t>
+      </w:r>
+    </w:p>
+    <w:p>
+      <w:pPr>
+        <w:pStyle w:val="Body"/>
+        <w:numPr>
+          <w:ilvl w:val="0"/>
+          <w:numId w:val="28"/>
+        </w:numPr>
+      </w:pPr>
+      <w:r>
+        <w:t>Entity relationship diagram for database</w:t>
+      </w:r>
+    </w:p>
+    <w:p>
+      <w:pPr>
+        <w:pStyle w:val="Body"/>
+        <w:numPr>
+          <w:ilvl w:val="0"/>
+          <w:numId w:val="28"/>
+        </w:numPr>
+      </w:pPr>
+      <w:r>
+        <w:t>Version 2 hand drawn designs</w:t>
+      </w:r>
+    </w:p>
+    <w:p>
+      <w:pPr>
+        <w:pStyle w:val="Body"/>
+        <w:numPr>
+          <w:ilvl w:val="0"/>
+          <w:numId w:val="28"/>
+        </w:numPr>
+      </w:pPr>
+      <w:r>
+        <w:t>Final wireframes and user stories</w:t>
+      </w:r>
+    </w:p>
+    <w:p>
+      <w:pPr>
+        <w:pStyle w:val="Body"/>
+        <w:numPr>
+          <w:ilvl w:val="0"/>
+          <w:numId w:val="28"/>
+        </w:numPr>
+      </w:pPr>
+      <w:r>
+        <w:t>Software requirements specification</w:t>
       </w:r>
     </w:p>
     <w:sectPr>
@@ -8802,6 +9186,95 @@
     </w:lvl>
   </w:abstractNum>
   <w:abstractNum w:abstractNumId="22" w15:restartNumberingAfterBreak="0">
+    <w:nsid w:val="66564FD8"/>
+    <w:multiLevelType w:val="hybridMultilevel"/>
+    <w:tmpl w:val="8E6069A6"/>
+    <w:lvl w:ilvl="0" w:tplc="F280D7F0">
+      <w:start w:val="1"/>
+      <w:numFmt w:val="decimal"/>
+      <w:lvlText w:val="%1."/>
+      <w:lvlJc w:val="left"/>
+      <w:pPr>
+        <w:ind w:left="360" w:hanging="360"/>
+      </w:pPr>
+      <w:rPr>
+        <w:rFonts w:hint="default"/>
+      </w:rPr>
+    </w:lvl>
+    <w:lvl w:ilvl="1" w:tplc="08090019" w:tentative="1">
+      <w:start w:val="1"/>
+      <w:numFmt w:val="lowerLetter"/>
+      <w:lvlText w:val="%2."/>
+      <w:lvlJc w:val="left"/>
+      <w:pPr>
+        <w:ind w:left="1080" w:hanging="360"/>
+      </w:pPr>
+    </w:lvl>
+    <w:lvl w:ilvl="2" w:tplc="0809001B" w:tentative="1">
+      <w:start w:val="1"/>
+      <w:numFmt w:val="lowerRoman"/>
+      <w:lvlText w:val="%3."/>
+      <w:lvlJc w:val="right"/>
+      <w:pPr>
+        <w:ind w:left="1800" w:hanging="180"/>
+      </w:pPr>
+    </w:lvl>
+    <w:lvl w:ilvl="3" w:tplc="0809000F" w:tentative="1">
+      <w:start w:val="1"/>
+      <w:numFmt w:val="decimal"/>
+      <w:lvlText w:val="%4."/>
+      <w:lvlJc w:val="left"/>
+      <w:pPr>
+        <w:ind w:left="2520" w:hanging="360"/>
+      </w:pPr>
+    </w:lvl>
+    <w:lvl w:ilvl="4" w:tplc="08090019" w:tentative="1">
+      <w:start w:val="1"/>
+      <w:numFmt w:val="lowerLetter"/>
+      <w:lvlText w:val="%5."/>
+      <w:lvlJc w:val="left"/>
+      <w:pPr>
+        <w:ind w:left="3240" w:hanging="360"/>
+      </w:pPr>
+    </w:lvl>
+    <w:lvl w:ilvl="5" w:tplc="0809001B" w:tentative="1">
+      <w:start w:val="1"/>
+      <w:numFmt w:val="lowerRoman"/>
+      <w:lvlText w:val="%6."/>
+      <w:lvlJc w:val="right"/>
+      <w:pPr>
+        <w:ind w:left="3960" w:hanging="180"/>
+      </w:pPr>
+    </w:lvl>
+    <w:lvl w:ilvl="6" w:tplc="0809000F" w:tentative="1">
+      <w:start w:val="1"/>
+      <w:numFmt w:val="decimal"/>
+      <w:lvlText w:val="%7."/>
+      <w:lvlJc w:val="left"/>
+      <w:pPr>
+        <w:ind w:left="4680" w:hanging="360"/>
+      </w:pPr>
+    </w:lvl>
+    <w:lvl w:ilvl="7" w:tplc="08090019" w:tentative="1">
+      <w:start w:val="1"/>
+      <w:numFmt w:val="lowerLetter"/>
+      <w:lvlText w:val="%8."/>
+      <w:lvlJc w:val="left"/>
+      <w:pPr>
+        <w:ind w:left="5400" w:hanging="360"/>
+      </w:pPr>
+    </w:lvl>
+    <w:lvl w:ilvl="8" w:tplc="0809001B" w:tentative="1">
+      <w:start w:val="1"/>
+      <w:numFmt w:val="lowerRoman"/>
+      <w:lvlText w:val="%9."/>
+      <w:lvlJc w:val="right"/>
+      <w:pPr>
+        <w:ind w:left="6120" w:hanging="180"/>
+      </w:pPr>
+    </w:lvl>
+  </w:abstractNum>
+  <w:abstractNum w:abstractNumId="23" w15:restartNumberingAfterBreak="0">
     <w:nsid w:val="66DC4EA8"/>
     <w:multiLevelType w:val="hybridMultilevel"/>
     <w:tmpl w:val="597088EE"/>
@@ -8913,7 +9386,7 @@
       </w:rPr>
     </w:lvl>
   </w:abstractNum>
-  <w:abstractNum w:abstractNumId="23" w15:restartNumberingAfterBreak="0">
+  <w:abstractNum w:abstractNumId="24" w15:restartNumberingAfterBreak="0">
     <w:nsid w:val="6ABB48BD"/>
     <w:multiLevelType w:val="hybridMultilevel"/>
     <w:tmpl w:val="810667F0"/>
@@ -9026,7 +9499,7 @@
       </w:rPr>
     </w:lvl>
   </w:abstractNum>
-  <w:abstractNum w:abstractNumId="24" w15:restartNumberingAfterBreak="0">
+  <w:abstractNum w:abstractNumId="25" w15:restartNumberingAfterBreak="0">
     <w:nsid w:val="70C16F22"/>
     <w:multiLevelType w:val="hybridMultilevel"/>
     <w:tmpl w:val="461041C0"/>
@@ -9138,7 +9611,7 @@
       </w:rPr>
     </w:lvl>
   </w:abstractNum>
-  <w:abstractNum w:abstractNumId="25" w15:restartNumberingAfterBreak="0">
+  <w:abstractNum w:abstractNumId="26" w15:restartNumberingAfterBreak="0">
     <w:nsid w:val="7A863A3A"/>
     <w:multiLevelType w:val="multilevel"/>
     <w:tmpl w:val="0809001F"/>
@@ -9224,7 +9697,7 @@
       </w:pPr>
     </w:lvl>
   </w:abstractNum>
-  <w:abstractNum w:abstractNumId="26" w15:restartNumberingAfterBreak="0">
+  <w:abstractNum w:abstractNumId="27" w15:restartNumberingAfterBreak="0">
     <w:nsid w:val="7AE7500E"/>
     <w:multiLevelType w:val="hybridMultilevel"/>
     <w:tmpl w:val="AE7EC18A"/>
@@ -9335,7 +9808,7 @@
     <w:abstractNumId w:val="8"/>
   </w:num>
   <w:num w:numId="8" w16cid:durableId="853034735">
-    <w:abstractNumId w:val="24"/>
+    <w:abstractNumId w:val="25"/>
   </w:num>
   <w:num w:numId="9" w16cid:durableId="1093550604">
     <w:abstractNumId w:val="1"/>
@@ -9353,7 +9826,7 @@
     <w:abstractNumId w:val="2"/>
   </w:num>
   <w:num w:numId="14" w16cid:durableId="1432700740">
-    <w:abstractNumId w:val="25"/>
+    <w:abstractNumId w:val="26"/>
   </w:num>
   <w:num w:numId="15" w16cid:durableId="1719746921">
     <w:abstractNumId w:val="18"/>
@@ -9365,10 +9838,10 @@
     <w:abstractNumId w:val="20"/>
   </w:num>
   <w:num w:numId="18" w16cid:durableId="1999070055">
-    <w:abstractNumId w:val="26"/>
+    <w:abstractNumId w:val="27"/>
   </w:num>
   <w:num w:numId="19" w16cid:durableId="215552691">
-    <w:abstractNumId w:val="22"/>
+    <w:abstractNumId w:val="23"/>
   </w:num>
   <w:num w:numId="20" w16cid:durableId="1365255068">
     <w:abstractNumId w:val="5"/>
@@ -9419,7 +9892,10 @@
     <w:abstractNumId w:val="3"/>
   </w:num>
   <w:num w:numId="27" w16cid:durableId="1645353831">
-    <w:abstractNumId w:val="23"/>
+    <w:abstractNumId w:val="24"/>
+  </w:num>
+  <w:num w:numId="28" w16cid:durableId="158690854">
+    <w:abstractNumId w:val="22"/>
   </w:num>
 </w:numbering>
 </file>

</xml_diff>